<commit_message>
updated SMS Gateway interface in docs
</commit_message>
<xml_diff>
--- a/documentation/cycle 2/Stolen Object Tracker - Cycle 2 report.docx
+++ b/documentation/cycle 2/Stolen Object Tracker - Cycle 2 report.docx
@@ -11518,7 +11518,7 @@
                     <a:blip r:embed="rId8">
                       <a:extLst>
                         <a:ext uri="{28A0092B-C50C-407E-A947-70E740481C1C}">
-                          <a14:useLocalDpi xmlns:a14="http://schemas.microsoft.com/office/drawing/2010/main" xmlns:wps="http://schemas.microsoft.com/office/word/2010/wordprocessingShape" xmlns:wpi="http://schemas.microsoft.com/office/word/2010/wordprocessingInk" xmlns:wpg="http://schemas.microsoft.com/office/word/2010/wordprocessingGroup" xmlns:w15="http://schemas.microsoft.com/office/word/2012/wordml" xmlns:w14="http://schemas.microsoft.com/office/word/2010/wordml" xmlns:w="http://schemas.openxmlformats.org/wordprocessingml/2006/main" xmlns:w10="urn:schemas-microsoft-com:office:word" xmlns:wp14="http://schemas.microsoft.com/office/word/2010/wordprocessingDrawing" xmlns:v="urn:schemas-microsoft-com:vml" xmlns:o="urn:schemas-microsoft-com:office:office" xmlns:mc="http://schemas.openxmlformats.org/markup-compatibility/2006" xmlns:wpc="http://schemas.microsoft.com/office/word/2010/wordprocessingCanvas" xmlns="" val="0"/>
+                          <a14:useLocalDpi xmlns="" xmlns:wpc="http://schemas.microsoft.com/office/word/2010/wordprocessingCanvas" xmlns:mc="http://schemas.openxmlformats.org/markup-compatibility/2006" xmlns:o="urn:schemas-microsoft-com:office:office" xmlns:v="urn:schemas-microsoft-com:vml" xmlns:wp14="http://schemas.microsoft.com/office/word/2010/wordprocessingDrawing" xmlns:w10="urn:schemas-microsoft-com:office:word" xmlns:w="http://schemas.openxmlformats.org/wordprocessingml/2006/main" xmlns:w14="http://schemas.microsoft.com/office/word/2010/wordml" xmlns:w15="http://schemas.microsoft.com/office/word/2012/wordml" xmlns:wpg="http://schemas.microsoft.com/office/word/2010/wordprocessingGroup" xmlns:wpi="http://schemas.microsoft.com/office/word/2010/wordprocessingInk" xmlns:wps="http://schemas.microsoft.com/office/word/2010/wordprocessingShape" xmlns:a14="http://schemas.microsoft.com/office/drawing/2010/main" val="0"/>
                         </a:ext>
                       </a:extLst>
                     </a:blip>
@@ -12343,6 +12343,109 @@
     </w:p>
     <w:p>
       <w:pPr>
+        <w:spacing w:after="0"/>
+        <w:rPr>
+          <w:rFonts w:cs="Times New Roman"/>
+        </w:rPr>
+      </w:pPr>
+    </w:p>
+    <w:p>
+      <w:pPr>
+        <w:spacing w:after="0"/>
+        <w:rPr>
+          <w:rFonts w:cs="Times New Roman"/>
+        </w:rPr>
+      </w:pPr>
+      <w:r>
+        <w:rPr>
+          <w:rFonts w:cs="Times New Roman"/>
+          <w:u w:val="single"/>
+        </w:rPr>
+        <w:t>void incSMSProcessed</w:t>
+      </w:r>
+      <w:r>
+        <w:rPr>
+          <w:rFonts w:cs="Times New Roman"/>
+          <w:u w:val="single"/>
+        </w:rPr>
+        <w:t>():</w:t>
+      </w:r>
+      <w:r>
+        <w:rPr>
+          <w:rFonts w:cs="Times New Roman"/>
+        </w:rPr>
+        <w:t xml:space="preserve"> This method is called after </w:t>
+      </w:r>
+      <w:r>
+        <w:rPr>
+          <w:rFonts w:cs="Times New Roman"/>
+        </w:rPr>
+        <w:t>an SMS message is received and increments the counter for the total number of SMS messages received</w:t>
+      </w:r>
+      <w:r>
+        <w:rPr>
+          <w:rFonts w:cs="Times New Roman"/>
+        </w:rPr>
+        <w:t>.</w:t>
+      </w:r>
+    </w:p>
+    <w:p>
+      <w:pPr>
+        <w:spacing w:after="0"/>
+        <w:rPr>
+          <w:rFonts w:cs="Times New Roman"/>
+        </w:rPr>
+      </w:pPr>
+    </w:p>
+    <w:p>
+      <w:pPr>
+        <w:spacing w:after="0"/>
+        <w:rPr>
+          <w:rFonts w:cs="Times New Roman"/>
+        </w:rPr>
+      </w:pPr>
+      <w:r>
+        <w:rPr>
+          <w:rFonts w:cs="Times New Roman"/>
+          <w:u w:val="single"/>
+        </w:rPr>
+        <w:t>void incSMSSent</w:t>
+      </w:r>
+      <w:r>
+        <w:rPr>
+          <w:rFonts w:cs="Times New Roman"/>
+          <w:u w:val="single"/>
+        </w:rPr>
+        <w:t>():</w:t>
+      </w:r>
+      <w:r>
+        <w:rPr>
+          <w:rFonts w:cs="Times New Roman"/>
+          <w:u w:val="single"/>
+        </w:rPr>
+        <w:t xml:space="preserve"> </w:t>
+      </w:r>
+      <w:r>
+        <w:rPr>
+          <w:rFonts w:cs="Times New Roman"/>
+        </w:rPr>
+        <w:t xml:space="preserve">This method is called after </w:t>
+      </w:r>
+      <w:r>
+        <w:rPr>
+          <w:rFonts w:cs="Times New Roman"/>
+        </w:rPr>
+        <w:t>an SMS message is sent and increments the counter for the total number of SMS messages sent</w:t>
+      </w:r>
+      <w:r>
+        <w:rPr>
+          <w:rFonts w:cs="Times New Roman"/>
+        </w:rPr>
+        <w:t>.</w:t>
+      </w:r>
+    </w:p>
+    <w:p>
+      <w:pPr>
         <w:pStyle w:val="Heading4"/>
         <w:rPr>
           <w:rFonts w:cs="Times New Roman"/>
@@ -12990,6 +13093,7 @@
         <w:rPr>
           <w:rFonts w:cs="Times New Roman"/>
         </w:rPr>
+        <w:lastRenderedPageBreak/>
         <w:t>Characters ‘[‘, ‘]’, and ‘|’ are reserved and should not be used in the message (they are not used in any Geogram One commands or responses</w:t>
       </w:r>
       <w:r>
@@ -13842,7 +13946,7 @@
                     <a:blip r:embed="rId17">
                       <a:extLst>
                         <a:ext uri="{28A0092B-C50C-407E-A947-70E740481C1C}">
-                          <a14:useLocalDpi xmlns:a14="http://schemas.microsoft.com/office/drawing/2010/main" xmlns:wps="http://schemas.microsoft.com/office/word/2010/wordprocessingShape" xmlns:wpi="http://schemas.microsoft.com/office/word/2010/wordprocessingInk" xmlns:wpg="http://schemas.microsoft.com/office/word/2010/wordprocessingGroup" xmlns:w15="http://schemas.microsoft.com/office/word/2012/wordml" xmlns:w14="http://schemas.microsoft.com/office/word/2010/wordml" xmlns:w="http://schemas.openxmlformats.org/wordprocessingml/2006/main" xmlns:w10="urn:schemas-microsoft-com:office:word" xmlns:wp14="http://schemas.microsoft.com/office/word/2010/wordprocessingDrawing" xmlns:v="urn:schemas-microsoft-com:vml" xmlns:o="urn:schemas-microsoft-com:office:office" xmlns:mc="http://schemas.openxmlformats.org/markup-compatibility/2006" xmlns:wpc="http://schemas.microsoft.com/office/word/2010/wordprocessingCanvas" xmlns="" val="0"/>
+                          <a14:useLocalDpi xmlns="" xmlns:wpc="http://schemas.microsoft.com/office/word/2010/wordprocessingCanvas" xmlns:mc="http://schemas.openxmlformats.org/markup-compatibility/2006" xmlns:o="urn:schemas-microsoft-com:office:office" xmlns:v="urn:schemas-microsoft-com:vml" xmlns:wp14="http://schemas.microsoft.com/office/word/2010/wordprocessingDrawing" xmlns:w10="urn:schemas-microsoft-com:office:word" xmlns:w="http://schemas.openxmlformats.org/wordprocessingml/2006/main" xmlns:w14="http://schemas.microsoft.com/office/word/2010/wordml" xmlns:w15="http://schemas.microsoft.com/office/word/2012/wordml" xmlns:wpg="http://schemas.microsoft.com/office/word/2010/wordprocessingGroup" xmlns:wpi="http://schemas.microsoft.com/office/word/2010/wordprocessingInk" xmlns:wps="http://schemas.microsoft.com/office/word/2010/wordprocessingShape" xmlns:a14="http://schemas.microsoft.com/office/drawing/2010/main" val="0"/>
                         </a:ext>
                       </a:extLst>
                     </a:blip>
@@ -13923,7 +14027,7 @@
                     <a:blip r:embed="rId18">
                       <a:extLst>
                         <a:ext uri="{28A0092B-C50C-407E-A947-70E740481C1C}">
-                          <a14:useLocalDpi xmlns:a14="http://schemas.microsoft.com/office/drawing/2010/main" xmlns:wps="http://schemas.microsoft.com/office/word/2010/wordprocessingShape" xmlns:wpi="http://schemas.microsoft.com/office/word/2010/wordprocessingInk" xmlns:wpg="http://schemas.microsoft.com/office/word/2010/wordprocessingGroup" xmlns:w15="http://schemas.microsoft.com/office/word/2012/wordml" xmlns:w14="http://schemas.microsoft.com/office/word/2010/wordml" xmlns:w="http://schemas.openxmlformats.org/wordprocessingml/2006/main" xmlns:w10="urn:schemas-microsoft-com:office:word" xmlns:wp14="http://schemas.microsoft.com/office/word/2010/wordprocessingDrawing" xmlns:v="urn:schemas-microsoft-com:vml" xmlns:o="urn:schemas-microsoft-com:office:office" xmlns:mc="http://schemas.openxmlformats.org/markup-compatibility/2006" xmlns:wpc="http://schemas.microsoft.com/office/word/2010/wordprocessingCanvas" xmlns="" val="0"/>
+                          <a14:useLocalDpi xmlns="" xmlns:wpc="http://schemas.microsoft.com/office/word/2010/wordprocessingCanvas" xmlns:mc="http://schemas.openxmlformats.org/markup-compatibility/2006" xmlns:o="urn:schemas-microsoft-com:office:office" xmlns:v="urn:schemas-microsoft-com:vml" xmlns:wp14="http://schemas.microsoft.com/office/word/2010/wordprocessingDrawing" xmlns:w10="urn:schemas-microsoft-com:office:word" xmlns:w="http://schemas.openxmlformats.org/wordprocessingml/2006/main" xmlns:w14="http://schemas.microsoft.com/office/word/2010/wordml" xmlns:w15="http://schemas.microsoft.com/office/word/2012/wordml" xmlns:wpg="http://schemas.microsoft.com/office/word/2010/wordprocessingGroup" xmlns:wpi="http://schemas.microsoft.com/office/word/2010/wordprocessingInk" xmlns:wps="http://schemas.microsoft.com/office/word/2010/wordprocessingShape" xmlns:a14="http://schemas.microsoft.com/office/drawing/2010/main" val="0"/>
                         </a:ext>
                       </a:extLst>
                     </a:blip>
@@ -14013,7 +14117,7 @@
                     <a:blip r:embed="rId19">
                       <a:extLst>
                         <a:ext uri="{28A0092B-C50C-407E-A947-70E740481C1C}">
-                          <a14:useLocalDpi xmlns:a14="http://schemas.microsoft.com/office/drawing/2010/main" xmlns:wps="http://schemas.microsoft.com/office/word/2010/wordprocessingShape" xmlns:wpi="http://schemas.microsoft.com/office/word/2010/wordprocessingInk" xmlns:wpg="http://schemas.microsoft.com/office/word/2010/wordprocessingGroup" xmlns:w15="http://schemas.microsoft.com/office/word/2012/wordml" xmlns:w14="http://schemas.microsoft.com/office/word/2010/wordml" xmlns:w="http://schemas.openxmlformats.org/wordprocessingml/2006/main" xmlns:w10="urn:schemas-microsoft-com:office:word" xmlns:wp14="http://schemas.microsoft.com/office/word/2010/wordprocessingDrawing" xmlns:v="urn:schemas-microsoft-com:vml" xmlns:o="urn:schemas-microsoft-com:office:office" xmlns:mc="http://schemas.openxmlformats.org/markup-compatibility/2006" xmlns:wpc="http://schemas.microsoft.com/office/word/2010/wordprocessingCanvas" xmlns="" val="0"/>
+                          <a14:useLocalDpi xmlns="" xmlns:wpc="http://schemas.microsoft.com/office/word/2010/wordprocessingCanvas" xmlns:mc="http://schemas.openxmlformats.org/markup-compatibility/2006" xmlns:o="urn:schemas-microsoft-com:office:office" xmlns:v="urn:schemas-microsoft-com:vml" xmlns:wp14="http://schemas.microsoft.com/office/word/2010/wordprocessingDrawing" xmlns:w10="urn:schemas-microsoft-com:office:word" xmlns:w="http://schemas.openxmlformats.org/wordprocessingml/2006/main" xmlns:w14="http://schemas.microsoft.com/office/word/2010/wordml" xmlns:w15="http://schemas.microsoft.com/office/word/2012/wordml" xmlns:wpg="http://schemas.microsoft.com/office/word/2010/wordprocessingGroup" xmlns:wpi="http://schemas.microsoft.com/office/word/2010/wordprocessingInk" xmlns:wps="http://schemas.microsoft.com/office/word/2010/wordprocessingShape" xmlns:a14="http://schemas.microsoft.com/office/drawing/2010/main" val="0"/>
                         </a:ext>
                       </a:extLst>
                     </a:blip>
@@ -15073,7 +15177,7 @@
                     <a:blip r:embed="rId21">
                       <a:extLst>
                         <a:ext uri="{28A0092B-C50C-407E-A947-70E740481C1C}">
-                          <a14:useLocalDpi xmlns:a14="http://schemas.microsoft.com/office/drawing/2010/main" xmlns:wps="http://schemas.microsoft.com/office/word/2010/wordprocessingShape" xmlns:wpi="http://schemas.microsoft.com/office/word/2010/wordprocessingInk" xmlns:wpg="http://schemas.microsoft.com/office/word/2010/wordprocessingGroup" xmlns:w15="http://schemas.microsoft.com/office/word/2012/wordml" xmlns:w14="http://schemas.microsoft.com/office/word/2010/wordml" xmlns:w="http://schemas.openxmlformats.org/wordprocessingml/2006/main" xmlns:w10="urn:schemas-microsoft-com:office:word" xmlns:wp14="http://schemas.microsoft.com/office/word/2010/wordprocessingDrawing" xmlns:v="urn:schemas-microsoft-com:vml" xmlns:o="urn:schemas-microsoft-com:office:office" xmlns:mc="http://schemas.openxmlformats.org/markup-compatibility/2006" xmlns:wpc="http://schemas.microsoft.com/office/word/2010/wordprocessingCanvas" xmlns="" val="0"/>
+                          <a14:useLocalDpi xmlns="" xmlns:wpc="http://schemas.microsoft.com/office/word/2010/wordprocessingCanvas" xmlns:mc="http://schemas.openxmlformats.org/markup-compatibility/2006" xmlns:o="urn:schemas-microsoft-com:office:office" xmlns:v="urn:schemas-microsoft-com:vml" xmlns:wp14="http://schemas.microsoft.com/office/word/2010/wordprocessingDrawing" xmlns:w10="urn:schemas-microsoft-com:office:word" xmlns:w="http://schemas.openxmlformats.org/wordprocessingml/2006/main" xmlns:w14="http://schemas.microsoft.com/office/word/2010/wordml" xmlns:w15="http://schemas.microsoft.com/office/word/2012/wordml" xmlns:wpg="http://schemas.microsoft.com/office/word/2010/wordprocessingGroup" xmlns:wpi="http://schemas.microsoft.com/office/word/2010/wordprocessingInk" xmlns:wps="http://schemas.microsoft.com/office/word/2010/wordprocessingShape" xmlns:a14="http://schemas.microsoft.com/office/drawing/2010/main" val="0"/>
                         </a:ext>
                       </a:extLst>
                     </a:blip>
@@ -24168,7 +24272,7 @@
                     <a:blip r:embed="rId25">
                       <a:extLst>
                         <a:ext uri="{28A0092B-C50C-407E-A947-70E740481C1C}">
-                          <a14:useLocalDpi xmlns:a14="http://schemas.microsoft.com/office/drawing/2010/main" xmlns:wps="http://schemas.microsoft.com/office/word/2010/wordprocessingShape" xmlns:wpi="http://schemas.microsoft.com/office/word/2010/wordprocessingInk" xmlns:wpg="http://schemas.microsoft.com/office/word/2010/wordprocessingGroup" xmlns:w15="http://schemas.microsoft.com/office/word/2012/wordml" xmlns:w14="http://schemas.microsoft.com/office/word/2010/wordml" xmlns:w="http://schemas.openxmlformats.org/wordprocessingml/2006/main" xmlns:w10="urn:schemas-microsoft-com:office:word" xmlns:wp14="http://schemas.microsoft.com/office/word/2010/wordprocessingDrawing" xmlns:v="urn:schemas-microsoft-com:vml" xmlns:o="urn:schemas-microsoft-com:office:office" xmlns:mc="http://schemas.openxmlformats.org/markup-compatibility/2006" xmlns:wpc="http://schemas.microsoft.com/office/word/2010/wordprocessingCanvas" xmlns="" val="0"/>
+                          <a14:useLocalDpi xmlns="" xmlns:wpc="http://schemas.microsoft.com/office/word/2010/wordprocessingCanvas" xmlns:mc="http://schemas.openxmlformats.org/markup-compatibility/2006" xmlns:o="urn:schemas-microsoft-com:office:office" xmlns:v="urn:schemas-microsoft-com:vml" xmlns:wp14="http://schemas.microsoft.com/office/word/2010/wordprocessingDrawing" xmlns:w10="urn:schemas-microsoft-com:office:word" xmlns:w="http://schemas.openxmlformats.org/wordprocessingml/2006/main" xmlns:w14="http://schemas.microsoft.com/office/word/2010/wordml" xmlns:w15="http://schemas.microsoft.com/office/word/2012/wordml" xmlns:wpg="http://schemas.microsoft.com/office/word/2010/wordprocessingGroup" xmlns:wpi="http://schemas.microsoft.com/office/word/2010/wordprocessingInk" xmlns:wps="http://schemas.microsoft.com/office/word/2010/wordprocessingShape" xmlns:a14="http://schemas.microsoft.com/office/drawing/2010/main" val="0"/>
                         </a:ext>
                       </a:extLst>
                     </a:blip>
@@ -24290,7 +24394,7 @@
                     <a:blip r:embed="rId26">
                       <a:extLst>
                         <a:ext uri="{28A0092B-C50C-407E-A947-70E740481C1C}">
-                          <a14:useLocalDpi xmlns:a14="http://schemas.microsoft.com/office/drawing/2010/main" xmlns:wps="http://schemas.microsoft.com/office/word/2010/wordprocessingShape" xmlns:wpi="http://schemas.microsoft.com/office/word/2010/wordprocessingInk" xmlns:wpg="http://schemas.microsoft.com/office/word/2010/wordprocessingGroup" xmlns:w15="http://schemas.microsoft.com/office/word/2012/wordml" xmlns:w14="http://schemas.microsoft.com/office/word/2010/wordml" xmlns:w="http://schemas.openxmlformats.org/wordprocessingml/2006/main" xmlns:w10="urn:schemas-microsoft-com:office:word" xmlns:wp14="http://schemas.microsoft.com/office/word/2010/wordprocessingDrawing" xmlns:v="urn:schemas-microsoft-com:vml" xmlns:o="urn:schemas-microsoft-com:office:office" xmlns:mc="http://schemas.openxmlformats.org/markup-compatibility/2006" xmlns:wpc="http://schemas.microsoft.com/office/word/2010/wordprocessingCanvas" xmlns="" val="0"/>
+                          <a14:useLocalDpi xmlns="" xmlns:wpc="http://schemas.microsoft.com/office/word/2010/wordprocessingCanvas" xmlns:mc="http://schemas.openxmlformats.org/markup-compatibility/2006" xmlns:o="urn:schemas-microsoft-com:office:office" xmlns:v="urn:schemas-microsoft-com:vml" xmlns:wp14="http://schemas.microsoft.com/office/word/2010/wordprocessingDrawing" xmlns:w10="urn:schemas-microsoft-com:office:word" xmlns:w="http://schemas.openxmlformats.org/wordprocessingml/2006/main" xmlns:w14="http://schemas.microsoft.com/office/word/2010/wordml" xmlns:w15="http://schemas.microsoft.com/office/word/2012/wordml" xmlns:wpg="http://schemas.microsoft.com/office/word/2010/wordprocessingGroup" xmlns:wpi="http://schemas.microsoft.com/office/word/2010/wordprocessingInk" xmlns:wps="http://schemas.microsoft.com/office/word/2010/wordprocessingShape" xmlns:a14="http://schemas.microsoft.com/office/drawing/2010/main" val="0"/>
                         </a:ext>
                       </a:extLst>
                     </a:blip>
@@ -24421,7 +24525,7 @@
                     <a:blip r:embed="rId27">
                       <a:extLst>
                         <a:ext uri="{28A0092B-C50C-407E-A947-70E740481C1C}">
-                          <a14:useLocalDpi xmlns:a14="http://schemas.microsoft.com/office/drawing/2010/main" xmlns:wps="http://schemas.microsoft.com/office/word/2010/wordprocessingShape" xmlns:wpi="http://schemas.microsoft.com/office/word/2010/wordprocessingInk" xmlns:wpg="http://schemas.microsoft.com/office/word/2010/wordprocessingGroup" xmlns:w15="http://schemas.microsoft.com/office/word/2012/wordml" xmlns:w14="http://schemas.microsoft.com/office/word/2010/wordml" xmlns:w="http://schemas.openxmlformats.org/wordprocessingml/2006/main" xmlns:w10="urn:schemas-microsoft-com:office:word" xmlns:wp14="http://schemas.microsoft.com/office/word/2010/wordprocessingDrawing" xmlns:v="urn:schemas-microsoft-com:vml" xmlns:o="urn:schemas-microsoft-com:office:office" xmlns:mc="http://schemas.openxmlformats.org/markup-compatibility/2006" xmlns:wpc="http://schemas.microsoft.com/office/word/2010/wordprocessingCanvas" xmlns="" val="0"/>
+                          <a14:useLocalDpi xmlns="" xmlns:wpc="http://schemas.microsoft.com/office/word/2010/wordprocessingCanvas" xmlns:mc="http://schemas.openxmlformats.org/markup-compatibility/2006" xmlns:o="urn:schemas-microsoft-com:office:office" xmlns:v="urn:schemas-microsoft-com:vml" xmlns:wp14="http://schemas.microsoft.com/office/word/2010/wordprocessingDrawing" xmlns:w10="urn:schemas-microsoft-com:office:word" xmlns:w="http://schemas.openxmlformats.org/wordprocessingml/2006/main" xmlns:w14="http://schemas.microsoft.com/office/word/2010/wordml" xmlns:w15="http://schemas.microsoft.com/office/word/2012/wordml" xmlns:wpg="http://schemas.microsoft.com/office/word/2010/wordprocessingGroup" xmlns:wpi="http://schemas.microsoft.com/office/word/2010/wordprocessingInk" xmlns:wps="http://schemas.microsoft.com/office/word/2010/wordprocessingShape" xmlns:a14="http://schemas.microsoft.com/office/drawing/2010/main" val="0"/>
                         </a:ext>
                       </a:extLst>
                     </a:blip>
@@ -24478,7 +24582,7 @@
                     <a:blip r:embed="rId28">
                       <a:extLst>
                         <a:ext uri="{28A0092B-C50C-407E-A947-70E740481C1C}">
-                          <a14:useLocalDpi xmlns:a14="http://schemas.microsoft.com/office/drawing/2010/main" xmlns:wps="http://schemas.microsoft.com/office/word/2010/wordprocessingShape" xmlns:wpi="http://schemas.microsoft.com/office/word/2010/wordprocessingInk" xmlns:wpg="http://schemas.microsoft.com/office/word/2010/wordprocessingGroup" xmlns:w15="http://schemas.microsoft.com/office/word/2012/wordml" xmlns:w14="http://schemas.microsoft.com/office/word/2010/wordml" xmlns:w="http://schemas.openxmlformats.org/wordprocessingml/2006/main" xmlns:w10="urn:schemas-microsoft-com:office:word" xmlns:wp14="http://schemas.microsoft.com/office/word/2010/wordprocessingDrawing" xmlns:v="urn:schemas-microsoft-com:vml" xmlns:o="urn:schemas-microsoft-com:office:office" xmlns:mc="http://schemas.openxmlformats.org/markup-compatibility/2006" xmlns:wpc="http://schemas.microsoft.com/office/word/2010/wordprocessingCanvas" xmlns="" val="0"/>
+                          <a14:useLocalDpi xmlns="" xmlns:wpc="http://schemas.microsoft.com/office/word/2010/wordprocessingCanvas" xmlns:mc="http://schemas.openxmlformats.org/markup-compatibility/2006" xmlns:o="urn:schemas-microsoft-com:office:office" xmlns:v="urn:schemas-microsoft-com:vml" xmlns:wp14="http://schemas.microsoft.com/office/word/2010/wordprocessingDrawing" xmlns:w10="urn:schemas-microsoft-com:office:word" xmlns:w="http://schemas.openxmlformats.org/wordprocessingml/2006/main" xmlns:w14="http://schemas.microsoft.com/office/word/2010/wordml" xmlns:w15="http://schemas.microsoft.com/office/word/2012/wordml" xmlns:wpg="http://schemas.microsoft.com/office/word/2010/wordprocessingGroup" xmlns:wpi="http://schemas.microsoft.com/office/word/2010/wordprocessingInk" xmlns:wps="http://schemas.microsoft.com/office/word/2010/wordprocessingShape" xmlns:a14="http://schemas.microsoft.com/office/drawing/2010/main" val="0"/>
                         </a:ext>
                       </a:extLst>
                     </a:blip>
@@ -24571,7 +24675,7 @@
                     <a:blip r:embed="rId29">
                       <a:extLst>
                         <a:ext uri="{28A0092B-C50C-407E-A947-70E740481C1C}">
-                          <a14:useLocalDpi xmlns:a14="http://schemas.microsoft.com/office/drawing/2010/main" xmlns:wps="http://schemas.microsoft.com/office/word/2010/wordprocessingShape" xmlns:wpi="http://schemas.microsoft.com/office/word/2010/wordprocessingInk" xmlns:wpg="http://schemas.microsoft.com/office/word/2010/wordprocessingGroup" xmlns:w15="http://schemas.microsoft.com/office/word/2012/wordml" xmlns:w14="http://schemas.microsoft.com/office/word/2010/wordml" xmlns:w="http://schemas.openxmlformats.org/wordprocessingml/2006/main" xmlns:w10="urn:schemas-microsoft-com:office:word" xmlns:wp14="http://schemas.microsoft.com/office/word/2010/wordprocessingDrawing" xmlns:v="urn:schemas-microsoft-com:vml" xmlns:o="urn:schemas-microsoft-com:office:office" xmlns:mc="http://schemas.openxmlformats.org/markup-compatibility/2006" xmlns:wpc="http://schemas.microsoft.com/office/word/2010/wordprocessingCanvas" xmlns="" val="0"/>
+                          <a14:useLocalDpi xmlns="" xmlns:wpc="http://schemas.microsoft.com/office/word/2010/wordprocessingCanvas" xmlns:mc="http://schemas.openxmlformats.org/markup-compatibility/2006" xmlns:o="urn:schemas-microsoft-com:office:office" xmlns:v="urn:schemas-microsoft-com:vml" xmlns:wp14="http://schemas.microsoft.com/office/word/2010/wordprocessingDrawing" xmlns:w10="urn:schemas-microsoft-com:office:word" xmlns:w="http://schemas.openxmlformats.org/wordprocessingml/2006/main" xmlns:w14="http://schemas.microsoft.com/office/word/2010/wordml" xmlns:w15="http://schemas.microsoft.com/office/word/2012/wordml" xmlns:wpg="http://schemas.microsoft.com/office/word/2010/wordprocessingGroup" xmlns:wpi="http://schemas.microsoft.com/office/word/2010/wordprocessingInk" xmlns:wps="http://schemas.microsoft.com/office/word/2010/wordprocessingShape" xmlns:a14="http://schemas.microsoft.com/office/drawing/2010/main" val="0"/>
                         </a:ext>
                       </a:extLst>
                     </a:blip>
@@ -24659,7 +24763,7 @@
                     <a:blip r:embed="rId30">
                       <a:extLst>
                         <a:ext uri="{28A0092B-C50C-407E-A947-70E740481C1C}">
-                          <a14:useLocalDpi xmlns:a14="http://schemas.microsoft.com/office/drawing/2010/main" xmlns:wps="http://schemas.microsoft.com/office/word/2010/wordprocessingShape" xmlns:wpi="http://schemas.microsoft.com/office/word/2010/wordprocessingInk" xmlns:wpg="http://schemas.microsoft.com/office/word/2010/wordprocessingGroup" xmlns:w15="http://schemas.microsoft.com/office/word/2012/wordml" xmlns:w14="http://schemas.microsoft.com/office/word/2010/wordml" xmlns:w="http://schemas.openxmlformats.org/wordprocessingml/2006/main" xmlns:w10="urn:schemas-microsoft-com:office:word" xmlns:wp14="http://schemas.microsoft.com/office/word/2010/wordprocessingDrawing" xmlns:v="urn:schemas-microsoft-com:vml" xmlns:o="urn:schemas-microsoft-com:office:office" xmlns:mc="http://schemas.openxmlformats.org/markup-compatibility/2006" xmlns:wpc="http://schemas.microsoft.com/office/word/2010/wordprocessingCanvas" xmlns="" val="0"/>
+                          <a14:useLocalDpi xmlns="" xmlns:wpc="http://schemas.microsoft.com/office/word/2010/wordprocessingCanvas" xmlns:mc="http://schemas.openxmlformats.org/markup-compatibility/2006" xmlns:o="urn:schemas-microsoft-com:office:office" xmlns:v="urn:schemas-microsoft-com:vml" xmlns:wp14="http://schemas.microsoft.com/office/word/2010/wordprocessingDrawing" xmlns:w10="urn:schemas-microsoft-com:office:word" xmlns:w="http://schemas.openxmlformats.org/wordprocessingml/2006/main" xmlns:w14="http://schemas.microsoft.com/office/word/2010/wordml" xmlns:w15="http://schemas.microsoft.com/office/word/2012/wordml" xmlns:wpg="http://schemas.microsoft.com/office/word/2010/wordprocessingGroup" xmlns:wpi="http://schemas.microsoft.com/office/word/2010/wordprocessingInk" xmlns:wps="http://schemas.microsoft.com/office/word/2010/wordprocessingShape" xmlns:a14="http://schemas.microsoft.com/office/drawing/2010/main" val="0"/>
                         </a:ext>
                       </a:extLst>
                     </a:blip>
@@ -27749,7 +27853,7 @@
 </file>
 
 <file path=customXml/itemProps1.xml><?xml version="1.0" encoding="utf-8"?>
-<ds:datastoreItem xmlns:ds="http://schemas.openxmlformats.org/officeDocument/2006/customXml" ds:itemID="{8160CA8D-C81C-4BA5-996A-BDFF3CC3A4A5}">
+<ds:datastoreItem xmlns:ds="http://schemas.openxmlformats.org/officeDocument/2006/customXml" ds:itemID="{3E325B88-3A6B-458B-A0C9-33DFE64F2E52}">
   <ds:schemaRefs>
     <ds:schemaRef ds:uri="http://schemas.openxmlformats.org/officeDocument/2006/bibliography"/>
   </ds:schemaRefs>

</xml_diff>

<commit_message>
slight update on architecture
</commit_message>
<xml_diff>
--- a/documentation/cycle 2/Stolen Object Tracker - Cycle 2 report.docx
+++ b/documentation/cycle 2/Stolen Object Tracker - Cycle 2 report.docx
@@ -140,53 +140,54 @@
           <w:sz w:val="24"/>
           <w:szCs w:val="24"/>
         </w:rPr>
-        <w:t>Nathan Plotts</w:t>
-      </w:r>
-    </w:p>
-    <w:p>
-      <w:pPr>
-        <w:jc w:val="center"/>
+        <w:t xml:space="preserve">Nathan </w:t>
+      </w:r>
+      <w:proofErr w:type="spellStart"/>
+      <w:r>
         <w:rPr>
           <w:rFonts w:cs="Times New Roman"/>
           <w:sz w:val="24"/>
           <w:szCs w:val="24"/>
         </w:rPr>
-      </w:pPr>
-      <w:r>
+        <w:t>Plotts</w:t>
+      </w:r>
+      <w:proofErr w:type="spellEnd"/>
+    </w:p>
+    <w:p>
+      <w:pPr>
+        <w:jc w:val="center"/>
         <w:rPr>
           <w:rFonts w:cs="Times New Roman"/>
           <w:sz w:val="24"/>
           <w:szCs w:val="24"/>
         </w:rPr>
-        <w:t>Leo Reyes</w:t>
-      </w:r>
-    </w:p>
-    <w:p>
-      <w:pPr>
-        <w:jc w:val="center"/>
+      </w:pPr>
+      <w:r>
         <w:rPr>
           <w:rFonts w:cs="Times New Roman"/>
           <w:sz w:val="24"/>
           <w:szCs w:val="24"/>
         </w:rPr>
-      </w:pPr>
-      <w:r>
+        <w:t>Leo Reyes</w:t>
+      </w:r>
+    </w:p>
+    <w:p>
+      <w:pPr>
+        <w:jc w:val="center"/>
         <w:rPr>
           <w:rFonts w:cs="Times New Roman"/>
           <w:sz w:val="24"/>
           <w:szCs w:val="24"/>
         </w:rPr>
-        <w:t>Steven Whaley</w:t>
-      </w:r>
-    </w:p>
-    <w:p>
-      <w:pPr>
+      </w:pPr>
+      <w:r>
         <w:rPr>
           <w:rFonts w:cs="Times New Roman"/>
           <w:sz w:val="24"/>
           <w:szCs w:val="24"/>
         </w:rPr>
-      </w:pPr>
+        <w:t>Steven Whaley</w:t>
+      </w:r>
     </w:p>
     <w:p>
       <w:pPr>
@@ -208,6 +209,15 @@
     </w:p>
     <w:p>
       <w:pPr>
+        <w:rPr>
+          <w:rFonts w:cs="Times New Roman"/>
+          <w:sz w:val="24"/>
+          <w:szCs w:val="24"/>
+        </w:rPr>
+      </w:pPr>
+    </w:p>
+    <w:p>
+      <w:pPr>
         <w:spacing w:line="360" w:lineRule="auto"/>
         <w:jc w:val="center"/>
         <w:rPr>
@@ -239,7 +249,21 @@
           <w:rFonts w:cs="Times New Roman"/>
         </w:rPr>
         <w:br/>
-        <w:t>Samuel Ginn College of Engineering, Auburn University</w:t>
+        <w:t xml:space="preserve">Samuel </w:t>
+      </w:r>
+      <w:proofErr w:type="spellStart"/>
+      <w:r>
+        <w:rPr>
+          <w:rFonts w:cs="Times New Roman"/>
+        </w:rPr>
+        <w:t>Ginn</w:t>
+      </w:r>
+      <w:proofErr w:type="spellEnd"/>
+      <w:r>
+        <w:rPr>
+          <w:rFonts w:cs="Times New Roman"/>
+        </w:rPr>
+        <w:t xml:space="preserve"> College of Engineering, Auburn University</w:t>
       </w:r>
     </w:p>
     <w:p>
@@ -6897,7 +6921,15 @@
         <w:ind w:firstLine="270"/>
       </w:pPr>
       <w:r>
-        <w:t xml:space="preserve">By the beginning of this cycle, the server had been rewritten in the Google Go language. The existing ability to communicate with the Windows service on laptops was included, but not expanded upon since the architectural spike. Additionally, the Geogram One was integrated into the system and the server was capable of communicating with it. The communication was limited, but able to turn the interval tracking on and use the received coordinates to send updates to the website. Also, users were able to create an account on the server and have it stored in the database. On subsequent visits to the website, they could log in on their existing account. This is significant, because it was the first communication within the server that used the request system we designed. This request system was </w:t>
+        <w:t xml:space="preserve">By the beginning of this cycle, the server had been rewritten in the Google Go language. The existing ability to communicate with the Windows service on laptops was included, but not expanded upon since the architectural spike. Additionally, the </w:t>
+      </w:r>
+      <w:proofErr w:type="spellStart"/>
+      <w:r>
+        <w:t>Geogram</w:t>
+      </w:r>
+      <w:proofErr w:type="spellEnd"/>
+      <w:r>
+        <w:t xml:space="preserve"> One was integrated into the system and the server was capable of communicating with it. The communication was limited, but able to turn the interval tracking on and use the received coordinates to send updates to the website. Also, users were able to create an account on the server and have it stored in the database. On subsequent visits to the website, they could log in on their existing account. This is significant, because it was the first communication within the server that used the request system we designed. This request system was </w:t>
       </w:r>
       <w:r>
         <w:t>planned</w:t>
@@ -6926,7 +6958,15 @@
         <w:ind w:firstLine="270"/>
       </w:pPr>
       <w:r>
-        <w:t>The SMS Gateway Android application was developed to enable the server to communicate with Geogram One devices using SMS messaging. It was capable of connecting to a server using the TCP/IP protocol. SMS messages received were forwarded to the server over TCP/IP and messages sent by the server over TCP/IP were sent as a SMS message.</w:t>
+        <w:t xml:space="preserve">The SMS Gateway Android application was developed to enable the server to communicate with </w:t>
+      </w:r>
+      <w:proofErr w:type="spellStart"/>
+      <w:r>
+        <w:t>Geogram</w:t>
+      </w:r>
+      <w:proofErr w:type="spellEnd"/>
+      <w:r>
+        <w:t xml:space="preserve"> One devices using SMS messaging. It was capable of connecting to a server using the TCP/IP protocol. SMS messages received were forwarded to the server over TCP/IP and messages sent by the server over TCP/IP were sent as a SMS message.</w:t>
       </w:r>
       <w:r>
         <w:t xml:space="preserve"> At the beginning of this cycle, the SMS Gateway app had all core functionality implemented.</w:t>
@@ -6977,7 +7017,15 @@
         <w:ind w:firstLine="270"/>
       </w:pPr>
       <w:r>
-        <w:t>Our second goal was to implement the most important website features. These relied on the completion of the request system previously mentioned. These features included registering devices, viewing device information, and reporting devices stolen. For laptop’s, the user must be able to report them stolen and not stolen (recovered). Stolen laptops will record IP addresses and log user keystrokes. The user will have the ability view the recorded IP addresses and key-log. For Geogram One devices, the user must also be able to report them stolen and not stolen (recovered). Additionally, it should have its location and previous locations displayed on the map.</w:t>
+        <w:t xml:space="preserve">Our second goal was to implement the most important website features. These relied on the completion of the request system previously mentioned. These features included registering devices, viewing device information, and reporting devices stolen. For laptop’s, the user must be able to report them stolen and not stolen (recovered). Stolen laptops will record IP addresses and log user keystrokes. The user will have the ability view the recorded IP addresses and key-log. For </w:t>
+      </w:r>
+      <w:proofErr w:type="spellStart"/>
+      <w:r>
+        <w:t>Geogram</w:t>
+      </w:r>
+      <w:proofErr w:type="spellEnd"/>
+      <w:r>
+        <w:t xml:space="preserve"> One devices, the user must also be able to report them stolen and not stolen (recovered). Additionally, it should have its location and previous locations displayed on the map.</w:t>
       </w:r>
     </w:p>
     <w:p>
@@ -7025,7 +7073,31 @@
         <w:ind w:firstLine="270"/>
       </w:pPr>
       <w:r>
-        <w:t>Additionally, some existing features need to be finished. One feature is registering Geogram One devices. We currently do not ask the user for the Geogram’s current PIN, which is required for sending it commands. Additionally, upon registration, we need to configure the Geogram’s EEROM to ensure it behaves as expected. We also need to load existing location data from the database, instead of only pushing data when it comes in to the website. We also need to encrypt traffic between the Windows service and the server.</w:t>
+        <w:t xml:space="preserve">Additionally, some existing features need to be finished. One feature is registering </w:t>
+      </w:r>
+      <w:proofErr w:type="spellStart"/>
+      <w:r>
+        <w:t>Geogram</w:t>
+      </w:r>
+      <w:proofErr w:type="spellEnd"/>
+      <w:r>
+        <w:t xml:space="preserve"> One devices. We currently do not ask the user for the </w:t>
+      </w:r>
+      <w:proofErr w:type="spellStart"/>
+      <w:r>
+        <w:t>Geogram’s</w:t>
+      </w:r>
+      <w:proofErr w:type="spellEnd"/>
+      <w:r>
+        <w:t xml:space="preserve"> current PIN, which is required for sending it commands. Additionally, upon registration, we need to configure the </w:t>
+      </w:r>
+      <w:proofErr w:type="spellStart"/>
+      <w:r>
+        <w:t>Geogram’s</w:t>
+      </w:r>
+      <w:proofErr w:type="spellEnd"/>
+      <w:r>
+        <w:t xml:space="preserve"> EEROM to ensure it behaves as expected. We also need to load existing location data from the database, instead of only pushing data when it comes in to the website. We also need to encrypt traffic between the Windows service and the server.</w:t>
       </w:r>
     </w:p>
     <w:p>
@@ -7046,7 +7118,15 @@
         <w:t xml:space="preserve"> address</w:t>
       </w:r>
       <w:r>
-        <w:t>, sending SMS messages to users alerting them of stolen Geogram devices,</w:t>
+        <w:t xml:space="preserve">, sending SMS messages to users alerting them of stolen </w:t>
+      </w:r>
+      <w:proofErr w:type="spellStart"/>
+      <w:r>
+        <w:t>Geogram</w:t>
+      </w:r>
+      <w:proofErr w:type="spellEnd"/>
+      <w:r>
+        <w:t xml:space="preserve"> devices,</w:t>
       </w:r>
       <w:r>
         <w:t xml:space="preserve"> automatically connecting the laptop to open Wi-Fi when stolen,</w:t>
@@ -7215,7 +7295,21 @@
         <w:rPr>
           <w:rFonts w:cs="Times New Roman"/>
         </w:rPr>
-        <w:t xml:space="preserve"> could send its IP address for the purpose of tracking. Additionally, he wanted us to integrate the existing Geogram device into our system and use its GPS location to track it.</w:t>
+        <w:t xml:space="preserve"> could send its IP address for the purpose of tracking. Additionally, he wanted us to integrate the existing </w:t>
+      </w:r>
+      <w:proofErr w:type="spellStart"/>
+      <w:r>
+        <w:rPr>
+          <w:rFonts w:cs="Times New Roman"/>
+        </w:rPr>
+        <w:t>Geogram</w:t>
+      </w:r>
+      <w:proofErr w:type="spellEnd"/>
+      <w:r>
+        <w:rPr>
+          <w:rFonts w:cs="Times New Roman"/>
+        </w:rPr>
+        <w:t xml:space="preserve"> device into our system and use its GPS location to track it.</w:t>
       </w:r>
     </w:p>
     <w:p>
@@ -8341,12 +8435,14 @@
         </w:rPr>
         <w:tab/>
       </w:r>
+      <w:proofErr w:type="spellStart"/>
       <w:r>
         <w:rPr>
           <w:rFonts w:cs="Times New Roman"/>
         </w:rPr>
         <w:t>Unstarted</w:t>
       </w:r>
+      <w:proofErr w:type="spellEnd"/>
     </w:p>
     <w:p>
       <w:pPr>
@@ -8932,12 +9028,14 @@
         </w:rPr>
         <w:tab/>
       </w:r>
+      <w:proofErr w:type="spellStart"/>
       <w:r>
         <w:rPr>
           <w:rFonts w:cs="Times New Roman"/>
         </w:rPr>
         <w:t>Unstarted</w:t>
       </w:r>
+      <w:proofErr w:type="spellEnd"/>
     </w:p>
     <w:p>
       <w:pPr>
@@ -9475,12 +9573,14 @@
         </w:rPr>
         <w:tab/>
       </w:r>
+      <w:proofErr w:type="spellStart"/>
       <w:r>
         <w:rPr>
           <w:rFonts w:cs="Times New Roman"/>
         </w:rPr>
         <w:t>Unstarted</w:t>
       </w:r>
+      <w:proofErr w:type="spellEnd"/>
     </w:p>
     <w:p>
       <w:pPr>
@@ -9564,7 +9664,14 @@
         <w:rPr>
           <w:rFonts w:cs="Times New Roman"/>
         </w:rPr>
-        <w:t xml:space="preserve"> for the service and ke</w:t>
+        <w:t xml:space="preserve"> for the service and </w:t>
+      </w:r>
+      <w:proofErr w:type="spellStart"/>
+      <w:r>
+        <w:rPr>
+          <w:rFonts w:cs="Times New Roman"/>
+        </w:rPr>
+        <w:t>ke</w:t>
       </w:r>
       <w:r>
         <w:rPr>
@@ -9578,6 +9685,7 @@
         </w:rPr>
         <w:t>logger</w:t>
       </w:r>
+      <w:proofErr w:type="spellEnd"/>
       <w:r>
         <w:rPr>
           <w:rFonts w:cs="Times New Roman"/>
@@ -9758,12 +9866,14 @@
         </w:rPr>
         <w:tab/>
       </w:r>
+      <w:proofErr w:type="spellStart"/>
       <w:r>
         <w:rPr>
           <w:rFonts w:cs="Times New Roman"/>
         </w:rPr>
         <w:t>Unstarted</w:t>
       </w:r>
+      <w:proofErr w:type="spellEnd"/>
     </w:p>
     <w:p>
       <w:pPr>
@@ -10035,12 +10145,14 @@
         </w:rPr>
         <w:tab/>
       </w:r>
+      <w:proofErr w:type="spellStart"/>
       <w:r>
         <w:rPr>
           <w:rFonts w:cs="Times New Roman"/>
         </w:rPr>
         <w:t>Unstarted</w:t>
       </w:r>
+      <w:proofErr w:type="spellEnd"/>
     </w:p>
     <w:p>
       <w:pPr>
@@ -10586,11 +10698,19 @@
         </w:rPr>
       </w:pPr>
       <w:bookmarkStart w:id="20" w:name="_Toc384046744"/>
-      <w:r>
-        <w:rPr>
-          <w:rFonts w:cs="Times New Roman"/>
-        </w:rPr>
-        <w:t>Geogram Automatically Detects when Stolen</w:t>
+      <w:proofErr w:type="spellStart"/>
+      <w:r>
+        <w:rPr>
+          <w:rFonts w:cs="Times New Roman"/>
+        </w:rPr>
+        <w:t>Geogram</w:t>
+      </w:r>
+      <w:proofErr w:type="spellEnd"/>
+      <w:r>
+        <w:rPr>
+          <w:rFonts w:cs="Times New Roman"/>
+        </w:rPr>
+        <w:t xml:space="preserve"> Automatically Detects when Stolen</w:t>
       </w:r>
       <w:bookmarkEnd w:id="20"/>
     </w:p>
@@ -10622,7 +10742,21 @@
         <w:rPr>
           <w:rFonts w:cs="Times New Roman"/>
         </w:rPr>
-        <w:t>The Geogram detects if it is stolen based on movement and location data.</w:t>
+        <w:t xml:space="preserve">The </w:t>
+      </w:r>
+      <w:proofErr w:type="spellStart"/>
+      <w:r>
+        <w:rPr>
+          <w:rFonts w:cs="Times New Roman"/>
+        </w:rPr>
+        <w:t>Geogram</w:t>
+      </w:r>
+      <w:proofErr w:type="spellEnd"/>
+      <w:r>
+        <w:rPr>
+          <w:rFonts w:cs="Times New Roman"/>
+        </w:rPr>
+        <w:t xml:space="preserve"> detects if it is stolen based on movement and location data.</w:t>
       </w:r>
     </w:p>
     <w:p>
@@ -10661,7 +10795,21 @@
         <w:rPr>
           <w:rFonts w:cs="Times New Roman"/>
         </w:rPr>
-        <w:t>options are set so that the Geogram sleeps until it detects movement. Once it wakes up, lo</w:t>
+        <w:t xml:space="preserve">options are set so that the </w:t>
+      </w:r>
+      <w:proofErr w:type="spellStart"/>
+      <w:r>
+        <w:rPr>
+          <w:rFonts w:cs="Times New Roman"/>
+        </w:rPr>
+        <w:t>Geogram</w:t>
+      </w:r>
+      <w:proofErr w:type="spellEnd"/>
+      <w:r>
+        <w:rPr>
+          <w:rFonts w:cs="Times New Roman"/>
+        </w:rPr>
+        <w:t xml:space="preserve"> sleeps until it detects movement. Once it wakes up, lo</w:t>
       </w:r>
       <w:r>
         <w:rPr>
@@ -10864,11 +11012,19 @@
         </w:rPr>
       </w:pPr>
       <w:bookmarkStart w:id="21" w:name="_Toc384046745"/>
-      <w:r>
-        <w:rPr>
-          <w:rFonts w:cs="Times New Roman"/>
-        </w:rPr>
-        <w:t>Geogram Sends Location Updates to Server</w:t>
+      <w:proofErr w:type="spellStart"/>
+      <w:r>
+        <w:rPr>
+          <w:rFonts w:cs="Times New Roman"/>
+        </w:rPr>
+        <w:t>Geogram</w:t>
+      </w:r>
+      <w:proofErr w:type="spellEnd"/>
+      <w:r>
+        <w:rPr>
+          <w:rFonts w:cs="Times New Roman"/>
+        </w:rPr>
+        <w:t xml:space="preserve"> Sends Location Updates to Server</w:t>
       </w:r>
       <w:bookmarkEnd w:id="21"/>
     </w:p>
@@ -10912,7 +11068,35 @@
         <w:rPr>
           <w:rFonts w:cs="Times New Roman"/>
         </w:rPr>
-        <w:t xml:space="preserve"> Geogram’s location due to the user marking it as stolen or the Geogram detects movement.</w:t>
+        <w:t xml:space="preserve"> </w:t>
+      </w:r>
+      <w:proofErr w:type="spellStart"/>
+      <w:r>
+        <w:rPr>
+          <w:rFonts w:cs="Times New Roman"/>
+        </w:rPr>
+        <w:t>Geogram’s</w:t>
+      </w:r>
+      <w:proofErr w:type="spellEnd"/>
+      <w:r>
+        <w:rPr>
+          <w:rFonts w:cs="Times New Roman"/>
+        </w:rPr>
+        <w:t xml:space="preserve"> location due to the user marking it as stolen or the </w:t>
+      </w:r>
+      <w:proofErr w:type="spellStart"/>
+      <w:r>
+        <w:rPr>
+          <w:rFonts w:cs="Times New Roman"/>
+        </w:rPr>
+        <w:t>Geogram</w:t>
+      </w:r>
+      <w:proofErr w:type="spellEnd"/>
+      <w:r>
+        <w:rPr>
+          <w:rFonts w:cs="Times New Roman"/>
+        </w:rPr>
+        <w:t xml:space="preserve"> detects movement.</w:t>
       </w:r>
     </w:p>
     <w:p>
@@ -10944,7 +11128,35 @@
         <w:rPr>
           <w:rFonts w:cs="Times New Roman"/>
         </w:rPr>
-        <w:t>The user marks the Geogram as stolen or it detects movement and sends the server a message. The server periodically requests the location of the Geogram.</w:t>
+        <w:t xml:space="preserve">The user marks the </w:t>
+      </w:r>
+      <w:proofErr w:type="spellStart"/>
+      <w:r>
+        <w:rPr>
+          <w:rFonts w:cs="Times New Roman"/>
+        </w:rPr>
+        <w:t>Geogram</w:t>
+      </w:r>
+      <w:proofErr w:type="spellEnd"/>
+      <w:r>
+        <w:rPr>
+          <w:rFonts w:cs="Times New Roman"/>
+        </w:rPr>
+        <w:t xml:space="preserve"> as stolen or it detects movement and sends the server a message. The server periodically requests the location of the </w:t>
+      </w:r>
+      <w:proofErr w:type="spellStart"/>
+      <w:r>
+        <w:rPr>
+          <w:rFonts w:cs="Times New Roman"/>
+        </w:rPr>
+        <w:t>Geogram</w:t>
+      </w:r>
+      <w:proofErr w:type="spellEnd"/>
+      <w:r>
+        <w:rPr>
+          <w:rFonts w:cs="Times New Roman"/>
+        </w:rPr>
+        <w:t>.</w:t>
       </w:r>
     </w:p>
     <w:p>
@@ -11303,6 +11515,7 @@
         </w:rPr>
       </w:pPr>
       <w:bookmarkStart w:id="25" w:name="_Toc384046749"/>
+      <w:proofErr w:type="spellStart"/>
       <w:r>
         <w:rPr>
           <w:rFonts w:cs="Times New Roman"/>
@@ -11310,6 +11523,7 @@
         <w:t>RequestProtocol</w:t>
       </w:r>
       <w:bookmarkEnd w:id="25"/>
+      <w:proofErr w:type="spellEnd"/>
     </w:p>
     <w:p>
       <w:pPr>
@@ -11482,11 +11696,19 @@
           <w:rFonts w:cs="Times New Roman"/>
         </w:rPr>
       </w:pPr>
-      <w:r>
-        <w:rPr>
-          <w:rFonts w:cs="Times New Roman"/>
-        </w:rPr>
-        <w:t>WebClientConnection – Middleman between web</w:t>
+      <w:proofErr w:type="spellStart"/>
+      <w:r>
+        <w:rPr>
+          <w:rFonts w:cs="Times New Roman"/>
+        </w:rPr>
+        <w:t>WebClientConnection</w:t>
+      </w:r>
+      <w:proofErr w:type="spellEnd"/>
+      <w:r>
+        <w:rPr>
+          <w:rFonts w:cs="Times New Roman"/>
+        </w:rPr>
+        <w:t xml:space="preserve"> – Middleman between web</w:t>
       </w:r>
       <w:r>
         <w:rPr>
@@ -11578,7 +11800,21 @@
         <w:rPr>
           <w:rFonts w:cs="Times New Roman"/>
         </w:rPr>
-        <w:t xml:space="preserve">Web hub – Maintains a list of connected clients as WebClientConnections; </w:t>
+        <w:t xml:space="preserve">Web hub – Maintains a list of connected clients as </w:t>
+      </w:r>
+      <w:proofErr w:type="spellStart"/>
+      <w:r>
+        <w:rPr>
+          <w:rFonts w:cs="Times New Roman"/>
+        </w:rPr>
+        <w:t>WebClientConnections</w:t>
+      </w:r>
+      <w:proofErr w:type="spellEnd"/>
+      <w:r>
+        <w:rPr>
+          <w:rFonts w:cs="Times New Roman"/>
+        </w:rPr>
+        <w:t xml:space="preserve">; </w:t>
       </w:r>
       <w:r>
         <w:rPr>
@@ -11614,12 +11850,20 @@
           <w:rFonts w:cs="Times New Roman"/>
         </w:rPr>
       </w:pPr>
+      <w:proofErr w:type="spellStart"/>
       <w:r>
         <w:rPr>
           <w:rFonts w:cs="Times New Roman"/>
         </w:rPr>
         <w:lastRenderedPageBreak/>
-        <w:t>RequestProtocol handler – handles incoming and outgoing requests made from the other server components.</w:t>
+        <w:t>RequestProtocol</w:t>
+      </w:r>
+      <w:proofErr w:type="spellEnd"/>
+      <w:r>
+        <w:rPr>
+          <w:rFonts w:cs="Times New Roman"/>
+        </w:rPr>
+        <w:t xml:space="preserve"> handler – handles incoming and outgoing requests made from the other server components.</w:t>
       </w:r>
     </w:p>
     <w:p>
@@ -11725,8 +11969,16 @@
         <w:rPr>
           <w:rFonts w:cs="Times New Roman"/>
         </w:rPr>
-        <w:t>By: Nathan Plotts</w:t>
-      </w:r>
+        <w:t xml:space="preserve">By: Nathan </w:t>
+      </w:r>
+      <w:proofErr w:type="spellStart"/>
+      <w:r>
+        <w:rPr>
+          <w:rFonts w:cs="Times New Roman"/>
+        </w:rPr>
+        <w:t>Plotts</w:t>
+      </w:r>
+      <w:proofErr w:type="spellEnd"/>
     </w:p>
     <w:p>
       <w:pPr>
@@ -11770,9 +12022,11 @@
       <w:pPr>
         <w:pStyle w:val="Heading4"/>
       </w:pPr>
+      <w:proofErr w:type="spellStart"/>
       <w:r>
         <w:t>deviceHub</w:t>
       </w:r>
+      <w:proofErr w:type="spellEnd"/>
     </w:p>
     <w:p>
       <w:pPr>
@@ -11785,16 +12039,60 @@
         <w:rPr>
           <w:rFonts w:cs="Times New Roman"/>
         </w:rPr>
-        <w:t>This is the large driver file for the rest of the device package. It drives the smaller, more specialized GPS and laptop hubs by starting their connection handlers and giving them channels to send requests to the server through, though most of the work is done by the smaller hubs, laptopHub and gpsHub. One of the main jobs of the deviceHub is to monitor the request channel coming from the server. As requests are received from the server they must be forwarded to the correct hub to be processed.</w:t>
+        <w:t xml:space="preserve">This is the large driver file for the rest of the device package. It drives the smaller, more specialized GPS and laptop hubs by starting their connection handlers and giving them channels to send requests to the server through, though most of the work is done by the smaller hubs, </w:t>
+      </w:r>
+      <w:proofErr w:type="spellStart"/>
+      <w:r>
+        <w:rPr>
+          <w:rFonts w:cs="Times New Roman"/>
+        </w:rPr>
+        <w:t>laptopHub</w:t>
+      </w:r>
+      <w:proofErr w:type="spellEnd"/>
+      <w:r>
+        <w:rPr>
+          <w:rFonts w:cs="Times New Roman"/>
+        </w:rPr>
+        <w:t xml:space="preserve"> and </w:t>
+      </w:r>
+      <w:proofErr w:type="spellStart"/>
+      <w:r>
+        <w:rPr>
+          <w:rFonts w:cs="Times New Roman"/>
+        </w:rPr>
+        <w:t>gpsHub</w:t>
+      </w:r>
+      <w:proofErr w:type="spellEnd"/>
+      <w:r>
+        <w:rPr>
+          <w:rFonts w:cs="Times New Roman"/>
+        </w:rPr>
+        <w:t xml:space="preserve">. One of the main jobs of the </w:t>
+      </w:r>
+      <w:proofErr w:type="spellStart"/>
+      <w:r>
+        <w:rPr>
+          <w:rFonts w:cs="Times New Roman"/>
+        </w:rPr>
+        <w:t>deviceHub</w:t>
+      </w:r>
+      <w:proofErr w:type="spellEnd"/>
+      <w:r>
+        <w:rPr>
+          <w:rFonts w:cs="Times New Roman"/>
+        </w:rPr>
+        <w:t xml:space="preserve"> is to monitor the request channel coming from the server. As requests are received from the server they must be forwarded to the correct hub to be processed.</w:t>
       </w:r>
     </w:p>
     <w:p>
       <w:pPr>
         <w:pStyle w:val="Heading4"/>
       </w:pPr>
+      <w:proofErr w:type="spellStart"/>
       <w:r>
         <w:t>laptopHub</w:t>
       </w:r>
+      <w:proofErr w:type="spellEnd"/>
     </w:p>
     <w:p>
       <w:pPr>
@@ -11807,7 +12105,21 @@
         <w:rPr>
           <w:rFonts w:cs="Times New Roman"/>
         </w:rPr>
-        <w:t>The laptopHub is one of two smaller driver programs</w:t>
+        <w:t xml:space="preserve">The </w:t>
+      </w:r>
+      <w:proofErr w:type="spellStart"/>
+      <w:r>
+        <w:rPr>
+          <w:rFonts w:cs="Times New Roman"/>
+        </w:rPr>
+        <w:t>laptopHub</w:t>
+      </w:r>
+      <w:proofErr w:type="spellEnd"/>
+      <w:r>
+        <w:rPr>
+          <w:rFonts w:cs="Times New Roman"/>
+        </w:rPr>
+        <w:t xml:space="preserve"> is one of two smaller driver programs</w:t>
       </w:r>
       <w:r>
         <w:rPr>
@@ -11819,7 +12131,21 @@
         <w:rPr>
           <w:rFonts w:cs="Times New Roman"/>
         </w:rPr>
-        <w:t xml:space="preserve"> manages the handling of laptop connections. When the laptopHub is started </w:t>
+        <w:t xml:space="preserve"> manages the handling of laptop connections. When the </w:t>
+      </w:r>
+      <w:proofErr w:type="spellStart"/>
+      <w:r>
+        <w:rPr>
+          <w:rFonts w:cs="Times New Roman"/>
+        </w:rPr>
+        <w:t>laptopHub</w:t>
+      </w:r>
+      <w:proofErr w:type="spellEnd"/>
+      <w:r>
+        <w:rPr>
+          <w:rFonts w:cs="Times New Roman"/>
+        </w:rPr>
+        <w:t xml:space="preserve"> is started </w:t>
       </w:r>
       <w:r>
         <w:rPr>
@@ -11831,14 +12157,140 @@
         <w:rPr>
           <w:rFonts w:cs="Times New Roman"/>
         </w:rPr>
-        <w:t xml:space="preserve"> goRoutines are launched. The first is a thread for hashing open connections using the corresponding device. The second thread begins by creating the socket through which connections will be accepted. After the socket is created, the thread blocks while waiting for incoming connections. Once a connection is opened a new goRoutine is started to read from the </w:t>
+        <w:t xml:space="preserve"> </w:t>
+      </w:r>
+      <w:proofErr w:type="spellStart"/>
+      <w:r>
+        <w:rPr>
+          <w:rFonts w:cs="Times New Roman"/>
+        </w:rPr>
+        <w:t>goRoutines</w:t>
+      </w:r>
+      <w:proofErr w:type="spellEnd"/>
+      <w:r>
+        <w:rPr>
+          <w:rFonts w:cs="Times New Roman"/>
+        </w:rPr>
+        <w:t xml:space="preserve"> are launched. The first is a thread for hashing open connections using the corresponding device. The second thread begins by creating the socket through which connections will be accepted. After the socket is created, the thread blocks while waiting for incoming connections. Once a connection is opened a new </w:t>
+      </w:r>
+      <w:proofErr w:type="spellStart"/>
+      <w:r>
+        <w:rPr>
+          <w:rFonts w:cs="Times New Roman"/>
+        </w:rPr>
+        <w:t>goRoutine</w:t>
+      </w:r>
+      <w:proofErr w:type="spellEnd"/>
+      <w:r>
+        <w:rPr>
+          <w:rFonts w:cs="Times New Roman"/>
+        </w:rPr>
+        <w:t xml:space="preserve"> is started to read from the </w:t>
       </w:r>
       <w:r>
         <w:rPr>
           <w:rFonts w:cs="Times New Roman"/>
         </w:rPr>
         <w:lastRenderedPageBreak/>
-        <w:t xml:space="preserve">connection. This is done because reading from a connection is a form of blocking IO which pauses the thread until there is a message for it to read. The first message that is received by this goRoutine is the deviceID, which for a laptop is a MAC address. Once the deviceID is received it is passed into the goRoutine that is used for hashing connections. The connection is then hashed using the deviceID that has now been read. After hashing, the laptopHub responds to the laptop device by sending it an OP code that lets it know if it has been stolen. Before the laptopHub can respond with this OP code though, it must first send an internal server request to the database to find out whether or not the user has marked the device as stolen. The database responds either true (stolen) or false (not stolen) and this response is </w:t>
+        <w:t xml:space="preserve">connection. This is done because reading from a connection is a form of blocking IO which pauses the thread until there is a message for it to read. The first message that is received by this </w:t>
+      </w:r>
+      <w:proofErr w:type="spellStart"/>
+      <w:r>
+        <w:rPr>
+          <w:rFonts w:cs="Times New Roman"/>
+        </w:rPr>
+        <w:t>goRoutine</w:t>
+      </w:r>
+      <w:proofErr w:type="spellEnd"/>
+      <w:r>
+        <w:rPr>
+          <w:rFonts w:cs="Times New Roman"/>
+        </w:rPr>
+        <w:t xml:space="preserve"> is the </w:t>
+      </w:r>
+      <w:proofErr w:type="spellStart"/>
+      <w:r>
+        <w:rPr>
+          <w:rFonts w:cs="Times New Roman"/>
+        </w:rPr>
+        <w:t>deviceID</w:t>
+      </w:r>
+      <w:proofErr w:type="spellEnd"/>
+      <w:r>
+        <w:rPr>
+          <w:rFonts w:cs="Times New Roman"/>
+        </w:rPr>
+        <w:t xml:space="preserve">, which for a laptop is a MAC address. Once the </w:t>
+      </w:r>
+      <w:proofErr w:type="spellStart"/>
+      <w:r>
+        <w:rPr>
+          <w:rFonts w:cs="Times New Roman"/>
+        </w:rPr>
+        <w:t>deviceID</w:t>
+      </w:r>
+      <w:proofErr w:type="spellEnd"/>
+      <w:r>
+        <w:rPr>
+          <w:rFonts w:cs="Times New Roman"/>
+        </w:rPr>
+        <w:t xml:space="preserve"> is received it is passed into the </w:t>
+      </w:r>
+      <w:proofErr w:type="spellStart"/>
+      <w:r>
+        <w:rPr>
+          <w:rFonts w:cs="Times New Roman"/>
+        </w:rPr>
+        <w:t>goRoutine</w:t>
+      </w:r>
+      <w:proofErr w:type="spellEnd"/>
+      <w:r>
+        <w:rPr>
+          <w:rFonts w:cs="Times New Roman"/>
+        </w:rPr>
+        <w:t xml:space="preserve"> that is used for hashing connections. The connection is then hashed using the </w:t>
+      </w:r>
+      <w:proofErr w:type="spellStart"/>
+      <w:r>
+        <w:rPr>
+          <w:rFonts w:cs="Times New Roman"/>
+        </w:rPr>
+        <w:t>deviceID</w:t>
+      </w:r>
+      <w:proofErr w:type="spellEnd"/>
+      <w:r>
+        <w:rPr>
+          <w:rFonts w:cs="Times New Roman"/>
+        </w:rPr>
+        <w:t xml:space="preserve"> that has now been read. After hashing, the </w:t>
+      </w:r>
+      <w:proofErr w:type="spellStart"/>
+      <w:r>
+        <w:rPr>
+          <w:rFonts w:cs="Times New Roman"/>
+        </w:rPr>
+        <w:t>laptopHub</w:t>
+      </w:r>
+      <w:proofErr w:type="spellEnd"/>
+      <w:r>
+        <w:rPr>
+          <w:rFonts w:cs="Times New Roman"/>
+        </w:rPr>
+        <w:t xml:space="preserve"> responds to the laptop device by sending it an OP code that lets it know if it has been stolen. Before the </w:t>
+      </w:r>
+      <w:proofErr w:type="spellStart"/>
+      <w:r>
+        <w:rPr>
+          <w:rFonts w:cs="Times New Roman"/>
+        </w:rPr>
+        <w:t>laptopHub</w:t>
+      </w:r>
+      <w:proofErr w:type="spellEnd"/>
+      <w:r>
+        <w:rPr>
+          <w:rFonts w:cs="Times New Roman"/>
+        </w:rPr>
+        <w:t xml:space="preserve"> can respond with this OP code though, it must first send an internal server request to the database to find out whether or not the user has marked the device as stolen. The database responds either true (stolen) or false (not stolen) and this response is </w:t>
       </w:r>
       <w:r>
         <w:rPr>
@@ -11893,9 +12345,11 @@
       <w:pPr>
         <w:pStyle w:val="Heading4"/>
       </w:pPr>
+      <w:proofErr w:type="spellStart"/>
       <w:r>
         <w:t>gpsHub</w:t>
       </w:r>
+      <w:proofErr w:type="spellEnd"/>
     </w:p>
     <w:p>
       <w:pPr>
@@ -11908,7 +12362,21 @@
         <w:rPr>
           <w:rFonts w:cs="Times New Roman"/>
         </w:rPr>
-        <w:t>The gpsHub is the other of the two smaller driver programs</w:t>
+        <w:t xml:space="preserve">The </w:t>
+      </w:r>
+      <w:proofErr w:type="spellStart"/>
+      <w:r>
+        <w:rPr>
+          <w:rFonts w:cs="Times New Roman"/>
+        </w:rPr>
+        <w:t>gpsHub</w:t>
+      </w:r>
+      <w:proofErr w:type="spellEnd"/>
+      <w:r>
+        <w:rPr>
+          <w:rFonts w:cs="Times New Roman"/>
+        </w:rPr>
+        <w:t xml:space="preserve"> is the other of the two smaller driver programs</w:t>
       </w:r>
       <w:r>
         <w:rPr>
@@ -11920,7 +12388,91 @@
         <w:rPr>
           <w:rFonts w:cs="Times New Roman"/>
         </w:rPr>
-        <w:t xml:space="preserve"> manages the handling of the GPS device connections. When the gpsHub is started a socket is created that will be used to communicate with the SMS Gateway. Once the socket is created a connection is opened with the gpsHub by the SMS Gateway. As SMS messages are received by the SMS Gateway they are passed over the open TCP connection. Each message is sent to the gpsHub with a phone number that the message originated from and a set of GPS coordinates from its last recorded location. As each message comes in, the gpsHub parses the GPS coordinates and sends a request to the webClient to update the web view if the owner of the GPS device is currently tracking the device online. At the same time, a request is also sent to the database to store the GPS location. Commands to start tracking can also be sent to the GPS devices through an online webpage that will send a request to the gpsHub to send a message to the GPS device.</w:t>
+        <w:t xml:space="preserve"> manages the handling of the GPS device connections. When the </w:t>
+      </w:r>
+      <w:proofErr w:type="spellStart"/>
+      <w:r>
+        <w:rPr>
+          <w:rFonts w:cs="Times New Roman"/>
+        </w:rPr>
+        <w:t>gpsHub</w:t>
+      </w:r>
+      <w:proofErr w:type="spellEnd"/>
+      <w:r>
+        <w:rPr>
+          <w:rFonts w:cs="Times New Roman"/>
+        </w:rPr>
+        <w:t xml:space="preserve"> is started a socket is created that will be used to communicate with the SMS Gateway. Once the socket is created a connection is opened with the </w:t>
+      </w:r>
+      <w:proofErr w:type="spellStart"/>
+      <w:r>
+        <w:rPr>
+          <w:rFonts w:cs="Times New Roman"/>
+        </w:rPr>
+        <w:t>gpsHub</w:t>
+      </w:r>
+      <w:proofErr w:type="spellEnd"/>
+      <w:r>
+        <w:rPr>
+          <w:rFonts w:cs="Times New Roman"/>
+        </w:rPr>
+        <w:t xml:space="preserve"> by the SMS Gateway. As SMS messages are received by the SMS Gateway they are passed over the open TCP connection. Each message is sent to the </w:t>
+      </w:r>
+      <w:proofErr w:type="spellStart"/>
+      <w:r>
+        <w:rPr>
+          <w:rFonts w:cs="Times New Roman"/>
+        </w:rPr>
+        <w:t>gpsHub</w:t>
+      </w:r>
+      <w:proofErr w:type="spellEnd"/>
+      <w:r>
+        <w:rPr>
+          <w:rFonts w:cs="Times New Roman"/>
+        </w:rPr>
+        <w:t xml:space="preserve"> with a phone number that the message originated from and a set of GPS coordinates from its last recorded location. As each message comes in, the </w:t>
+      </w:r>
+      <w:proofErr w:type="spellStart"/>
+      <w:r>
+        <w:rPr>
+          <w:rFonts w:cs="Times New Roman"/>
+        </w:rPr>
+        <w:t>gpsHub</w:t>
+      </w:r>
+      <w:proofErr w:type="spellEnd"/>
+      <w:r>
+        <w:rPr>
+          <w:rFonts w:cs="Times New Roman"/>
+        </w:rPr>
+        <w:t xml:space="preserve"> parses the GPS coordinates and sends a request to the </w:t>
+      </w:r>
+      <w:proofErr w:type="spellStart"/>
+      <w:r>
+        <w:rPr>
+          <w:rFonts w:cs="Times New Roman"/>
+        </w:rPr>
+        <w:t>webClient</w:t>
+      </w:r>
+      <w:proofErr w:type="spellEnd"/>
+      <w:r>
+        <w:rPr>
+          <w:rFonts w:cs="Times New Roman"/>
+        </w:rPr>
+        <w:t xml:space="preserve"> to update the web view if the owner of the GPS device is currently tracking the device online. At the same time, a request is also sent to the database to store the GPS location. Commands to start tracking can also be sent to the GPS devices through an online webpage that will send a request to the </w:t>
+      </w:r>
+      <w:proofErr w:type="spellStart"/>
+      <w:r>
+        <w:rPr>
+          <w:rFonts w:cs="Times New Roman"/>
+        </w:rPr>
+        <w:t>gpsHub</w:t>
+      </w:r>
+      <w:proofErr w:type="spellEnd"/>
+      <w:r>
+        <w:rPr>
+          <w:rFonts w:cs="Times New Roman"/>
+        </w:rPr>
+        <w:t xml:space="preserve"> to send a message to the GPS device.</w:t>
       </w:r>
     </w:p>
     <w:p>
@@ -11942,16 +12494,74 @@
         <w:rPr>
           <w:rFonts w:cs="Times New Roman"/>
         </w:rPr>
-        <w:t>This is a small file that defines the basic structure for any device that connects to the server. This struct is inherited by other child structs like laptopDevice and gpsDevice.</w:t>
+        <w:t xml:space="preserve">This is a small file that defines the basic structure for any device that connects to the server. This </w:t>
+      </w:r>
+      <w:proofErr w:type="spellStart"/>
+      <w:r>
+        <w:rPr>
+          <w:rFonts w:cs="Times New Roman"/>
+        </w:rPr>
+        <w:t>struct</w:t>
+      </w:r>
+      <w:proofErr w:type="spellEnd"/>
+      <w:r>
+        <w:rPr>
+          <w:rFonts w:cs="Times New Roman"/>
+        </w:rPr>
+        <w:t xml:space="preserve"> is inherited by other child </w:t>
+      </w:r>
+      <w:proofErr w:type="spellStart"/>
+      <w:r>
+        <w:rPr>
+          <w:rFonts w:cs="Times New Roman"/>
+        </w:rPr>
+        <w:t>structs</w:t>
+      </w:r>
+      <w:proofErr w:type="spellEnd"/>
+      <w:r>
+        <w:rPr>
+          <w:rFonts w:cs="Times New Roman"/>
+        </w:rPr>
+        <w:t xml:space="preserve"> like </w:t>
+      </w:r>
+      <w:proofErr w:type="spellStart"/>
+      <w:r>
+        <w:rPr>
+          <w:rFonts w:cs="Times New Roman"/>
+        </w:rPr>
+        <w:t>laptopDevice</w:t>
+      </w:r>
+      <w:proofErr w:type="spellEnd"/>
+      <w:r>
+        <w:rPr>
+          <w:rFonts w:cs="Times New Roman"/>
+        </w:rPr>
+        <w:t xml:space="preserve"> and </w:t>
+      </w:r>
+      <w:proofErr w:type="spellStart"/>
+      <w:r>
+        <w:rPr>
+          <w:rFonts w:cs="Times New Roman"/>
+        </w:rPr>
+        <w:t>gpsDevice</w:t>
+      </w:r>
+      <w:proofErr w:type="spellEnd"/>
+      <w:r>
+        <w:rPr>
+          <w:rFonts w:cs="Times New Roman"/>
+        </w:rPr>
+        <w:t>.</w:t>
       </w:r>
     </w:p>
     <w:p>
       <w:pPr>
         <w:pStyle w:val="Heading4"/>
       </w:pPr>
+      <w:proofErr w:type="spellStart"/>
       <w:r>
         <w:t>laptopDevice</w:t>
       </w:r>
+      <w:proofErr w:type="spellEnd"/>
     </w:p>
     <w:p>
       <w:pPr>
@@ -11964,16 +12574,116 @@
         <w:rPr>
           <w:rFonts w:cs="Times New Roman"/>
         </w:rPr>
-        <w:t>The laptopDevice file is used to define both the structure of a laptopDevice object and also to define the internal server request methods. The laptopDevice struct, as stated above, is a child of the device struct and defines extra information like a device current open TCP connection. The internal server requests defined for laptopDevice are methods that can be called on a laptopDevice object that will return the expected values.</w:t>
+        <w:t xml:space="preserve">The </w:t>
+      </w:r>
+      <w:proofErr w:type="spellStart"/>
+      <w:r>
+        <w:rPr>
+          <w:rFonts w:cs="Times New Roman"/>
+        </w:rPr>
+        <w:t>laptopDevice</w:t>
+      </w:r>
+      <w:proofErr w:type="spellEnd"/>
+      <w:r>
+        <w:rPr>
+          <w:rFonts w:cs="Times New Roman"/>
+        </w:rPr>
+        <w:t xml:space="preserve"> file is used to define both the structure of a </w:t>
+      </w:r>
+      <w:proofErr w:type="spellStart"/>
+      <w:r>
+        <w:rPr>
+          <w:rFonts w:cs="Times New Roman"/>
+        </w:rPr>
+        <w:t>laptopDevice</w:t>
+      </w:r>
+      <w:proofErr w:type="spellEnd"/>
+      <w:r>
+        <w:rPr>
+          <w:rFonts w:cs="Times New Roman"/>
+        </w:rPr>
+        <w:t xml:space="preserve"> object and also to define the internal server request methods. The </w:t>
+      </w:r>
+      <w:proofErr w:type="spellStart"/>
+      <w:r>
+        <w:rPr>
+          <w:rFonts w:cs="Times New Roman"/>
+        </w:rPr>
+        <w:t>laptopDevice</w:t>
+      </w:r>
+      <w:proofErr w:type="spellEnd"/>
+      <w:r>
+        <w:rPr>
+          <w:rFonts w:cs="Times New Roman"/>
+        </w:rPr>
+        <w:t xml:space="preserve"> </w:t>
+      </w:r>
+      <w:proofErr w:type="spellStart"/>
+      <w:r>
+        <w:rPr>
+          <w:rFonts w:cs="Times New Roman"/>
+        </w:rPr>
+        <w:t>struct</w:t>
+      </w:r>
+      <w:proofErr w:type="spellEnd"/>
+      <w:r>
+        <w:rPr>
+          <w:rFonts w:cs="Times New Roman"/>
+        </w:rPr>
+        <w:t xml:space="preserve">, as stated above, is a child of the device </w:t>
+      </w:r>
+      <w:proofErr w:type="spellStart"/>
+      <w:r>
+        <w:rPr>
+          <w:rFonts w:cs="Times New Roman"/>
+        </w:rPr>
+        <w:t>struct</w:t>
+      </w:r>
+      <w:proofErr w:type="spellEnd"/>
+      <w:r>
+        <w:rPr>
+          <w:rFonts w:cs="Times New Roman"/>
+        </w:rPr>
+        <w:t xml:space="preserve"> and defines extra information like a device current open TCP connection. The internal server requests defined for </w:t>
+      </w:r>
+      <w:proofErr w:type="spellStart"/>
+      <w:r>
+        <w:rPr>
+          <w:rFonts w:cs="Times New Roman"/>
+        </w:rPr>
+        <w:t>laptopDevice</w:t>
+      </w:r>
+      <w:proofErr w:type="spellEnd"/>
+      <w:r>
+        <w:rPr>
+          <w:rFonts w:cs="Times New Roman"/>
+        </w:rPr>
+        <w:t xml:space="preserve"> are methods that can be called on a </w:t>
+      </w:r>
+      <w:proofErr w:type="spellStart"/>
+      <w:r>
+        <w:rPr>
+          <w:rFonts w:cs="Times New Roman"/>
+        </w:rPr>
+        <w:t>laptopDevice</w:t>
+      </w:r>
+      <w:proofErr w:type="spellEnd"/>
+      <w:r>
+        <w:rPr>
+          <w:rFonts w:cs="Times New Roman"/>
+        </w:rPr>
+        <w:t xml:space="preserve"> object that will return the expected values.</w:t>
       </w:r>
     </w:p>
     <w:p>
       <w:pPr>
         <w:pStyle w:val="Heading4"/>
       </w:pPr>
+      <w:proofErr w:type="spellStart"/>
       <w:r>
         <w:t>gpsDevice</w:t>
       </w:r>
+      <w:proofErr w:type="spellEnd"/>
     </w:p>
     <w:p>
       <w:pPr>
@@ -11986,7 +12696,35 @@
         <w:rPr>
           <w:rFonts w:cs="Times New Roman"/>
         </w:rPr>
-        <w:t xml:space="preserve">The gpsDevice file is very similar to the laptopDevice file, but </w:t>
+        <w:t xml:space="preserve">The </w:t>
+      </w:r>
+      <w:proofErr w:type="spellStart"/>
+      <w:r>
+        <w:rPr>
+          <w:rFonts w:cs="Times New Roman"/>
+        </w:rPr>
+        <w:t>gpsDevice</w:t>
+      </w:r>
+      <w:proofErr w:type="spellEnd"/>
+      <w:r>
+        <w:rPr>
+          <w:rFonts w:cs="Times New Roman"/>
+        </w:rPr>
+        <w:t xml:space="preserve"> file is very similar to the </w:t>
+      </w:r>
+      <w:proofErr w:type="spellStart"/>
+      <w:r>
+        <w:rPr>
+          <w:rFonts w:cs="Times New Roman"/>
+        </w:rPr>
+        <w:t>laptopDevice</w:t>
+      </w:r>
+      <w:proofErr w:type="spellEnd"/>
+      <w:r>
+        <w:rPr>
+          <w:rFonts w:cs="Times New Roman"/>
+        </w:rPr>
+        <w:t xml:space="preserve"> file, but </w:t>
       </w:r>
       <w:r>
         <w:rPr>
@@ -11998,7 +12736,63 @@
         <w:rPr>
           <w:rFonts w:cs="Times New Roman"/>
         </w:rPr>
-        <w:t>used instead to define the gpsDevice struct and the methods for creating internal server requests for GPS devices. Currently though, the gpsDevice struct does not hold any extra information tha</w:t>
+        <w:t xml:space="preserve">used instead to define the </w:t>
+      </w:r>
+      <w:proofErr w:type="spellStart"/>
+      <w:r>
+        <w:rPr>
+          <w:rFonts w:cs="Times New Roman"/>
+        </w:rPr>
+        <w:t>gpsDevice</w:t>
+      </w:r>
+      <w:proofErr w:type="spellEnd"/>
+      <w:r>
+        <w:rPr>
+          <w:rFonts w:cs="Times New Roman"/>
+        </w:rPr>
+        <w:t xml:space="preserve"> </w:t>
+      </w:r>
+      <w:proofErr w:type="spellStart"/>
+      <w:r>
+        <w:rPr>
+          <w:rFonts w:cs="Times New Roman"/>
+        </w:rPr>
+        <w:t>struct</w:t>
+      </w:r>
+      <w:proofErr w:type="spellEnd"/>
+      <w:r>
+        <w:rPr>
+          <w:rFonts w:cs="Times New Roman"/>
+        </w:rPr>
+        <w:t xml:space="preserve"> and the methods for creating internal server requests for GPS devices. Currently though, the </w:t>
+      </w:r>
+      <w:proofErr w:type="spellStart"/>
+      <w:r>
+        <w:rPr>
+          <w:rFonts w:cs="Times New Roman"/>
+        </w:rPr>
+        <w:t>gpsDevice</w:t>
+      </w:r>
+      <w:proofErr w:type="spellEnd"/>
+      <w:r>
+        <w:rPr>
+          <w:rFonts w:cs="Times New Roman"/>
+        </w:rPr>
+        <w:t xml:space="preserve"> </w:t>
+      </w:r>
+      <w:proofErr w:type="spellStart"/>
+      <w:r>
+        <w:rPr>
+          <w:rFonts w:cs="Times New Roman"/>
+        </w:rPr>
+        <w:t>struct</w:t>
+      </w:r>
+      <w:proofErr w:type="spellEnd"/>
+      <w:r>
+        <w:rPr>
+          <w:rFonts w:cs="Times New Roman"/>
+        </w:rPr>
+        <w:t xml:space="preserve"> does not hold any extra information tha</w:t>
       </w:r>
       <w:r>
         <w:rPr>
@@ -12010,7 +12804,21 @@
         <w:rPr>
           <w:rFonts w:cs="Times New Roman"/>
         </w:rPr>
-        <w:t xml:space="preserve"> is already defined in the device struct. Later</w:t>
+        <w:t xml:space="preserve"> is already defined in the device </w:t>
+      </w:r>
+      <w:proofErr w:type="spellStart"/>
+      <w:r>
+        <w:rPr>
+          <w:rFonts w:cs="Times New Roman"/>
+        </w:rPr>
+        <w:t>struct</w:t>
+      </w:r>
+      <w:proofErr w:type="spellEnd"/>
+      <w:r>
+        <w:rPr>
+          <w:rFonts w:cs="Times New Roman"/>
+        </w:rPr>
+        <w:t>. Later</w:t>
       </w:r>
       <w:r>
         <w:rPr>
@@ -12022,8 +12830,30 @@
         <w:rPr>
           <w:rFonts w:cs="Times New Roman"/>
         </w:rPr>
-        <w:t xml:space="preserve"> we will implement more functionality with the gpsDevice struct</w:t>
-      </w:r>
+        <w:t xml:space="preserve"> we will implement more functionality with the </w:t>
+      </w:r>
+      <w:proofErr w:type="spellStart"/>
+      <w:r>
+        <w:rPr>
+          <w:rFonts w:cs="Times New Roman"/>
+        </w:rPr>
+        <w:t>gpsDevice</w:t>
+      </w:r>
+      <w:proofErr w:type="spellEnd"/>
+      <w:r>
+        <w:rPr>
+          <w:rFonts w:cs="Times New Roman"/>
+        </w:rPr>
+        <w:t xml:space="preserve"> </w:t>
+      </w:r>
+      <w:proofErr w:type="spellStart"/>
+      <w:r>
+        <w:rPr>
+          <w:rFonts w:cs="Times New Roman"/>
+        </w:rPr>
+        <w:t>struct</w:t>
+      </w:r>
+      <w:proofErr w:type="spellEnd"/>
       <w:r>
         <w:rPr>
           <w:rFonts w:cs="Times New Roman"/>
@@ -12095,7 +12925,28 @@
         <w:rPr>
           <w:rFonts w:cs="Times New Roman"/>
         </w:rPr>
-        <w:t>The SMS Gateway app enables communication between the server and Geogram device. It runs on an Android smart phone and connects to the server via TCP. The server can send messages via TCP and the S</w:t>
+        <w:t xml:space="preserve">The SMS Gateway app enables communication between the server and </w:t>
+      </w:r>
+      <w:proofErr w:type="spellStart"/>
+      <w:r>
+        <w:rPr>
+          <w:rFonts w:cs="Times New Roman"/>
+        </w:rPr>
+        <w:t>Geogram</w:t>
+      </w:r>
+      <w:proofErr w:type="spellEnd"/>
+      <w:r>
+        <w:rPr>
+          <w:rFonts w:cs="Times New Roman"/>
+        </w:rPr>
+        <w:t xml:space="preserve"> device. It runs on an Android smart phone and connects to the server via TCP. The server can send messages via TCP and the </w:t>
+      </w:r>
+      <w:proofErr w:type="spellStart"/>
+      <w:r>
+        <w:rPr>
+          <w:rFonts w:cs="Times New Roman"/>
+        </w:rPr>
+        <w:t>S</w:t>
       </w:r>
       <w:r>
         <w:rPr>
@@ -12107,7 +12958,28 @@
         <w:rPr>
           <w:rFonts w:cs="Times New Roman"/>
         </w:rPr>
-        <w:t>Gateway app will send those messages as SMS messages to the target Geogram device. The app will also read incoming SMS messages and forward them to the server via TCP.</w:t>
+        <w:t>Gateway</w:t>
+      </w:r>
+      <w:proofErr w:type="spellEnd"/>
+      <w:r>
+        <w:rPr>
+          <w:rFonts w:cs="Times New Roman"/>
+        </w:rPr>
+        <w:t xml:space="preserve"> app will send those messages as SMS messages to the target </w:t>
+      </w:r>
+      <w:proofErr w:type="spellStart"/>
+      <w:r>
+        <w:rPr>
+          <w:rFonts w:cs="Times New Roman"/>
+        </w:rPr>
+        <w:t>Geogram</w:t>
+      </w:r>
+      <w:proofErr w:type="spellEnd"/>
+      <w:r>
+        <w:rPr>
+          <w:rFonts w:cs="Times New Roman"/>
+        </w:rPr>
+        <w:t xml:space="preserve"> device. The app will also read incoming SMS messages and forward them to the server via TCP.</w:t>
       </w:r>
     </w:p>
     <w:p>
@@ -12138,7 +13010,35 @@
         <w:rPr>
           <w:rFonts w:cs="Times New Roman"/>
         </w:rPr>
-        <w:t xml:space="preserve">The SMS Gateway app is comprised of three classes. The first is SMSActivity. SMSActivity defines what happens when a user interacts with the user interface. The user interface is defined by the activity_sms.xml file, which places the various buttons, text boxes, </w:t>
+        <w:t xml:space="preserve">The SMS Gateway app is comprised of three classes. The first is </w:t>
+      </w:r>
+      <w:proofErr w:type="spellStart"/>
+      <w:r>
+        <w:rPr>
+          <w:rFonts w:cs="Times New Roman"/>
+        </w:rPr>
+        <w:t>SMSActivity</w:t>
+      </w:r>
+      <w:proofErr w:type="spellEnd"/>
+      <w:r>
+        <w:rPr>
+          <w:rFonts w:cs="Times New Roman"/>
+        </w:rPr>
+        <w:t xml:space="preserve">. </w:t>
+      </w:r>
+      <w:proofErr w:type="spellStart"/>
+      <w:r>
+        <w:rPr>
+          <w:rFonts w:cs="Times New Roman"/>
+        </w:rPr>
+        <w:t>SMSActivity</w:t>
+      </w:r>
+      <w:proofErr w:type="spellEnd"/>
+      <w:r>
+        <w:rPr>
+          <w:rFonts w:cs="Times New Roman"/>
+        </w:rPr>
+        <w:t xml:space="preserve"> defines what happens when a user interacts with the user interface. The user interface is defined by the activity_sms.xml file, which places the various buttons, text boxes, </w:t>
       </w:r>
       <w:r>
         <w:rPr>
@@ -12150,7 +13050,21 @@
         <w:rPr>
           <w:rFonts w:cs="Times New Roman"/>
         </w:rPr>
-        <w:t xml:space="preserve"> on the screen. SMSActivity has a few functions that start and stop the thread that the TCP connection exists on. It also updates the UI when connection statuses change.</w:t>
+        <w:t xml:space="preserve"> on the screen. </w:t>
+      </w:r>
+      <w:proofErr w:type="spellStart"/>
+      <w:r>
+        <w:rPr>
+          <w:rFonts w:cs="Times New Roman"/>
+        </w:rPr>
+        <w:t>SMSActivity</w:t>
+      </w:r>
+      <w:proofErr w:type="spellEnd"/>
+      <w:r>
+        <w:rPr>
+          <w:rFonts w:cs="Times New Roman"/>
+        </w:rPr>
+        <w:t xml:space="preserve"> has a few functions that start and stop the thread that the TCP connection exists on. It also updates the UI when connection statuses change.</w:t>
       </w:r>
     </w:p>
     <w:p>
@@ -12174,7 +13088,35 @@
         <w:rPr>
           <w:rFonts w:cs="Times New Roman"/>
         </w:rPr>
-        <w:t>The TCPAsyncTask class inherits from the AsyncTask class, which is a class used for multith</w:t>
+        <w:t xml:space="preserve">The </w:t>
+      </w:r>
+      <w:proofErr w:type="spellStart"/>
+      <w:r>
+        <w:rPr>
+          <w:rFonts w:cs="Times New Roman"/>
+        </w:rPr>
+        <w:t>TCPAsyncTask</w:t>
+      </w:r>
+      <w:proofErr w:type="spellEnd"/>
+      <w:r>
+        <w:rPr>
+          <w:rFonts w:cs="Times New Roman"/>
+        </w:rPr>
+        <w:t xml:space="preserve"> class inherits from the </w:t>
+      </w:r>
+      <w:proofErr w:type="spellStart"/>
+      <w:r>
+        <w:rPr>
+          <w:rFonts w:cs="Times New Roman"/>
+        </w:rPr>
+        <w:t>AsyncTask</w:t>
+      </w:r>
+      <w:proofErr w:type="spellEnd"/>
+      <w:r>
+        <w:rPr>
+          <w:rFonts w:cs="Times New Roman"/>
+        </w:rPr>
+        <w:t xml:space="preserve"> class, which is a class used for multith</w:t>
       </w:r>
       <w:r>
         <w:rPr>
@@ -12192,7 +13134,21 @@
         <w:rPr>
           <w:rFonts w:cs="Times New Roman"/>
         </w:rPr>
-        <w:t xml:space="preserve"> When the TCP connection status changes, it also calls methods from SMSActivity that are executed on the GUI thread that update the GUI to reflect the current connection status.</w:t>
+        <w:t xml:space="preserve"> When the TCP connection status changes, it also calls methods from </w:t>
+      </w:r>
+      <w:proofErr w:type="spellStart"/>
+      <w:r>
+        <w:rPr>
+          <w:rFonts w:cs="Times New Roman"/>
+        </w:rPr>
+        <w:t>SMSActivity</w:t>
+      </w:r>
+      <w:proofErr w:type="spellEnd"/>
+      <w:r>
+        <w:rPr>
+          <w:rFonts w:cs="Times New Roman"/>
+        </w:rPr>
+        <w:t xml:space="preserve"> that are executed on the GUI thread that update the GUI to reflect the current connection status.</w:t>
       </w:r>
     </w:p>
     <w:p>
@@ -12216,7 +13172,35 @@
         <w:rPr>
           <w:rFonts w:cs="Times New Roman"/>
         </w:rPr>
-        <w:t>The SMSReceiver class extends the BroadcastReceiver class and listens for incoming SMS messages. When an SMS message is received, it places a copy of it in a linked list that can be accessed by static methods.</w:t>
+        <w:t xml:space="preserve">The </w:t>
+      </w:r>
+      <w:proofErr w:type="spellStart"/>
+      <w:r>
+        <w:rPr>
+          <w:rFonts w:cs="Times New Roman"/>
+        </w:rPr>
+        <w:t>SMSReceiver</w:t>
+      </w:r>
+      <w:proofErr w:type="spellEnd"/>
+      <w:r>
+        <w:rPr>
+          <w:rFonts w:cs="Times New Roman"/>
+        </w:rPr>
+        <w:t xml:space="preserve"> class extends the </w:t>
+      </w:r>
+      <w:proofErr w:type="spellStart"/>
+      <w:r>
+        <w:rPr>
+          <w:rFonts w:cs="Times New Roman"/>
+        </w:rPr>
+        <w:t>BroadcastReceiver</w:t>
+      </w:r>
+      <w:proofErr w:type="spellEnd"/>
+      <w:r>
+        <w:rPr>
+          <w:rFonts w:cs="Times New Roman"/>
+        </w:rPr>
+        <w:t xml:space="preserve"> class and listens for incoming SMS messages. When an SMS message is received, it places a copy of it in a linked list that can be accessed by static methods.</w:t>
       </w:r>
     </w:p>
     <w:p>
@@ -12242,12 +13226,14 @@
           <w:rFonts w:cs="Times New Roman"/>
         </w:rPr>
       </w:pPr>
+      <w:proofErr w:type="spellStart"/>
       <w:r>
         <w:rPr>
           <w:rFonts w:cs="Times New Roman"/>
         </w:rPr>
         <w:t>SMSActivity</w:t>
       </w:r>
+      <w:proofErr w:type="spellEnd"/>
     </w:p>
     <w:p>
       <w:pPr>
@@ -12279,7 +13265,23 @@
           <w:rFonts w:cs="Times New Roman"/>
           <w:u w:val="single"/>
         </w:rPr>
-        <w:t>void connectFunction(View view):</w:t>
+        <w:t xml:space="preserve">void </w:t>
+      </w:r>
+      <w:proofErr w:type="spellStart"/>
+      <w:r>
+        <w:rPr>
+          <w:rFonts w:cs="Times New Roman"/>
+          <w:u w:val="single"/>
+        </w:rPr>
+        <w:t>connectFunction</w:t>
+      </w:r>
+      <w:proofErr w:type="spellEnd"/>
+      <w:r>
+        <w:rPr>
+          <w:rFonts w:cs="Times New Roman"/>
+          <w:u w:val="single"/>
+        </w:rPr>
+        <w:t>(View view):</w:t>
       </w:r>
       <w:r>
         <w:rPr>
@@ -12410,7 +13412,23 @@
           <w:rFonts w:cs="Times New Roman"/>
           <w:u w:val="single"/>
         </w:rPr>
-        <w:t>void notConnected():</w:t>
+        <w:t xml:space="preserve">void </w:t>
+      </w:r>
+      <w:proofErr w:type="spellStart"/>
+      <w:r>
+        <w:rPr>
+          <w:rFonts w:cs="Times New Roman"/>
+          <w:u w:val="single"/>
+        </w:rPr>
+        <w:t>notConnected</w:t>
+      </w:r>
+      <w:proofErr w:type="spellEnd"/>
+      <w:r>
+        <w:rPr>
+          <w:rFonts w:cs="Times New Roman"/>
+          <w:u w:val="single"/>
+        </w:rPr>
+        <w:t>():</w:t>
       </w:r>
       <w:r>
         <w:rPr>
@@ -12519,13 +13537,22 @@
           <w:rFonts w:cs="Times New Roman"/>
           <w:u w:val="single"/>
         </w:rPr>
-        <w:t>void incSMSProcessed</w:t>
-      </w:r>
+        <w:t xml:space="preserve">void </w:t>
+      </w:r>
+      <w:proofErr w:type="spellStart"/>
       <w:r>
         <w:rPr>
           <w:rFonts w:cs="Times New Roman"/>
           <w:u w:val="single"/>
         </w:rPr>
+        <w:t>incSMSProcessed</w:t>
+      </w:r>
+      <w:proofErr w:type="spellEnd"/>
+      <w:r>
+        <w:rPr>
+          <w:rFonts w:cs="Times New Roman"/>
+          <w:u w:val="single"/>
+        </w:rPr>
         <w:t>():</w:t>
       </w:r>
       <w:r>
@@ -12567,13 +13594,22 @@
           <w:rFonts w:cs="Times New Roman"/>
           <w:u w:val="single"/>
         </w:rPr>
-        <w:t>void incSMSSent</w:t>
-      </w:r>
+        <w:t xml:space="preserve">void </w:t>
+      </w:r>
+      <w:proofErr w:type="spellStart"/>
       <w:r>
         <w:rPr>
           <w:rFonts w:cs="Times New Roman"/>
           <w:u w:val="single"/>
         </w:rPr>
+        <w:t>incSMSSent</w:t>
+      </w:r>
+      <w:proofErr w:type="spellEnd"/>
+      <w:r>
+        <w:rPr>
+          <w:rFonts w:cs="Times New Roman"/>
+          <w:u w:val="single"/>
+        </w:rPr>
         <w:t>():</w:t>
       </w:r>
       <w:r>
@@ -12609,12 +13645,14 @@
           <w:rFonts w:cs="Times New Roman"/>
         </w:rPr>
       </w:pPr>
+      <w:proofErr w:type="spellStart"/>
       <w:r>
         <w:rPr>
           <w:rFonts w:cs="Times New Roman"/>
         </w:rPr>
         <w:t>TCPAsyncTask</w:t>
       </w:r>
+      <w:proofErr w:type="spellEnd"/>
     </w:p>
     <w:p>
       <w:pPr>
@@ -12641,19 +13679,60 @@
           <w:rFonts w:cs="Times New Roman"/>
         </w:rPr>
       </w:pPr>
+      <w:proofErr w:type="spellStart"/>
       <w:r>
         <w:rPr>
           <w:rFonts w:cs="Times New Roman"/>
           <w:u w:val="single"/>
         </w:rPr>
-        <w:t>TCPAsyncTask(SMSActivity parentAct):</w:t>
-      </w:r>
-      <w:r>
-        <w:rPr>
-          <w:rFonts w:cs="Times New Roman"/>
+        <w:t>TCPAsyncTask</w:t>
+      </w:r>
+      <w:proofErr w:type="spellEnd"/>
+      <w:r>
+        <w:rPr>
+          <w:rFonts w:cs="Times New Roman"/>
+          <w:u w:val="single"/>
+        </w:rPr>
+        <w:t>(</w:t>
+      </w:r>
+      <w:proofErr w:type="spellStart"/>
+      <w:r>
+        <w:rPr>
+          <w:rFonts w:cs="Times New Roman"/>
+          <w:u w:val="single"/>
+        </w:rPr>
+        <w:t>SMSActivity</w:t>
+      </w:r>
+      <w:proofErr w:type="spellEnd"/>
+      <w:r>
+        <w:rPr>
+          <w:rFonts w:cs="Times New Roman"/>
+          <w:u w:val="single"/>
         </w:rPr>
         <w:t xml:space="preserve"> </w:t>
       </w:r>
+      <w:proofErr w:type="spellStart"/>
+      <w:r>
+        <w:rPr>
+          <w:rFonts w:cs="Times New Roman"/>
+          <w:u w:val="single"/>
+        </w:rPr>
+        <w:t>parentAct</w:t>
+      </w:r>
+      <w:proofErr w:type="spellEnd"/>
+      <w:r>
+        <w:rPr>
+          <w:rFonts w:cs="Times New Roman"/>
+          <w:u w:val="single"/>
+        </w:rPr>
+        <w:t>):</w:t>
+      </w:r>
+      <w:r>
+        <w:rPr>
+          <w:rFonts w:cs="Times New Roman"/>
+        </w:rPr>
+        <w:t xml:space="preserve"> </w:t>
+      </w:r>
       <w:r>
         <w:rPr>
           <w:rFonts w:cs="Times New Roman"/>
@@ -12664,7 +13743,21 @@
         <w:rPr>
           <w:rFonts w:cs="Times New Roman"/>
         </w:rPr>
-        <w:t>reates a new TCPAsyncTask with a reference to the parent activity so it can update the interface.</w:t>
+        <w:t xml:space="preserve">reates a new </w:t>
+      </w:r>
+      <w:proofErr w:type="spellStart"/>
+      <w:r>
+        <w:rPr>
+          <w:rFonts w:cs="Times New Roman"/>
+        </w:rPr>
+        <w:t>TCPAsyncTask</w:t>
+      </w:r>
+      <w:proofErr w:type="spellEnd"/>
+      <w:r>
+        <w:rPr>
+          <w:rFonts w:cs="Times New Roman"/>
+        </w:rPr>
+        <w:t xml:space="preserve"> with a reference to the parent activity so it can update the interface.</w:t>
       </w:r>
     </w:p>
     <w:p>
@@ -12690,12 +13783,21 @@
         </w:rPr>
         <w:t xml:space="preserve">void </w:t>
       </w:r>
+      <w:proofErr w:type="spellStart"/>
       <w:r>
         <w:rPr>
           <w:rFonts w:cs="Times New Roman"/>
           <w:u w:val="single"/>
         </w:rPr>
-        <w:t>endTask():</w:t>
+        <w:t>endTask</w:t>
+      </w:r>
+      <w:proofErr w:type="spellEnd"/>
+      <w:r>
+        <w:rPr>
+          <w:rFonts w:cs="Times New Roman"/>
+          <w:u w:val="single"/>
+        </w:rPr>
+        <w:t>():</w:t>
       </w:r>
       <w:r>
         <w:rPr>
@@ -12737,13 +13839,22 @@
           <w:rFonts w:cs="Times New Roman"/>
           <w:u w:val="single"/>
         </w:rPr>
-        <w:t>execute(String… arg</w:t>
-      </w:r>
+        <w:t xml:space="preserve">execute(String… </w:t>
+      </w:r>
+      <w:proofErr w:type="spellStart"/>
       <w:r>
         <w:rPr>
           <w:rFonts w:cs="Times New Roman"/>
           <w:u w:val="single"/>
         </w:rPr>
+        <w:t>arg</w:t>
+      </w:r>
+      <w:proofErr w:type="spellEnd"/>
+      <w:r>
+        <w:rPr>
+          <w:rFonts w:cs="Times New Roman"/>
+          <w:u w:val="single"/>
+        </w:rPr>
         <w:t>):</w:t>
       </w:r>
       <w:r>
@@ -12786,7 +13897,21 @@
         <w:rPr>
           <w:rFonts w:cs="Times New Roman"/>
         </w:rPr>
-        <w:t xml:space="preserve"> the doInBackground </w:t>
+        <w:t xml:space="preserve"> the </w:t>
+      </w:r>
+      <w:proofErr w:type="spellStart"/>
+      <w:r>
+        <w:rPr>
+          <w:rFonts w:cs="Times New Roman"/>
+        </w:rPr>
+        <w:t>doInBackground</w:t>
+      </w:r>
+      <w:proofErr w:type="spellEnd"/>
+      <w:r>
+        <w:rPr>
+          <w:rFonts w:cs="Times New Roman"/>
+        </w:rPr>
+        <w:t xml:space="preserve"> </w:t>
       </w:r>
       <w:r>
         <w:rPr>
@@ -12841,12 +13966,21 @@
         </w:rPr>
         <w:t xml:space="preserve">void </w:t>
       </w:r>
+      <w:proofErr w:type="spellStart"/>
       <w:r>
         <w:rPr>
           <w:rFonts w:cs="Times New Roman"/>
           <w:u w:val="single"/>
         </w:rPr>
-        <w:t>onProgressUpdate(Integer… progress):</w:t>
+        <w:t>onProgressUpdate</w:t>
+      </w:r>
+      <w:proofErr w:type="spellEnd"/>
+      <w:r>
+        <w:rPr>
+          <w:rFonts w:cs="Times New Roman"/>
+          <w:u w:val="single"/>
+        </w:rPr>
+        <w:t>(Integer… progress):</w:t>
       </w:r>
       <w:r>
         <w:rPr>
@@ -12866,8 +14000,16 @@
         <w:rPr>
           <w:rFonts w:cs="Times New Roman"/>
         </w:rPr>
-        <w:t>alled when publishProgress</w:t>
-      </w:r>
+        <w:t xml:space="preserve">alled when </w:t>
+      </w:r>
+      <w:proofErr w:type="spellStart"/>
+      <w:r>
+        <w:rPr>
+          <w:rFonts w:cs="Times New Roman"/>
+        </w:rPr>
+        <w:t>publishProgress</w:t>
+      </w:r>
+      <w:proofErr w:type="spellEnd"/>
       <w:r>
         <w:rPr>
           <w:rFonts w:cs="Times New Roman"/>
@@ -12915,12 +14057,37 @@
         </w:rPr>
         <w:t xml:space="preserve">void </w:t>
       </w:r>
+      <w:proofErr w:type="spellStart"/>
       <w:r>
         <w:rPr>
           <w:rFonts w:cs="Times New Roman"/>
           <w:u w:val="single"/>
         </w:rPr>
-        <w:t>onPostExecute(Boolean bool):</w:t>
+        <w:t>onPostExecute</w:t>
+      </w:r>
+      <w:proofErr w:type="spellEnd"/>
+      <w:r>
+        <w:rPr>
+          <w:rFonts w:cs="Times New Roman"/>
+          <w:u w:val="single"/>
+        </w:rPr>
+        <w:t xml:space="preserve">(Boolean </w:t>
+      </w:r>
+      <w:proofErr w:type="spellStart"/>
+      <w:r>
+        <w:rPr>
+          <w:rFonts w:cs="Times New Roman"/>
+          <w:u w:val="single"/>
+        </w:rPr>
+        <w:t>bool</w:t>
+      </w:r>
+      <w:proofErr w:type="spellEnd"/>
+      <w:r>
+        <w:rPr>
+          <w:rFonts w:cs="Times New Roman"/>
+          <w:u w:val="single"/>
+        </w:rPr>
+        <w:t>):</w:t>
       </w:r>
       <w:r>
         <w:rPr>
@@ -12973,7 +14140,39 @@
           <w:rFonts w:cs="Times New Roman"/>
           <w:u w:val="single"/>
         </w:rPr>
-        <w:t>Boolean doInBackground(String… arg):</w:t>
+        <w:t xml:space="preserve">Boolean </w:t>
+      </w:r>
+      <w:proofErr w:type="spellStart"/>
+      <w:r>
+        <w:rPr>
+          <w:rFonts w:cs="Times New Roman"/>
+          <w:u w:val="single"/>
+        </w:rPr>
+        <w:t>doInBackground</w:t>
+      </w:r>
+      <w:proofErr w:type="spellEnd"/>
+      <w:r>
+        <w:rPr>
+          <w:rFonts w:cs="Times New Roman"/>
+          <w:u w:val="single"/>
+        </w:rPr>
+        <w:t xml:space="preserve">(String… </w:t>
+      </w:r>
+      <w:proofErr w:type="spellStart"/>
+      <w:r>
+        <w:rPr>
+          <w:rFonts w:cs="Times New Roman"/>
+          <w:u w:val="single"/>
+        </w:rPr>
+        <w:t>arg</w:t>
+      </w:r>
+      <w:proofErr w:type="spellEnd"/>
+      <w:r>
+        <w:rPr>
+          <w:rFonts w:cs="Times New Roman"/>
+          <w:u w:val="single"/>
+        </w:rPr>
+        <w:t>):</w:t>
       </w:r>
       <w:r>
         <w:rPr>
@@ -13037,12 +14236,14 @@
           <w:rFonts w:cs="Times New Roman"/>
         </w:rPr>
       </w:pPr>
+      <w:proofErr w:type="spellStart"/>
       <w:r>
         <w:rPr>
           <w:rFonts w:cs="Times New Roman"/>
         </w:rPr>
         <w:t>SMSReceiver</w:t>
       </w:r>
+      <w:proofErr w:type="spellEnd"/>
     </w:p>
     <w:p>
       <w:pPr>
@@ -13076,12 +14277,21 @@
         </w:rPr>
         <w:t xml:space="preserve">void </w:t>
       </w:r>
+      <w:proofErr w:type="spellStart"/>
       <w:r>
         <w:rPr>
           <w:rFonts w:cs="Times New Roman"/>
           <w:u w:val="single"/>
         </w:rPr>
-        <w:t>onReceive(Context arg0, Intent arg1):</w:t>
+        <w:t>onReceive</w:t>
+      </w:r>
+      <w:proofErr w:type="spellEnd"/>
+      <w:r>
+        <w:rPr>
+          <w:rFonts w:cs="Times New Roman"/>
+          <w:u w:val="single"/>
+        </w:rPr>
+        <w:t>(Context arg0, Intent arg1):</w:t>
       </w:r>
       <w:r>
         <w:rPr>
@@ -13117,19 +14327,37 @@
           <w:rFonts w:cs="Times New Roman"/>
         </w:rPr>
       </w:pPr>
+      <w:proofErr w:type="spellStart"/>
       <w:r>
         <w:rPr>
           <w:rFonts w:cs="Times New Roman"/>
           <w:u w:val="single"/>
         </w:rPr>
-        <w:t xml:space="preserve">boolean </w:t>
-      </w:r>
+        <w:t>boolean</w:t>
+      </w:r>
+      <w:proofErr w:type="spellEnd"/>
       <w:r>
         <w:rPr>
           <w:rFonts w:cs="Times New Roman"/>
           <w:u w:val="single"/>
         </w:rPr>
-        <w:t>hasMsg():</w:t>
+        <w:t xml:space="preserve"> </w:t>
+      </w:r>
+      <w:proofErr w:type="spellStart"/>
+      <w:r>
+        <w:rPr>
+          <w:rFonts w:cs="Times New Roman"/>
+          <w:u w:val="single"/>
+        </w:rPr>
+        <w:t>hasMsg</w:t>
+      </w:r>
+      <w:proofErr w:type="spellEnd"/>
+      <w:r>
+        <w:rPr>
+          <w:rFonts w:cs="Times New Roman"/>
+          <w:u w:val="single"/>
+        </w:rPr>
+        <w:t>():</w:t>
       </w:r>
       <w:r>
         <w:rPr>
@@ -13153,19 +14381,37 @@
           <w:rFonts w:cs="Times New Roman"/>
         </w:rPr>
       </w:pPr>
+      <w:proofErr w:type="spellStart"/>
       <w:r>
         <w:rPr>
           <w:rFonts w:cs="Times New Roman"/>
           <w:u w:val="single"/>
         </w:rPr>
-        <w:t xml:space="preserve">SmsMessage </w:t>
-      </w:r>
+        <w:t>SmsMessage</w:t>
+      </w:r>
+      <w:proofErr w:type="spellEnd"/>
       <w:r>
         <w:rPr>
           <w:rFonts w:cs="Times New Roman"/>
           <w:u w:val="single"/>
         </w:rPr>
-        <w:t xml:space="preserve">getNextMsg(): </w:t>
+        <w:t xml:space="preserve"> </w:t>
+      </w:r>
+      <w:proofErr w:type="spellStart"/>
+      <w:r>
+        <w:rPr>
+          <w:rFonts w:cs="Times New Roman"/>
+          <w:u w:val="single"/>
+        </w:rPr>
+        <w:t>getNextMsg</w:t>
+      </w:r>
+      <w:proofErr w:type="spellEnd"/>
+      <w:r>
+        <w:rPr>
+          <w:rFonts w:cs="Times New Roman"/>
+          <w:u w:val="single"/>
+        </w:rPr>
+        <w:t xml:space="preserve">(): </w:t>
       </w:r>
       <w:r>
         <w:rPr>
@@ -13270,7 +14516,21 @@
         <w:rPr>
           <w:rFonts w:cs="Times New Roman"/>
         </w:rPr>
-        <w:t xml:space="preserve"> (they are not used in any Geogram One commands or responses</w:t>
+        <w:t xml:space="preserve"> (they are not used in any </w:t>
+      </w:r>
+      <w:proofErr w:type="spellStart"/>
+      <w:r>
+        <w:rPr>
+          <w:rFonts w:cs="Times New Roman"/>
+        </w:rPr>
+        <w:t>Geogram</w:t>
+      </w:r>
+      <w:proofErr w:type="spellEnd"/>
+      <w:r>
+        <w:rPr>
+          <w:rFonts w:cs="Times New Roman"/>
+        </w:rPr>
+        <w:t xml:space="preserve"> One commands or responses</w:t>
       </w:r>
       <w:r>
         <w:rPr>
@@ -14087,7 +15347,21 @@
         <w:rPr>
           <w:rFonts w:cs="Times New Roman"/>
         </w:rPr>
-        <w:t>User Webpages:</w:t>
+        <w:t xml:space="preserve">User </w:t>
+      </w:r>
+      <w:proofErr w:type="spellStart"/>
+      <w:r>
+        <w:rPr>
+          <w:rFonts w:cs="Times New Roman"/>
+        </w:rPr>
+        <w:t>Webpages</w:t>
+      </w:r>
+      <w:proofErr w:type="spellEnd"/>
+      <w:r>
+        <w:rPr>
+          <w:rFonts w:cs="Times New Roman"/>
+        </w:rPr>
+        <w:t>:</w:t>
       </w:r>
     </w:p>
     <w:p>
@@ -14168,7 +15442,21 @@
         <w:rPr>
           <w:rFonts w:cs="Times New Roman"/>
         </w:rPr>
-        <w:t>Admin Webpages:</w:t>
+        <w:t xml:space="preserve">Admin </w:t>
+      </w:r>
+      <w:proofErr w:type="spellStart"/>
+      <w:r>
+        <w:rPr>
+          <w:rFonts w:cs="Times New Roman"/>
+        </w:rPr>
+        <w:t>Webpages</w:t>
+      </w:r>
+      <w:proofErr w:type="spellEnd"/>
+      <w:r>
+        <w:rPr>
+          <w:rFonts w:cs="Times New Roman"/>
+        </w:rPr>
+        <w:t>:</w:t>
       </w:r>
     </w:p>
     <w:p>
@@ -14255,7 +15543,21 @@
         <w:rPr>
           <w:rFonts w:cs="Times New Roman"/>
         </w:rPr>
-        <w:t>User Webpages Storyboard:</w:t>
+        <w:t xml:space="preserve">User </w:t>
+      </w:r>
+      <w:proofErr w:type="spellStart"/>
+      <w:r>
+        <w:rPr>
+          <w:rFonts w:cs="Times New Roman"/>
+        </w:rPr>
+        <w:t>Webpages</w:t>
+      </w:r>
+      <w:proofErr w:type="spellEnd"/>
+      <w:r>
+        <w:rPr>
+          <w:rFonts w:cs="Times New Roman"/>
+        </w:rPr>
+        <w:t xml:space="preserve"> Storyboard:</w:t>
       </w:r>
       <w:r>
         <w:rPr>
@@ -14363,8 +15665,16 @@
         <w:rPr>
           <w:rFonts w:cs="Times New Roman"/>
         </w:rPr>
-        <w:t>By: Nathan Plotts</w:t>
-      </w:r>
+        <w:t xml:space="preserve">By: Nathan </w:t>
+      </w:r>
+      <w:proofErr w:type="spellStart"/>
+      <w:r>
+        <w:rPr>
+          <w:rFonts w:cs="Times New Roman"/>
+        </w:rPr>
+        <w:t>Plotts</w:t>
+      </w:r>
+      <w:proofErr w:type="spellEnd"/>
     </w:p>
     <w:p>
       <w:pPr>
@@ -14400,7 +15710,15 @@
         <w:t>,</w:t>
       </w:r>
       <w:r>
-        <w:t xml:space="preserve"> it will simply sit idle until it receives a start command from the WindowsServiceTracker. Once the </w:t>
+        <w:t xml:space="preserve"> it will simply sit idle until it receives a start command from the </w:t>
+      </w:r>
+      <w:proofErr w:type="spellStart"/>
+      <w:r>
+        <w:t>WindowsServiceTracker</w:t>
+      </w:r>
+      <w:proofErr w:type="spellEnd"/>
+      <w:r>
+        <w:t xml:space="preserve">. Once the </w:t>
       </w:r>
       <w:r>
         <w:t>k</w:t>
@@ -14484,8 +15802,13 @@
         <w:t xml:space="preserve"> </w:t>
       </w:r>
       <w:r>
-        <w:t>code and print it to a text file. The text file will then be accessible to the WindowsServiceTracker</w:t>
-      </w:r>
+        <w:t xml:space="preserve">code and print it to a text file. The text file will then be accessible to the </w:t>
+      </w:r>
+      <w:proofErr w:type="spellStart"/>
+      <w:r>
+        <w:t>WindowsServiceTracker</w:t>
+      </w:r>
+      <w:proofErr w:type="spellEnd"/>
       <w:r>
         <w:t>, which will</w:t>
       </w:r>
@@ -14493,7 +15816,15 @@
         <w:t xml:space="preserve"> be able to transfer the data to the server. </w:t>
       </w:r>
       <w:r>
-        <w:t>The WindowsServiceTracker can disable key-logging by a stop command, and the key-logger will remove its hook from the chain.</w:t>
+        <w:t xml:space="preserve">The </w:t>
+      </w:r>
+      <w:proofErr w:type="spellStart"/>
+      <w:r>
+        <w:t>WindowsServiceTracker</w:t>
+      </w:r>
+      <w:proofErr w:type="spellEnd"/>
+      <w:r>
+        <w:t xml:space="preserve"> can disable key-logging by a stop command, and the key-logger will remove its hook from the chain.</w:t>
       </w:r>
     </w:p>
     <w:p>
@@ -14586,7 +15917,21 @@
         <w:rPr>
           <w:rFonts w:cs="Times New Roman"/>
         </w:rPr>
-        <w:t>be turned on and off as needed. The callback function (HookCallback) is the most notable function. When the hook is placed in the keyboard input hook chain, it is called with every keystroke. It is responsible for parsing the key code passed in as an argument and storing it in the log file.</w:t>
+        <w:t>be turned on and off as needed. The callback function (</w:t>
+      </w:r>
+      <w:proofErr w:type="spellStart"/>
+      <w:r>
+        <w:rPr>
+          <w:rFonts w:cs="Times New Roman"/>
+        </w:rPr>
+        <w:t>HookCallback</w:t>
+      </w:r>
+      <w:proofErr w:type="spellEnd"/>
+      <w:r>
+        <w:rPr>
+          <w:rFonts w:cs="Times New Roman"/>
+        </w:rPr>
+        <w:t>) is the most notable function. When the hook is placed in the keyboard input hook chain, it is called with every keystroke. It is responsible for parsing the key code passed in as an argument and storing it in the log file.</w:t>
       </w:r>
     </w:p>
     <w:p>
@@ -14606,9 +15951,11 @@
       <w:pPr>
         <w:pStyle w:val="Heading4"/>
       </w:pPr>
+      <w:proofErr w:type="spellStart"/>
       <w:r>
         <w:t>SystemTrayKeylogger</w:t>
       </w:r>
+      <w:proofErr w:type="spellEnd"/>
     </w:p>
     <w:p>
       <w:pPr>
@@ -14617,18 +15964,27 @@
           <w:rFonts w:cs="Times New Roman"/>
         </w:rPr>
       </w:pPr>
+      <w:proofErr w:type="spellStart"/>
       <w:r>
         <w:rPr>
           <w:rFonts w:cs="Times New Roman"/>
           <w:u w:val="single"/>
         </w:rPr>
-        <w:t>StartKeyLogger()</w:t>
-      </w:r>
+        <w:t>StartKeyLogger</w:t>
+      </w:r>
+      <w:proofErr w:type="spellEnd"/>
       <w:r>
         <w:rPr>
           <w:rFonts w:cs="Times New Roman"/>
           <w:u w:val="single"/>
         </w:rPr>
+        <w:t>()</w:t>
+      </w:r>
+      <w:r>
+        <w:rPr>
+          <w:rFonts w:cs="Times New Roman"/>
+          <w:u w:val="single"/>
+        </w:rPr>
         <w:t>:</w:t>
       </w:r>
       <w:r>
@@ -14645,12 +16001,21 @@
           <w:rFonts w:cs="Times New Roman"/>
         </w:rPr>
       </w:pPr>
+      <w:proofErr w:type="spellStart"/>
       <w:r>
         <w:rPr>
           <w:rFonts w:cs="Times New Roman"/>
           <w:u w:val="single"/>
         </w:rPr>
-        <w:t>StopKeyLogger():</w:t>
+        <w:t>StopKeyLogger</w:t>
+      </w:r>
+      <w:proofErr w:type="spellEnd"/>
+      <w:r>
+        <w:rPr>
+          <w:rFonts w:cs="Times New Roman"/>
+          <w:u w:val="single"/>
+        </w:rPr>
+        <w:t>():</w:t>
       </w:r>
       <w:r>
         <w:rPr>
@@ -14666,12 +16031,21 @@
           <w:rFonts w:cs="Times New Roman"/>
         </w:rPr>
       </w:pPr>
+      <w:proofErr w:type="spellStart"/>
       <w:r>
         <w:rPr>
           <w:rFonts w:cs="Times New Roman"/>
           <w:u w:val="single"/>
         </w:rPr>
-        <w:t xml:space="preserve">CheckIfRunning(): </w:t>
+        <w:t>CheckIfRunning</w:t>
+      </w:r>
+      <w:proofErr w:type="spellEnd"/>
+      <w:r>
+        <w:rPr>
+          <w:rFonts w:cs="Times New Roman"/>
+          <w:u w:val="single"/>
+        </w:rPr>
+        <w:t xml:space="preserve">(): </w:t>
       </w:r>
       <w:r>
         <w:rPr>
@@ -14687,12 +16061,21 @@
           <w:rFonts w:cs="Times New Roman"/>
         </w:rPr>
       </w:pPr>
+      <w:proofErr w:type="spellStart"/>
       <w:r>
         <w:rPr>
           <w:rFonts w:cs="Times New Roman"/>
           <w:u w:val="single"/>
         </w:rPr>
-        <w:t>GetKeylogFilePath():</w:t>
+        <w:t>GetKeylogFilePath</w:t>
+      </w:r>
+      <w:proofErr w:type="spellEnd"/>
+      <w:r>
+        <w:rPr>
+          <w:rFonts w:cs="Times New Roman"/>
+          <w:u w:val="single"/>
+        </w:rPr>
+        <w:t>():</w:t>
       </w:r>
       <w:r>
         <w:rPr>
@@ -14727,6 +16110,14 @@
     </w:p>
     <w:p>
       <w:pPr>
+        <w:ind w:firstLine="270"/>
+      </w:pPr>
+      <w:r>
+        <w:t>By: Charles Baker</w:t>
+      </w:r>
+    </w:p>
+    <w:p>
+      <w:pPr>
         <w:pStyle w:val="Heading3"/>
       </w:pPr>
       <w:bookmarkStart w:id="44" w:name="_Toc384046768"/>
@@ -14808,12 +16199,37 @@
           <w:rFonts w:cs="Times New Roman"/>
         </w:rPr>
       </w:pPr>
+      <w:proofErr w:type="spellStart"/>
       <w:r>
         <w:rPr>
           <w:rFonts w:cs="Times New Roman"/>
           <w:u w:val="single"/>
         </w:rPr>
-        <w:t>bool StartKeylogger():</w:t>
+        <w:t>bool</w:t>
+      </w:r>
+      <w:proofErr w:type="spellEnd"/>
+      <w:r>
+        <w:rPr>
+          <w:rFonts w:cs="Times New Roman"/>
+          <w:u w:val="single"/>
+        </w:rPr>
+        <w:t xml:space="preserve"> </w:t>
+      </w:r>
+      <w:proofErr w:type="spellStart"/>
+      <w:r>
+        <w:rPr>
+          <w:rFonts w:cs="Times New Roman"/>
+          <w:u w:val="single"/>
+        </w:rPr>
+        <w:t>StartKeylogger</w:t>
+      </w:r>
+      <w:proofErr w:type="spellEnd"/>
+      <w:r>
+        <w:rPr>
+          <w:rFonts w:cs="Times New Roman"/>
+          <w:u w:val="single"/>
+        </w:rPr>
+        <w:t>():</w:t>
       </w:r>
       <w:r>
         <w:rPr>
@@ -14831,12 +16247,37 @@
           <w:bCs/>
         </w:rPr>
       </w:pPr>
+      <w:proofErr w:type="spellStart"/>
       <w:r>
         <w:rPr>
           <w:rFonts w:cs="Times New Roman"/>
           <w:u w:val="single"/>
         </w:rPr>
-        <w:t>bool StopKeyLogger():</w:t>
+        <w:t>bool</w:t>
+      </w:r>
+      <w:proofErr w:type="spellEnd"/>
+      <w:r>
+        <w:rPr>
+          <w:rFonts w:cs="Times New Roman"/>
+          <w:u w:val="single"/>
+        </w:rPr>
+        <w:t xml:space="preserve"> </w:t>
+      </w:r>
+      <w:proofErr w:type="spellStart"/>
+      <w:r>
+        <w:rPr>
+          <w:rFonts w:cs="Times New Roman"/>
+          <w:u w:val="single"/>
+        </w:rPr>
+        <w:t>StopKeyLogger</w:t>
+      </w:r>
+      <w:proofErr w:type="spellEnd"/>
+      <w:r>
+        <w:rPr>
+          <w:rFonts w:cs="Times New Roman"/>
+          <w:u w:val="single"/>
+        </w:rPr>
+        <w:t>():</w:t>
       </w:r>
       <w:r>
         <w:rPr>
@@ -14857,7 +16298,23 @@
           <w:rFonts w:cs="Times New Roman"/>
           <w:u w:val="single"/>
         </w:rPr>
-        <w:t xml:space="preserve">string GetKeylogFilePath(): </w:t>
+        <w:t xml:space="preserve">string </w:t>
+      </w:r>
+      <w:proofErr w:type="spellStart"/>
+      <w:r>
+        <w:rPr>
+          <w:rFonts w:cs="Times New Roman"/>
+          <w:u w:val="single"/>
+        </w:rPr>
+        <w:t>GetKeylogFilePath</w:t>
+      </w:r>
+      <w:proofErr w:type="spellEnd"/>
+      <w:r>
+        <w:rPr>
+          <w:rFonts w:cs="Times New Roman"/>
+          <w:u w:val="single"/>
+        </w:rPr>
+        <w:t xml:space="preserve">(): </w:t>
       </w:r>
       <w:r>
         <w:rPr>
@@ -14873,12 +16330,37 @@
           <w:rFonts w:cs="Times New Roman"/>
         </w:rPr>
       </w:pPr>
+      <w:proofErr w:type="spellStart"/>
       <w:r>
         <w:rPr>
           <w:rFonts w:cs="Times New Roman"/>
           <w:u w:val="single"/>
         </w:rPr>
-        <w:t>bool CheckIfRunning():</w:t>
+        <w:t>bool</w:t>
+      </w:r>
+      <w:proofErr w:type="spellEnd"/>
+      <w:r>
+        <w:rPr>
+          <w:rFonts w:cs="Times New Roman"/>
+          <w:u w:val="single"/>
+        </w:rPr>
+        <w:t xml:space="preserve"> </w:t>
+      </w:r>
+      <w:proofErr w:type="spellStart"/>
+      <w:r>
+        <w:rPr>
+          <w:rFonts w:cs="Times New Roman"/>
+          <w:u w:val="single"/>
+        </w:rPr>
+        <w:t>CheckIfRunning</w:t>
+      </w:r>
+      <w:proofErr w:type="spellEnd"/>
+      <w:r>
+        <w:rPr>
+          <w:rFonts w:cs="Times New Roman"/>
+          <w:u w:val="single"/>
+        </w:rPr>
+        <w:t>():</w:t>
       </w:r>
       <w:r>
         <w:rPr>
@@ -14915,7 +16397,23 @@
           <w:rFonts w:cs="Times New Roman"/>
           <w:u w:val="single"/>
         </w:rPr>
-        <w:t>void OnStart():</w:t>
+        <w:t xml:space="preserve">void </w:t>
+      </w:r>
+      <w:proofErr w:type="spellStart"/>
+      <w:r>
+        <w:rPr>
+          <w:rFonts w:cs="Times New Roman"/>
+          <w:u w:val="single"/>
+        </w:rPr>
+        <w:t>OnStart</w:t>
+      </w:r>
+      <w:proofErr w:type="spellEnd"/>
+      <w:r>
+        <w:rPr>
+          <w:rFonts w:cs="Times New Roman"/>
+          <w:u w:val="single"/>
+        </w:rPr>
+        <w:t>():</w:t>
       </w:r>
       <w:r>
         <w:rPr>
@@ -14936,7 +16434,23 @@
           <w:rFonts w:cs="Times New Roman"/>
           <w:u w:val="single"/>
         </w:rPr>
-        <w:t>void OnStop():</w:t>
+        <w:t xml:space="preserve">void </w:t>
+      </w:r>
+      <w:proofErr w:type="spellStart"/>
+      <w:r>
+        <w:rPr>
+          <w:rFonts w:cs="Times New Roman"/>
+          <w:u w:val="single"/>
+        </w:rPr>
+        <w:t>OnStop</w:t>
+      </w:r>
+      <w:proofErr w:type="spellEnd"/>
+      <w:r>
+        <w:rPr>
+          <w:rFonts w:cs="Times New Roman"/>
+          <w:u w:val="single"/>
+        </w:rPr>
+        <w:t>():</w:t>
       </w:r>
       <w:r>
         <w:rPr>
@@ -14978,12 +16492,37 @@
           <w:rFonts w:cs="Times New Roman"/>
         </w:rPr>
       </w:pPr>
+      <w:proofErr w:type="spellStart"/>
       <w:r>
         <w:rPr>
           <w:rFonts w:cs="Times New Roman"/>
           <w:u w:val="single"/>
         </w:rPr>
-        <w:t>getTraceRoute(string hostNameOrAddress):</w:t>
+        <w:t>getTraceRoute</w:t>
+      </w:r>
+      <w:proofErr w:type="spellEnd"/>
+      <w:r>
+        <w:rPr>
+          <w:rFonts w:cs="Times New Roman"/>
+          <w:u w:val="single"/>
+        </w:rPr>
+        <w:t xml:space="preserve">(string </w:t>
+      </w:r>
+      <w:proofErr w:type="spellStart"/>
+      <w:r>
+        <w:rPr>
+          <w:rFonts w:cs="Times New Roman"/>
+          <w:u w:val="single"/>
+        </w:rPr>
+        <w:t>hostNameOrAddress</w:t>
+      </w:r>
+      <w:proofErr w:type="spellEnd"/>
+      <w:r>
+        <w:rPr>
+          <w:rFonts w:cs="Times New Roman"/>
+          <w:u w:val="single"/>
+        </w:rPr>
+        <w:t>):</w:t>
       </w:r>
       <w:r>
         <w:rPr>
@@ -15025,6 +16564,7 @@
         <w:rPr>
           <w:rFonts w:cs="Times New Roman"/>
         </w:rPr>
+        <w:lastRenderedPageBreak/>
         <w:t>Op codes:</w:t>
       </w:r>
     </w:p>
@@ -15045,7 +16585,6 @@
           <w:rFonts w:cs="Times New Roman"/>
           <w:color w:val="auto"/>
         </w:rPr>
-        <w:lastRenderedPageBreak/>
         <w:t>134</w:t>
       </w:r>
       <w:r>
@@ -15483,7 +17022,35 @@
         <w:rPr>
           <w:rFonts w:cs="Times New Roman"/>
         </w:rPr>
-        <w:t>Each group member has been significantly involved in each major area of development at least in terms of input on design issues and more generally participation in frequent group discussions. The decision to refactor the server from java to GoLang was based on brainstorming sessions involving research and active discussion between all six members. Tasks related to documentation (such as the creation of UML diagrams, code comments, etc.) have been shared between all members as well.</w:t>
+        <w:t xml:space="preserve">Each group member has been significantly involved in each major area of development at least in terms of input on design issues and more generally participation in frequent group discussions. The decision to </w:t>
+      </w:r>
+      <w:proofErr w:type="spellStart"/>
+      <w:r>
+        <w:rPr>
+          <w:rFonts w:cs="Times New Roman"/>
+        </w:rPr>
+        <w:t>refactor</w:t>
+      </w:r>
+      <w:proofErr w:type="spellEnd"/>
+      <w:r>
+        <w:rPr>
+          <w:rFonts w:cs="Times New Roman"/>
+        </w:rPr>
+        <w:t xml:space="preserve"> the server from java to </w:t>
+      </w:r>
+      <w:proofErr w:type="spellStart"/>
+      <w:r>
+        <w:rPr>
+          <w:rFonts w:cs="Times New Roman"/>
+        </w:rPr>
+        <w:t>GoLang</w:t>
+      </w:r>
+      <w:proofErr w:type="spellEnd"/>
+      <w:r>
+        <w:rPr>
+          <w:rFonts w:cs="Times New Roman"/>
+        </w:rPr>
+        <w:t xml:space="preserve"> was based on brainstorming sessions involving research and active discussion between all six members. Tasks related to documentation (such as the creation of UML diagrams, code comments, etc.) have been shared between all members as well.</w:t>
       </w:r>
     </w:p>
     <w:p>
@@ -15531,12 +17098,28 @@
     </w:p>
     <w:p>
       <w:r>
-        <w:t xml:space="preserve">Nathan Plotts: The laptop device and GPS device portion of the server.  </w:t>
-      </w:r>
-    </w:p>
-    <w:p>
-      <w:r>
-        <w:t>Charlie Baker:  The android app to allow communication between the server and the Geogram.</w:t>
+        <w:t xml:space="preserve">Nathan </w:t>
+      </w:r>
+      <w:proofErr w:type="spellStart"/>
+      <w:r>
+        <w:t>Plotts</w:t>
+      </w:r>
+      <w:proofErr w:type="spellEnd"/>
+      <w:r>
+        <w:t xml:space="preserve">: The laptop device and GPS device portion of the server.  </w:t>
+      </w:r>
+    </w:p>
+    <w:p>
+      <w:r>
+        <w:t xml:space="preserve">Charlie Baker:  The android app to allow communication between the server and the </w:t>
+      </w:r>
+      <w:proofErr w:type="spellStart"/>
+      <w:r>
+        <w:t>Geogram</w:t>
+      </w:r>
+      <w:proofErr w:type="spellEnd"/>
+      <w:r>
+        <w:t>.</w:t>
       </w:r>
     </w:p>
     <w:p>
@@ -15559,7 +17142,70 @@
         <w:rPr>
           <w:rFonts w:cs="Times New Roman"/>
         </w:rPr>
-        <w:t>At the end of the architectural spike, we were left with the task of refactoring our server to a different language. For the first week, we discussed the different options we had language wise. We researched and met to discuss ideas frequently during this period. After a few discussions, it was decided that GoLang would be the best option. GoLang automated many of the features we were planning to implement in java.   After coming to this conclusion, we sat down and created the design for our server.  Because GoLang offers many resources for handling multithreading, most of the design discussion was trying to figure out how to best implement these features without underdoing or overdoing it, for the needs of our system. After much discussion, we had our server redesigned. We started to divide up tasks at this point.  Immediately following the architectural spike, the Geo</w:t>
+        <w:t xml:space="preserve">At the end of the architectural spike, we were left with the task of refactoring our server to a different language. For the first week, we discussed the different options we had language wise. We researched and met to discuss ideas frequently during this period. After a few discussions, it was decided that </w:t>
+      </w:r>
+      <w:proofErr w:type="spellStart"/>
+      <w:r>
+        <w:rPr>
+          <w:rFonts w:cs="Times New Roman"/>
+        </w:rPr>
+        <w:t>GoLang</w:t>
+      </w:r>
+      <w:proofErr w:type="spellEnd"/>
+      <w:r>
+        <w:rPr>
+          <w:rFonts w:cs="Times New Roman"/>
+        </w:rPr>
+        <w:t xml:space="preserve"> would be the best option. </w:t>
+      </w:r>
+      <w:proofErr w:type="spellStart"/>
+      <w:r>
+        <w:rPr>
+          <w:rFonts w:cs="Times New Roman"/>
+        </w:rPr>
+        <w:t>GoLang</w:t>
+      </w:r>
+      <w:proofErr w:type="spellEnd"/>
+      <w:r>
+        <w:rPr>
+          <w:rFonts w:cs="Times New Roman"/>
+        </w:rPr>
+        <w:t xml:space="preserve"> automated many of the features we were planning to implement in java.   After coming to this conclusion, we sat down and created the design for our server.  Because </w:t>
+      </w:r>
+      <w:proofErr w:type="spellStart"/>
+      <w:r>
+        <w:rPr>
+          <w:rFonts w:cs="Times New Roman"/>
+        </w:rPr>
+        <w:t>GoLang</w:t>
+      </w:r>
+      <w:proofErr w:type="spellEnd"/>
+      <w:r>
+        <w:rPr>
+          <w:rFonts w:cs="Times New Roman"/>
+        </w:rPr>
+        <w:t xml:space="preserve"> offers many resources for handling multithreading, most of the design discussion was trying to figure out how to best implement these features without </w:t>
+      </w:r>
+      <w:proofErr w:type="spellStart"/>
+      <w:r>
+        <w:rPr>
+          <w:rFonts w:cs="Times New Roman"/>
+        </w:rPr>
+        <w:t>underdoing</w:t>
+      </w:r>
+      <w:proofErr w:type="spellEnd"/>
+      <w:r>
+        <w:rPr>
+          <w:rFonts w:cs="Times New Roman"/>
+        </w:rPr>
+        <w:t xml:space="preserve"> or overdoing it, for the needs of our system. After much discussion, we had our server redesigned. We started to divide up tasks at this point.  Immediately following the architectural spike, the </w:t>
+      </w:r>
+      <w:proofErr w:type="spellStart"/>
+      <w:r>
+        <w:rPr>
+          <w:rFonts w:cs="Times New Roman"/>
+        </w:rPr>
+        <w:t>Geo</w:t>
       </w:r>
       <w:r>
         <w:rPr>
@@ -15571,19 +17217,47 @@
         <w:rPr>
           <w:rFonts w:cs="Times New Roman"/>
         </w:rPr>
-        <w:t>ram also arrived. W</w:t>
-      </w:r>
-      <w:r>
-        <w:rPr>
-          <w:rFonts w:cs="Times New Roman"/>
-        </w:rPr>
-        <w:t>e put off incorporating the Geog</w:t>
-      </w:r>
-      <w:r>
-        <w:rPr>
-          <w:rFonts w:cs="Times New Roman"/>
-        </w:rPr>
-        <w:t>ram initially as we figured out the server.  Afterwards, we began trying to send and receive texts to the Geo</w:t>
+        <w:t>ram</w:t>
+      </w:r>
+      <w:proofErr w:type="spellEnd"/>
+      <w:r>
+        <w:rPr>
+          <w:rFonts w:cs="Times New Roman"/>
+        </w:rPr>
+        <w:t xml:space="preserve"> also arrived. W</w:t>
+      </w:r>
+      <w:r>
+        <w:rPr>
+          <w:rFonts w:cs="Times New Roman"/>
+        </w:rPr>
+        <w:t xml:space="preserve">e put off incorporating the </w:t>
+      </w:r>
+      <w:proofErr w:type="spellStart"/>
+      <w:r>
+        <w:rPr>
+          <w:rFonts w:cs="Times New Roman"/>
+        </w:rPr>
+        <w:t>Geog</w:t>
+      </w:r>
+      <w:r>
+        <w:rPr>
+          <w:rFonts w:cs="Times New Roman"/>
+        </w:rPr>
+        <w:t>ram</w:t>
+      </w:r>
+      <w:proofErr w:type="spellEnd"/>
+      <w:r>
+        <w:rPr>
+          <w:rFonts w:cs="Times New Roman"/>
+        </w:rPr>
+        <w:t xml:space="preserve"> initially as we figured out the server.  Afterwards, we began trying to send and receive texts to the </w:t>
+      </w:r>
+      <w:proofErr w:type="spellStart"/>
+      <w:r>
+        <w:rPr>
+          <w:rFonts w:cs="Times New Roman"/>
+        </w:rPr>
+        <w:t>Geo</w:t>
       </w:r>
       <w:r>
         <w:rPr>
@@ -15595,7 +17269,21 @@
         <w:rPr>
           <w:rFonts w:cs="Times New Roman"/>
         </w:rPr>
-        <w:t>ram.  This was done through an android application we developed.  Around the end of the second week, we had the Geo</w:t>
+        <w:t>ram</w:t>
+      </w:r>
+      <w:proofErr w:type="spellEnd"/>
+      <w:r>
+        <w:rPr>
+          <w:rFonts w:cs="Times New Roman"/>
+        </w:rPr>
+        <w:t xml:space="preserve">.  This was done through an android application we developed.  Around the end of the second week, we had the </w:t>
+      </w:r>
+      <w:proofErr w:type="spellStart"/>
+      <w:r>
+        <w:rPr>
+          <w:rFonts w:cs="Times New Roman"/>
+        </w:rPr>
+        <w:t>Geo</w:t>
       </w:r>
       <w:r>
         <w:rPr>
@@ -15607,7 +17295,42 @@
         <w:rPr>
           <w:rFonts w:cs="Times New Roman"/>
         </w:rPr>
-        <w:t xml:space="preserve">ram sending locations, which were translated by the server into locations that are put on the google map as markers.  We also have the server communicating with the different components of our system. The key logger has also seen some improvements this week.  It can now more accurately identify and capture when a key is modified by shift or capslock.  At this point we chose our </w:t>
+        <w:t>ram</w:t>
+      </w:r>
+      <w:proofErr w:type="spellEnd"/>
+      <w:r>
+        <w:rPr>
+          <w:rFonts w:cs="Times New Roman"/>
+        </w:rPr>
+        <w:t xml:space="preserve"> sending locations, which were translated by the server into locations that are put on the </w:t>
+      </w:r>
+      <w:proofErr w:type="spellStart"/>
+      <w:r>
+        <w:rPr>
+          <w:rFonts w:cs="Times New Roman"/>
+        </w:rPr>
+        <w:t>google</w:t>
+      </w:r>
+      <w:proofErr w:type="spellEnd"/>
+      <w:r>
+        <w:rPr>
+          <w:rFonts w:cs="Times New Roman"/>
+        </w:rPr>
+        <w:t xml:space="preserve"> map as markers.  We also have the server communicating with the different components of our system. The key logger has also seen some improvements this week.  It can now more accurately identify and capture when a key is modified by shift or </w:t>
+      </w:r>
+      <w:proofErr w:type="spellStart"/>
+      <w:r>
+        <w:rPr>
+          <w:rFonts w:cs="Times New Roman"/>
+        </w:rPr>
+        <w:t>capslock</w:t>
+      </w:r>
+      <w:proofErr w:type="spellEnd"/>
+      <w:r>
+        <w:rPr>
+          <w:rFonts w:cs="Times New Roman"/>
+        </w:rPr>
+        <w:t xml:space="preserve">.  At this point we chose our </w:t>
       </w:r>
       <w:r>
         <w:rPr>
@@ -15717,7 +17440,21 @@
         <w:rPr>
           <w:rFonts w:cs="Times New Roman"/>
         </w:rPr>
-        <w:t>his cycle we more strongly enforced regular commits to GitHub. Last cycle some members would infrequently commit, and then have difficulties merging files. We felt checking in nightly is the longest time period that is acceptable and reduces the likelihood of conflicting changes. This change improved our workflow by ensuring we were all on the same build.</w:t>
+        <w:t xml:space="preserve">his cycle we more strongly enforced regular commits to </w:t>
+      </w:r>
+      <w:proofErr w:type="spellStart"/>
+      <w:r>
+        <w:rPr>
+          <w:rFonts w:cs="Times New Roman"/>
+        </w:rPr>
+        <w:t>GitHub</w:t>
+      </w:r>
+      <w:proofErr w:type="spellEnd"/>
+      <w:r>
+        <w:rPr>
+          <w:rFonts w:cs="Times New Roman"/>
+        </w:rPr>
+        <w:t>. Last cycle some members would infrequently commit, and then have difficulties merging files. We felt checking in nightly is the longest time period that is acceptable and reduces the likelihood of conflicting changes. This change improved our workflow by ensuring we were all on the same build.</w:t>
       </w:r>
     </w:p>
     <w:p>
@@ -15791,7 +17528,21 @@
         <w:rPr>
           <w:rFonts w:cs="Times New Roman"/>
         </w:rPr>
-        <w:t>These tests used the SimpleSmsServer in the Testing folder. This is a simple TCP server that prints out received messages to console and return the same message over the TCP connection. The server will also disconnect if the client has not sent a message in a sufficient amount of time and wait for a new connection.</w:t>
+        <w:t xml:space="preserve">These tests used the </w:t>
+      </w:r>
+      <w:proofErr w:type="spellStart"/>
+      <w:r>
+        <w:rPr>
+          <w:rFonts w:cs="Times New Roman"/>
+        </w:rPr>
+        <w:t>SimpleSmsServer</w:t>
+      </w:r>
+      <w:proofErr w:type="spellEnd"/>
+      <w:r>
+        <w:rPr>
+          <w:rFonts w:cs="Times New Roman"/>
+        </w:rPr>
+        <w:t xml:space="preserve"> in the Testing folder. This is a simple TCP server that prints out received messages to console and return the same message over the TCP connection. The server will also disconnect if the client has not sent a message in a sufficient amount of time and wait for a new connection.</w:t>
       </w:r>
       <w:r>
         <w:rPr>
@@ -17088,7 +18839,21 @@
         <w:rPr>
           <w:rFonts w:cs="Times New Roman"/>
         </w:rPr>
-        <w:t xml:space="preserve">The Windows service was tested with the SimpleServer project in the Testing folder. It performs a series of tests where the service connects and </w:t>
+        <w:t xml:space="preserve">The Windows service was tested with the </w:t>
+      </w:r>
+      <w:proofErr w:type="spellStart"/>
+      <w:r>
+        <w:rPr>
+          <w:rFonts w:cs="Times New Roman"/>
+        </w:rPr>
+        <w:t>SimpleServer</w:t>
+      </w:r>
+      <w:proofErr w:type="spellEnd"/>
+      <w:r>
+        <w:rPr>
+          <w:rFonts w:cs="Times New Roman"/>
+        </w:rPr>
+        <w:t xml:space="preserve"> project in the Testing folder. It performs a series of tests where the service connects and </w:t>
       </w:r>
       <w:r>
         <w:rPr>
@@ -18461,7 +20226,27 @@
           <w:sz w:val="20"/>
           <w:szCs w:val="20"/>
         </w:rPr>
-        <w:t>Testing turning keylogger on/off and receiving key log files...</w:t>
+        <w:t xml:space="preserve">Testing turning </w:t>
+      </w:r>
+      <w:proofErr w:type="spellStart"/>
+      <w:r>
+        <w:rPr>
+          <w:rFonts w:ascii="Consolas" w:hAnsi="Consolas" w:cs="Consolas"/>
+          <w:color w:val="000000"/>
+          <w:sz w:val="20"/>
+          <w:szCs w:val="20"/>
+        </w:rPr>
+        <w:t>keylogger</w:t>
+      </w:r>
+      <w:proofErr w:type="spellEnd"/>
+      <w:r>
+        <w:rPr>
+          <w:rFonts w:ascii="Consolas" w:hAnsi="Consolas" w:cs="Consolas"/>
+          <w:color w:val="000000"/>
+          <w:sz w:val="20"/>
+          <w:szCs w:val="20"/>
+        </w:rPr>
+        <w:t xml:space="preserve"> on/off and receiving key log files...</w:t>
       </w:r>
     </w:p>
     <w:p>
@@ -18527,7 +20312,27 @@
           <w:sz w:val="20"/>
           <w:szCs w:val="20"/>
         </w:rPr>
-        <w:t>Turning keylogger on</w:t>
+        <w:t xml:space="preserve">Turning </w:t>
+      </w:r>
+      <w:proofErr w:type="spellStart"/>
+      <w:r>
+        <w:rPr>
+          <w:rFonts w:ascii="Consolas" w:hAnsi="Consolas" w:cs="Consolas"/>
+          <w:color w:val="000000"/>
+          <w:sz w:val="20"/>
+          <w:szCs w:val="20"/>
+        </w:rPr>
+        <w:t>keylogger</w:t>
+      </w:r>
+      <w:proofErr w:type="spellEnd"/>
+      <w:r>
+        <w:rPr>
+          <w:rFonts w:ascii="Consolas" w:hAnsi="Consolas" w:cs="Consolas"/>
+          <w:color w:val="000000"/>
+          <w:sz w:val="20"/>
+          <w:szCs w:val="20"/>
+        </w:rPr>
+        <w:t xml:space="preserve"> on</w:t>
       </w:r>
     </w:p>
     <w:p>
@@ -18571,7 +20376,27 @@
           <w:sz w:val="20"/>
           <w:szCs w:val="20"/>
         </w:rPr>
-        <w:t>Turning keylogger off</w:t>
+        <w:t xml:space="preserve">Turning </w:t>
+      </w:r>
+      <w:proofErr w:type="spellStart"/>
+      <w:r>
+        <w:rPr>
+          <w:rFonts w:ascii="Consolas" w:hAnsi="Consolas" w:cs="Consolas"/>
+          <w:color w:val="000000"/>
+          <w:sz w:val="20"/>
+          <w:szCs w:val="20"/>
+        </w:rPr>
+        <w:t>keylogger</w:t>
+      </w:r>
+      <w:proofErr w:type="spellEnd"/>
+      <w:r>
+        <w:rPr>
+          <w:rFonts w:ascii="Consolas" w:hAnsi="Consolas" w:cs="Consolas"/>
+          <w:color w:val="000000"/>
+          <w:sz w:val="20"/>
+          <w:szCs w:val="20"/>
+        </w:rPr>
+        <w:t xml:space="preserve"> off</w:t>
       </w:r>
     </w:p>
     <w:p>
@@ -18615,7 +20440,27 @@
           <w:sz w:val="20"/>
           <w:szCs w:val="20"/>
         </w:rPr>
-        <w:t>Requesting keylog...</w:t>
+        <w:t xml:space="preserve">Requesting </w:t>
+      </w:r>
+      <w:proofErr w:type="spellStart"/>
+      <w:r>
+        <w:rPr>
+          <w:rFonts w:ascii="Consolas" w:hAnsi="Consolas" w:cs="Consolas"/>
+          <w:color w:val="000000"/>
+          <w:sz w:val="20"/>
+          <w:szCs w:val="20"/>
+        </w:rPr>
+        <w:t>keylog</w:t>
+      </w:r>
+      <w:proofErr w:type="spellEnd"/>
+      <w:r>
+        <w:rPr>
+          <w:rFonts w:ascii="Consolas" w:hAnsi="Consolas" w:cs="Consolas"/>
+          <w:color w:val="000000"/>
+          <w:sz w:val="20"/>
+          <w:szCs w:val="20"/>
+        </w:rPr>
+        <w:t>...</w:t>
       </w:r>
     </w:p>
     <w:p>
@@ -18652,6 +20497,7 @@
           <w:szCs w:val="20"/>
         </w:rPr>
       </w:pPr>
+      <w:proofErr w:type="spellStart"/>
       <w:r>
         <w:rPr>
           <w:rFonts w:ascii="Consolas" w:hAnsi="Consolas" w:cs="Consolas"/>
@@ -18659,7 +20505,17 @@
           <w:sz w:val="20"/>
           <w:szCs w:val="20"/>
         </w:rPr>
-        <w:t>Keylog: Message two</w:t>
+        <w:t>Keylog</w:t>
+      </w:r>
+      <w:proofErr w:type="spellEnd"/>
+      <w:r>
+        <w:rPr>
+          <w:rFonts w:ascii="Consolas" w:hAnsi="Consolas" w:cs="Consolas"/>
+          <w:color w:val="000000"/>
+          <w:sz w:val="20"/>
+          <w:szCs w:val="20"/>
+        </w:rPr>
+        <w:t>: Message two</w:t>
       </w:r>
     </w:p>
     <w:p>
@@ -19331,7 +21187,21 @@
         <w:rPr>
           <w:rFonts w:cs="Times New Roman"/>
         </w:rPr>
-        <w:t>They are included in the deviceHub_test.go file. The output is sent to a phone number listed in the text and can be verified by checking the SMS messages received on that device.</w:t>
+        <w:t xml:space="preserve">They are included in the </w:t>
+      </w:r>
+      <w:proofErr w:type="spellStart"/>
+      <w:r>
+        <w:rPr>
+          <w:rFonts w:cs="Times New Roman"/>
+        </w:rPr>
+        <w:t>deviceHub_test.go</w:t>
+      </w:r>
+      <w:proofErr w:type="spellEnd"/>
+      <w:r>
+        <w:rPr>
+          <w:rFonts w:cs="Times New Roman"/>
+        </w:rPr>
+        <w:t xml:space="preserve"> file. The output is sent to a phone number listed in the text and can be verified by checking the SMS messages received on that device.</w:t>
       </w:r>
     </w:p>
     <w:p>
@@ -19580,8 +21450,13 @@
               <w:cnfStyle w:val="000000100000"/>
             </w:pPr>
             <w:r>
-              <w:t>Activate geofence</w:t>
-            </w:r>
+              <w:t xml:space="preserve">Activate </w:t>
+            </w:r>
+            <w:proofErr w:type="spellStart"/>
+            <w:r>
+              <w:t>geofence</w:t>
+            </w:r>
+            <w:proofErr w:type="spellEnd"/>
           </w:p>
         </w:tc>
         <w:tc>
@@ -19642,8 +21517,13 @@
               <w:cnfStyle w:val="000000000000"/>
             </w:pPr>
             <w:r>
-              <w:t>Sleep Geogram</w:t>
-            </w:r>
+              <w:t xml:space="preserve">Sleep </w:t>
+            </w:r>
+            <w:proofErr w:type="spellStart"/>
+            <w:r>
+              <w:t>Geogram</w:t>
+            </w:r>
+            <w:proofErr w:type="spellEnd"/>
           </w:p>
         </w:tc>
         <w:tc>
@@ -19769,8 +21649,13 @@
               <w:cnfStyle w:val="000000000000"/>
             </w:pPr>
             <w:r>
-              <w:t>Set geofence</w:t>
-            </w:r>
+              <w:t xml:space="preserve">Set </w:t>
+            </w:r>
+            <w:proofErr w:type="spellStart"/>
+            <w:r>
+              <w:t>geofence</w:t>
+            </w:r>
+            <w:proofErr w:type="spellEnd"/>
           </w:p>
         </w:tc>
         <w:tc>
@@ -19833,8 +21718,13 @@
             <w:pPr>
               <w:cnfStyle w:val="000000100000"/>
             </w:pPr>
-            <w:r>
-              <w:t>Geogram setup</w:t>
+            <w:proofErr w:type="spellStart"/>
+            <w:r>
+              <w:t>Geogram</w:t>
+            </w:r>
+            <w:proofErr w:type="spellEnd"/>
+            <w:r>
+              <w:t xml:space="preserve"> setup</w:t>
             </w:r>
           </w:p>
         </w:tc>
@@ -19847,7 +21737,15 @@
               <w:cnfStyle w:val="000000100000"/>
             </w:pPr>
             <w:r>
-              <w:t>"&lt;PIN&gt;.6.200.motion alert!." and "&lt;PIN&gt;.6.450.http://maps.google.com/maps?q=." and "&lt;PIN&gt;.6.500.+(." and "&lt;PIN&gt;.6.550.)&amp;z=19." and "&lt;PIN&gt;.6.250.left geofence!." messages sent to designated phone number</w:t>
+              <w:t xml:space="preserve">"&lt;PIN&gt;.6.200.motion alert!." and "&lt;PIN&gt;.6.450.http://maps.google.com/maps?q=." and "&lt;PIN&gt;.6.500.+(." and "&lt;PIN&gt;.6.550.)&amp;z=19." and "&lt;PIN&gt;.6.250.left </w:t>
+            </w:r>
+            <w:proofErr w:type="spellStart"/>
+            <w:r>
+              <w:t>geofence</w:t>
+            </w:r>
+            <w:proofErr w:type="spellEnd"/>
+            <w:r>
+              <w:t>!." messages sent to designated phone number</w:t>
             </w:r>
           </w:p>
         </w:tc>
@@ -20126,8 +22024,13 @@
             <w:pPr>
               <w:cnfStyle w:val="000000100000"/>
             </w:pPr>
-            <w:r>
-              <w:t>parsePayload([]byte{“Param1”, 0x1B, “Param2”, 0x1B, “Param3”, 0x1B})</w:t>
+            <w:proofErr w:type="spellStart"/>
+            <w:r>
+              <w:t>parsePayload</w:t>
+            </w:r>
+            <w:proofErr w:type="spellEnd"/>
+            <w:r>
+              <w:t>([]byte{“Param1”, 0x1B, “Param2”, 0x1B, “Param3”, 0x1B})</w:t>
             </w:r>
           </w:p>
         </w:tc>
@@ -20188,8 +22091,13 @@
             <w:pPr>
               <w:cnfStyle w:val="000000000000"/>
             </w:pPr>
-            <w:r>
-              <w:t>IsDeviceStolen(string)</w:t>
+            <w:proofErr w:type="spellStart"/>
+            <w:r>
+              <w:t>IsDeviceStolen</w:t>
+            </w:r>
+            <w:proofErr w:type="spellEnd"/>
+            <w:r>
+              <w:t>(string)</w:t>
             </w:r>
           </w:p>
         </w:tc>
@@ -20253,8 +22161,13 @@
             <w:pPr>
               <w:cnfStyle w:val="000000100000"/>
             </w:pPr>
-            <w:r>
-              <w:t>VerifyAccountInfo(“Test@Test.com”, hashedPassword</w:t>
+            <w:proofErr w:type="spellStart"/>
+            <w:r>
+              <w:t>VerifyAccountInfo</w:t>
+            </w:r>
+            <w:proofErr w:type="spellEnd"/>
+            <w:r>
+              <w:t>(“Test@Test.com”, hashedPassword</w:t>
             </w:r>
             <w:r>
               <w:rPr>
@@ -20324,8 +22237,13 @@
             <w:pPr>
               <w:cnfStyle w:val="000000000000"/>
             </w:pPr>
-            <w:r>
-              <w:t>GetUserDevices(“Test@Test.com”)</w:t>
+            <w:proofErr w:type="spellStart"/>
+            <w:r>
+              <w:t>GetUserDevices</w:t>
+            </w:r>
+            <w:proofErr w:type="spellEnd"/>
+            <w:r>
+              <w:t>(“Test@Test.com”)</w:t>
             </w:r>
           </w:p>
         </w:tc>
@@ -20392,8 +22310,13 @@
             <w:pPr>
               <w:cnfStyle w:val="000000100000"/>
             </w:pPr>
-            <w:r>
-              <w:t>GetAccountInfo(string)</w:t>
+            <w:proofErr w:type="spellStart"/>
+            <w:r>
+              <w:t>GetAccountInfo</w:t>
+            </w:r>
+            <w:proofErr w:type="spellEnd"/>
+            <w:r>
+              <w:t>(string)</w:t>
             </w:r>
           </w:p>
         </w:tc>
@@ -20451,8 +22374,13 @@
             <w:pPr>
               <w:cnfStyle w:val="000000000000"/>
             </w:pPr>
-            <w:r>
-              <w:t>GetDeviceInfo(string)</w:t>
+            <w:proofErr w:type="spellStart"/>
+            <w:r>
+              <w:t>GetDeviceInfo</w:t>
+            </w:r>
+            <w:proofErr w:type="spellEnd"/>
+            <w:r>
+              <w:t>(string)</w:t>
             </w:r>
           </w:p>
         </w:tc>
@@ -20513,8 +22441,13 @@
             <w:pPr>
               <w:cnfStyle w:val="000000100000"/>
             </w:pPr>
-            <w:r>
-              <w:t>GetCustomerInfo(string)</w:t>
+            <w:proofErr w:type="spellStart"/>
+            <w:r>
+              <w:t>GetCustomerInfo</w:t>
+            </w:r>
+            <w:proofErr w:type="spellEnd"/>
+            <w:r>
+              <w:t>(string)</w:t>
             </w:r>
           </w:p>
         </w:tc>
@@ -20572,8 +22505,13 @@
             <w:pPr>
               <w:cnfStyle w:val="000000000000"/>
             </w:pPr>
-            <w:r>
-              <w:t>GetIpList(string)</w:t>
+            <w:proofErr w:type="spellStart"/>
+            <w:r>
+              <w:t>GetIpList</w:t>
+            </w:r>
+            <w:proofErr w:type="spellEnd"/>
+            <w:r>
+              <w:t>(string)</w:t>
             </w:r>
           </w:p>
         </w:tc>
@@ -20634,8 +22572,13 @@
             <w:pPr>
               <w:cnfStyle w:val="000000100000"/>
             </w:pPr>
-            <w:r>
-              <w:t>GetKeylogs(string)</w:t>
+            <w:proofErr w:type="spellStart"/>
+            <w:r>
+              <w:t>GetKeylogs</w:t>
+            </w:r>
+            <w:proofErr w:type="spellEnd"/>
+            <w:r>
+              <w:t>(string)</w:t>
             </w:r>
           </w:p>
         </w:tc>
@@ -20693,8 +22636,13 @@
             <w:pPr>
               <w:cnfStyle w:val="000000000000"/>
             </w:pPr>
-            <w:r>
-              <w:t>GetCoordinateInfo(string)</w:t>
+            <w:proofErr w:type="spellStart"/>
+            <w:r>
+              <w:t>GetCoordinateInfo</w:t>
+            </w:r>
+            <w:proofErr w:type="spellEnd"/>
+            <w:r>
+              <w:t>(string)</w:t>
             </w:r>
           </w:p>
         </w:tc>
@@ -20755,8 +22703,13 @@
             <w:pPr>
               <w:cnfStyle w:val="000000100000"/>
             </w:pPr>
-            <w:r>
-              <w:t>SignUp(string, string, string, string, string)</w:t>
+            <w:proofErr w:type="spellStart"/>
+            <w:r>
+              <w:t>SignUp</w:t>
+            </w:r>
+            <w:proofErr w:type="spellEnd"/>
+            <w:r>
+              <w:t>(string, string, string, string, string)</w:t>
             </w:r>
           </w:p>
         </w:tc>
@@ -20814,8 +22767,13 @@
             <w:pPr>
               <w:cnfStyle w:val="000000000000"/>
             </w:pPr>
-            <w:r>
-              <w:t>GetAllCustomers()</w:t>
+            <w:proofErr w:type="spellStart"/>
+            <w:r>
+              <w:t>GetAllCustomers</w:t>
+            </w:r>
+            <w:proofErr w:type="spellEnd"/>
+            <w:r>
+              <w:t>()</w:t>
             </w:r>
           </w:p>
         </w:tc>
@@ -20876,8 +22834,13 @@
             <w:pPr>
               <w:cnfStyle w:val="000000100000"/>
             </w:pPr>
-            <w:r>
-              <w:t>GetAllAccounts()</w:t>
+            <w:proofErr w:type="spellStart"/>
+            <w:r>
+              <w:t>GetAllAccounts</w:t>
+            </w:r>
+            <w:proofErr w:type="spellEnd"/>
+            <w:r>
+              <w:t>()</w:t>
             </w:r>
           </w:p>
         </w:tc>
@@ -20935,8 +22898,13 @@
             <w:pPr>
               <w:cnfStyle w:val="000000000000"/>
             </w:pPr>
-            <w:r>
-              <w:t>GetAllDevices()</w:t>
+            <w:proofErr w:type="spellStart"/>
+            <w:r>
+              <w:t>GetAllDevices</w:t>
+            </w:r>
+            <w:proofErr w:type="spellEnd"/>
+            <w:r>
+              <w:t>()</w:t>
             </w:r>
           </w:p>
         </w:tc>
@@ -20997,8 +22965,13 @@
             <w:pPr>
               <w:cnfStyle w:val="000000100000"/>
             </w:pPr>
-            <w:r>
-              <w:t>UpdateAccountInfo(string, string, string, string, string)</w:t>
+            <w:proofErr w:type="spellStart"/>
+            <w:r>
+              <w:t>UpdateAccountInfo</w:t>
+            </w:r>
+            <w:proofErr w:type="spellEnd"/>
+            <w:r>
+              <w:t>(string, string, string, string, string)</w:t>
             </w:r>
           </w:p>
         </w:tc>
@@ -21056,8 +23029,13 @@
             <w:pPr>
               <w:cnfStyle w:val="000000000000"/>
             </w:pPr>
-            <w:r>
-              <w:t>UpdateDeviceInfo()</w:t>
+            <w:proofErr w:type="spellStart"/>
+            <w:r>
+              <w:t>UpdateDeviceInfo</w:t>
+            </w:r>
+            <w:proofErr w:type="spellEnd"/>
+            <w:r>
+              <w:t>()</w:t>
             </w:r>
           </w:p>
         </w:tc>
@@ -21118,8 +23096,13 @@
             <w:pPr>
               <w:cnfStyle w:val="000000100000"/>
             </w:pPr>
-            <w:r>
-              <w:t>UpdateCustomerInfo()</w:t>
+            <w:proofErr w:type="spellStart"/>
+            <w:r>
+              <w:t>UpdateCustomerInfo</w:t>
+            </w:r>
+            <w:proofErr w:type="spellEnd"/>
+            <w:r>
+              <w:t>()</w:t>
             </w:r>
           </w:p>
         </w:tc>
@@ -21177,8 +23160,13 @@
             <w:pPr>
               <w:cnfStyle w:val="000000000000"/>
             </w:pPr>
-            <w:r>
-              <w:t>NewIpList([]string)</w:t>
+            <w:proofErr w:type="spellStart"/>
+            <w:r>
+              <w:t>NewIpList</w:t>
+            </w:r>
+            <w:proofErr w:type="spellEnd"/>
+            <w:r>
+              <w:t>([]string)</w:t>
             </w:r>
           </w:p>
         </w:tc>
@@ -21239,8 +23227,13 @@
             <w:pPr>
               <w:cnfStyle w:val="000000100000"/>
             </w:pPr>
-            <w:r>
-              <w:t>UpdateCoordinates()</w:t>
+            <w:proofErr w:type="spellStart"/>
+            <w:r>
+              <w:t>UpdateCoordinates</w:t>
+            </w:r>
+            <w:proofErr w:type="spellEnd"/>
+            <w:r>
+              <w:t>()</w:t>
             </w:r>
           </w:p>
         </w:tc>
@@ -21298,8 +23291,13 @@
             <w:pPr>
               <w:cnfStyle w:val="000000000000"/>
             </w:pPr>
-            <w:r>
-              <w:t>SetDeviceToStolen(string)</w:t>
+            <w:proofErr w:type="spellStart"/>
+            <w:r>
+              <w:t>SetDeviceToStolen</w:t>
+            </w:r>
+            <w:proofErr w:type="spellEnd"/>
+            <w:r>
+              <w:t>(string)</w:t>
             </w:r>
           </w:p>
         </w:tc>
@@ -21498,7 +23496,15 @@
       <w:bookmarkStart w:id="64" w:name="_Toc384046788"/>
       <w:r>
         <w:lastRenderedPageBreak/>
-        <w:t>Website Blackbox Testing</w:t>
+        <w:t xml:space="preserve">Website </w:t>
+      </w:r>
+      <w:proofErr w:type="spellStart"/>
+      <w:r>
+        <w:t>Blackbox</w:t>
+      </w:r>
+      <w:proofErr w:type="spellEnd"/>
+      <w:r>
+        <w:t xml:space="preserve"> Testing</w:t>
       </w:r>
       <w:bookmarkEnd w:id="64"/>
     </w:p>
@@ -22789,7 +24795,15 @@
               <w:cnfStyle w:val="000000100000"/>
             </w:pPr>
             <w:r>
-              <w:t>User changes geogram device status to stolen and hits submit</w:t>
+              <w:t xml:space="preserve">User changes </w:t>
+            </w:r>
+            <w:proofErr w:type="spellStart"/>
+            <w:r>
+              <w:t>geogram</w:t>
+            </w:r>
+            <w:proofErr w:type="spellEnd"/>
+            <w:r>
+              <w:t xml:space="preserve"> device status to stolen and hits submit</w:t>
             </w:r>
           </w:p>
         </w:tc>
@@ -22916,7 +24930,15 @@
               <w:cnfStyle w:val="000000100000"/>
             </w:pPr>
             <w:r>
-              <w:t>User changes geogram device status to not-tracking</w:t>
+              <w:t xml:space="preserve">User changes </w:t>
+            </w:r>
+            <w:proofErr w:type="spellStart"/>
+            <w:r>
+              <w:t>geogram</w:t>
+            </w:r>
+            <w:proofErr w:type="spellEnd"/>
+            <w:r>
+              <w:t xml:space="preserve"> device status to not-tracking</w:t>
             </w:r>
           </w:p>
         </w:tc>
@@ -22978,7 +25000,15 @@
               <w:cnfStyle w:val="000000000000"/>
             </w:pPr>
             <w:r>
-              <w:t>User selects keylogger.</w:t>
+              <w:t xml:space="preserve">User selects </w:t>
+            </w:r>
+            <w:proofErr w:type="spellStart"/>
+            <w:r>
+              <w:t>keylogger</w:t>
+            </w:r>
+            <w:proofErr w:type="spellEnd"/>
+            <w:r>
+              <w:t>.</w:t>
             </w:r>
           </w:p>
         </w:tc>
@@ -22990,8 +25020,13 @@
             <w:pPr>
               <w:cnfStyle w:val="000000000000"/>
             </w:pPr>
-            <w:r>
-              <w:t>Keylogger is pulled from the database and displayed over the specific device page.</w:t>
+            <w:proofErr w:type="spellStart"/>
+            <w:r>
+              <w:t>Keylogger</w:t>
+            </w:r>
+            <w:proofErr w:type="spellEnd"/>
+            <w:r>
+              <w:t xml:space="preserve"> is pulled from the database and displayed over the specific device page.</w:t>
             </w:r>
           </w:p>
         </w:tc>
@@ -23043,8 +25078,13 @@
               <w:cnfStyle w:val="000000100000"/>
             </w:pPr>
             <w:r>
-              <w:t>User selects clear keylogger</w:t>
-            </w:r>
+              <w:t xml:space="preserve">User selects clear </w:t>
+            </w:r>
+            <w:proofErr w:type="spellStart"/>
+            <w:r>
+              <w:t>keylogger</w:t>
+            </w:r>
+            <w:proofErr w:type="spellEnd"/>
           </w:p>
         </w:tc>
         <w:tc>
@@ -23056,8 +25096,13 @@
               <w:cnfStyle w:val="000000100000"/>
             </w:pPr>
             <w:r>
-              <w:t>User prompted to confirm or cancel delete keylogger</w:t>
-            </w:r>
+              <w:t xml:space="preserve">User prompted to confirm or cancel delete </w:t>
+            </w:r>
+            <w:proofErr w:type="spellStart"/>
+            <w:r>
+              <w:t>keylogger</w:t>
+            </w:r>
+            <w:proofErr w:type="spellEnd"/>
           </w:p>
         </w:tc>
         <w:tc>
@@ -23105,8 +25150,13 @@
               <w:cnfStyle w:val="000000000000"/>
             </w:pPr>
             <w:r>
-              <w:t>User selects confirm clear keylogger</w:t>
-            </w:r>
+              <w:t xml:space="preserve">User selects confirm clear </w:t>
+            </w:r>
+            <w:proofErr w:type="spellStart"/>
+            <w:r>
+              <w:t>keylogger</w:t>
+            </w:r>
+            <w:proofErr w:type="spellEnd"/>
           </w:p>
         </w:tc>
         <w:tc>
@@ -23117,8 +25167,13 @@
             <w:pPr>
               <w:cnfStyle w:val="000000000000"/>
             </w:pPr>
-            <w:r>
-              <w:t>Keylogger information cleared in the database.  User rerouted to specific device page</w:t>
+            <w:proofErr w:type="spellStart"/>
+            <w:r>
+              <w:t>Keylogger</w:t>
+            </w:r>
+            <w:proofErr w:type="spellEnd"/>
+            <w:r>
+              <w:t xml:space="preserve"> information cleared in the database.  User rerouted to specific device page</w:t>
             </w:r>
           </w:p>
         </w:tc>
@@ -23173,7 +25228,15 @@
               <w:cnfStyle w:val="000000100000"/>
             </w:pPr>
             <w:r>
-              <w:t>User selects keylogger close</w:t>
+              <w:t xml:space="preserve">User selects </w:t>
+            </w:r>
+            <w:proofErr w:type="spellStart"/>
+            <w:r>
+              <w:t>keylogger</w:t>
+            </w:r>
+            <w:proofErr w:type="spellEnd"/>
+            <w:r>
+              <w:t xml:space="preserve"> close</w:t>
             </w:r>
           </w:p>
         </w:tc>
@@ -23185,8 +25248,13 @@
             <w:pPr>
               <w:cnfStyle w:val="000000100000"/>
             </w:pPr>
-            <w:r>
-              <w:t>Keylogger closes and the display returns to just the</w:t>
+            <w:proofErr w:type="spellStart"/>
+            <w:r>
+              <w:t>Keylogger</w:t>
+            </w:r>
+            <w:proofErr w:type="spellEnd"/>
+            <w:r>
+              <w:t xml:space="preserve"> closes and the display returns to just the</w:t>
             </w:r>
             <w:r>
               <w:t xml:space="preserve"> </w:t>
@@ -23839,7 +25907,15 @@
               <w:cnfStyle w:val="000000100000"/>
             </w:pPr>
             <w:r>
-              <w:t>User fills out new geogram device form validly and completely</w:t>
+              <w:t xml:space="preserve">User fills out new </w:t>
+            </w:r>
+            <w:proofErr w:type="spellStart"/>
+            <w:r>
+              <w:t>geogram</w:t>
+            </w:r>
+            <w:proofErr w:type="spellEnd"/>
+            <w:r>
+              <w:t xml:space="preserve"> device form validly and completely</w:t>
             </w:r>
           </w:p>
         </w:tc>
@@ -23972,7 +26048,23 @@
               <w:cnfStyle w:val="000000100000"/>
             </w:pPr>
             <w:r>
-              <w:t>User fills out new device form and selects geogram device.  Enters phone number that already exists as a geogram device.</w:t>
+              <w:t xml:space="preserve">User fills out new device form and selects </w:t>
+            </w:r>
+            <w:proofErr w:type="spellStart"/>
+            <w:r>
+              <w:t>geogram</w:t>
+            </w:r>
+            <w:proofErr w:type="spellEnd"/>
+            <w:r>
+              <w:t xml:space="preserve"> device.  Enters phone number that already exists as a </w:t>
+            </w:r>
+            <w:proofErr w:type="spellStart"/>
+            <w:r>
+              <w:t>geogram</w:t>
+            </w:r>
+            <w:proofErr w:type="spellEnd"/>
+            <w:r>
+              <w:t xml:space="preserve"> device.</w:t>
             </w:r>
           </w:p>
         </w:tc>
@@ -23985,7 +26077,15 @@
               <w:cnfStyle w:val="000000100000"/>
             </w:pPr>
             <w:r>
-              <w:t>User routed to new device form with message indicating device phone number already exists for a different geogram device</w:t>
+              <w:t xml:space="preserve">User routed to new device form with message indicating device phone number already exists for a different </w:t>
+            </w:r>
+            <w:proofErr w:type="spellStart"/>
+            <w:r>
+              <w:t>geogram</w:t>
+            </w:r>
+            <w:proofErr w:type="spellEnd"/>
+            <w:r>
+              <w:t xml:space="preserve"> device</w:t>
             </w:r>
           </w:p>
         </w:tc>
@@ -25086,14 +27186,27 @@
       </w:pPr>
       <w:bookmarkStart w:id="66" w:name="_Toc384046790"/>
       <w:r>
-        <w:t>Key-logger Blackbox Testing</w:t>
+        <w:t xml:space="preserve">Key-logger </w:t>
+      </w:r>
+      <w:proofErr w:type="spellStart"/>
+      <w:r>
+        <w:t>Blackbox</w:t>
+      </w:r>
+      <w:proofErr w:type="spellEnd"/>
+      <w:r>
+        <w:t xml:space="preserve"> Testing</w:t>
       </w:r>
       <w:bookmarkEnd w:id="66"/>
     </w:p>
     <w:p>
       <w:r>
-        <w:t>By: Nathan Plotts</w:t>
-      </w:r>
+        <w:t xml:space="preserve">By: Nathan </w:t>
+      </w:r>
+      <w:proofErr w:type="spellStart"/>
+      <w:r>
+        <w:t>Plotts</w:t>
+      </w:r>
+      <w:proofErr w:type="spellEnd"/>
     </w:p>
     <w:tbl>
       <w:tblPr>
@@ -25202,7 +27315,15 @@
               <w:cnfStyle w:val="000000100000"/>
             </w:pPr>
             <w:r>
-              <w:t>User types “aabbccxxyyzzAABBCCXXYYZZ” (using caps lock for capital letters)</w:t>
+              <w:t>User types “</w:t>
+            </w:r>
+            <w:proofErr w:type="spellStart"/>
+            <w:r>
+              <w:t>aabbccxxyyzzAABBCCXXYYZZ</w:t>
+            </w:r>
+            <w:proofErr w:type="spellEnd"/>
+            <w:r>
+              <w:t>” (using caps lock for capital letters)</w:t>
             </w:r>
           </w:p>
         </w:tc>
@@ -25214,8 +27335,21 @@
             <w:pPr>
               <w:cnfStyle w:val="000000100000"/>
             </w:pPr>
-            <w:r>
-              <w:t>Keylog text file has output of “aabbccxxyyzzAABBCCXXYYZZ”</w:t>
+            <w:proofErr w:type="spellStart"/>
+            <w:r>
+              <w:t>Keylog</w:t>
+            </w:r>
+            <w:proofErr w:type="spellEnd"/>
+            <w:r>
+              <w:t xml:space="preserve"> text file has output of “</w:t>
+            </w:r>
+            <w:proofErr w:type="spellStart"/>
+            <w:r>
+              <w:t>aabbccxxyyzzAABBCCXXYYZZ</w:t>
+            </w:r>
+            <w:proofErr w:type="spellEnd"/>
+            <w:r>
+              <w:t>”</w:t>
             </w:r>
           </w:p>
         </w:tc>
@@ -25264,7 +27398,15 @@
               <w:cnfStyle w:val="000000000000"/>
             </w:pPr>
             <w:r>
-              <w:t>User types “aabbccxxyyzzAABBCCXXYYZZ” (using shift for capital letters)</w:t>
+              <w:t>User types “</w:t>
+            </w:r>
+            <w:proofErr w:type="spellStart"/>
+            <w:r>
+              <w:t>aabbccxxyyzzAABBCCXXYYZZ</w:t>
+            </w:r>
+            <w:proofErr w:type="spellEnd"/>
+            <w:r>
+              <w:t>” (using shift for capital letters)</w:t>
             </w:r>
           </w:p>
         </w:tc>
@@ -25276,8 +27418,21 @@
             <w:pPr>
               <w:cnfStyle w:val="000000000000"/>
             </w:pPr>
-            <w:r>
-              <w:t>Keylog text file has output of “aabbccxxyyzz[CAPSLOCK]AABBCCXXYYZZ”</w:t>
+            <w:proofErr w:type="spellStart"/>
+            <w:r>
+              <w:t>Keylog</w:t>
+            </w:r>
+            <w:proofErr w:type="spellEnd"/>
+            <w:r>
+              <w:t xml:space="preserve"> text file has output of “</w:t>
+            </w:r>
+            <w:proofErr w:type="spellStart"/>
+            <w:r>
+              <w:t>aabbccxxyyzz</w:t>
+            </w:r>
+            <w:proofErr w:type="spellEnd"/>
+            <w:r>
+              <w:t>[CAPSLOCK]AABBCCXXYYZZ”</w:t>
             </w:r>
           </w:p>
         </w:tc>
@@ -25341,8 +27496,13 @@
             <w:pPr>
               <w:cnfStyle w:val="000000100000"/>
             </w:pPr>
-            <w:r>
-              <w:t>Keylog text file has output of “abcABC123!@#”</w:t>
+            <w:proofErr w:type="spellStart"/>
+            <w:r>
+              <w:t>Keylog</w:t>
+            </w:r>
+            <w:proofErr w:type="spellEnd"/>
+            <w:r>
+              <w:t xml:space="preserve"> text file has output of “abcABC123!@#”</w:t>
             </w:r>
           </w:p>
         </w:tc>
@@ -25403,8 +27563,13 @@
             <w:pPr>
               <w:cnfStyle w:val="000000000000"/>
             </w:pPr>
-            <w:r>
-              <w:t>Keylog text file has output of “-=[];’,./_+{}:”&lt;&gt;?”</w:t>
+            <w:proofErr w:type="spellStart"/>
+            <w:r>
+              <w:t>Keylog</w:t>
+            </w:r>
+            <w:proofErr w:type="spellEnd"/>
+            <w:r>
+              <w:t xml:space="preserve"> text file has output of “-=[];’,./_+{}:”&lt;&gt;?”</w:t>
             </w:r>
           </w:p>
         </w:tc>
@@ -25468,8 +27633,13 @@
             <w:pPr>
               <w:cnfStyle w:val="000000100000"/>
             </w:pPr>
-            <w:r>
-              <w:t>Keylog text file has output of “</w:t>
+            <w:proofErr w:type="spellStart"/>
+            <w:r>
+              <w:t>Keylog</w:t>
+            </w:r>
+            <w:proofErr w:type="spellEnd"/>
+            <w:r>
+              <w:t xml:space="preserve"> text file has output of “</w:t>
             </w:r>
             <w:r>
               <w:t>[ARROWLT][ARROWRT][ARROWUP][ARROWDN]</w:t>
@@ -25536,8 +27706,13 @@
             <w:pPr>
               <w:cnfStyle w:val="000000000000"/>
             </w:pPr>
-            <w:r>
-              <w:t>Keylog text file has output of “[CTRL][ALT][ENTER][</w:t>
+            <w:proofErr w:type="spellStart"/>
+            <w:r>
+              <w:t>Keylog</w:t>
+            </w:r>
+            <w:proofErr w:type="spellEnd"/>
+            <w:r>
+              <w:t xml:space="preserve"> text file has output of “[CTRL][ALT][ENTER][</w:t>
             </w:r>
             <w:r>
               <w:t>BKSPC</w:t>
@@ -25604,7 +27779,15 @@
               <w:cnfStyle w:val="000000100000"/>
             </w:pPr>
             <w:r>
-              <w:t>User presses “12345” on the numpad with num lock on</w:t>
+              <w:t xml:space="preserve">User presses “12345” on the </w:t>
+            </w:r>
+            <w:proofErr w:type="spellStart"/>
+            <w:r>
+              <w:t>numpad</w:t>
+            </w:r>
+            <w:proofErr w:type="spellEnd"/>
+            <w:r>
+              <w:t xml:space="preserve"> with num lock on</w:t>
             </w:r>
           </w:p>
         </w:tc>
@@ -25616,8 +27799,13 @@
             <w:pPr>
               <w:cnfStyle w:val="000000100000"/>
             </w:pPr>
-            <w:r>
-              <w:t>Keylog text file has output of “12345”</w:t>
+            <w:proofErr w:type="spellStart"/>
+            <w:r>
+              <w:t>Keylog</w:t>
+            </w:r>
+            <w:proofErr w:type="spellEnd"/>
+            <w:r>
+              <w:t xml:space="preserve"> text file has output of “12345”</w:t>
             </w:r>
           </w:p>
         </w:tc>
@@ -25666,7 +27854,15 @@
               <w:cnfStyle w:val="000000000000"/>
             </w:pPr>
             <w:r>
-              <w:t>User presses “12345” on the numpad with num lock off</w:t>
+              <w:t xml:space="preserve">User presses “12345” on the </w:t>
+            </w:r>
+            <w:proofErr w:type="spellStart"/>
+            <w:r>
+              <w:t>numpad</w:t>
+            </w:r>
+            <w:proofErr w:type="spellEnd"/>
+            <w:r>
+              <w:t xml:space="preserve"> with num lock off</w:t>
             </w:r>
           </w:p>
         </w:tc>
@@ -25678,8 +27874,13 @@
             <w:pPr>
               <w:cnfStyle w:val="000000000000"/>
             </w:pPr>
-            <w:r>
-              <w:t>Keylog text file has output of “[END][ARROWDN][PGDN][ARROWLT]”</w:t>
+            <w:proofErr w:type="spellStart"/>
+            <w:r>
+              <w:t>Keylog</w:t>
+            </w:r>
+            <w:proofErr w:type="spellEnd"/>
+            <w:r>
+              <w:t xml:space="preserve"> text file has output of “[END][ARROWDN][PGDN][ARROWLT]”</w:t>
             </w:r>
           </w:p>
         </w:tc>
@@ -25743,8 +27944,13 @@
             <w:pPr>
               <w:cnfStyle w:val="000000100000"/>
             </w:pPr>
-            <w:r>
-              <w:t>Keylog text file has output of “[CTRL + SHIFT + g]”</w:t>
+            <w:proofErr w:type="spellStart"/>
+            <w:r>
+              <w:t>Keylog</w:t>
+            </w:r>
+            <w:proofErr w:type="spellEnd"/>
+            <w:r>
+              <w:t xml:space="preserve"> text file has output of “[CTRL + SHIFT + g]”</w:t>
             </w:r>
           </w:p>
         </w:tc>
@@ -25840,7 +28046,21 @@
         <w:rPr>
           <w:rFonts w:cs="Times New Roman"/>
         </w:rPr>
-        <w:t xml:space="preserve"> arduous task.  Java didn’t have features that would make coding the server much easier (such as HTTP handling and multithreading capabilities) built into the language like other languages available do. We decided that the costs of learning a new language and refactoring the server was worth the time and effort.  Based on our needs, we decided to go with Google’s GoLang.</w:t>
+        <w:t xml:space="preserve"> arduous task.  Java didn’t have features that would make coding the server much easier (such as HTTP handling and multithreading capabilities) built into the language like other languages available do. We decided that the costs of learning a new language and refactoring the server was worth the time and effort.  Based on our needs, we decided to go with Google’s </w:t>
+      </w:r>
+      <w:proofErr w:type="spellStart"/>
+      <w:r>
+        <w:rPr>
+          <w:rFonts w:cs="Times New Roman"/>
+        </w:rPr>
+        <w:t>GoLang</w:t>
+      </w:r>
+      <w:proofErr w:type="spellEnd"/>
+      <w:r>
+        <w:rPr>
+          <w:rFonts w:cs="Times New Roman"/>
+        </w:rPr>
+        <w:t>.</w:t>
       </w:r>
     </w:p>
     <w:p>
@@ -25904,7 +28124,35 @@
         <w:rPr>
           <w:rFonts w:cs="Times New Roman"/>
         </w:rPr>
-        <w:t>. N.p., n.d. Web. 03 Mar. 2014.</w:t>
+        <w:t xml:space="preserve">. </w:t>
+      </w:r>
+      <w:proofErr w:type="spellStart"/>
+      <w:r>
+        <w:rPr>
+          <w:rFonts w:cs="Times New Roman"/>
+        </w:rPr>
+        <w:t>N.p</w:t>
+      </w:r>
+      <w:proofErr w:type="spellEnd"/>
+      <w:r>
+        <w:rPr>
+          <w:rFonts w:cs="Times New Roman"/>
+        </w:rPr>
+        <w:t xml:space="preserve">., </w:t>
+      </w:r>
+      <w:proofErr w:type="spellStart"/>
+      <w:r>
+        <w:rPr>
+          <w:rFonts w:cs="Times New Roman"/>
+        </w:rPr>
+        <w:t>n.d</w:t>
+      </w:r>
+      <w:proofErr w:type="spellEnd"/>
+      <w:r>
+        <w:rPr>
+          <w:rFonts w:cs="Times New Roman"/>
+        </w:rPr>
+        <w:t>. Web. 03 Mar. 2014.</w:t>
       </w:r>
     </w:p>
     <w:p>
@@ -25923,6 +28171,7 @@
         </w:rPr>
         <w:t xml:space="preserve">"SMS Messaging in Android." </w:t>
       </w:r>
+      <w:proofErr w:type="spellStart"/>
       <w:r>
         <w:rPr>
           <w:rFonts w:cs="Times New Roman"/>
@@ -25931,11 +28180,40 @@
         </w:rPr>
         <w:t>MobiForge</w:t>
       </w:r>
-      <w:r>
-        <w:rPr>
-          <w:rFonts w:cs="Times New Roman"/>
-        </w:rPr>
-        <w:t>. N.p., n.d. Web. 03 Mar. 2014.</w:t>
+      <w:proofErr w:type="spellEnd"/>
+      <w:r>
+        <w:rPr>
+          <w:rFonts w:cs="Times New Roman"/>
+        </w:rPr>
+        <w:t xml:space="preserve">. </w:t>
+      </w:r>
+      <w:proofErr w:type="spellStart"/>
+      <w:r>
+        <w:rPr>
+          <w:rFonts w:cs="Times New Roman"/>
+        </w:rPr>
+        <w:t>N.p</w:t>
+      </w:r>
+      <w:proofErr w:type="spellEnd"/>
+      <w:r>
+        <w:rPr>
+          <w:rFonts w:cs="Times New Roman"/>
+        </w:rPr>
+        <w:t xml:space="preserve">., </w:t>
+      </w:r>
+      <w:proofErr w:type="spellStart"/>
+      <w:r>
+        <w:rPr>
+          <w:rFonts w:cs="Times New Roman"/>
+        </w:rPr>
+        <w:t>n.d</w:t>
+      </w:r>
+      <w:proofErr w:type="spellEnd"/>
+      <w:r>
+        <w:rPr>
+          <w:rFonts w:cs="Times New Roman"/>
+        </w:rPr>
+        <w:t>. Web. 03 Mar. 2014.</w:t>
       </w:r>
     </w:p>
     <w:p>
@@ -25966,7 +28244,21 @@
         <w:rPr>
           <w:rFonts w:cs="Times New Roman"/>
         </w:rPr>
-        <w:t>. Google, n.d. Web. 03 Mar. 2014.</w:t>
+        <w:t xml:space="preserve">. Google, </w:t>
+      </w:r>
+      <w:proofErr w:type="spellStart"/>
+      <w:r>
+        <w:rPr>
+          <w:rFonts w:cs="Times New Roman"/>
+        </w:rPr>
+        <w:t>n.d</w:t>
+      </w:r>
+      <w:proofErr w:type="spellEnd"/>
+      <w:r>
+        <w:rPr>
+          <w:rFonts w:cs="Times New Roman"/>
+        </w:rPr>
+        <w:t>. Web. 03 Mar. 2014.</w:t>
       </w:r>
     </w:p>
     <w:p>
@@ -25991,89 +28283,79 @@
           <w:i/>
           <w:iCs/>
         </w:rPr>
-        <w:t>Gorilla, the Golang Web Toolkit</w:t>
-      </w:r>
-      <w:r>
-        <w:rPr>
-          <w:rFonts w:cs="Times New Roman"/>
-        </w:rPr>
-        <w:t>. N.p., n.d. Web. 03 Mar. 2014.</w:t>
-      </w:r>
-    </w:p>
-    <w:p>
-      <w:pPr>
-        <w:ind w:firstLine="432"/>
-        <w:rPr>
-          <w:rFonts w:cs="Times New Roman"/>
-        </w:rPr>
-      </w:pPr>
-      <w:r>
-        <w:rPr>
-          <w:rFonts w:cs="Times New Roman"/>
-        </w:rPr>
-        <w:t xml:space="preserve">[5] </w:t>
-      </w:r>
-      <w:r>
-        <w:rPr>
-          <w:rFonts w:cs="Times New Roman"/>
-        </w:rPr>
-        <w:t xml:space="preserve">"Google Maps JavaScript API V3." </w:t>
-      </w:r>
+        <w:t xml:space="preserve">Gorilla, the </w:t>
+      </w:r>
+      <w:proofErr w:type="spellStart"/>
       <w:r>
         <w:rPr>
           <w:rFonts w:cs="Times New Roman"/>
           <w:i/>
           <w:iCs/>
         </w:rPr>
-        <w:t>Markers</w:t>
-      </w:r>
-      <w:r>
-        <w:rPr>
-          <w:rFonts w:cs="Times New Roman"/>
-        </w:rPr>
-        <w:t>. Google, n.d. Web. 03 Mar. 2014.</w:t>
-      </w:r>
-    </w:p>
-    <w:p>
-      <w:pPr>
-        <w:ind w:left="432"/>
-        <w:rPr>
-          <w:rFonts w:cs="Times New Roman"/>
-        </w:rPr>
-      </w:pPr>
-      <w:r>
-        <w:rPr>
-          <w:rFonts w:cs="Times New Roman"/>
-        </w:rPr>
-        <w:t xml:space="preserve">[6] "Hook Functions." </w:t>
-      </w:r>
+        <w:t>Golang</w:t>
+      </w:r>
+      <w:proofErr w:type="spellEnd"/>
       <w:r>
         <w:rPr>
           <w:rFonts w:cs="Times New Roman"/>
           <w:i/>
           <w:iCs/>
         </w:rPr>
-        <w:t>Msdn</w:t>
-      </w:r>
-      <w:r>
-        <w:rPr>
-          <w:rFonts w:cs="Times New Roman"/>
-        </w:rPr>
-        <w:t>. Microsoft, n.d. Web. 3 Mar. 2014. &lt;http://msdn.microsoft.com/en-us/library/windows/desktop/ff468842%28v=vs.85%29.aspx&gt;.</w:t>
-      </w:r>
-    </w:p>
-    <w:p>
-      <w:pPr>
-        <w:ind w:left="432"/>
-        <w:rPr>
-          <w:rFonts w:cs="Times New Roman"/>
-        </w:rPr>
-      </w:pPr>
-      <w:r>
-        <w:rPr>
-          <w:rFonts w:cs="Times New Roman"/>
-        </w:rPr>
-        <w:t xml:space="preserve">[7] "Keyboard Input Functions." </w:t>
+        <w:t xml:space="preserve"> Web Toolkit</w:t>
+      </w:r>
+      <w:r>
+        <w:rPr>
+          <w:rFonts w:cs="Times New Roman"/>
+        </w:rPr>
+        <w:t xml:space="preserve">. </w:t>
+      </w:r>
+      <w:proofErr w:type="spellStart"/>
+      <w:r>
+        <w:rPr>
+          <w:rFonts w:cs="Times New Roman"/>
+        </w:rPr>
+        <w:t>N.p</w:t>
+      </w:r>
+      <w:proofErr w:type="spellEnd"/>
+      <w:r>
+        <w:rPr>
+          <w:rFonts w:cs="Times New Roman"/>
+        </w:rPr>
+        <w:t xml:space="preserve">., </w:t>
+      </w:r>
+      <w:proofErr w:type="spellStart"/>
+      <w:r>
+        <w:rPr>
+          <w:rFonts w:cs="Times New Roman"/>
+        </w:rPr>
+        <w:t>n.d</w:t>
+      </w:r>
+      <w:proofErr w:type="spellEnd"/>
+      <w:r>
+        <w:rPr>
+          <w:rFonts w:cs="Times New Roman"/>
+        </w:rPr>
+        <w:t>. Web. 03 Mar. 2014.</w:t>
+      </w:r>
+    </w:p>
+    <w:p>
+      <w:pPr>
+        <w:ind w:firstLine="432"/>
+        <w:rPr>
+          <w:rFonts w:cs="Times New Roman"/>
+        </w:rPr>
+      </w:pPr>
+      <w:r>
+        <w:rPr>
+          <w:rFonts w:cs="Times New Roman"/>
+        </w:rPr>
+        <w:t xml:space="preserve">[5] </w:t>
+      </w:r>
+      <w:r>
+        <w:rPr>
+          <w:rFonts w:cs="Times New Roman"/>
+        </w:rPr>
+        <w:t xml:space="preserve">"Google Maps JavaScript API V3." </w:t>
       </w:r>
       <w:r>
         <w:rPr>
@@ -26081,13 +28363,27 @@
           <w:i/>
           <w:iCs/>
         </w:rPr>
-        <w:t>Msdn</w:t>
-      </w:r>
-      <w:r>
-        <w:rPr>
-          <w:rFonts w:cs="Times New Roman"/>
-        </w:rPr>
-        <w:t>. Microsoft, n.d. Web. 3 Mar. 2014. &lt;http://msdn.microsoft.com/en-us/library/windows/desktop/ff468859%28v=vs.85%29.aspx&gt;.</w:t>
+        <w:t>Markers</w:t>
+      </w:r>
+      <w:r>
+        <w:rPr>
+          <w:rFonts w:cs="Times New Roman"/>
+        </w:rPr>
+        <w:t xml:space="preserve">. Google, </w:t>
+      </w:r>
+      <w:proofErr w:type="spellStart"/>
+      <w:r>
+        <w:rPr>
+          <w:rFonts w:cs="Times New Roman"/>
+        </w:rPr>
+        <w:t>n.d</w:t>
+      </w:r>
+      <w:proofErr w:type="spellEnd"/>
+      <w:r>
+        <w:rPr>
+          <w:rFonts w:cs="Times New Roman"/>
+        </w:rPr>
+        <w:t>. Web. 03 Mar. 2014.</w:t>
       </w:r>
     </w:p>
     <w:p>
@@ -26101,21 +28397,161 @@
         <w:rPr>
           <w:rFonts w:cs="Times New Roman"/>
         </w:rPr>
-        <w:t xml:space="preserve">[8] "Keylogger Code in C#.net." </w:t>
-      </w:r>
+        <w:t xml:space="preserve">[6] "Hook Functions." </w:t>
+      </w:r>
+      <w:proofErr w:type="spellStart"/>
       <w:r>
         <w:rPr>
           <w:rFonts w:cs="Times New Roman"/>
           <w:i/>
           <w:iCs/>
         </w:rPr>
-        <w:t>Keylogger Code in C#.net</w:t>
-      </w:r>
-      <w:r>
-        <w:rPr>
-          <w:rFonts w:cs="Times New Roman"/>
-        </w:rPr>
-        <w:t>. N.p., n.d. Web. 03 Mar. 2014. &lt;http://social.msdn.microsoft.com/Forums/vstudio/en-US/ed63b033-663a-4a20-80a5-a732d31e9486/keylogger-code-in-cnet?forum=csharpgeneral&gt;.</w:t>
+        <w:t>Msdn</w:t>
+      </w:r>
+      <w:proofErr w:type="spellEnd"/>
+      <w:r>
+        <w:rPr>
+          <w:rFonts w:cs="Times New Roman"/>
+        </w:rPr>
+        <w:t xml:space="preserve">. Microsoft, </w:t>
+      </w:r>
+      <w:proofErr w:type="spellStart"/>
+      <w:r>
+        <w:rPr>
+          <w:rFonts w:cs="Times New Roman"/>
+        </w:rPr>
+        <w:t>n.d</w:t>
+      </w:r>
+      <w:proofErr w:type="spellEnd"/>
+      <w:r>
+        <w:rPr>
+          <w:rFonts w:cs="Times New Roman"/>
+        </w:rPr>
+        <w:t>. Web. 3 Mar. 2014. &lt;http://msdn.microsoft.com/en-us/library/windows/desktop/ff468842%28v=vs.85%29.aspx&gt;.</w:t>
+      </w:r>
+    </w:p>
+    <w:p>
+      <w:pPr>
+        <w:ind w:left="432"/>
+        <w:rPr>
+          <w:rFonts w:cs="Times New Roman"/>
+        </w:rPr>
+      </w:pPr>
+      <w:r>
+        <w:rPr>
+          <w:rFonts w:cs="Times New Roman"/>
+        </w:rPr>
+        <w:t xml:space="preserve">[7] "Keyboard Input Functions." </w:t>
+      </w:r>
+      <w:proofErr w:type="spellStart"/>
+      <w:r>
+        <w:rPr>
+          <w:rFonts w:cs="Times New Roman"/>
+          <w:i/>
+          <w:iCs/>
+        </w:rPr>
+        <w:t>Msdn</w:t>
+      </w:r>
+      <w:proofErr w:type="spellEnd"/>
+      <w:r>
+        <w:rPr>
+          <w:rFonts w:cs="Times New Roman"/>
+        </w:rPr>
+        <w:t xml:space="preserve">. Microsoft, </w:t>
+      </w:r>
+      <w:proofErr w:type="spellStart"/>
+      <w:r>
+        <w:rPr>
+          <w:rFonts w:cs="Times New Roman"/>
+        </w:rPr>
+        <w:t>n.d</w:t>
+      </w:r>
+      <w:proofErr w:type="spellEnd"/>
+      <w:r>
+        <w:rPr>
+          <w:rFonts w:cs="Times New Roman"/>
+        </w:rPr>
+        <w:t>. Web. 3 Mar. 2014. &lt;http://msdn.microsoft.com/en-us/library/windows/desktop/ff468859%28v=vs.85%29.aspx&gt;.</w:t>
+      </w:r>
+    </w:p>
+    <w:p>
+      <w:pPr>
+        <w:ind w:left="432"/>
+        <w:rPr>
+          <w:rFonts w:cs="Times New Roman"/>
+        </w:rPr>
+      </w:pPr>
+      <w:r>
+        <w:rPr>
+          <w:rFonts w:cs="Times New Roman"/>
+        </w:rPr>
+        <w:t>[8] "</w:t>
+      </w:r>
+      <w:proofErr w:type="spellStart"/>
+      <w:r>
+        <w:rPr>
+          <w:rFonts w:cs="Times New Roman"/>
+        </w:rPr>
+        <w:t>Keylogger</w:t>
+      </w:r>
+      <w:proofErr w:type="spellEnd"/>
+      <w:r>
+        <w:rPr>
+          <w:rFonts w:cs="Times New Roman"/>
+        </w:rPr>
+        <w:t xml:space="preserve"> Code in C#.net." </w:t>
+      </w:r>
+      <w:proofErr w:type="spellStart"/>
+      <w:r>
+        <w:rPr>
+          <w:rFonts w:cs="Times New Roman"/>
+          <w:i/>
+          <w:iCs/>
+        </w:rPr>
+        <w:t>Keylogger</w:t>
+      </w:r>
+      <w:proofErr w:type="spellEnd"/>
+      <w:r>
+        <w:rPr>
+          <w:rFonts w:cs="Times New Roman"/>
+          <w:i/>
+          <w:iCs/>
+        </w:rPr>
+        <w:t xml:space="preserve"> Code in C#.net</w:t>
+      </w:r>
+      <w:r>
+        <w:rPr>
+          <w:rFonts w:cs="Times New Roman"/>
+        </w:rPr>
+        <w:t xml:space="preserve">. </w:t>
+      </w:r>
+      <w:proofErr w:type="spellStart"/>
+      <w:r>
+        <w:rPr>
+          <w:rFonts w:cs="Times New Roman"/>
+        </w:rPr>
+        <w:t>N.p</w:t>
+      </w:r>
+      <w:proofErr w:type="spellEnd"/>
+      <w:r>
+        <w:rPr>
+          <w:rFonts w:cs="Times New Roman"/>
+        </w:rPr>
+        <w:t xml:space="preserve">., </w:t>
+      </w:r>
+      <w:proofErr w:type="spellStart"/>
+      <w:r>
+        <w:rPr>
+          <w:rFonts w:cs="Times New Roman"/>
+        </w:rPr>
+        <w:t>n.d</w:t>
+      </w:r>
+      <w:proofErr w:type="spellEnd"/>
+      <w:r>
+        <w:rPr>
+          <w:rFonts w:cs="Times New Roman"/>
+        </w:rPr>
+        <w:t>. Web. 03 Mar. 2014. &lt;http://social.msdn.microsoft.com/Forums/vstudio/en-US/ed63b033-663a-4a20-80a5-a732d31e9486/keylogger-code-in-cnet?forum=csharpgeneral&gt;.</w:t>
       </w:r>
     </w:p>
     <w:p>
@@ -26131,6 +28567,7 @@
         </w:rPr>
         <w:t xml:space="preserve">[9] </w:t>
       </w:r>
+      <w:proofErr w:type="spellStart"/>
       <w:r>
         <w:rPr>
           <w:rFonts w:cs="Times New Roman"/>
@@ -26141,7 +28578,14 @@
         <w:rPr>
           <w:rFonts w:cs="Times New Roman"/>
         </w:rPr>
-        <w:t xml:space="preserve">ram </w:t>
+        <w:t>ram</w:t>
+      </w:r>
+      <w:proofErr w:type="spellEnd"/>
+      <w:r>
+        <w:rPr>
+          <w:rFonts w:cs="Times New Roman"/>
+        </w:rPr>
+        <w:t xml:space="preserve"> </w:t>
       </w:r>
       <w:r>
         <w:rPr>
@@ -28098,7 +30542,7 @@
 </file>
 
 <file path=customXml/itemProps1.xml><?xml version="1.0" encoding="utf-8"?>
-<ds:datastoreItem xmlns:ds="http://schemas.openxmlformats.org/officeDocument/2006/customXml" ds:itemID="{E8CB860C-19EA-4CB7-A3A0-050F59BD513D}">
+<ds:datastoreItem xmlns:ds="http://schemas.openxmlformats.org/officeDocument/2006/customXml" ds:itemID="{89772B69-57E4-4713-8D20-640C6B4CFD30}">
   <ds:schemaRefs>
     <ds:schemaRef ds:uri="http://schemas.openxmlformats.org/officeDocument/2006/bibliography"/>
   </ds:schemaRefs>

</xml_diff>

<commit_message>
text in red needs updated, not all inclusive
</commit_message>
<xml_diff>
--- a/documentation/cycle 2/Stolen Object Tracker - Cycle 2 report.docx
+++ b/documentation/cycle 2/Stolen Object Tracker - Cycle 2 report.docx
@@ -6623,7 +6623,19 @@
         <w:rPr>
           <w:rFonts w:cs="Times New Roman"/>
         </w:rPr>
-        <w:t>Over the past four weeks, our team has been working on creating a recovery program to track objects that are stolen without alerting the thief that h</w:t>
+        <w:t xml:space="preserve">Over the past </w:t>
+      </w:r>
+      <w:r>
+        <w:rPr>
+          <w:rFonts w:cs="Times New Roman"/>
+        </w:rPr>
+        <w:t>few months</w:t>
+      </w:r>
+      <w:r>
+        <w:rPr>
+          <w:rFonts w:cs="Times New Roman"/>
+        </w:rPr>
+        <w:t>, our team has been working on creating a recovery program to track objects that are stolen without alerting the thief that h</w:t>
       </w:r>
       <w:r>
         <w:rPr>
@@ -11763,7 +11775,7 @@
                     <a:blip r:embed="rId8">
                       <a:extLst>
                         <a:ext uri="{28A0092B-C50C-407E-A947-70E740481C1C}">
-                          <a14:useLocalDpi xmlns:a14="http://schemas.microsoft.com/office/drawing/2010/main" xmlns:wps="http://schemas.microsoft.com/office/word/2010/wordprocessingShape" xmlns:wpi="http://schemas.microsoft.com/office/word/2010/wordprocessingInk" xmlns:wpg="http://schemas.microsoft.com/office/word/2010/wordprocessingGroup" xmlns:w14="http://schemas.microsoft.com/office/word/2010/wordml" xmlns:w="http://schemas.openxmlformats.org/wordprocessingml/2006/main" xmlns:w10="urn:schemas-microsoft-com:office:word" xmlns:wp14="http://schemas.microsoft.com/office/word/2010/wordprocessingDrawing" xmlns:v="urn:schemas-microsoft-com:vml" xmlns:o="urn:schemas-microsoft-com:office:office" xmlns:mv="urn:schemas-microsoft-com:mac:vml" xmlns:mc="http://schemas.openxmlformats.org/markup-compatibility/2006" xmlns:mo="http://schemas.microsoft.com/office/mac/office/2008/main" xmlns:wpc="http://schemas.microsoft.com/office/word/2010/wordprocessingCanvas" xmlns="" val="0"/>
+                          <a14:useLocalDpi xmlns="" xmlns:wpc="http://schemas.microsoft.com/office/word/2010/wordprocessingCanvas" xmlns:mo="http://schemas.microsoft.com/office/mac/office/2008/main" xmlns:mc="http://schemas.openxmlformats.org/markup-compatibility/2006" xmlns:mv="urn:schemas-microsoft-com:mac:vml" xmlns:o="urn:schemas-microsoft-com:office:office" xmlns:v="urn:schemas-microsoft-com:vml" xmlns:wp14="http://schemas.microsoft.com/office/word/2010/wordprocessingDrawing" xmlns:w10="urn:schemas-microsoft-com:office:word" xmlns:w="http://schemas.openxmlformats.org/wordprocessingml/2006/main" xmlns:w14="http://schemas.microsoft.com/office/word/2010/wordml" xmlns:wpg="http://schemas.microsoft.com/office/word/2010/wordprocessingGroup" xmlns:wpi="http://schemas.microsoft.com/office/word/2010/wordprocessingInk" xmlns:wps="http://schemas.microsoft.com/office/word/2010/wordprocessingShape" xmlns:a14="http://schemas.microsoft.com/office/drawing/2010/main" val="0"/>
                         </a:ext>
                       </a:extLst>
                     </a:blip>
@@ -16696,7 +16708,7 @@
                     <a:blip r:embed="rId17">
                       <a:extLst>
                         <a:ext uri="{28A0092B-C50C-407E-A947-70E740481C1C}">
-                          <a14:useLocalDpi xmlns:a14="http://schemas.microsoft.com/office/drawing/2010/main" xmlns:wps="http://schemas.microsoft.com/office/word/2010/wordprocessingShape" xmlns:wpi="http://schemas.microsoft.com/office/word/2010/wordprocessingInk" xmlns:wpg="http://schemas.microsoft.com/office/word/2010/wordprocessingGroup" xmlns:w14="http://schemas.microsoft.com/office/word/2010/wordml" xmlns:w="http://schemas.openxmlformats.org/wordprocessingml/2006/main" xmlns:w10="urn:schemas-microsoft-com:office:word" xmlns:wp14="http://schemas.microsoft.com/office/word/2010/wordprocessingDrawing" xmlns:v="urn:schemas-microsoft-com:vml" xmlns:o="urn:schemas-microsoft-com:office:office" xmlns:mv="urn:schemas-microsoft-com:mac:vml" xmlns:mc="http://schemas.openxmlformats.org/markup-compatibility/2006" xmlns:mo="http://schemas.microsoft.com/office/mac/office/2008/main" xmlns:wpc="http://schemas.microsoft.com/office/word/2010/wordprocessingCanvas" xmlns="" val="0"/>
+                          <a14:useLocalDpi xmlns="" xmlns:wpc="http://schemas.microsoft.com/office/word/2010/wordprocessingCanvas" xmlns:mo="http://schemas.microsoft.com/office/mac/office/2008/main" xmlns:mc="http://schemas.openxmlformats.org/markup-compatibility/2006" xmlns:mv="urn:schemas-microsoft-com:mac:vml" xmlns:o="urn:schemas-microsoft-com:office:office" xmlns:v="urn:schemas-microsoft-com:vml" xmlns:wp14="http://schemas.microsoft.com/office/word/2010/wordprocessingDrawing" xmlns:w10="urn:schemas-microsoft-com:office:word" xmlns:w="http://schemas.openxmlformats.org/wordprocessingml/2006/main" xmlns:w14="http://schemas.microsoft.com/office/word/2010/wordml" xmlns:wpg="http://schemas.microsoft.com/office/word/2010/wordprocessingGroup" xmlns:wpi="http://schemas.microsoft.com/office/word/2010/wordprocessingInk" xmlns:wps="http://schemas.microsoft.com/office/word/2010/wordprocessingShape" xmlns:a14="http://schemas.microsoft.com/office/drawing/2010/main" val="0"/>
                         </a:ext>
                       </a:extLst>
                     </a:blip>
@@ -16777,7 +16789,7 @@
                     <a:blip r:embed="rId18">
                       <a:extLst>
                         <a:ext uri="{28A0092B-C50C-407E-A947-70E740481C1C}">
-                          <a14:useLocalDpi xmlns:a14="http://schemas.microsoft.com/office/drawing/2010/main" xmlns:wps="http://schemas.microsoft.com/office/word/2010/wordprocessingShape" xmlns:wpi="http://schemas.microsoft.com/office/word/2010/wordprocessingInk" xmlns:wpg="http://schemas.microsoft.com/office/word/2010/wordprocessingGroup" xmlns:w14="http://schemas.microsoft.com/office/word/2010/wordml" xmlns:w="http://schemas.openxmlformats.org/wordprocessingml/2006/main" xmlns:w10="urn:schemas-microsoft-com:office:word" xmlns:wp14="http://schemas.microsoft.com/office/word/2010/wordprocessingDrawing" xmlns:v="urn:schemas-microsoft-com:vml" xmlns:o="urn:schemas-microsoft-com:office:office" xmlns:mv="urn:schemas-microsoft-com:mac:vml" xmlns:mc="http://schemas.openxmlformats.org/markup-compatibility/2006" xmlns:mo="http://schemas.microsoft.com/office/mac/office/2008/main" xmlns:wpc="http://schemas.microsoft.com/office/word/2010/wordprocessingCanvas" xmlns="" val="0"/>
+                          <a14:useLocalDpi xmlns="" xmlns:wpc="http://schemas.microsoft.com/office/word/2010/wordprocessingCanvas" xmlns:mo="http://schemas.microsoft.com/office/mac/office/2008/main" xmlns:mc="http://schemas.openxmlformats.org/markup-compatibility/2006" xmlns:mv="urn:schemas-microsoft-com:mac:vml" xmlns:o="urn:schemas-microsoft-com:office:office" xmlns:v="urn:schemas-microsoft-com:vml" xmlns:wp14="http://schemas.microsoft.com/office/word/2010/wordprocessingDrawing" xmlns:w10="urn:schemas-microsoft-com:office:word" xmlns:w="http://schemas.openxmlformats.org/wordprocessingml/2006/main" xmlns:w14="http://schemas.microsoft.com/office/word/2010/wordml" xmlns:wpg="http://schemas.microsoft.com/office/word/2010/wordprocessingGroup" xmlns:wpi="http://schemas.microsoft.com/office/word/2010/wordprocessingInk" xmlns:wps="http://schemas.microsoft.com/office/word/2010/wordprocessingShape" xmlns:a14="http://schemas.microsoft.com/office/drawing/2010/main" val="0"/>
                         </a:ext>
                       </a:extLst>
                     </a:blip>
@@ -16867,7 +16879,7 @@
                     <a:blip r:embed="rId19">
                       <a:extLst>
                         <a:ext uri="{28A0092B-C50C-407E-A947-70E740481C1C}">
-                          <a14:useLocalDpi xmlns:a14="http://schemas.microsoft.com/office/drawing/2010/main" xmlns:wps="http://schemas.microsoft.com/office/word/2010/wordprocessingShape" xmlns:wpi="http://schemas.microsoft.com/office/word/2010/wordprocessingInk" xmlns:wpg="http://schemas.microsoft.com/office/word/2010/wordprocessingGroup" xmlns:w14="http://schemas.microsoft.com/office/word/2010/wordml" xmlns:w="http://schemas.openxmlformats.org/wordprocessingml/2006/main" xmlns:w10="urn:schemas-microsoft-com:office:word" xmlns:wp14="http://schemas.microsoft.com/office/word/2010/wordprocessingDrawing" xmlns:v="urn:schemas-microsoft-com:vml" xmlns:o="urn:schemas-microsoft-com:office:office" xmlns:mv="urn:schemas-microsoft-com:mac:vml" xmlns:mc="http://schemas.openxmlformats.org/markup-compatibility/2006" xmlns:mo="http://schemas.microsoft.com/office/mac/office/2008/main" xmlns:wpc="http://schemas.microsoft.com/office/word/2010/wordprocessingCanvas" xmlns="" val="0"/>
+                          <a14:useLocalDpi xmlns="" xmlns:wpc="http://schemas.microsoft.com/office/word/2010/wordprocessingCanvas" xmlns:mo="http://schemas.microsoft.com/office/mac/office/2008/main" xmlns:mc="http://schemas.openxmlformats.org/markup-compatibility/2006" xmlns:mv="urn:schemas-microsoft-com:mac:vml" xmlns:o="urn:schemas-microsoft-com:office:office" xmlns:v="urn:schemas-microsoft-com:vml" xmlns:wp14="http://schemas.microsoft.com/office/word/2010/wordprocessingDrawing" xmlns:w10="urn:schemas-microsoft-com:office:word" xmlns:w="http://schemas.openxmlformats.org/wordprocessingml/2006/main" xmlns:w14="http://schemas.microsoft.com/office/word/2010/wordml" xmlns:wpg="http://schemas.microsoft.com/office/word/2010/wordprocessingGroup" xmlns:wpi="http://schemas.microsoft.com/office/word/2010/wordprocessingInk" xmlns:wps="http://schemas.microsoft.com/office/word/2010/wordprocessingShape" xmlns:a14="http://schemas.microsoft.com/office/drawing/2010/main" val="0"/>
                         </a:ext>
                       </a:extLst>
                     </a:blip>
@@ -18156,7 +18168,7 @@
                     <a:blip r:embed="rId21">
                       <a:extLst>
                         <a:ext uri="{28A0092B-C50C-407E-A947-70E740481C1C}">
-                          <a14:useLocalDpi xmlns:a14="http://schemas.microsoft.com/office/drawing/2010/main" xmlns:wps="http://schemas.microsoft.com/office/word/2010/wordprocessingShape" xmlns:wpi="http://schemas.microsoft.com/office/word/2010/wordprocessingInk" xmlns:wpg="http://schemas.microsoft.com/office/word/2010/wordprocessingGroup" xmlns:w14="http://schemas.microsoft.com/office/word/2010/wordml" xmlns:w="http://schemas.openxmlformats.org/wordprocessingml/2006/main" xmlns:w10="urn:schemas-microsoft-com:office:word" xmlns:wp14="http://schemas.microsoft.com/office/word/2010/wordprocessingDrawing" xmlns:v="urn:schemas-microsoft-com:vml" xmlns:o="urn:schemas-microsoft-com:office:office" xmlns:mv="urn:schemas-microsoft-com:mac:vml" xmlns:mc="http://schemas.openxmlformats.org/markup-compatibility/2006" xmlns:mo="http://schemas.microsoft.com/office/mac/office/2008/main" xmlns:wpc="http://schemas.microsoft.com/office/word/2010/wordprocessingCanvas" xmlns="" val="0"/>
+                          <a14:useLocalDpi xmlns="" xmlns:wpc="http://schemas.microsoft.com/office/word/2010/wordprocessingCanvas" xmlns:mo="http://schemas.microsoft.com/office/mac/office/2008/main" xmlns:mc="http://schemas.openxmlformats.org/markup-compatibility/2006" xmlns:mv="urn:schemas-microsoft-com:mac:vml" xmlns:o="urn:schemas-microsoft-com:office:office" xmlns:v="urn:schemas-microsoft-com:vml" xmlns:wp14="http://schemas.microsoft.com/office/word/2010/wordprocessingDrawing" xmlns:w10="urn:schemas-microsoft-com:office:word" xmlns:w="http://schemas.openxmlformats.org/wordprocessingml/2006/main" xmlns:w14="http://schemas.microsoft.com/office/word/2010/wordml" xmlns:wpg="http://schemas.microsoft.com/office/word/2010/wordprocessingGroup" xmlns:wpi="http://schemas.microsoft.com/office/word/2010/wordprocessingInk" xmlns:wps="http://schemas.microsoft.com/office/word/2010/wordprocessingShape" xmlns:a14="http://schemas.microsoft.com/office/drawing/2010/main" val="0"/>
                         </a:ext>
                       </a:extLst>
                     </a:blip>
@@ -18211,11 +18223,13 @@
       <w:pPr>
         <w:rPr>
           <w:rFonts w:cs="Times New Roman"/>
-        </w:rPr>
-      </w:pPr>
-      <w:r>
-        <w:rPr>
-          <w:rFonts w:cs="Times New Roman"/>
+          <w:color w:val="FF0000"/>
+        </w:rPr>
+      </w:pPr>
+      <w:r>
+        <w:rPr>
+          <w:rFonts w:cs="Times New Roman"/>
+          <w:color w:val="FF0000"/>
         </w:rPr>
         <w:t xml:space="preserve">Each group member has been significantly involved in each major area of development at least in terms of input on design issues and more generally participation in frequent group discussions. The decision to refactor the server from java to </w:t>
       </w:r>
@@ -18223,6 +18237,7 @@
       <w:r>
         <w:rPr>
           <w:rFonts w:cs="Times New Roman"/>
+          <w:color w:val="FF0000"/>
         </w:rPr>
         <w:t>GoLang</w:t>
       </w:r>
@@ -18230,6 +18245,7 @@
       <w:r>
         <w:rPr>
           <w:rFonts w:cs="Times New Roman"/>
+          <w:color w:val="FF0000"/>
         </w:rPr>
         <w:t xml:space="preserve"> was based on brainstorming sessions involving research and active discussion between all six members. Tasks related to documentation (such as the creation of UML diagrams, code comments, etc.) have been shared between all members as well.</w:t>
       </w:r>
@@ -18248,58 +18264,120 @@
       <w:pPr>
         <w:rPr>
           <w:rFonts w:cs="Times New Roman"/>
-        </w:rPr>
-      </w:pPr>
-      <w:r>
-        <w:rPr>
-          <w:rFonts w:cs="Times New Roman"/>
+          <w:color w:val="FF0000"/>
+        </w:rPr>
+      </w:pPr>
+      <w:r>
+        <w:rPr>
+          <w:rFonts w:cs="Times New Roman"/>
+          <w:color w:val="FF0000"/>
         </w:rPr>
         <w:t>Beyond design decisions, a few tasks were explicitly defined to specific people. To save time while refactoring the server, the group members roughly stayed within the area they worked on for the architectural spike.</w:t>
       </w:r>
     </w:p>
     <w:p>
-      <w:r>
+      <w:pPr>
+        <w:rPr>
+          <w:color w:val="FF0000"/>
+        </w:rPr>
+      </w:pPr>
+      <w:r>
+        <w:rPr>
+          <w:color w:val="FF0000"/>
+        </w:rPr>
         <w:t xml:space="preserve">Server Development: </w:t>
       </w:r>
     </w:p>
     <w:p>
-      <w:r>
+      <w:pPr>
+        <w:rPr>
+          <w:color w:val="FF0000"/>
+        </w:rPr>
+      </w:pPr>
+      <w:r>
+        <w:rPr>
+          <w:color w:val="FF0000"/>
+        </w:rPr>
         <w:t xml:space="preserve">Leo Reyes: Combining the different aspects of the server, http functionality and creating client sessions. </w:t>
       </w:r>
     </w:p>
     <w:p>
-      <w:r>
+      <w:pPr>
+        <w:rPr>
+          <w:color w:val="FF0000"/>
+        </w:rPr>
+      </w:pPr>
+      <w:r>
+        <w:rPr>
+          <w:color w:val="FF0000"/>
+        </w:rPr>
         <w:t>Steven Whaley: The database communication portion of the server.</w:t>
       </w:r>
     </w:p>
     <w:p>
-      <w:r>
+      <w:pPr>
+        <w:rPr>
+          <w:color w:val="FF0000"/>
+        </w:rPr>
+      </w:pPr>
+      <w:r>
+        <w:rPr>
+          <w:color w:val="FF0000"/>
+        </w:rPr>
         <w:t xml:space="preserve">Denney Burkholder: The http communication portion of the server. </w:t>
       </w:r>
     </w:p>
     <w:p>
-      <w:r>
+      <w:pPr>
+        <w:rPr>
+          <w:color w:val="FF0000"/>
+        </w:rPr>
+      </w:pPr>
+      <w:r>
+        <w:rPr>
+          <w:color w:val="FF0000"/>
+        </w:rPr>
         <w:t xml:space="preserve">Nathan </w:t>
       </w:r>
       <w:proofErr w:type="spellStart"/>
       <w:r>
+        <w:rPr>
+          <w:color w:val="FF0000"/>
+        </w:rPr>
         <w:t>Plotts</w:t>
       </w:r>
       <w:proofErr w:type="spellEnd"/>
       <w:r>
+        <w:rPr>
+          <w:color w:val="FF0000"/>
+        </w:rPr>
         <w:t xml:space="preserve">: The laptop device and GPS device portion of the server.  </w:t>
       </w:r>
     </w:p>
     <w:p>
-      <w:r>
+      <w:pPr>
+        <w:rPr>
+          <w:color w:val="FF0000"/>
+        </w:rPr>
+      </w:pPr>
+      <w:r>
+        <w:rPr>
+          <w:color w:val="FF0000"/>
+        </w:rPr>
         <w:t xml:space="preserve">Charlie Baker:  The android app to allow communication between the server and the </w:t>
       </w:r>
       <w:proofErr w:type="spellStart"/>
       <w:r>
+        <w:rPr>
+          <w:color w:val="FF0000"/>
+        </w:rPr>
         <w:t>Geogram</w:t>
       </w:r>
       <w:proofErr w:type="spellEnd"/>
       <w:r>
+        <w:rPr>
+          <w:color w:val="FF0000"/>
+        </w:rPr>
         <w:t>.</w:t>
       </w:r>
     </w:p>
@@ -18317,11 +18395,13 @@
       <w:pPr>
         <w:rPr>
           <w:rFonts w:cs="Times New Roman"/>
-        </w:rPr>
-      </w:pPr>
-      <w:r>
-        <w:rPr>
-          <w:rFonts w:cs="Times New Roman"/>
+          <w:color w:val="FF0000"/>
+        </w:rPr>
+      </w:pPr>
+      <w:r>
+        <w:rPr>
+          <w:rFonts w:cs="Times New Roman"/>
+          <w:color w:val="FF0000"/>
         </w:rPr>
         <w:t xml:space="preserve">At the end of the architectural spike, we were left with the task of refactoring our server to a different language. For the first week, we discussed the different options we had language wise. We researched and met to discuss ideas frequently during this period. After a few discussions, it was decided that </w:t>
       </w:r>
@@ -18329,6 +18409,7 @@
       <w:r>
         <w:rPr>
           <w:rFonts w:cs="Times New Roman"/>
+          <w:color w:val="FF0000"/>
         </w:rPr>
         <w:t>GoLang</w:t>
       </w:r>
@@ -18336,6 +18417,7 @@
       <w:r>
         <w:rPr>
           <w:rFonts w:cs="Times New Roman"/>
+          <w:color w:val="FF0000"/>
         </w:rPr>
         <w:t xml:space="preserve"> would be the best option. </w:t>
       </w:r>
@@ -18343,6 +18425,7 @@
       <w:r>
         <w:rPr>
           <w:rFonts w:cs="Times New Roman"/>
+          <w:color w:val="FF0000"/>
         </w:rPr>
         <w:t>GoLang</w:t>
       </w:r>
@@ -18350,6 +18433,7 @@
       <w:r>
         <w:rPr>
           <w:rFonts w:cs="Times New Roman"/>
+          <w:color w:val="FF0000"/>
         </w:rPr>
         <w:t xml:space="preserve"> automated many of the features we were planning to implement in java.   After coming to this conclusion, we sat down and created the design for our server.  Because </w:t>
       </w:r>
@@ -18357,6 +18441,7 @@
       <w:r>
         <w:rPr>
           <w:rFonts w:cs="Times New Roman"/>
+          <w:color w:val="FF0000"/>
         </w:rPr>
         <w:t>GoLang</w:t>
       </w:r>
@@ -18364,6 +18449,7 @@
       <w:r>
         <w:rPr>
           <w:rFonts w:cs="Times New Roman"/>
+          <w:color w:val="FF0000"/>
         </w:rPr>
         <w:t xml:space="preserve"> offers many resources for handling multithreading, most of the design discussion was trying to figure out how to best implement these features without underdoing or overdoing it, for the needs of our system. After much discussion, we had our server redesigned. We started to divide up tasks at this point.  Immediately following the architectural spike, the </w:t>
       </w:r>
@@ -18371,51 +18457,31 @@
       <w:r>
         <w:rPr>
           <w:rFonts w:cs="Times New Roman"/>
-        </w:rPr>
-        <w:t>Geo</w:t>
-      </w:r>
-      <w:r>
-        <w:rPr>
-          <w:rFonts w:cs="Times New Roman"/>
-        </w:rPr>
-        <w:t>g</w:t>
-      </w:r>
-      <w:r>
-        <w:rPr>
-          <w:rFonts w:cs="Times New Roman"/>
-        </w:rPr>
-        <w:t>ram</w:t>
+          <w:color w:val="FF0000"/>
+        </w:rPr>
+        <w:t>Geogram</w:t>
       </w:r>
       <w:proofErr w:type="spellEnd"/>
       <w:r>
         <w:rPr>
           <w:rFonts w:cs="Times New Roman"/>
-        </w:rPr>
-        <w:t xml:space="preserve"> also arrived. W</w:t>
-      </w:r>
-      <w:r>
-        <w:rPr>
-          <w:rFonts w:cs="Times New Roman"/>
-        </w:rPr>
-        <w:t xml:space="preserve">e put off incorporating the </w:t>
+          <w:color w:val="FF0000"/>
+        </w:rPr>
+        <w:t xml:space="preserve"> also arrived. We put off incorporating the </w:t>
       </w:r>
       <w:proofErr w:type="spellStart"/>
       <w:r>
         <w:rPr>
           <w:rFonts w:cs="Times New Roman"/>
-        </w:rPr>
-        <w:t>Geog</w:t>
-      </w:r>
-      <w:r>
-        <w:rPr>
-          <w:rFonts w:cs="Times New Roman"/>
-        </w:rPr>
-        <w:t>ram</w:t>
+          <w:color w:val="FF0000"/>
+        </w:rPr>
+        <w:t>Geogram</w:t>
       </w:r>
       <w:proofErr w:type="spellEnd"/>
       <w:r>
         <w:rPr>
           <w:rFonts w:cs="Times New Roman"/>
+          <w:color w:val="FF0000"/>
         </w:rPr>
         <w:t xml:space="preserve"> initially as we figured out the server.  Afterwards, we began trying to send and receive texts to the </w:t>
       </w:r>
@@ -18423,25 +18489,15 @@
       <w:r>
         <w:rPr>
           <w:rFonts w:cs="Times New Roman"/>
-        </w:rPr>
-        <w:t>Geo</w:t>
-      </w:r>
-      <w:r>
-        <w:rPr>
-          <w:rFonts w:cs="Times New Roman"/>
-        </w:rPr>
-        <w:t>g</w:t>
-      </w:r>
-      <w:r>
-        <w:rPr>
-          <w:rFonts w:cs="Times New Roman"/>
-        </w:rPr>
-        <w:t>ram</w:t>
+          <w:color w:val="FF0000"/>
+        </w:rPr>
+        <w:t>Geogram</w:t>
       </w:r>
       <w:proofErr w:type="spellEnd"/>
       <w:r>
         <w:rPr>
           <w:rFonts w:cs="Times New Roman"/>
+          <w:color w:val="FF0000"/>
         </w:rPr>
         <w:t xml:space="preserve">.  This was done through an android application we developed.  Around the end of the second week, we had the </w:t>
       </w:r>
@@ -18449,25 +18505,15 @@
       <w:r>
         <w:rPr>
           <w:rFonts w:cs="Times New Roman"/>
-        </w:rPr>
-        <w:t>Geo</w:t>
-      </w:r>
-      <w:r>
-        <w:rPr>
-          <w:rFonts w:cs="Times New Roman"/>
-        </w:rPr>
-        <w:t>g</w:t>
-      </w:r>
-      <w:r>
-        <w:rPr>
-          <w:rFonts w:cs="Times New Roman"/>
-        </w:rPr>
-        <w:t>ram</w:t>
+          <w:color w:val="FF0000"/>
+        </w:rPr>
+        <w:t>Geogram</w:t>
       </w:r>
       <w:proofErr w:type="spellEnd"/>
       <w:r>
         <w:rPr>
           <w:rFonts w:cs="Times New Roman"/>
+          <w:color w:val="FF0000"/>
         </w:rPr>
         <w:t xml:space="preserve"> sending locations, which were translated by the server into locations that are put on the </w:t>
       </w:r>
@@ -18475,6 +18521,7 @@
       <w:r>
         <w:rPr>
           <w:rFonts w:cs="Times New Roman"/>
+          <w:color w:val="FF0000"/>
         </w:rPr>
         <w:t>google</w:t>
       </w:r>
@@ -18482,6 +18529,7 @@
       <w:r>
         <w:rPr>
           <w:rFonts w:cs="Times New Roman"/>
+          <w:color w:val="FF0000"/>
         </w:rPr>
         <w:t xml:space="preserve"> map as markers.  We also have the server communicating with the different components of our system. The key logger has also seen some improvements this week.  It can now more accurately identify and capture when a key is modified by shift or </w:t>
       </w:r>
@@ -18489,6 +18537,7 @@
       <w:r>
         <w:rPr>
           <w:rFonts w:cs="Times New Roman"/>
+          <w:color w:val="FF0000"/>
         </w:rPr>
         <w:t>capslock</w:t>
       </w:r>
@@ -18496,12 +18545,14 @@
       <w:r>
         <w:rPr>
           <w:rFonts w:cs="Times New Roman"/>
+          <w:color w:val="FF0000"/>
         </w:rPr>
         <w:t xml:space="preserve">.  At this point we chose our </w:t>
       </w:r>
       <w:r>
         <w:rPr>
           <w:rFonts w:cs="Times New Roman"/>
+          <w:color w:val="FF0000"/>
         </w:rPr>
         <w:lastRenderedPageBreak/>
         <w:t xml:space="preserve">code and freeze date to be March 1, 2014.  From this point on, until the end of Cycle One we are focusing on finishing documentation and preparing for our presentation. Our next goal is to being working on incorporating the functionality of our system to the website to allow users to access and modify all of the information our system keeps track off. We also need to optimize communication between all of the devices and the server.  </w:t>
@@ -18607,17 +18658,20 @@
       <w:pPr>
         <w:rPr>
           <w:rFonts w:cs="Times New Roman"/>
-        </w:rPr>
-      </w:pPr>
-      <w:r>
-        <w:rPr>
-          <w:rFonts w:cs="Times New Roman"/>
+          <w:color w:val="FF0000"/>
+        </w:rPr>
+      </w:pPr>
+      <w:r>
+        <w:rPr>
+          <w:rFonts w:cs="Times New Roman"/>
+          <w:color w:val="FF0000"/>
         </w:rPr>
         <w:t>In t</w:t>
       </w:r>
       <w:r>
         <w:rPr>
           <w:rFonts w:cs="Times New Roman"/>
+          <w:color w:val="FF0000"/>
         </w:rPr>
         <w:t xml:space="preserve">his cycle we more strongly enforced regular commits to </w:t>
       </w:r>
@@ -18625,6 +18679,7 @@
       <w:r>
         <w:rPr>
           <w:rFonts w:cs="Times New Roman"/>
+          <w:color w:val="FF0000"/>
         </w:rPr>
         <w:t>GitHub</w:t>
       </w:r>
@@ -18632,6 +18687,7 @@
       <w:r>
         <w:rPr>
           <w:rFonts w:cs="Times New Roman"/>
+          <w:color w:val="FF0000"/>
         </w:rPr>
         <w:t>. Last cycle some members would infrequently commit, and then have difficulties merging files. We felt checking in nightly is the longest time period that is acceptable and reduces the likelihood of conflicting changes. This change improved our workflow by ensuring we were all on the same build.</w:t>
       </w:r>
@@ -27796,7 +27852,7 @@
                     <a:blip r:embed="rId25">
                       <a:extLst>
                         <a:ext uri="{28A0092B-C50C-407E-A947-70E740481C1C}">
-                          <a14:useLocalDpi xmlns:a14="http://schemas.microsoft.com/office/drawing/2010/main" xmlns:wps="http://schemas.microsoft.com/office/word/2010/wordprocessingShape" xmlns:wpi="http://schemas.microsoft.com/office/word/2010/wordprocessingInk" xmlns:wpg="http://schemas.microsoft.com/office/word/2010/wordprocessingGroup" xmlns:w14="http://schemas.microsoft.com/office/word/2010/wordml" xmlns:w="http://schemas.openxmlformats.org/wordprocessingml/2006/main" xmlns:w10="urn:schemas-microsoft-com:office:word" xmlns:wp14="http://schemas.microsoft.com/office/word/2010/wordprocessingDrawing" xmlns:v="urn:schemas-microsoft-com:vml" xmlns:o="urn:schemas-microsoft-com:office:office" xmlns:mv="urn:schemas-microsoft-com:mac:vml" xmlns:mc="http://schemas.openxmlformats.org/markup-compatibility/2006" xmlns:mo="http://schemas.microsoft.com/office/mac/office/2008/main" xmlns:wpc="http://schemas.microsoft.com/office/word/2010/wordprocessingCanvas" xmlns="" val="0"/>
+                          <a14:useLocalDpi xmlns="" xmlns:wpc="http://schemas.microsoft.com/office/word/2010/wordprocessingCanvas" xmlns:mo="http://schemas.microsoft.com/office/mac/office/2008/main" xmlns:mc="http://schemas.openxmlformats.org/markup-compatibility/2006" xmlns:mv="urn:schemas-microsoft-com:mac:vml" xmlns:o="urn:schemas-microsoft-com:office:office" xmlns:v="urn:schemas-microsoft-com:vml" xmlns:wp14="http://schemas.microsoft.com/office/word/2010/wordprocessingDrawing" xmlns:w10="urn:schemas-microsoft-com:office:word" xmlns:w="http://schemas.openxmlformats.org/wordprocessingml/2006/main" xmlns:w14="http://schemas.microsoft.com/office/word/2010/wordml" xmlns:wpg="http://schemas.microsoft.com/office/word/2010/wordprocessingGroup" xmlns:wpi="http://schemas.microsoft.com/office/word/2010/wordprocessingInk" xmlns:wps="http://schemas.microsoft.com/office/word/2010/wordprocessingShape" xmlns:a14="http://schemas.microsoft.com/office/drawing/2010/main" val="0"/>
                         </a:ext>
                       </a:extLst>
                     </a:blip>
@@ -27918,7 +27974,7 @@
                     <a:blip r:embed="rId26">
                       <a:extLst>
                         <a:ext uri="{28A0092B-C50C-407E-A947-70E740481C1C}">
-                          <a14:useLocalDpi xmlns:a14="http://schemas.microsoft.com/office/drawing/2010/main" xmlns:wps="http://schemas.microsoft.com/office/word/2010/wordprocessingShape" xmlns:wpi="http://schemas.microsoft.com/office/word/2010/wordprocessingInk" xmlns:wpg="http://schemas.microsoft.com/office/word/2010/wordprocessingGroup" xmlns:w14="http://schemas.microsoft.com/office/word/2010/wordml" xmlns:w="http://schemas.openxmlformats.org/wordprocessingml/2006/main" xmlns:w10="urn:schemas-microsoft-com:office:word" xmlns:wp14="http://schemas.microsoft.com/office/word/2010/wordprocessingDrawing" xmlns:v="urn:schemas-microsoft-com:vml" xmlns:o="urn:schemas-microsoft-com:office:office" xmlns:mv="urn:schemas-microsoft-com:mac:vml" xmlns:mc="http://schemas.openxmlformats.org/markup-compatibility/2006" xmlns:mo="http://schemas.microsoft.com/office/mac/office/2008/main" xmlns:wpc="http://schemas.microsoft.com/office/word/2010/wordprocessingCanvas" xmlns="" val="0"/>
+                          <a14:useLocalDpi xmlns="" xmlns:wpc="http://schemas.microsoft.com/office/word/2010/wordprocessingCanvas" xmlns:mo="http://schemas.microsoft.com/office/mac/office/2008/main" xmlns:mc="http://schemas.openxmlformats.org/markup-compatibility/2006" xmlns:mv="urn:schemas-microsoft-com:mac:vml" xmlns:o="urn:schemas-microsoft-com:office:office" xmlns:v="urn:schemas-microsoft-com:vml" xmlns:wp14="http://schemas.microsoft.com/office/word/2010/wordprocessingDrawing" xmlns:w10="urn:schemas-microsoft-com:office:word" xmlns:w="http://schemas.openxmlformats.org/wordprocessingml/2006/main" xmlns:w14="http://schemas.microsoft.com/office/word/2010/wordml" xmlns:wpg="http://schemas.microsoft.com/office/word/2010/wordprocessingGroup" xmlns:wpi="http://schemas.microsoft.com/office/word/2010/wordprocessingInk" xmlns:wps="http://schemas.microsoft.com/office/word/2010/wordprocessingShape" xmlns:a14="http://schemas.microsoft.com/office/drawing/2010/main" val="0"/>
                         </a:ext>
                       </a:extLst>
                     </a:blip>
@@ -28049,7 +28105,7 @@
                     <a:blip r:embed="rId27">
                       <a:extLst>
                         <a:ext uri="{28A0092B-C50C-407E-A947-70E740481C1C}">
-                          <a14:useLocalDpi xmlns:a14="http://schemas.microsoft.com/office/drawing/2010/main" xmlns:wps="http://schemas.microsoft.com/office/word/2010/wordprocessingShape" xmlns:wpi="http://schemas.microsoft.com/office/word/2010/wordprocessingInk" xmlns:wpg="http://schemas.microsoft.com/office/word/2010/wordprocessingGroup" xmlns:w14="http://schemas.microsoft.com/office/word/2010/wordml" xmlns:w="http://schemas.openxmlformats.org/wordprocessingml/2006/main" xmlns:w10="urn:schemas-microsoft-com:office:word" xmlns:wp14="http://schemas.microsoft.com/office/word/2010/wordprocessingDrawing" xmlns:v="urn:schemas-microsoft-com:vml" xmlns:o="urn:schemas-microsoft-com:office:office" xmlns:mv="urn:schemas-microsoft-com:mac:vml" xmlns:mc="http://schemas.openxmlformats.org/markup-compatibility/2006" xmlns:mo="http://schemas.microsoft.com/office/mac/office/2008/main" xmlns:wpc="http://schemas.microsoft.com/office/word/2010/wordprocessingCanvas" xmlns="" val="0"/>
+                          <a14:useLocalDpi xmlns="" xmlns:wpc="http://schemas.microsoft.com/office/word/2010/wordprocessingCanvas" xmlns:mo="http://schemas.microsoft.com/office/mac/office/2008/main" xmlns:mc="http://schemas.openxmlformats.org/markup-compatibility/2006" xmlns:mv="urn:schemas-microsoft-com:mac:vml" xmlns:o="urn:schemas-microsoft-com:office:office" xmlns:v="urn:schemas-microsoft-com:vml" xmlns:wp14="http://schemas.microsoft.com/office/word/2010/wordprocessingDrawing" xmlns:w10="urn:schemas-microsoft-com:office:word" xmlns:w="http://schemas.openxmlformats.org/wordprocessingml/2006/main" xmlns:w14="http://schemas.microsoft.com/office/word/2010/wordml" xmlns:wpg="http://schemas.microsoft.com/office/word/2010/wordprocessingGroup" xmlns:wpi="http://schemas.microsoft.com/office/word/2010/wordprocessingInk" xmlns:wps="http://schemas.microsoft.com/office/word/2010/wordprocessingShape" xmlns:a14="http://schemas.microsoft.com/office/drawing/2010/main" val="0"/>
                         </a:ext>
                       </a:extLst>
                     </a:blip>
@@ -28106,7 +28162,7 @@
                     <a:blip r:embed="rId28">
                       <a:extLst>
                         <a:ext uri="{28A0092B-C50C-407E-A947-70E740481C1C}">
-                          <a14:useLocalDpi xmlns:a14="http://schemas.microsoft.com/office/drawing/2010/main" xmlns:wps="http://schemas.microsoft.com/office/word/2010/wordprocessingShape" xmlns:wpi="http://schemas.microsoft.com/office/word/2010/wordprocessingInk" xmlns:wpg="http://schemas.microsoft.com/office/word/2010/wordprocessingGroup" xmlns:w14="http://schemas.microsoft.com/office/word/2010/wordml" xmlns:w="http://schemas.openxmlformats.org/wordprocessingml/2006/main" xmlns:w10="urn:schemas-microsoft-com:office:word" xmlns:wp14="http://schemas.microsoft.com/office/word/2010/wordprocessingDrawing" xmlns:v="urn:schemas-microsoft-com:vml" xmlns:o="urn:schemas-microsoft-com:office:office" xmlns:mv="urn:schemas-microsoft-com:mac:vml" xmlns:mc="http://schemas.openxmlformats.org/markup-compatibility/2006" xmlns:mo="http://schemas.microsoft.com/office/mac/office/2008/main" xmlns:wpc="http://schemas.microsoft.com/office/word/2010/wordprocessingCanvas" xmlns="" val="0"/>
+                          <a14:useLocalDpi xmlns="" xmlns:wpc="http://schemas.microsoft.com/office/word/2010/wordprocessingCanvas" xmlns:mo="http://schemas.microsoft.com/office/mac/office/2008/main" xmlns:mc="http://schemas.openxmlformats.org/markup-compatibility/2006" xmlns:mv="urn:schemas-microsoft-com:mac:vml" xmlns:o="urn:schemas-microsoft-com:office:office" xmlns:v="urn:schemas-microsoft-com:vml" xmlns:wp14="http://schemas.microsoft.com/office/word/2010/wordprocessingDrawing" xmlns:w10="urn:schemas-microsoft-com:office:word" xmlns:w="http://schemas.openxmlformats.org/wordprocessingml/2006/main" xmlns:w14="http://schemas.microsoft.com/office/word/2010/wordml" xmlns:wpg="http://schemas.microsoft.com/office/word/2010/wordprocessingGroup" xmlns:wpi="http://schemas.microsoft.com/office/word/2010/wordprocessingInk" xmlns:wps="http://schemas.microsoft.com/office/word/2010/wordprocessingShape" xmlns:a14="http://schemas.microsoft.com/office/drawing/2010/main" val="0"/>
                         </a:ext>
                       </a:extLst>
                     </a:blip>
@@ -28199,7 +28255,7 @@
                     <a:blip r:embed="rId29">
                       <a:extLst>
                         <a:ext uri="{28A0092B-C50C-407E-A947-70E740481C1C}">
-                          <a14:useLocalDpi xmlns:a14="http://schemas.microsoft.com/office/drawing/2010/main" xmlns:wps="http://schemas.microsoft.com/office/word/2010/wordprocessingShape" xmlns:wpi="http://schemas.microsoft.com/office/word/2010/wordprocessingInk" xmlns:wpg="http://schemas.microsoft.com/office/word/2010/wordprocessingGroup" xmlns:w14="http://schemas.microsoft.com/office/word/2010/wordml" xmlns:w="http://schemas.openxmlformats.org/wordprocessingml/2006/main" xmlns:w10="urn:schemas-microsoft-com:office:word" xmlns:wp14="http://schemas.microsoft.com/office/word/2010/wordprocessingDrawing" xmlns:v="urn:schemas-microsoft-com:vml" xmlns:o="urn:schemas-microsoft-com:office:office" xmlns:mv="urn:schemas-microsoft-com:mac:vml" xmlns:mc="http://schemas.openxmlformats.org/markup-compatibility/2006" xmlns:mo="http://schemas.microsoft.com/office/mac/office/2008/main" xmlns:wpc="http://schemas.microsoft.com/office/word/2010/wordprocessingCanvas" xmlns="" val="0"/>
+                          <a14:useLocalDpi xmlns="" xmlns:wpc="http://schemas.microsoft.com/office/word/2010/wordprocessingCanvas" xmlns:mo="http://schemas.microsoft.com/office/mac/office/2008/main" xmlns:mc="http://schemas.openxmlformats.org/markup-compatibility/2006" xmlns:mv="urn:schemas-microsoft-com:mac:vml" xmlns:o="urn:schemas-microsoft-com:office:office" xmlns:v="urn:schemas-microsoft-com:vml" xmlns:wp14="http://schemas.microsoft.com/office/word/2010/wordprocessingDrawing" xmlns:w10="urn:schemas-microsoft-com:office:word" xmlns:w="http://schemas.openxmlformats.org/wordprocessingml/2006/main" xmlns:w14="http://schemas.microsoft.com/office/word/2010/wordml" xmlns:wpg="http://schemas.microsoft.com/office/word/2010/wordprocessingGroup" xmlns:wpi="http://schemas.microsoft.com/office/word/2010/wordprocessingInk" xmlns:wps="http://schemas.microsoft.com/office/word/2010/wordprocessingShape" xmlns:a14="http://schemas.microsoft.com/office/drawing/2010/main" val="0"/>
                         </a:ext>
                       </a:extLst>
                     </a:blip>
@@ -28287,7 +28343,7 @@
                     <a:blip r:embed="rId30">
                       <a:extLst>
                         <a:ext uri="{28A0092B-C50C-407E-A947-70E740481C1C}">
-                          <a14:useLocalDpi xmlns:a14="http://schemas.microsoft.com/office/drawing/2010/main" xmlns:wps="http://schemas.microsoft.com/office/word/2010/wordprocessingShape" xmlns:wpi="http://schemas.microsoft.com/office/word/2010/wordprocessingInk" xmlns:wpg="http://schemas.microsoft.com/office/word/2010/wordprocessingGroup" xmlns:w14="http://schemas.microsoft.com/office/word/2010/wordml" xmlns:w="http://schemas.openxmlformats.org/wordprocessingml/2006/main" xmlns:w10="urn:schemas-microsoft-com:office:word" xmlns:wp14="http://schemas.microsoft.com/office/word/2010/wordprocessingDrawing" xmlns:v="urn:schemas-microsoft-com:vml" xmlns:o="urn:schemas-microsoft-com:office:office" xmlns:mv="urn:schemas-microsoft-com:mac:vml" xmlns:mc="http://schemas.openxmlformats.org/markup-compatibility/2006" xmlns:mo="http://schemas.microsoft.com/office/mac/office/2008/main" xmlns:wpc="http://schemas.microsoft.com/office/word/2010/wordprocessingCanvas" xmlns="" val="0"/>
+                          <a14:useLocalDpi xmlns="" xmlns:wpc="http://schemas.microsoft.com/office/word/2010/wordprocessingCanvas" xmlns:mo="http://schemas.microsoft.com/office/mac/office/2008/main" xmlns:mc="http://schemas.openxmlformats.org/markup-compatibility/2006" xmlns:mv="urn:schemas-microsoft-com:mac:vml" xmlns:o="urn:schemas-microsoft-com:office:office" xmlns:v="urn:schemas-microsoft-com:vml" xmlns:wp14="http://schemas.microsoft.com/office/word/2010/wordprocessingDrawing" xmlns:w10="urn:schemas-microsoft-com:office:word" xmlns:w="http://schemas.openxmlformats.org/wordprocessingml/2006/main" xmlns:w14="http://schemas.microsoft.com/office/word/2010/wordml" xmlns:wpg="http://schemas.microsoft.com/office/word/2010/wordprocessingGroup" xmlns:wpi="http://schemas.microsoft.com/office/word/2010/wordprocessingInk" xmlns:wps="http://schemas.microsoft.com/office/word/2010/wordprocessingShape" xmlns:a14="http://schemas.microsoft.com/office/drawing/2010/main" val="0"/>
                         </a:ext>
                       </a:extLst>
                     </a:blip>
@@ -29205,23 +29261,27 @@
         <w:ind w:firstLine="270"/>
         <w:rPr>
           <w:rFonts w:cs="Times New Roman"/>
-        </w:rPr>
-      </w:pPr>
-      <w:r>
-        <w:rPr>
-          <w:rFonts w:cs="Times New Roman"/>
+          <w:color w:val="FF0000"/>
+        </w:rPr>
+      </w:pPr>
+      <w:r>
+        <w:rPr>
+          <w:rFonts w:cs="Times New Roman"/>
+          <w:color w:val="FF0000"/>
         </w:rPr>
         <w:t xml:space="preserve">Initially we had decided to code our server in java.  Because all of our group members are skilled with coding in java and all of the java libraries that would be at our disposal, it sounded like a good idea.  We then designed our java server and began to code it.  After getting into the code, our java was very difficult to implement.  While it would have been possible to continue coding our server in java, it was becoming </w:t>
       </w:r>
       <w:r>
         <w:rPr>
           <w:rFonts w:cs="Times New Roman"/>
+          <w:color w:val="FF0000"/>
         </w:rPr>
         <w:t>an</w:t>
       </w:r>
       <w:r>
         <w:rPr>
           <w:rFonts w:cs="Times New Roman"/>
+          <w:color w:val="FF0000"/>
         </w:rPr>
         <w:t xml:space="preserve"> arduous task.  Java didn’t have features that would make coding the server much easier (such as HTTP handling and multithreading capabilities) built into the language like other languages available do. We decided that the costs of learning a new language and refactoring the server was worth the time and effort.  Based on our needs, we decided to go with Google’s </w:t>
       </w:r>
@@ -29229,6 +29289,7 @@
       <w:r>
         <w:rPr>
           <w:rFonts w:cs="Times New Roman"/>
+          <w:color w:val="FF0000"/>
         </w:rPr>
         <w:t>GoLang</w:t>
       </w:r>
@@ -29236,6 +29297,7 @@
       <w:r>
         <w:rPr>
           <w:rFonts w:cs="Times New Roman"/>
+          <w:color w:val="FF0000"/>
         </w:rPr>
         <w:t>.</w:t>
       </w:r>
@@ -29245,11 +29307,13 @@
         <w:ind w:firstLine="270"/>
         <w:rPr>
           <w:rFonts w:cs="Times New Roman"/>
-        </w:rPr>
-      </w:pPr>
-      <w:r>
-        <w:rPr>
-          <w:rFonts w:cs="Times New Roman"/>
+          <w:color w:val="FF0000"/>
+        </w:rPr>
+      </w:pPr>
+      <w:r>
+        <w:rPr>
+          <w:rFonts w:cs="Times New Roman"/>
+          <w:color w:val="FF0000"/>
         </w:rPr>
         <w:t>When designing our server we spent a lot of time discussing many intricate details. Often these discussions would eventually lead to the efficiency of these details, and many times we found ourselves spending way too much time arguing these minute details leading to stand-stills in design development. We realized that spending so much time discussing these details would probably have little to no effect on our final product and that the more obvious and major design decisions were the discussions that were worth arguing over.</w:t>
       </w:r>
@@ -31905,7 +31969,7 @@
 </file>
 
 <file path=customXml/itemProps1.xml><?xml version="1.0" encoding="utf-8"?>
-<ds:datastoreItem xmlns:ds="http://schemas.openxmlformats.org/officeDocument/2006/customXml" ds:itemID="{DC53D18C-F333-4E64-B332-DBBCF4C97640}">
+<ds:datastoreItem xmlns:ds="http://schemas.openxmlformats.org/officeDocument/2006/customXml" ds:itemID="{25EDFFD2-5E61-4415-AF0F-7881A9A8F061}">
   <ds:schemaRefs>
     <ds:schemaRef ds:uri="http://schemas.openxmlformats.org/officeDocument/2006/bibliography"/>
   </ds:schemaRefs>

</xml_diff>

<commit_message>
Added laptop server tests
</commit_message>
<xml_diff>
--- a/documentation/cycle 2/Stolen Object Tracker - Cycle 2 report.docx
+++ b/documentation/cycle 2/Stolen Object Tracker - Cycle 2 report.docx
@@ -1,6 +1,6 @@
 
 <file path=word/document.xml><?xml version="1.0" encoding="utf-8"?>
-<w:document xmlns:wpc="http://schemas.microsoft.com/office/word/2010/wordprocessingCanvas" xmlns:mo="http://schemas.microsoft.com/office/mac/office/2008/main" xmlns:mc="http://schemas.openxmlformats.org/markup-compatibility/2006" xmlns:mv="urn:schemas-microsoft-com:mac:vml" xmlns:o="urn:schemas-microsoft-com:office:office" xmlns:r="http://schemas.openxmlformats.org/officeDocument/2006/relationships" xmlns:m="http://schemas.openxmlformats.org/officeDocument/2006/math" xmlns:v="urn:schemas-microsoft-com:vml" xmlns:wp14="http://schemas.microsoft.com/office/word/2010/wordprocessingDrawing" xmlns:wp="http://schemas.openxmlformats.org/drawingml/2006/wordprocessingDrawing" xmlns:w10="urn:schemas-microsoft-com:office:word" xmlns:w="http://schemas.openxmlformats.org/wordprocessingml/2006/main" xmlns:w14="http://schemas.microsoft.com/office/word/2010/wordml" xmlns:wpg="http://schemas.microsoft.com/office/word/2010/wordprocessingGroup" xmlns:wpi="http://schemas.microsoft.com/office/word/2010/wordprocessingInk" xmlns:wne="http://schemas.microsoft.com/office/word/2006/wordml" xmlns:wps="http://schemas.microsoft.com/office/word/2010/wordprocessingShape" mc:Ignorable="w14 wp14 mv">
+<w:document xmlns:wpc="http://schemas.microsoft.com/office/word/2010/wordprocessingCanvas" xmlns:mc="http://schemas.openxmlformats.org/markup-compatibility/2006" xmlns:o="urn:schemas-microsoft-com:office:office" xmlns:r="http://schemas.openxmlformats.org/officeDocument/2006/relationships" xmlns:m="http://schemas.openxmlformats.org/officeDocument/2006/math" xmlns:v="urn:schemas-microsoft-com:vml" xmlns:wp14="http://schemas.microsoft.com/office/word/2010/wordprocessingDrawing" xmlns:wp="http://schemas.openxmlformats.org/drawingml/2006/wordprocessingDrawing" xmlns:w10="urn:schemas-microsoft-com:office:word" xmlns:w="http://schemas.openxmlformats.org/wordprocessingml/2006/main" xmlns:w14="http://schemas.microsoft.com/office/word/2010/wordml" xmlns:w15="http://schemas.microsoft.com/office/word/2012/wordml" xmlns:wpg="http://schemas.microsoft.com/office/word/2010/wordprocessingGroup" xmlns:wpi="http://schemas.microsoft.com/office/word/2010/wordprocessingInk" xmlns:wne="http://schemas.microsoft.com/office/word/2006/wordml" xmlns:wps="http://schemas.microsoft.com/office/word/2010/wordprocessingShape" mc:Ignorable="w14 w15 wp14">
   <w:body>
     <w:p>
       <w:pPr>
@@ -346,7 +346,7 @@
           <w:r>
             <w:fldChar w:fldCharType="separate"/>
           </w:r>
-          <w:hyperlink w:anchor="_Toc383984983" w:history="1">
+          <w:hyperlink w:anchor="_Toc384069067" w:history="1">
             <w:r>
               <w:rPr>
                 <w:rStyle w:val="Hyperlink"/>
@@ -389,7 +389,7 @@
                 <w:noProof/>
                 <w:webHidden/>
               </w:rPr>
-              <w:instrText xml:space="preserve"> PAGEREF _Toc383984983 \h </w:instrText>
+              <w:instrText xml:space="preserve"> PAGEREF _Toc384069067 \h </w:instrText>
             </w:r>
             <w:r>
               <w:rPr>
@@ -432,7 +432,7 @@
               <w:noProof/>
             </w:rPr>
           </w:pPr>
-          <w:hyperlink w:anchor="_Toc383984984" w:history="1">
+          <w:hyperlink w:anchor="_Toc384069068" w:history="1">
             <w:r>
               <w:rPr>
                 <w:rStyle w:val="Hyperlink"/>
@@ -475,7 +475,7 @@
                 <w:noProof/>
                 <w:webHidden/>
               </w:rPr>
-              <w:instrText xml:space="preserve"> PAGEREF _Toc383984984 \h </w:instrText>
+              <w:instrText xml:space="preserve"> PAGEREF _Toc384069068 \h </w:instrText>
             </w:r>
             <w:r>
               <w:rPr>
@@ -518,7 +518,7 @@
               <w:noProof/>
             </w:rPr>
           </w:pPr>
-          <w:hyperlink w:anchor="_Toc383984985" w:history="1">
+          <w:hyperlink w:anchor="_Toc384069069" w:history="1">
             <w:r>
               <w:rPr>
                 <w:rStyle w:val="Hyperlink"/>
@@ -561,7 +561,7 @@
                 <w:noProof/>
                 <w:webHidden/>
               </w:rPr>
-              <w:instrText xml:space="preserve"> PAGEREF _Toc383984985 \h </w:instrText>
+              <w:instrText xml:space="preserve"> PAGEREF _Toc384069069 \h </w:instrText>
             </w:r>
             <w:r>
               <w:rPr>
@@ -604,7 +604,7 @@
               <w:noProof/>
             </w:rPr>
           </w:pPr>
-          <w:hyperlink w:anchor="_Toc383984986" w:history="1">
+          <w:hyperlink w:anchor="_Toc384069070" w:history="1">
             <w:r>
               <w:rPr>
                 <w:rStyle w:val="Hyperlink"/>
@@ -647,7 +647,7 @@
                 <w:noProof/>
                 <w:webHidden/>
               </w:rPr>
-              <w:instrText xml:space="preserve"> PAGEREF _Toc383984986 \h </w:instrText>
+              <w:instrText xml:space="preserve"> PAGEREF _Toc384069070 \h </w:instrText>
             </w:r>
             <w:r>
               <w:rPr>
@@ -690,7 +690,7 @@
               <w:noProof/>
             </w:rPr>
           </w:pPr>
-          <w:hyperlink w:anchor="_Toc383984987" w:history="1">
+          <w:hyperlink w:anchor="_Toc384069071" w:history="1">
             <w:r>
               <w:rPr>
                 <w:rStyle w:val="Hyperlink"/>
@@ -733,7 +733,7 @@
                 <w:noProof/>
                 <w:webHidden/>
               </w:rPr>
-              <w:instrText xml:space="preserve"> PAGEREF _Toc383984987 \h </w:instrText>
+              <w:instrText xml:space="preserve"> PAGEREF _Toc384069071 \h </w:instrText>
             </w:r>
             <w:r>
               <w:rPr>
@@ -776,7 +776,7 @@
               <w:noProof/>
             </w:rPr>
           </w:pPr>
-          <w:hyperlink w:anchor="_Toc383984988" w:history="1">
+          <w:hyperlink w:anchor="_Toc384069072" w:history="1">
             <w:r>
               <w:rPr>
                 <w:rStyle w:val="Hyperlink"/>
@@ -819,7 +819,7 @@
                 <w:noProof/>
                 <w:webHidden/>
               </w:rPr>
-              <w:instrText xml:space="preserve"> PAGEREF _Toc383984988 \h </w:instrText>
+              <w:instrText xml:space="preserve"> PAGEREF _Toc384069072 \h </w:instrText>
             </w:r>
             <w:r>
               <w:rPr>
@@ -862,7 +862,7 @@
               <w:noProof/>
             </w:rPr>
           </w:pPr>
-          <w:hyperlink w:anchor="_Toc383984989" w:history="1">
+          <w:hyperlink w:anchor="_Toc384069073" w:history="1">
             <w:r>
               <w:rPr>
                 <w:rStyle w:val="Hyperlink"/>
@@ -905,7 +905,7 @@
                 <w:noProof/>
                 <w:webHidden/>
               </w:rPr>
-              <w:instrText xml:space="preserve"> PAGEREF _Toc383984989 \h </w:instrText>
+              <w:instrText xml:space="preserve"> PAGEREF _Toc384069073 \h </w:instrText>
             </w:r>
             <w:r>
               <w:rPr>
@@ -948,7 +948,7 @@
               <w:noProof/>
             </w:rPr>
           </w:pPr>
-          <w:hyperlink w:anchor="_Toc383984990" w:history="1">
+          <w:hyperlink w:anchor="_Toc384069074" w:history="1">
             <w:r>
               <w:rPr>
                 <w:rStyle w:val="Hyperlink"/>
@@ -991,7 +991,7 @@
                 <w:noProof/>
                 <w:webHidden/>
               </w:rPr>
-              <w:instrText xml:space="preserve"> PAGEREF _Toc383984990 \h </w:instrText>
+              <w:instrText xml:space="preserve"> PAGEREF _Toc384069074 \h </w:instrText>
             </w:r>
             <w:r>
               <w:rPr>
@@ -1034,7 +1034,7 @@
               <w:noProof/>
             </w:rPr>
           </w:pPr>
-          <w:hyperlink w:anchor="_Toc383984991" w:history="1">
+          <w:hyperlink w:anchor="_Toc384069075" w:history="1">
             <w:r>
               <w:rPr>
                 <w:rStyle w:val="Hyperlink"/>
@@ -1077,7 +1077,7 @@
                 <w:noProof/>
                 <w:webHidden/>
               </w:rPr>
-              <w:instrText xml:space="preserve"> PAGEREF _Toc383984991 \h </w:instrText>
+              <w:instrText xml:space="preserve"> PAGEREF _Toc384069075 \h </w:instrText>
             </w:r>
             <w:r>
               <w:rPr>
@@ -1120,7 +1120,7 @@
               <w:noProof/>
             </w:rPr>
           </w:pPr>
-          <w:hyperlink w:anchor="_Toc383984992" w:history="1">
+          <w:hyperlink w:anchor="_Toc384069076" w:history="1">
             <w:r>
               <w:rPr>
                 <w:rStyle w:val="Hyperlink"/>
@@ -1163,7 +1163,7 @@
                 <w:noProof/>
                 <w:webHidden/>
               </w:rPr>
-              <w:instrText xml:space="preserve"> PAGEREF _Toc383984992 \h </w:instrText>
+              <w:instrText xml:space="preserve"> PAGEREF _Toc384069076 \h </w:instrText>
             </w:r>
             <w:r>
               <w:rPr>
@@ -1206,7 +1206,7 @@
               <w:noProof/>
             </w:rPr>
           </w:pPr>
-          <w:hyperlink w:anchor="_Toc383984993" w:history="1">
+          <w:hyperlink w:anchor="_Toc384069077" w:history="1">
             <w:r>
               <w:rPr>
                 <w:rStyle w:val="Hyperlink"/>
@@ -1249,7 +1249,7 @@
                 <w:noProof/>
                 <w:webHidden/>
               </w:rPr>
-              <w:instrText xml:space="preserve"> PAGEREF _Toc383984993 \h </w:instrText>
+              <w:instrText xml:space="preserve"> PAGEREF _Toc384069077 \h </w:instrText>
             </w:r>
             <w:r>
               <w:rPr>
@@ -1292,7 +1292,7 @@
               <w:noProof/>
             </w:rPr>
           </w:pPr>
-          <w:hyperlink w:anchor="_Toc383984994" w:history="1">
+          <w:hyperlink w:anchor="_Toc384069078" w:history="1">
             <w:r>
               <w:rPr>
                 <w:rStyle w:val="Hyperlink"/>
@@ -1335,7 +1335,7 @@
                 <w:noProof/>
                 <w:webHidden/>
               </w:rPr>
-              <w:instrText xml:space="preserve"> PAGEREF _Toc383984994 \h </w:instrText>
+              <w:instrText xml:space="preserve"> PAGEREF _Toc384069078 \h </w:instrText>
             </w:r>
             <w:r>
               <w:rPr>
@@ -1378,7 +1378,7 @@
               <w:noProof/>
             </w:rPr>
           </w:pPr>
-          <w:hyperlink w:anchor="_Toc383984995" w:history="1">
+          <w:hyperlink w:anchor="_Toc384069079" w:history="1">
             <w:r>
               <w:rPr>
                 <w:rStyle w:val="Hyperlink"/>
@@ -1421,7 +1421,7 @@
                 <w:noProof/>
                 <w:webHidden/>
               </w:rPr>
-              <w:instrText xml:space="preserve"> PAGEREF _Toc383984995 \h </w:instrText>
+              <w:instrText xml:space="preserve"> PAGEREF _Toc384069079 \h </w:instrText>
             </w:r>
             <w:r>
               <w:rPr>
@@ -1464,7 +1464,7 @@
               <w:noProof/>
             </w:rPr>
           </w:pPr>
-          <w:hyperlink w:anchor="_Toc383984996" w:history="1">
+          <w:hyperlink w:anchor="_Toc384069080" w:history="1">
             <w:r>
               <w:rPr>
                 <w:rStyle w:val="Hyperlink"/>
@@ -1507,7 +1507,7 @@
                 <w:noProof/>
                 <w:webHidden/>
               </w:rPr>
-              <w:instrText xml:space="preserve"> PAGEREF _Toc383984996 \h </w:instrText>
+              <w:instrText xml:space="preserve"> PAGEREF _Toc384069080 \h </w:instrText>
             </w:r>
             <w:r>
               <w:rPr>
@@ -1550,7 +1550,7 @@
               <w:noProof/>
             </w:rPr>
           </w:pPr>
-          <w:hyperlink w:anchor="_Toc383984997" w:history="1">
+          <w:hyperlink w:anchor="_Toc384069081" w:history="1">
             <w:r>
               <w:rPr>
                 <w:rStyle w:val="Hyperlink"/>
@@ -1593,7 +1593,7 @@
                 <w:noProof/>
                 <w:webHidden/>
               </w:rPr>
-              <w:instrText xml:space="preserve"> PAGEREF _Toc383984997 \h </w:instrText>
+              <w:instrText xml:space="preserve"> PAGEREF _Toc384069081 \h </w:instrText>
             </w:r>
             <w:r>
               <w:rPr>
@@ -1636,7 +1636,7 @@
               <w:noProof/>
             </w:rPr>
           </w:pPr>
-          <w:hyperlink w:anchor="_Toc383984998" w:history="1">
+          <w:hyperlink w:anchor="_Toc384069082" w:history="1">
             <w:r>
               <w:rPr>
                 <w:rStyle w:val="Hyperlink"/>
@@ -1679,7 +1679,7 @@
                 <w:noProof/>
                 <w:webHidden/>
               </w:rPr>
-              <w:instrText xml:space="preserve"> PAGEREF _Toc383984998 \h </w:instrText>
+              <w:instrText xml:space="preserve"> PAGEREF _Toc384069082 \h </w:instrText>
             </w:r>
             <w:r>
               <w:rPr>
@@ -1722,7 +1722,7 @@
               <w:noProof/>
             </w:rPr>
           </w:pPr>
-          <w:hyperlink w:anchor="_Toc383984999" w:history="1">
+          <w:hyperlink w:anchor="_Toc384069083" w:history="1">
             <w:r>
               <w:rPr>
                 <w:rStyle w:val="Hyperlink"/>
@@ -1765,7 +1765,7 @@
                 <w:noProof/>
                 <w:webHidden/>
               </w:rPr>
-              <w:instrText xml:space="preserve"> PAGEREF _Toc383984999 \h </w:instrText>
+              <w:instrText xml:space="preserve"> PAGEREF _Toc384069083 \h </w:instrText>
             </w:r>
             <w:r>
               <w:rPr>
@@ -1808,7 +1808,7 @@
               <w:noProof/>
             </w:rPr>
           </w:pPr>
-          <w:hyperlink w:anchor="_Toc383985000" w:history="1">
+          <w:hyperlink w:anchor="_Toc384069084" w:history="1">
             <w:r>
               <w:rPr>
                 <w:rStyle w:val="Hyperlink"/>
@@ -1851,7 +1851,7 @@
                 <w:noProof/>
                 <w:webHidden/>
               </w:rPr>
-              <w:instrText xml:space="preserve"> PAGEREF _Toc383985000 \h </w:instrText>
+              <w:instrText xml:space="preserve"> PAGEREF _Toc384069084 \h </w:instrText>
             </w:r>
             <w:r>
               <w:rPr>
@@ -1894,7 +1894,7 @@
               <w:noProof/>
             </w:rPr>
           </w:pPr>
-          <w:hyperlink w:anchor="_Toc383985001" w:history="1">
+          <w:hyperlink w:anchor="_Toc384069085" w:history="1">
             <w:r>
               <w:rPr>
                 <w:rStyle w:val="Hyperlink"/>
@@ -1937,7 +1937,7 @@
                 <w:noProof/>
                 <w:webHidden/>
               </w:rPr>
-              <w:instrText xml:space="preserve"> PAGEREF _Toc383985001 \h </w:instrText>
+              <w:instrText xml:space="preserve"> PAGEREF _Toc384069085 \h </w:instrText>
             </w:r>
             <w:r>
               <w:rPr>
@@ -1980,7 +1980,7 @@
               <w:noProof/>
             </w:rPr>
           </w:pPr>
-          <w:hyperlink w:anchor="_Toc383985002" w:history="1">
+          <w:hyperlink w:anchor="_Toc384069086" w:history="1">
             <w:r>
               <w:rPr>
                 <w:rStyle w:val="Hyperlink"/>
@@ -2023,7 +2023,7 @@
                 <w:noProof/>
                 <w:webHidden/>
               </w:rPr>
-              <w:instrText xml:space="preserve"> PAGEREF _Toc383985002 \h </w:instrText>
+              <w:instrText xml:space="preserve"> PAGEREF _Toc384069086 \h </w:instrText>
             </w:r>
             <w:r>
               <w:rPr>
@@ -2066,7 +2066,7 @@
               <w:noProof/>
             </w:rPr>
           </w:pPr>
-          <w:hyperlink w:anchor="_Toc383985003" w:history="1">
+          <w:hyperlink w:anchor="_Toc384069087" w:history="1">
             <w:r>
               <w:rPr>
                 <w:rStyle w:val="Hyperlink"/>
@@ -2109,7 +2109,7 @@
                 <w:noProof/>
                 <w:webHidden/>
               </w:rPr>
-              <w:instrText xml:space="preserve"> PAGEREF _Toc383985003 \h </w:instrText>
+              <w:instrText xml:space="preserve"> PAGEREF _Toc384069087 \h </w:instrText>
             </w:r>
             <w:r>
               <w:rPr>
@@ -2152,7 +2152,7 @@
               <w:noProof/>
             </w:rPr>
           </w:pPr>
-          <w:hyperlink w:anchor="_Toc383985004" w:history="1">
+          <w:hyperlink w:anchor="_Toc384069088" w:history="1">
             <w:r>
               <w:rPr>
                 <w:rStyle w:val="Hyperlink"/>
@@ -2195,7 +2195,7 @@
                 <w:noProof/>
                 <w:webHidden/>
               </w:rPr>
-              <w:instrText xml:space="preserve"> PAGEREF _Toc383985004 \h </w:instrText>
+              <w:instrText xml:space="preserve"> PAGEREF _Toc384069088 \h </w:instrText>
             </w:r>
             <w:r>
               <w:rPr>
@@ -2238,7 +2238,7 @@
               <w:noProof/>
             </w:rPr>
           </w:pPr>
-          <w:hyperlink w:anchor="_Toc383985005" w:history="1">
+          <w:hyperlink w:anchor="_Toc384069089" w:history="1">
             <w:r>
               <w:rPr>
                 <w:rStyle w:val="Hyperlink"/>
@@ -2281,7 +2281,7 @@
                 <w:noProof/>
                 <w:webHidden/>
               </w:rPr>
-              <w:instrText xml:space="preserve"> PAGEREF _Toc383985005 \h </w:instrText>
+              <w:instrText xml:space="preserve"> PAGEREF _Toc384069089 \h </w:instrText>
             </w:r>
             <w:r>
               <w:rPr>
@@ -2324,7 +2324,7 @@
               <w:noProof/>
             </w:rPr>
           </w:pPr>
-          <w:hyperlink w:anchor="_Toc383985006" w:history="1">
+          <w:hyperlink w:anchor="_Toc384069090" w:history="1">
             <w:r>
               <w:rPr>
                 <w:rStyle w:val="Hyperlink"/>
@@ -2367,7 +2367,7 @@
                 <w:noProof/>
                 <w:webHidden/>
               </w:rPr>
-              <w:instrText xml:space="preserve"> PAGEREF _Toc383985006 \h </w:instrText>
+              <w:instrText xml:space="preserve"> PAGEREF _Toc384069090 \h </w:instrText>
             </w:r>
             <w:r>
               <w:rPr>
@@ -2410,7 +2410,7 @@
               <w:noProof/>
             </w:rPr>
           </w:pPr>
-          <w:hyperlink w:anchor="_Toc383985007" w:history="1">
+          <w:hyperlink w:anchor="_Toc384069091" w:history="1">
             <w:r>
               <w:rPr>
                 <w:rStyle w:val="Hyperlink"/>
@@ -2453,7 +2453,7 @@
                 <w:noProof/>
                 <w:webHidden/>
               </w:rPr>
-              <w:instrText xml:space="preserve"> PAGEREF _Toc383985007 \h </w:instrText>
+              <w:instrText xml:space="preserve"> PAGEREF _Toc384069091 \h </w:instrText>
             </w:r>
             <w:r>
               <w:rPr>
@@ -2496,7 +2496,7 @@
               <w:noProof/>
             </w:rPr>
           </w:pPr>
-          <w:hyperlink w:anchor="_Toc383985008" w:history="1">
+          <w:hyperlink w:anchor="_Toc384069092" w:history="1">
             <w:r>
               <w:rPr>
                 <w:rStyle w:val="Hyperlink"/>
@@ -2539,7 +2539,7 @@
                 <w:noProof/>
                 <w:webHidden/>
               </w:rPr>
-              <w:instrText xml:space="preserve"> PAGEREF _Toc383985008 \h </w:instrText>
+              <w:instrText xml:space="preserve"> PAGEREF _Toc384069092 \h </w:instrText>
             </w:r>
             <w:r>
               <w:rPr>
@@ -2582,7 +2582,7 @@
               <w:noProof/>
             </w:rPr>
           </w:pPr>
-          <w:hyperlink w:anchor="_Toc383985009" w:history="1">
+          <w:hyperlink w:anchor="_Toc384069093" w:history="1">
             <w:r>
               <w:rPr>
                 <w:rStyle w:val="Hyperlink"/>
@@ -2625,7 +2625,7 @@
                 <w:noProof/>
                 <w:webHidden/>
               </w:rPr>
-              <w:instrText xml:space="preserve"> PAGEREF _Toc383985009 \h </w:instrText>
+              <w:instrText xml:space="preserve"> PAGEREF _Toc384069093 \h </w:instrText>
             </w:r>
             <w:r>
               <w:rPr>
@@ -2668,7 +2668,7 @@
               <w:noProof/>
             </w:rPr>
           </w:pPr>
-          <w:hyperlink w:anchor="_Toc383985010" w:history="1">
+          <w:hyperlink w:anchor="_Toc384069094" w:history="1">
             <w:r>
               <w:rPr>
                 <w:rStyle w:val="Hyperlink"/>
@@ -2711,7 +2711,7 @@
                 <w:noProof/>
                 <w:webHidden/>
               </w:rPr>
-              <w:instrText xml:space="preserve"> PAGEREF _Toc383985010 \h </w:instrText>
+              <w:instrText xml:space="preserve"> PAGEREF _Toc384069094 \h </w:instrText>
             </w:r>
             <w:r>
               <w:rPr>
@@ -2754,7 +2754,7 @@
               <w:noProof/>
             </w:rPr>
           </w:pPr>
-          <w:hyperlink w:anchor="_Toc383985011" w:history="1">
+          <w:hyperlink w:anchor="_Toc384069095" w:history="1">
             <w:r>
               <w:rPr>
                 <w:rStyle w:val="Hyperlink"/>
@@ -2795,7 +2795,7 @@
                 <w:noProof/>
                 <w:webHidden/>
               </w:rPr>
-              <w:instrText xml:space="preserve"> PAGEREF _Toc383985011 \h </w:instrText>
+              <w:instrText xml:space="preserve"> PAGEREF _Toc384069095 \h </w:instrText>
             </w:r>
             <w:r>
               <w:rPr>
@@ -2838,7 +2838,7 @@
               <w:noProof/>
             </w:rPr>
           </w:pPr>
-          <w:hyperlink w:anchor="_Toc383985012" w:history="1">
+          <w:hyperlink w:anchor="_Toc384069096" w:history="1">
             <w:r>
               <w:rPr>
                 <w:rStyle w:val="Hyperlink"/>
@@ -2881,7 +2881,7 @@
                 <w:noProof/>
                 <w:webHidden/>
               </w:rPr>
-              <w:instrText xml:space="preserve"> PAGEREF _Toc383985012 \h </w:instrText>
+              <w:instrText xml:space="preserve"> PAGEREF _Toc384069096 \h </w:instrText>
             </w:r>
             <w:r>
               <w:rPr>
@@ -2901,7 +2901,7 @@
                 <w:noProof/>
                 <w:webHidden/>
               </w:rPr>
-              <w:t>19</w:t>
+              <w:t>20</w:t>
             </w:r>
             <w:r>
               <w:rPr>
@@ -2924,7 +2924,7 @@
               <w:noProof/>
             </w:rPr>
           </w:pPr>
-          <w:hyperlink w:anchor="_Toc383985013" w:history="1">
+          <w:hyperlink w:anchor="_Toc384069097" w:history="1">
             <w:r>
               <w:rPr>
                 <w:rStyle w:val="Hyperlink"/>
@@ -2967,7 +2967,7 @@
                 <w:noProof/>
                 <w:webHidden/>
               </w:rPr>
-              <w:instrText xml:space="preserve"> PAGEREF _Toc383985013 \h </w:instrText>
+              <w:instrText xml:space="preserve"> PAGEREF _Toc384069097 \h </w:instrText>
             </w:r>
             <w:r>
               <w:rPr>
@@ -2987,7 +2987,7 @@
                 <w:noProof/>
                 <w:webHidden/>
               </w:rPr>
-              <w:t>19</w:t>
+              <w:t>20</w:t>
             </w:r>
             <w:r>
               <w:rPr>
@@ -3010,7 +3010,7 @@
               <w:noProof/>
             </w:rPr>
           </w:pPr>
-          <w:hyperlink w:anchor="_Toc383985014" w:history="1">
+          <w:hyperlink w:anchor="_Toc384069098" w:history="1">
             <w:r>
               <w:rPr>
                 <w:rStyle w:val="Hyperlink"/>
@@ -3053,7 +3053,7 @@
                 <w:noProof/>
                 <w:webHidden/>
               </w:rPr>
-              <w:instrText xml:space="preserve"> PAGEREF _Toc383985014 \h </w:instrText>
+              <w:instrText xml:space="preserve"> PAGEREF _Toc384069098 \h </w:instrText>
             </w:r>
             <w:r>
               <w:rPr>
@@ -3073,7 +3073,7 @@
                 <w:noProof/>
                 <w:webHidden/>
               </w:rPr>
-              <w:t>19</w:t>
+              <w:t>20</w:t>
             </w:r>
             <w:r>
               <w:rPr>
@@ -3096,7 +3096,7 @@
               <w:noProof/>
             </w:rPr>
           </w:pPr>
-          <w:hyperlink w:anchor="_Toc383985015" w:history="1">
+          <w:hyperlink w:anchor="_Toc384069099" w:history="1">
             <w:r>
               <w:rPr>
                 <w:rStyle w:val="Hyperlink"/>
@@ -3139,7 +3139,7 @@
                 <w:noProof/>
                 <w:webHidden/>
               </w:rPr>
-              <w:instrText xml:space="preserve"> PAGEREF _Toc383985015 \h </w:instrText>
+              <w:instrText xml:space="preserve"> PAGEREF _Toc384069099 \h </w:instrText>
             </w:r>
             <w:r>
               <w:rPr>
@@ -3159,7 +3159,7 @@
                 <w:noProof/>
                 <w:webHidden/>
               </w:rPr>
-              <w:t>19</w:t>
+              <w:t>21</w:t>
             </w:r>
             <w:r>
               <w:rPr>
@@ -3182,7 +3182,7 @@
               <w:noProof/>
             </w:rPr>
           </w:pPr>
-          <w:hyperlink w:anchor="_Toc383985016" w:history="1">
+          <w:hyperlink w:anchor="_Toc384069100" w:history="1">
             <w:r>
               <w:rPr>
                 <w:rStyle w:val="Hyperlink"/>
@@ -3225,7 +3225,7 @@
                 <w:noProof/>
                 <w:webHidden/>
               </w:rPr>
-              <w:instrText xml:space="preserve"> PAGEREF _Toc383985016 \h </w:instrText>
+              <w:instrText xml:space="preserve"> PAGEREF _Toc384069100 \h </w:instrText>
             </w:r>
             <w:r>
               <w:rPr>
@@ -3245,7 +3245,7 @@
                 <w:noProof/>
                 <w:webHidden/>
               </w:rPr>
-              <w:t>21</w:t>
+              <w:t>23</w:t>
             </w:r>
             <w:r>
               <w:rPr>
@@ -3268,7 +3268,7 @@
               <w:noProof/>
             </w:rPr>
           </w:pPr>
-          <w:hyperlink w:anchor="_Toc383985017" w:history="1">
+          <w:hyperlink w:anchor="_Toc384069101" w:history="1">
             <w:r>
               <w:rPr>
                 <w:rStyle w:val="Hyperlink"/>
@@ -3309,7 +3309,7 @@
                 <w:noProof/>
                 <w:webHidden/>
               </w:rPr>
-              <w:instrText xml:space="preserve"> PAGEREF _Toc383985017 \h </w:instrText>
+              <w:instrText xml:space="preserve"> PAGEREF _Toc384069101 \h </w:instrText>
             </w:r>
             <w:r>
               <w:rPr>
@@ -3329,7 +3329,7 @@
                 <w:noProof/>
                 <w:webHidden/>
               </w:rPr>
-              <w:t>22</w:t>
+              <w:t>24</w:t>
             </w:r>
             <w:r>
               <w:rPr>
@@ -3352,7 +3352,7 @@
               <w:noProof/>
             </w:rPr>
           </w:pPr>
-          <w:hyperlink w:anchor="_Toc383985018" w:history="1">
+          <w:hyperlink w:anchor="_Toc384069102" w:history="1">
             <w:r>
               <w:rPr>
                 <w:rStyle w:val="Hyperlink"/>
@@ -3393,7 +3393,7 @@
                 <w:noProof/>
                 <w:webHidden/>
               </w:rPr>
-              <w:instrText xml:space="preserve"> PAGEREF _Toc383985018 \h </w:instrText>
+              <w:instrText xml:space="preserve"> PAGEREF _Toc384069102 \h </w:instrText>
             </w:r>
             <w:r>
               <w:rPr>
@@ -3413,7 +3413,7 @@
                 <w:noProof/>
                 <w:webHidden/>
               </w:rPr>
-              <w:t>25</w:t>
+              <w:t>27</w:t>
             </w:r>
             <w:r>
               <w:rPr>
@@ -3436,7 +3436,7 @@
               <w:noProof/>
             </w:rPr>
           </w:pPr>
-          <w:hyperlink w:anchor="_Toc383985019" w:history="1">
+          <w:hyperlink w:anchor="_Toc384069103" w:history="1">
             <w:r>
               <w:rPr>
                 <w:rStyle w:val="Hyperlink"/>
@@ -3477,7 +3477,7 @@
                 <w:noProof/>
                 <w:webHidden/>
               </w:rPr>
-              <w:instrText xml:space="preserve"> PAGEREF _Toc383985019 \h </w:instrText>
+              <w:instrText xml:space="preserve"> PAGEREF _Toc384069103 \h </w:instrText>
             </w:r>
             <w:r>
               <w:rPr>
@@ -3497,7 +3497,7 @@
                 <w:noProof/>
                 <w:webHidden/>
               </w:rPr>
-              <w:t>25</w:t>
+              <w:t>27</w:t>
             </w:r>
             <w:r>
               <w:rPr>
@@ -3520,7 +3520,7 @@
               <w:noProof/>
             </w:rPr>
           </w:pPr>
-          <w:hyperlink w:anchor="_Toc383985020" w:history="1">
+          <w:hyperlink w:anchor="_Toc384069104" w:history="1">
             <w:r>
               <w:rPr>
                 <w:rStyle w:val="Hyperlink"/>
@@ -3561,7 +3561,7 @@
                 <w:noProof/>
                 <w:webHidden/>
               </w:rPr>
-              <w:instrText xml:space="preserve"> PAGEREF _Toc383985020 \h </w:instrText>
+              <w:instrText xml:space="preserve"> PAGEREF _Toc384069104 \h </w:instrText>
             </w:r>
             <w:r>
               <w:rPr>
@@ -3581,7 +3581,7 @@
                 <w:noProof/>
                 <w:webHidden/>
               </w:rPr>
-              <w:t>27</w:t>
+              <w:t>29</w:t>
             </w:r>
             <w:r>
               <w:rPr>
@@ -3604,7 +3604,7 @@
               <w:noProof/>
             </w:rPr>
           </w:pPr>
-          <w:hyperlink w:anchor="_Toc383985021" w:history="1">
+          <w:hyperlink w:anchor="_Toc384069105" w:history="1">
             <w:r>
               <w:rPr>
                 <w:rStyle w:val="Hyperlink"/>
@@ -3645,7 +3645,7 @@
                 <w:noProof/>
                 <w:webHidden/>
               </w:rPr>
-              <w:instrText xml:space="preserve"> PAGEREF _Toc383985021 \h </w:instrText>
+              <w:instrText xml:space="preserve"> PAGEREF _Toc384069105 \h </w:instrText>
             </w:r>
             <w:r>
               <w:rPr>
@@ -3665,7 +3665,7 @@
                 <w:noProof/>
                 <w:webHidden/>
               </w:rPr>
-              <w:t>28</w:t>
+              <w:t>30</w:t>
             </w:r>
             <w:r>
               <w:rPr>
@@ -3688,7 +3688,7 @@
               <w:noProof/>
             </w:rPr>
           </w:pPr>
-          <w:hyperlink w:anchor="_Toc383985022" w:history="1">
+          <w:hyperlink w:anchor="_Toc384069106" w:history="1">
             <w:r>
               <w:rPr>
                 <w:rStyle w:val="Hyperlink"/>
@@ -3729,7 +3729,7 @@
                 <w:noProof/>
                 <w:webHidden/>
               </w:rPr>
-              <w:instrText xml:space="preserve"> PAGEREF _Toc383985022 \h </w:instrText>
+              <w:instrText xml:space="preserve"> PAGEREF _Toc384069106 \h </w:instrText>
             </w:r>
             <w:r>
               <w:rPr>
@@ -3749,7 +3749,7 @@
                 <w:noProof/>
                 <w:webHidden/>
               </w:rPr>
-              <w:t>28</w:t>
+              <w:t>30</w:t>
             </w:r>
             <w:r>
               <w:rPr>
@@ -3772,7 +3772,7 @@
               <w:noProof/>
             </w:rPr>
           </w:pPr>
-          <w:hyperlink w:anchor="_Toc383985023" w:history="1">
+          <w:hyperlink w:anchor="_Toc384069107" w:history="1">
             <w:r>
               <w:rPr>
                 <w:rStyle w:val="Hyperlink"/>
@@ -3813,7 +3813,7 @@
                 <w:noProof/>
                 <w:webHidden/>
               </w:rPr>
-              <w:instrText xml:space="preserve"> PAGEREF _Toc383985023 \h </w:instrText>
+              <w:instrText xml:space="preserve"> PAGEREF _Toc384069107 \h </w:instrText>
             </w:r>
             <w:r>
               <w:rPr>
@@ -3833,7 +3833,7 @@
                 <w:noProof/>
                 <w:webHidden/>
               </w:rPr>
-              <w:t>28</w:t>
+              <w:t>30</w:t>
             </w:r>
             <w:r>
               <w:rPr>
@@ -3856,7 +3856,7 @@
               <w:noProof/>
             </w:rPr>
           </w:pPr>
-          <w:hyperlink w:anchor="_Toc383985024" w:history="1">
+          <w:hyperlink w:anchor="_Toc384069108" w:history="1">
             <w:r>
               <w:rPr>
                 <w:rStyle w:val="Hyperlink"/>
@@ -3897,7 +3897,7 @@
                 <w:noProof/>
                 <w:webHidden/>
               </w:rPr>
-              <w:instrText xml:space="preserve"> PAGEREF _Toc383985024 \h </w:instrText>
+              <w:instrText xml:space="preserve"> PAGEREF _Toc384069108 \h </w:instrText>
             </w:r>
             <w:r>
               <w:rPr>
@@ -3917,7 +3917,7 @@
                 <w:noProof/>
                 <w:webHidden/>
               </w:rPr>
-              <w:t>28</w:t>
+              <w:t>30</w:t>
             </w:r>
             <w:r>
               <w:rPr>
@@ -3940,7 +3940,7 @@
               <w:noProof/>
             </w:rPr>
           </w:pPr>
-          <w:hyperlink w:anchor="_Toc383985025" w:history="1">
+          <w:hyperlink w:anchor="_Toc384069109" w:history="1">
             <w:r>
               <w:rPr>
                 <w:rStyle w:val="Hyperlink"/>
@@ -3981,7 +3981,7 @@
                 <w:noProof/>
                 <w:webHidden/>
               </w:rPr>
-              <w:instrText xml:space="preserve"> PAGEREF _Toc383985025 \h </w:instrText>
+              <w:instrText xml:space="preserve"> PAGEREF _Toc384069109 \h </w:instrText>
             </w:r>
             <w:r>
               <w:rPr>
@@ -4001,7 +4001,7 @@
                 <w:noProof/>
                 <w:webHidden/>
               </w:rPr>
-              <w:t>28</w:t>
+              <w:t>30</w:t>
             </w:r>
             <w:r>
               <w:rPr>
@@ -4024,7 +4024,7 @@
               <w:noProof/>
             </w:rPr>
           </w:pPr>
-          <w:hyperlink w:anchor="_Toc383985026" w:history="1">
+          <w:hyperlink w:anchor="_Toc384069110" w:history="1">
             <w:r>
               <w:rPr>
                 <w:rStyle w:val="Hyperlink"/>
@@ -4065,7 +4065,7 @@
                 <w:noProof/>
                 <w:webHidden/>
               </w:rPr>
-              <w:instrText xml:space="preserve"> PAGEREF _Toc383985026 \h </w:instrText>
+              <w:instrText xml:space="preserve"> PAGEREF _Toc384069110 \h </w:instrText>
             </w:r>
             <w:r>
               <w:rPr>
@@ -4085,7 +4085,7 @@
                 <w:noProof/>
                 <w:webHidden/>
               </w:rPr>
-              <w:t>29</w:t>
+              <w:t>31</w:t>
             </w:r>
             <w:r>
               <w:rPr>
@@ -4108,7 +4108,7 @@
               <w:noProof/>
             </w:rPr>
           </w:pPr>
-          <w:hyperlink w:anchor="_Toc383985027" w:history="1">
+          <w:hyperlink w:anchor="_Toc384069111" w:history="1">
             <w:r>
               <w:rPr>
                 <w:rStyle w:val="Hyperlink"/>
@@ -4149,7 +4149,7 @@
                 <w:noProof/>
                 <w:webHidden/>
               </w:rPr>
-              <w:instrText xml:space="preserve"> PAGEREF _Toc383985027 \h </w:instrText>
+              <w:instrText xml:space="preserve"> PAGEREF _Toc384069111 \h </w:instrText>
             </w:r>
             <w:r>
               <w:rPr>
@@ -4169,7 +4169,7 @@
                 <w:noProof/>
                 <w:webHidden/>
               </w:rPr>
-              <w:t>29</w:t>
+              <w:t>31</w:t>
             </w:r>
             <w:r>
               <w:rPr>
@@ -4192,7 +4192,7 @@
               <w:noProof/>
             </w:rPr>
           </w:pPr>
-          <w:hyperlink w:anchor="_Toc383985028" w:history="1">
+          <w:hyperlink w:anchor="_Toc384069112" w:history="1">
             <w:r>
               <w:rPr>
                 <w:rStyle w:val="Hyperlink"/>
@@ -4233,7 +4233,7 @@
                 <w:noProof/>
                 <w:webHidden/>
               </w:rPr>
-              <w:instrText xml:space="preserve"> PAGEREF _Toc383985028 \h </w:instrText>
+              <w:instrText xml:space="preserve"> PAGEREF _Toc384069112 \h </w:instrText>
             </w:r>
             <w:r>
               <w:rPr>
@@ -4253,7 +4253,7 @@
                 <w:noProof/>
                 <w:webHidden/>
               </w:rPr>
-              <w:t>29</w:t>
+              <w:t>31</w:t>
             </w:r>
             <w:r>
               <w:rPr>
@@ -4276,7 +4276,7 @@
               <w:noProof/>
             </w:rPr>
           </w:pPr>
-          <w:hyperlink w:anchor="_Toc383985029" w:history="1">
+          <w:hyperlink w:anchor="_Toc384069113" w:history="1">
             <w:r>
               <w:rPr>
                 <w:rStyle w:val="Hyperlink"/>
@@ -4317,7 +4317,7 @@
                 <w:noProof/>
                 <w:webHidden/>
               </w:rPr>
-              <w:instrText xml:space="preserve"> PAGEREF _Toc383985029 \h </w:instrText>
+              <w:instrText xml:space="preserve"> PAGEREF _Toc384069113 \h </w:instrText>
             </w:r>
             <w:r>
               <w:rPr>
@@ -4337,7 +4337,7 @@
                 <w:noProof/>
                 <w:webHidden/>
               </w:rPr>
-              <w:t>31</w:t>
+              <w:t>33</w:t>
             </w:r>
             <w:r>
               <w:rPr>
@@ -4360,7 +4360,7 @@
               <w:noProof/>
             </w:rPr>
           </w:pPr>
-          <w:hyperlink w:anchor="_Toc383985030" w:history="1">
+          <w:hyperlink w:anchor="_Toc384069114" w:history="1">
             <w:r>
               <w:rPr>
                 <w:rStyle w:val="Hyperlink"/>
@@ -4401,7 +4401,7 @@
                 <w:noProof/>
                 <w:webHidden/>
               </w:rPr>
-              <w:instrText xml:space="preserve"> PAGEREF _Toc383985030 \h </w:instrText>
+              <w:instrText xml:space="preserve"> PAGEREF _Toc384069114 \h </w:instrText>
             </w:r>
             <w:r>
               <w:rPr>
@@ -4421,7 +4421,7 @@
                 <w:noProof/>
                 <w:webHidden/>
               </w:rPr>
-              <w:t>32</w:t>
+              <w:t>34</w:t>
             </w:r>
             <w:r>
               <w:rPr>
@@ -4444,7 +4444,7 @@
               <w:noProof/>
             </w:rPr>
           </w:pPr>
-          <w:hyperlink w:anchor="_Toc383985031" w:history="1">
+          <w:hyperlink w:anchor="_Toc384069115" w:history="1">
             <w:r>
               <w:rPr>
                 <w:rStyle w:val="Hyperlink"/>
@@ -4485,7 +4485,7 @@
                 <w:noProof/>
                 <w:webHidden/>
               </w:rPr>
-              <w:instrText xml:space="preserve"> PAGEREF _Toc383985031 \h </w:instrText>
+              <w:instrText xml:space="preserve"> PAGEREF _Toc384069115 \h </w:instrText>
             </w:r>
             <w:r>
               <w:rPr>
@@ -4505,7 +4505,7 @@
                 <w:noProof/>
                 <w:webHidden/>
               </w:rPr>
-              <w:t>33</w:t>
+              <w:t>35</w:t>
             </w:r>
             <w:r>
               <w:rPr>
@@ -4528,7 +4528,7 @@
               <w:noProof/>
             </w:rPr>
           </w:pPr>
-          <w:hyperlink w:anchor="_Toc383985032" w:history="1">
+          <w:hyperlink w:anchor="_Toc384069116" w:history="1">
             <w:r>
               <w:rPr>
                 <w:rStyle w:val="Hyperlink"/>
@@ -4569,7 +4569,7 @@
                 <w:noProof/>
                 <w:webHidden/>
               </w:rPr>
-              <w:instrText xml:space="preserve"> PAGEREF _Toc383985032 \h </w:instrText>
+              <w:instrText xml:space="preserve"> PAGEREF _Toc384069116 \h </w:instrText>
             </w:r>
             <w:r>
               <w:rPr>
@@ -4589,7 +4589,7 @@
                 <w:noProof/>
                 <w:webHidden/>
               </w:rPr>
-              <w:t>33</w:t>
+              <w:t>35</w:t>
             </w:r>
             <w:r>
               <w:rPr>
@@ -4612,7 +4612,7 @@
               <w:noProof/>
             </w:rPr>
           </w:pPr>
-          <w:hyperlink w:anchor="_Toc383985033" w:history="1">
+          <w:hyperlink w:anchor="_Toc384069117" w:history="1">
             <w:r>
               <w:rPr>
                 <w:rStyle w:val="Hyperlink"/>
@@ -4653,7 +4653,7 @@
                 <w:noProof/>
                 <w:webHidden/>
               </w:rPr>
-              <w:instrText xml:space="preserve"> PAGEREF _Toc383985033 \h </w:instrText>
+              <w:instrText xml:space="preserve"> PAGEREF _Toc384069117 \h </w:instrText>
             </w:r>
             <w:r>
               <w:rPr>
@@ -4673,7 +4673,7 @@
                 <w:noProof/>
                 <w:webHidden/>
               </w:rPr>
-              <w:t>33</w:t>
+              <w:t>35</w:t>
             </w:r>
             <w:r>
               <w:rPr>
@@ -4696,7 +4696,7 @@
               <w:noProof/>
             </w:rPr>
           </w:pPr>
-          <w:hyperlink w:anchor="_Toc383985034" w:history="1">
+          <w:hyperlink w:anchor="_Toc384069118" w:history="1">
             <w:r>
               <w:rPr>
                 <w:rStyle w:val="Hyperlink"/>
@@ -4737,7 +4737,7 @@
                 <w:noProof/>
                 <w:webHidden/>
               </w:rPr>
-              <w:instrText xml:space="preserve"> PAGEREF _Toc383985034 \h </w:instrText>
+              <w:instrText xml:space="preserve"> PAGEREF _Toc384069118 \h </w:instrText>
             </w:r>
             <w:r>
               <w:rPr>
@@ -4757,7 +4757,7 @@
                 <w:noProof/>
                 <w:webHidden/>
               </w:rPr>
-              <w:t>34</w:t>
+              <w:t>36</w:t>
             </w:r>
             <w:r>
               <w:rPr>
@@ -4780,7 +4780,7 @@
               <w:noProof/>
             </w:rPr>
           </w:pPr>
-          <w:hyperlink w:anchor="_Toc383985035" w:history="1">
+          <w:hyperlink w:anchor="_Toc384069119" w:history="1">
             <w:r>
               <w:rPr>
                 <w:rStyle w:val="Hyperlink"/>
@@ -4821,7 +4821,7 @@
                 <w:noProof/>
                 <w:webHidden/>
               </w:rPr>
-              <w:instrText xml:space="preserve"> PAGEREF _Toc383985035 \h </w:instrText>
+              <w:instrText xml:space="preserve"> PAGEREF _Toc384069119 \h </w:instrText>
             </w:r>
             <w:r>
               <w:rPr>
@@ -4841,7 +4841,7 @@
                 <w:noProof/>
                 <w:webHidden/>
               </w:rPr>
-              <w:t>35</w:t>
+              <w:t>37</w:t>
             </w:r>
             <w:r>
               <w:rPr>
@@ -4864,7 +4864,7 @@
               <w:noProof/>
             </w:rPr>
           </w:pPr>
-          <w:hyperlink w:anchor="_Toc383985036" w:history="1">
+          <w:hyperlink w:anchor="_Toc384069120" w:history="1">
             <w:r>
               <w:rPr>
                 <w:rStyle w:val="Hyperlink"/>
@@ -4905,7 +4905,7 @@
                 <w:noProof/>
                 <w:webHidden/>
               </w:rPr>
-              <w:instrText xml:space="preserve"> PAGEREF _Toc383985036 \h </w:instrText>
+              <w:instrText xml:space="preserve"> PAGEREF _Toc384069120 \h </w:instrText>
             </w:r>
             <w:r>
               <w:rPr>
@@ -4925,7 +4925,7 @@
                 <w:noProof/>
                 <w:webHidden/>
               </w:rPr>
-              <w:t>36</w:t>
+              <w:t>38</w:t>
             </w:r>
             <w:r>
               <w:rPr>
@@ -4948,7 +4948,7 @@
               <w:noProof/>
             </w:rPr>
           </w:pPr>
-          <w:hyperlink w:anchor="_Toc383985037" w:history="1">
+          <w:hyperlink w:anchor="_Toc384069121" w:history="1">
             <w:r>
               <w:rPr>
                 <w:rStyle w:val="Hyperlink"/>
@@ -4989,7 +4989,7 @@
                 <w:noProof/>
                 <w:webHidden/>
               </w:rPr>
-              <w:instrText xml:space="preserve"> PAGEREF _Toc383985037 \h </w:instrText>
+              <w:instrText xml:space="preserve"> PAGEREF _Toc384069121 \h </w:instrText>
             </w:r>
             <w:r>
               <w:rPr>
@@ -5009,7 +5009,7 @@
                 <w:noProof/>
                 <w:webHidden/>
               </w:rPr>
-              <w:t>36</w:t>
+              <w:t>38</w:t>
             </w:r>
             <w:r>
               <w:rPr>
@@ -5032,7 +5032,7 @@
               <w:noProof/>
             </w:rPr>
           </w:pPr>
-          <w:hyperlink w:anchor="_Toc383985038" w:history="1">
+          <w:hyperlink w:anchor="_Toc384069122" w:history="1">
             <w:r>
               <w:rPr>
                 <w:rStyle w:val="Hyperlink"/>
@@ -5073,7 +5073,7 @@
                 <w:noProof/>
                 <w:webHidden/>
               </w:rPr>
-              <w:instrText xml:space="preserve"> PAGEREF _Toc383985038 \h </w:instrText>
+              <w:instrText xml:space="preserve"> PAGEREF _Toc384069122 \h </w:instrText>
             </w:r>
             <w:r>
               <w:rPr>
@@ -5093,7 +5093,7 @@
                 <w:noProof/>
                 <w:webHidden/>
               </w:rPr>
-              <w:t>36</w:t>
+              <w:t>38</w:t>
             </w:r>
             <w:r>
               <w:rPr>
@@ -5116,7 +5116,7 @@
               <w:noProof/>
             </w:rPr>
           </w:pPr>
-          <w:hyperlink w:anchor="_Toc383985039" w:history="1">
+          <w:hyperlink w:anchor="_Toc384069123" w:history="1">
             <w:r>
               <w:rPr>
                 <w:rStyle w:val="Hyperlink"/>
@@ -5157,7 +5157,7 @@
                 <w:noProof/>
                 <w:webHidden/>
               </w:rPr>
-              <w:instrText xml:space="preserve"> PAGEREF _Toc383985039 \h </w:instrText>
+              <w:instrText xml:space="preserve"> PAGEREF _Toc384069123 \h </w:instrText>
             </w:r>
             <w:r>
               <w:rPr>
@@ -5177,7 +5177,7 @@
                 <w:noProof/>
                 <w:webHidden/>
               </w:rPr>
-              <w:t>36</w:t>
+              <w:t>38</w:t>
             </w:r>
             <w:r>
               <w:rPr>
@@ -5200,7 +5200,7 @@
               <w:noProof/>
             </w:rPr>
           </w:pPr>
-          <w:hyperlink w:anchor="_Toc383985040" w:history="1">
+          <w:hyperlink w:anchor="_Toc384069124" w:history="1">
             <w:r>
               <w:rPr>
                 <w:rStyle w:val="Hyperlink"/>
@@ -5241,7 +5241,7 @@
                 <w:noProof/>
                 <w:webHidden/>
               </w:rPr>
-              <w:instrText xml:space="preserve"> PAGEREF _Toc383985040 \h </w:instrText>
+              <w:instrText xml:space="preserve"> PAGEREF _Toc384069124 \h </w:instrText>
             </w:r>
             <w:r>
               <w:rPr>
@@ -5261,7 +5261,7 @@
                 <w:noProof/>
                 <w:webHidden/>
               </w:rPr>
-              <w:t>38</w:t>
+              <w:t>40</w:t>
             </w:r>
             <w:r>
               <w:rPr>
@@ -5284,7 +5284,7 @@
               <w:noProof/>
             </w:rPr>
           </w:pPr>
-          <w:hyperlink w:anchor="_Toc383985041" w:history="1">
+          <w:hyperlink w:anchor="_Toc384069125" w:history="1">
             <w:r>
               <w:rPr>
                 <w:rStyle w:val="Hyperlink"/>
@@ -5325,7 +5325,7 @@
                 <w:noProof/>
                 <w:webHidden/>
               </w:rPr>
-              <w:instrText xml:space="preserve"> PAGEREF _Toc383985041 \h </w:instrText>
+              <w:instrText xml:space="preserve"> PAGEREF _Toc384069125 \h </w:instrText>
             </w:r>
             <w:r>
               <w:rPr>
@@ -5345,7 +5345,7 @@
                 <w:noProof/>
                 <w:webHidden/>
               </w:rPr>
-              <w:t>39</w:t>
+              <w:t>41</w:t>
             </w:r>
             <w:r>
               <w:rPr>
@@ -5368,7 +5368,7 @@
               <w:noProof/>
             </w:rPr>
           </w:pPr>
-          <w:hyperlink w:anchor="_Toc383985042" w:history="1">
+          <w:hyperlink w:anchor="_Toc384069126" w:history="1">
             <w:r>
               <w:rPr>
                 <w:rStyle w:val="Hyperlink"/>
@@ -5409,7 +5409,7 @@
                 <w:noProof/>
                 <w:webHidden/>
               </w:rPr>
-              <w:instrText xml:space="preserve"> PAGEREF _Toc383985042 \h </w:instrText>
+              <w:instrText xml:space="preserve"> PAGEREF _Toc384069126 \h </w:instrText>
             </w:r>
             <w:r>
               <w:rPr>
@@ -5429,7 +5429,7 @@
                 <w:noProof/>
                 <w:webHidden/>
               </w:rPr>
-              <w:t>41</w:t>
+              <w:t>43</w:t>
             </w:r>
             <w:r>
               <w:rPr>
@@ -5452,7 +5452,7 @@
               <w:noProof/>
             </w:rPr>
           </w:pPr>
-          <w:hyperlink w:anchor="_Toc383985043" w:history="1">
+          <w:hyperlink w:anchor="_Toc384069127" w:history="1">
             <w:r>
               <w:rPr>
                 <w:rStyle w:val="Hyperlink"/>
@@ -5493,7 +5493,7 @@
                 <w:noProof/>
                 <w:webHidden/>
               </w:rPr>
-              <w:instrText xml:space="preserve"> PAGEREF _Toc383985043 \h </w:instrText>
+              <w:instrText xml:space="preserve"> PAGEREF _Toc384069127 \h </w:instrText>
             </w:r>
             <w:r>
               <w:rPr>
@@ -5513,7 +5513,7 @@
                 <w:noProof/>
                 <w:webHidden/>
               </w:rPr>
-              <w:t>42</w:t>
+              <w:t>45</w:t>
             </w:r>
             <w:r>
               <w:rPr>
@@ -5536,7 +5536,7 @@
               <w:noProof/>
             </w:rPr>
           </w:pPr>
-          <w:hyperlink w:anchor="_Toc383985044" w:history="1">
+          <w:hyperlink w:anchor="_Toc384069128" w:history="1">
             <w:r>
               <w:rPr>
                 <w:rStyle w:val="Hyperlink"/>
@@ -5577,7 +5577,7 @@
                 <w:noProof/>
                 <w:webHidden/>
               </w:rPr>
-              <w:instrText xml:space="preserve"> PAGEREF _Toc383985044 \h </w:instrText>
+              <w:instrText xml:space="preserve"> PAGEREF _Toc384069128 \h </w:instrText>
             </w:r>
             <w:r>
               <w:rPr>
@@ -5597,7 +5597,7 @@
                 <w:noProof/>
                 <w:webHidden/>
               </w:rPr>
-              <w:t>43</w:t>
+              <w:t>46</w:t>
             </w:r>
             <w:r>
               <w:rPr>
@@ -5620,7 +5620,7 @@
               <w:noProof/>
             </w:rPr>
           </w:pPr>
-          <w:hyperlink w:anchor="_Toc383985045" w:history="1">
+          <w:hyperlink w:anchor="_Toc384069129" w:history="1">
             <w:r>
               <w:rPr>
                 <w:rStyle w:val="Hyperlink"/>
@@ -5661,7 +5661,7 @@
                 <w:noProof/>
                 <w:webHidden/>
               </w:rPr>
-              <w:instrText xml:space="preserve"> PAGEREF _Toc383985045 \h </w:instrText>
+              <w:instrText xml:space="preserve"> PAGEREF _Toc384069129 \h </w:instrText>
             </w:r>
             <w:r>
               <w:rPr>
@@ -5681,7 +5681,7 @@
                 <w:noProof/>
                 <w:webHidden/>
               </w:rPr>
-              <w:t>44</w:t>
+              <w:t>47</w:t>
             </w:r>
             <w:r>
               <w:rPr>
@@ -5704,7 +5704,7 @@
               <w:noProof/>
             </w:rPr>
           </w:pPr>
-          <w:hyperlink w:anchor="_Toc383985046" w:history="1">
+          <w:hyperlink w:anchor="_Toc384069130" w:history="1">
             <w:r>
               <w:rPr>
                 <w:rStyle w:val="Hyperlink"/>
@@ -5745,7 +5745,7 @@
                 <w:noProof/>
                 <w:webHidden/>
               </w:rPr>
-              <w:instrText xml:space="preserve"> PAGEREF _Toc383985046 \h </w:instrText>
+              <w:instrText xml:space="preserve"> PAGEREF _Toc384069130 \h </w:instrText>
             </w:r>
             <w:r>
               <w:rPr>
@@ -5765,7 +5765,7 @@
                 <w:noProof/>
                 <w:webHidden/>
               </w:rPr>
-              <w:t>44</w:t>
+              <w:t>47</w:t>
             </w:r>
             <w:r>
               <w:rPr>
@@ -5788,7 +5788,7 @@
               <w:noProof/>
             </w:rPr>
           </w:pPr>
-          <w:hyperlink w:anchor="_Toc383985047" w:history="1">
+          <w:hyperlink w:anchor="_Toc384069131" w:history="1">
             <w:r>
               <w:rPr>
                 <w:rStyle w:val="Hyperlink"/>
@@ -5829,7 +5829,7 @@
                 <w:noProof/>
                 <w:webHidden/>
               </w:rPr>
-              <w:instrText xml:space="preserve"> PAGEREF _Toc383985047 \h </w:instrText>
+              <w:instrText xml:space="preserve"> PAGEREF _Toc384069131 \h </w:instrText>
             </w:r>
             <w:r>
               <w:rPr>
@@ -5849,7 +5849,7 @@
                 <w:noProof/>
                 <w:webHidden/>
               </w:rPr>
-              <w:t>45</w:t>
+              <w:t>48</w:t>
             </w:r>
             <w:r>
               <w:rPr>
@@ -5872,7 +5872,7 @@
               <w:noProof/>
             </w:rPr>
           </w:pPr>
-          <w:hyperlink w:anchor="_Toc383985048" w:history="1">
+          <w:hyperlink w:anchor="_Toc384069132" w:history="1">
             <w:r>
               <w:rPr>
                 <w:rStyle w:val="Hyperlink"/>
@@ -5913,7 +5913,7 @@
                 <w:noProof/>
                 <w:webHidden/>
               </w:rPr>
-              <w:instrText xml:space="preserve"> PAGEREF _Toc383985048 \h </w:instrText>
+              <w:instrText xml:space="preserve"> PAGEREF _Toc384069132 \h </w:instrText>
             </w:r>
             <w:r>
               <w:rPr>
@@ -5933,7 +5933,7 @@
                 <w:noProof/>
                 <w:webHidden/>
               </w:rPr>
-              <w:t>51</w:t>
+              <w:t>54</w:t>
             </w:r>
             <w:r>
               <w:rPr>
@@ -5956,7 +5956,7 @@
               <w:noProof/>
             </w:rPr>
           </w:pPr>
-          <w:hyperlink w:anchor="_Toc383985049" w:history="1">
+          <w:hyperlink w:anchor="_Toc384069133" w:history="1">
             <w:r>
               <w:rPr>
                 <w:rStyle w:val="Hyperlink"/>
@@ -5997,7 +5997,7 @@
                 <w:noProof/>
                 <w:webHidden/>
               </w:rPr>
-              <w:instrText xml:space="preserve"> PAGEREF _Toc383985049 \h </w:instrText>
+              <w:instrText xml:space="preserve"> PAGEREF _Toc384069133 \h </w:instrText>
             </w:r>
             <w:r>
               <w:rPr>
@@ -6017,7 +6017,7 @@
                 <w:noProof/>
                 <w:webHidden/>
               </w:rPr>
-              <w:t>52</w:t>
+              <w:t>55</w:t>
             </w:r>
             <w:r>
               <w:rPr>
@@ -6040,7 +6040,7 @@
               <w:noProof/>
             </w:rPr>
           </w:pPr>
-          <w:hyperlink w:anchor="_Toc383985050" w:history="1">
+          <w:hyperlink w:anchor="_Toc384069134" w:history="1">
             <w:r>
               <w:rPr>
                 <w:rStyle w:val="Hyperlink"/>
@@ -6081,7 +6081,7 @@
                 <w:noProof/>
                 <w:webHidden/>
               </w:rPr>
-              <w:instrText xml:space="preserve"> PAGEREF _Toc383985050 \h </w:instrText>
+              <w:instrText xml:space="preserve"> PAGEREF _Toc384069134 \h </w:instrText>
             </w:r>
             <w:r>
               <w:rPr>
@@ -6101,7 +6101,175 @@
                 <w:noProof/>
                 <w:webHidden/>
               </w:rPr>
-              <w:t>52</w:t>
+              <w:t>55</w:t>
+            </w:r>
+            <w:r>
+              <w:rPr>
+                <w:noProof/>
+                <w:webHidden/>
+              </w:rPr>
+              <w:fldChar w:fldCharType="end"/>
+            </w:r>
+          </w:hyperlink>
+        </w:p>
+        <w:p>
+          <w:pPr>
+            <w:pStyle w:val="TOC3"/>
+            <w:tabs>
+              <w:tab w:val="left" w:pos="1320"/>
+              <w:tab w:val="right" w:leader="dot" w:pos="9350"/>
+            </w:tabs>
+            <w:rPr>
+              <w:rFonts w:asciiTheme="minorHAnsi" w:hAnsiTheme="minorHAnsi"/>
+              <w:noProof/>
+            </w:rPr>
+          </w:pPr>
+          <w:hyperlink w:anchor="_Toc384069135" w:history="1">
+            <w:r>
+              <w:rPr>
+                <w:rStyle w:val="Hyperlink"/>
+                <w:noProof/>
+              </w:rPr>
+              <w:t>8.2.13</w:t>
+            </w:r>
+            <w:r>
+              <w:rPr>
+                <w:rFonts w:asciiTheme="minorHAnsi" w:hAnsiTheme="minorHAnsi"/>
+                <w:noProof/>
+              </w:rPr>
+              <w:tab/>
+            </w:r>
+            <w:r>
+              <w:rPr>
+                <w:rStyle w:val="Hyperlink"/>
+                <w:noProof/>
+              </w:rPr>
+              <w:t>Server Laptop Connection Tests</w:t>
+            </w:r>
+            <w:r>
+              <w:rPr>
+                <w:noProof/>
+                <w:webHidden/>
+              </w:rPr>
+              <w:tab/>
+            </w:r>
+            <w:r>
+              <w:rPr>
+                <w:noProof/>
+                <w:webHidden/>
+              </w:rPr>
+              <w:fldChar w:fldCharType="begin"/>
+            </w:r>
+            <w:r>
+              <w:rPr>
+                <w:noProof/>
+                <w:webHidden/>
+              </w:rPr>
+              <w:instrText xml:space="preserve"> PAGEREF _Toc384069135 \h </w:instrText>
+            </w:r>
+            <w:r>
+              <w:rPr>
+                <w:noProof/>
+                <w:webHidden/>
+              </w:rPr>
+            </w:r>
+            <w:r>
+              <w:rPr>
+                <w:noProof/>
+                <w:webHidden/>
+              </w:rPr>
+              <w:fldChar w:fldCharType="separate"/>
+            </w:r>
+            <w:r>
+              <w:rPr>
+                <w:noProof/>
+                <w:webHidden/>
+              </w:rPr>
+              <w:t>56</w:t>
+            </w:r>
+            <w:r>
+              <w:rPr>
+                <w:noProof/>
+                <w:webHidden/>
+              </w:rPr>
+              <w:fldChar w:fldCharType="end"/>
+            </w:r>
+          </w:hyperlink>
+        </w:p>
+        <w:p>
+          <w:pPr>
+            <w:pStyle w:val="TOC3"/>
+            <w:tabs>
+              <w:tab w:val="left" w:pos="1320"/>
+              <w:tab w:val="right" w:leader="dot" w:pos="9350"/>
+            </w:tabs>
+            <w:rPr>
+              <w:rFonts w:asciiTheme="minorHAnsi" w:hAnsiTheme="minorHAnsi"/>
+              <w:noProof/>
+            </w:rPr>
+          </w:pPr>
+          <w:hyperlink w:anchor="_Toc384069136" w:history="1">
+            <w:r>
+              <w:rPr>
+                <w:rStyle w:val="Hyperlink"/>
+                <w:noProof/>
+              </w:rPr>
+              <w:t>8.2.14</w:t>
+            </w:r>
+            <w:r>
+              <w:rPr>
+                <w:rFonts w:asciiTheme="minorHAnsi" w:hAnsiTheme="minorHAnsi"/>
+                <w:noProof/>
+              </w:rPr>
+              <w:tab/>
+            </w:r>
+            <w:r>
+              <w:rPr>
+                <w:rStyle w:val="Hyperlink"/>
+                <w:noProof/>
+              </w:rPr>
+              <w:t>Server Laptop Connection Review</w:t>
+            </w:r>
+            <w:r>
+              <w:rPr>
+                <w:noProof/>
+                <w:webHidden/>
+              </w:rPr>
+              <w:tab/>
+            </w:r>
+            <w:r>
+              <w:rPr>
+                <w:noProof/>
+                <w:webHidden/>
+              </w:rPr>
+              <w:fldChar w:fldCharType="begin"/>
+            </w:r>
+            <w:r>
+              <w:rPr>
+                <w:noProof/>
+                <w:webHidden/>
+              </w:rPr>
+              <w:instrText xml:space="preserve"> PAGEREF _Toc384069136 \h </w:instrText>
+            </w:r>
+            <w:r>
+              <w:rPr>
+                <w:noProof/>
+                <w:webHidden/>
+              </w:rPr>
+            </w:r>
+            <w:r>
+              <w:rPr>
+                <w:noProof/>
+                <w:webHidden/>
+              </w:rPr>
+              <w:fldChar w:fldCharType="separate"/>
+            </w:r>
+            <w:r>
+              <w:rPr>
+                <w:noProof/>
+                <w:webHidden/>
+              </w:rPr>
+              <w:t>56</w:t>
             </w:r>
             <w:r>
               <w:rPr>
@@ -6124,7 +6292,7 @@
               <w:noProof/>
             </w:rPr>
           </w:pPr>
-          <w:hyperlink w:anchor="_Toc383985051" w:history="1">
+          <w:hyperlink w:anchor="_Toc384069137" w:history="1">
             <w:r>
               <w:rPr>
                 <w:rStyle w:val="Hyperlink"/>
@@ -6165,7 +6333,7 @@
                 <w:noProof/>
                 <w:webHidden/>
               </w:rPr>
-              <w:instrText xml:space="preserve"> PAGEREF _Toc383985051 \h </w:instrText>
+              <w:instrText xml:space="preserve"> PAGEREF _Toc384069137 \h </w:instrText>
             </w:r>
             <w:r>
               <w:rPr>
@@ -6185,7 +6353,7 @@
                 <w:noProof/>
                 <w:webHidden/>
               </w:rPr>
-              <w:t>53</w:t>
+              <w:t>56</w:t>
             </w:r>
             <w:r>
               <w:rPr>
@@ -6208,7 +6376,7 @@
               <w:noProof/>
             </w:rPr>
           </w:pPr>
-          <w:hyperlink w:anchor="_Toc383985052" w:history="1">
+          <w:hyperlink w:anchor="_Toc384069138" w:history="1">
             <w:r>
               <w:rPr>
                 <w:rStyle w:val="Hyperlink"/>
@@ -6249,7 +6417,7 @@
                 <w:noProof/>
                 <w:webHidden/>
               </w:rPr>
-              <w:instrText xml:space="preserve"> PAGEREF _Toc383985052 \h </w:instrText>
+              <w:instrText xml:space="preserve"> PAGEREF _Toc384069138 \h </w:instrText>
             </w:r>
             <w:r>
               <w:rPr>
@@ -6269,7 +6437,7 @@
                 <w:noProof/>
                 <w:webHidden/>
               </w:rPr>
-              <w:t>54</w:t>
+              <w:t>58</w:t>
             </w:r>
             <w:r>
               <w:rPr>
@@ -6292,7 +6460,7 @@
               <w:noProof/>
             </w:rPr>
           </w:pPr>
-          <w:hyperlink w:anchor="_Toc383985053" w:history="1">
+          <w:hyperlink w:anchor="_Toc384069139" w:history="1">
             <w:r>
               <w:rPr>
                 <w:rStyle w:val="Hyperlink"/>
@@ -6321,6 +6489,8 @@
               </w:rPr>
               <w:tab/>
             </w:r>
+            <w:bookmarkStart w:id="0" w:name="_GoBack"/>
+            <w:bookmarkEnd w:id="0"/>
             <w:r>
               <w:rPr>
                 <w:noProof/>
@@ -6333,7 +6503,7 @@
                 <w:noProof/>
                 <w:webHidden/>
               </w:rPr>
-              <w:instrText xml:space="preserve"> PAGEREF _Toc383985053 \h </w:instrText>
+              <w:instrText xml:space="preserve"> PAGEREF _Toc384069139 \h </w:instrText>
             </w:r>
             <w:r>
               <w:rPr>
@@ -6353,7 +6523,7 @@
                 <w:noProof/>
                 <w:webHidden/>
               </w:rPr>
-              <w:t>55</w:t>
+              <w:t>59</w:t>
             </w:r>
             <w:r>
               <w:rPr>
@@ -6394,7 +6564,7 @@
           <w:rFonts w:cs="Times New Roman"/>
         </w:rPr>
       </w:pPr>
-      <w:bookmarkStart w:id="0" w:name="_Toc383984983"/>
+      <w:bookmarkStart w:id="1" w:name="_Toc384069067"/>
       <w:r>
         <w:rPr>
           <w:rFonts w:cs="Times New Roman"/>
@@ -6402,7 +6572,7 @@
         <w:lastRenderedPageBreak/>
         <w:t>Executive Summary (System Metaphor)</w:t>
       </w:r>
-      <w:bookmarkEnd w:id="0"/>
+      <w:bookmarkEnd w:id="1"/>
     </w:p>
     <w:p>
       <w:pPr>
@@ -6560,7 +6730,7 @@
           <w:rFonts w:cs="Times New Roman"/>
         </w:rPr>
       </w:pPr>
-      <w:bookmarkStart w:id="1" w:name="_Toc383984984"/>
+      <w:bookmarkStart w:id="2" w:name="_Toc384069068"/>
       <w:r>
         <w:rPr>
           <w:rFonts w:cs="Times New Roman"/>
@@ -6568,7 +6738,7 @@
         <w:lastRenderedPageBreak/>
         <w:t>Project Introduction</w:t>
       </w:r>
-      <w:bookmarkEnd w:id="1"/>
+      <w:bookmarkEnd w:id="2"/>
     </w:p>
     <w:p>
       <w:pPr>
@@ -6697,14 +6867,14 @@
           <w:rFonts w:cs="Times New Roman"/>
         </w:rPr>
       </w:pPr>
-      <w:bookmarkStart w:id="2" w:name="_Toc383984985"/>
+      <w:bookmarkStart w:id="3" w:name="_Toc384069069"/>
       <w:r>
         <w:rPr>
           <w:rFonts w:cs="Times New Roman"/>
         </w:rPr>
         <w:t>Previous Development</w:t>
       </w:r>
-      <w:bookmarkEnd w:id="2"/>
+      <w:bookmarkEnd w:id="3"/>
     </w:p>
     <w:p>
       <w:pPr>
@@ -6750,7 +6920,6 @@
       <w:pPr>
         <w:ind w:firstLine="270"/>
       </w:pPr>
-      <w:bookmarkStart w:id="3" w:name="_Toc383984986"/>
       <w:r>
         <w:t xml:space="preserve">By the beginning of this cycle, the server had been rewritten in the Google Go language. The existing ability to communicate with the Windows service on laptops was included, but not expanded upon since the architectural spike. Additionally, the Geogram One was integrated into the system and the server was capable of communicating with it. The communication was limited, but able to turn the interval tracking on and use the received coordinates to send updates to the website. Also, users were able to create an account on the server and have it stored in the database. On subsequent visits to the website, they could log in on their existing account. This is significant, because it was the first communication within the server that used the request system we designed. This request system was </w:t>
       </w:r>
@@ -6795,13 +6964,14 @@
           <w:rFonts w:cs="Times New Roman"/>
         </w:rPr>
       </w:pPr>
+      <w:bookmarkStart w:id="4" w:name="_Toc384069070"/>
       <w:r>
         <w:rPr>
           <w:rFonts w:cs="Times New Roman"/>
         </w:rPr>
         <w:t>Intent This Cycle</w:t>
       </w:r>
-      <w:bookmarkEnd w:id="3"/>
+      <w:bookmarkEnd w:id="4"/>
     </w:p>
     <w:p>
       <w:pPr>
@@ -6822,7 +6992,6 @@
       <w:pPr>
         <w:ind w:firstLine="270"/>
       </w:pPr>
-      <w:bookmarkStart w:id="4" w:name="_Toc383984987"/>
       <w:r>
         <w:t>We decided this cycle would be best spent working on the server and web site. Our primary goal was to implement our request system server wide. At the beginning of the cycle, it was necessary to implement this next so development could continue. Once completed, the functionality of our different server modules would be able to interact. Once implemented, many near complete features that rely on multiple server modules can be completed.</w:t>
       </w:r>
@@ -6843,13 +7012,14 @@
           <w:rFonts w:cs="Times New Roman"/>
         </w:rPr>
       </w:pPr>
+      <w:bookmarkStart w:id="5" w:name="_Toc384069071"/>
       <w:r>
         <w:rPr>
           <w:rFonts w:cs="Times New Roman"/>
         </w:rPr>
         <w:t>Future Work</w:t>
       </w:r>
-      <w:bookmarkEnd w:id="4"/>
+      <w:bookmarkEnd w:id="5"/>
     </w:p>
     <w:p>
       <w:pPr>
@@ -6931,7 +7101,7 @@
           <w:rFonts w:cs="Times New Roman"/>
         </w:rPr>
       </w:pPr>
-      <w:bookmarkStart w:id="5" w:name="_Toc383984988"/>
+      <w:bookmarkStart w:id="6" w:name="_Toc384069072"/>
       <w:r>
         <w:rPr>
           <w:rFonts w:cs="Times New Roman"/>
@@ -6939,7 +7109,7 @@
         <w:lastRenderedPageBreak/>
         <w:t>Requirements &amp; User Stories</w:t>
       </w:r>
-      <w:bookmarkEnd w:id="5"/>
+      <w:bookmarkEnd w:id="6"/>
     </w:p>
     <w:p>
       <w:pPr>
@@ -6964,14 +7134,14 @@
           <w:rFonts w:cs="Times New Roman"/>
         </w:rPr>
       </w:pPr>
-      <w:bookmarkStart w:id="6" w:name="_Toc383984989"/>
+      <w:bookmarkStart w:id="7" w:name="_Toc384069073"/>
       <w:r>
         <w:rPr>
           <w:rFonts w:cs="Times New Roman"/>
         </w:rPr>
         <w:t>Customer Requirements</w:t>
       </w:r>
-      <w:bookmarkEnd w:id="6"/>
+      <w:bookmarkEnd w:id="7"/>
     </w:p>
     <w:p>
       <w:pPr>
@@ -7080,14 +7250,14 @@
           <w:rFonts w:cs="Times New Roman"/>
         </w:rPr>
       </w:pPr>
-      <w:bookmarkStart w:id="7" w:name="_Toc383984990"/>
+      <w:bookmarkStart w:id="8" w:name="_Toc384069074"/>
       <w:r>
         <w:rPr>
           <w:rFonts w:cs="Times New Roman"/>
         </w:rPr>
         <w:t>User Stories</w:t>
       </w:r>
-      <w:bookmarkEnd w:id="7"/>
+      <w:bookmarkEnd w:id="8"/>
     </w:p>
     <w:p>
       <w:pPr>
@@ -7112,14 +7282,14 @@
           <w:rFonts w:cs="Times New Roman"/>
         </w:rPr>
       </w:pPr>
-      <w:bookmarkStart w:id="8" w:name="_Toc383984991"/>
+      <w:bookmarkStart w:id="9" w:name="_Toc384069075"/>
       <w:r>
         <w:rPr>
           <w:rFonts w:cs="Times New Roman"/>
         </w:rPr>
         <w:t>User Account Creation</w:t>
       </w:r>
-      <w:bookmarkEnd w:id="8"/>
+      <w:bookmarkEnd w:id="9"/>
     </w:p>
     <w:p>
       <w:pPr>
@@ -7389,14 +7559,14 @@
           <w:rFonts w:cs="Times New Roman"/>
         </w:rPr>
       </w:pPr>
-      <w:bookmarkStart w:id="9" w:name="_Toc383984992"/>
+      <w:bookmarkStart w:id="10" w:name="_Toc384069076"/>
       <w:r>
         <w:rPr>
           <w:rFonts w:cs="Times New Roman"/>
         </w:rPr>
         <w:t>User Account Login through Web</w:t>
       </w:r>
-      <w:bookmarkEnd w:id="9"/>
+      <w:bookmarkEnd w:id="10"/>
     </w:p>
     <w:p>
       <w:pPr>
@@ -7673,14 +7843,14 @@
           <w:rFonts w:cs="Times New Roman"/>
         </w:rPr>
       </w:pPr>
-      <w:bookmarkStart w:id="10" w:name="_Toc383984993"/>
+      <w:bookmarkStart w:id="11" w:name="_Toc384069077"/>
       <w:r>
         <w:rPr>
           <w:rFonts w:cs="Times New Roman"/>
         </w:rPr>
         <w:t>User New Device Registration</w:t>
       </w:r>
-      <w:bookmarkEnd w:id="10"/>
+      <w:bookmarkEnd w:id="11"/>
     </w:p>
     <w:p>
       <w:pPr>
@@ -7950,14 +8120,14 @@
           <w:rFonts w:cs="Times New Roman"/>
         </w:rPr>
       </w:pPr>
-      <w:bookmarkStart w:id="11" w:name="_Toc383984994"/>
+      <w:bookmarkStart w:id="12" w:name="_Toc384069078"/>
       <w:r>
         <w:rPr>
           <w:rFonts w:cs="Times New Roman"/>
         </w:rPr>
         <w:t>Administrator Manages User Accounts</w:t>
       </w:r>
-      <w:bookmarkEnd w:id="11"/>
+      <w:bookmarkEnd w:id="12"/>
     </w:p>
     <w:p>
       <w:pPr>
@@ -8209,7 +8379,7 @@
           <w:rFonts w:cs="Times New Roman"/>
         </w:rPr>
       </w:pPr>
-      <w:bookmarkStart w:id="12" w:name="_Toc383984995"/>
+      <w:bookmarkStart w:id="13" w:name="_Toc384069079"/>
       <w:r>
         <w:rPr>
           <w:rFonts w:cs="Times New Roman"/>
@@ -8217,7 +8387,7 @@
         <w:lastRenderedPageBreak/>
         <w:t>User Views Device List</w:t>
       </w:r>
-      <w:bookmarkEnd w:id="12"/>
+      <w:bookmarkEnd w:id="13"/>
     </w:p>
     <w:p>
       <w:pPr>
@@ -8475,14 +8645,14 @@
           <w:rFonts w:cs="Times New Roman"/>
         </w:rPr>
       </w:pPr>
-      <w:bookmarkStart w:id="13" w:name="_Toc383984996"/>
+      <w:bookmarkStart w:id="14" w:name="_Toc384069080"/>
       <w:r>
         <w:rPr>
           <w:rFonts w:cs="Times New Roman"/>
         </w:rPr>
         <w:t>User Views Device Data</w:t>
       </w:r>
-      <w:bookmarkEnd w:id="13"/>
+      <w:bookmarkEnd w:id="14"/>
     </w:p>
     <w:p>
       <w:pPr>
@@ -8800,14 +8970,14 @@
           <w:rFonts w:cs="Times New Roman"/>
         </w:rPr>
       </w:pPr>
-      <w:bookmarkStart w:id="14" w:name="_Toc383984997"/>
+      <w:bookmarkStart w:id="15" w:name="_Toc384069081"/>
       <w:r>
         <w:rPr>
           <w:rFonts w:cs="Times New Roman"/>
         </w:rPr>
         <w:t>User Views Device Location on Map</w:t>
       </w:r>
-      <w:bookmarkEnd w:id="14"/>
+      <w:bookmarkEnd w:id="15"/>
     </w:p>
     <w:p>
       <w:pPr>
@@ -9078,14 +9248,14 @@
           <w:rFonts w:cs="Times New Roman"/>
         </w:rPr>
       </w:pPr>
-      <w:bookmarkStart w:id="15" w:name="_Toc383984998"/>
+      <w:bookmarkStart w:id="16" w:name="_Toc384069082"/>
       <w:r>
         <w:rPr>
           <w:rFonts w:cs="Times New Roman"/>
         </w:rPr>
         <w:t>User Reports Stolen Device (Activates Device Tracking)</w:t>
       </w:r>
-      <w:bookmarkEnd w:id="15"/>
+      <w:bookmarkEnd w:id="16"/>
     </w:p>
     <w:p>
       <w:pPr>
@@ -9343,14 +9513,14 @@
           <w:rFonts w:cs="Times New Roman"/>
         </w:rPr>
       </w:pPr>
-      <w:bookmarkStart w:id="16" w:name="_Toc383984999"/>
+      <w:bookmarkStart w:id="17" w:name="_Toc384069083"/>
       <w:r>
         <w:rPr>
           <w:rFonts w:cs="Times New Roman"/>
         </w:rPr>
         <w:t>User Installs Windows Service</w:t>
       </w:r>
-      <w:bookmarkEnd w:id="16"/>
+      <w:bookmarkEnd w:id="17"/>
     </w:p>
     <w:p>
       <w:pPr>
@@ -9626,14 +9796,14 @@
           <w:rFonts w:cs="Times New Roman"/>
         </w:rPr>
       </w:pPr>
-      <w:bookmarkStart w:id="17" w:name="_Toc383985000"/>
+      <w:bookmarkStart w:id="18" w:name="_Toc384069084"/>
       <w:r>
         <w:rPr>
           <w:rFonts w:cs="Times New Roman"/>
         </w:rPr>
         <w:t>Laptop Automatically Connects to Open Wi-Fi</w:t>
       </w:r>
-      <w:bookmarkEnd w:id="17"/>
+      <w:bookmarkEnd w:id="18"/>
     </w:p>
     <w:p>
       <w:pPr>
@@ -9903,14 +10073,14 @@
           <w:rFonts w:cs="Times New Roman"/>
         </w:rPr>
       </w:pPr>
-      <w:bookmarkStart w:id="18" w:name="_Toc383985001"/>
+      <w:bookmarkStart w:id="19" w:name="_Toc384069085"/>
       <w:r>
         <w:rPr>
           <w:rFonts w:cs="Times New Roman"/>
         </w:rPr>
         <w:t>Laptop Logs Keystrokes and Sends Data to Server</w:t>
       </w:r>
-      <w:bookmarkEnd w:id="18"/>
+      <w:bookmarkEnd w:id="19"/>
     </w:p>
     <w:p>
       <w:pPr>
@@ -10174,14 +10344,14 @@
           <w:rFonts w:cs="Times New Roman"/>
         </w:rPr>
       </w:pPr>
-      <w:bookmarkStart w:id="19" w:name="_Toc383985002"/>
+      <w:bookmarkStart w:id="20" w:name="_Toc384069086"/>
       <w:r>
         <w:rPr>
           <w:rFonts w:cs="Times New Roman"/>
         </w:rPr>
         <w:t>Laptop Checks in with Server</w:t>
       </w:r>
-      <w:bookmarkEnd w:id="19"/>
+      <w:bookmarkEnd w:id="20"/>
     </w:p>
     <w:p>
       <w:pPr>
@@ -10439,14 +10609,14 @@
           <w:rFonts w:cs="Times New Roman"/>
         </w:rPr>
       </w:pPr>
-      <w:bookmarkStart w:id="20" w:name="_Toc383985003"/>
+      <w:bookmarkStart w:id="21" w:name="_Toc384069087"/>
       <w:r>
         <w:rPr>
           <w:rFonts w:cs="Times New Roman"/>
         </w:rPr>
         <w:t>Geogram Automatically Detects when Stolen</w:t>
       </w:r>
-      <w:bookmarkEnd w:id="20"/>
+      <w:bookmarkEnd w:id="21"/>
     </w:p>
     <w:p>
       <w:pPr>
@@ -10712,14 +10882,14 @@
           <w:rFonts w:cs="Times New Roman"/>
         </w:rPr>
       </w:pPr>
-      <w:bookmarkStart w:id="21" w:name="_Toc383985004"/>
+      <w:bookmarkStart w:id="22" w:name="_Toc384069088"/>
       <w:r>
         <w:rPr>
           <w:rFonts w:cs="Times New Roman"/>
         </w:rPr>
         <w:t>Geogram Sends Location Updates to Server</w:t>
       </w:r>
-      <w:bookmarkEnd w:id="21"/>
+      <w:bookmarkEnd w:id="22"/>
     </w:p>
     <w:p>
       <w:pPr>
@@ -11001,7 +11171,7 @@
           <w:rFonts w:cs="Times New Roman"/>
         </w:rPr>
       </w:pPr>
-      <w:bookmarkStart w:id="22" w:name="_Toc383985005"/>
+      <w:bookmarkStart w:id="23" w:name="_Toc384069089"/>
       <w:r>
         <w:rPr>
           <w:rFonts w:cs="Times New Roman"/>
@@ -11009,7 +11179,7 @@
         <w:lastRenderedPageBreak/>
         <w:t>Design Documentation</w:t>
       </w:r>
-      <w:bookmarkEnd w:id="22"/>
+      <w:bookmarkEnd w:id="23"/>
     </w:p>
     <w:p>
       <w:pPr>
@@ -11051,7 +11221,7 @@
           <w:rFonts w:cs="Times New Roman"/>
         </w:rPr>
       </w:pPr>
-      <w:bookmarkStart w:id="23" w:name="_Toc383985006"/>
+      <w:bookmarkStart w:id="24" w:name="_Toc384069090"/>
       <w:r>
         <w:rPr>
           <w:rStyle w:val="Heading2Char"/>
@@ -11059,7 +11229,7 @@
         </w:rPr>
         <w:t>Server components</w:t>
       </w:r>
-      <w:bookmarkEnd w:id="23"/>
+      <w:bookmarkEnd w:id="24"/>
       <w:r>
         <w:rPr>
           <w:rStyle w:val="Heading2Char"/>
@@ -11089,14 +11259,14 @@
           <w:rFonts w:cs="Times New Roman"/>
         </w:rPr>
       </w:pPr>
-      <w:bookmarkStart w:id="24" w:name="_Toc383985007"/>
+      <w:bookmarkStart w:id="25" w:name="_Toc384069091"/>
       <w:r>
         <w:rPr>
           <w:rFonts w:cs="Times New Roman"/>
         </w:rPr>
         <w:t>Central Server</w:t>
       </w:r>
-      <w:bookmarkEnd w:id="24"/>
+      <w:bookmarkEnd w:id="25"/>
     </w:p>
     <w:p>
       <w:pPr>
@@ -11157,14 +11327,14 @@
           <w:rFonts w:cs="Times New Roman"/>
         </w:rPr>
       </w:pPr>
-      <w:bookmarkStart w:id="25" w:name="_Toc383985008"/>
+      <w:bookmarkStart w:id="26" w:name="_Toc384069092"/>
       <w:r>
         <w:rPr>
           <w:rFonts w:cs="Times New Roman"/>
         </w:rPr>
         <w:t>RequestProtocol</w:t>
       </w:r>
-      <w:bookmarkEnd w:id="25"/>
+      <w:bookmarkEnd w:id="26"/>
     </w:p>
     <w:p>
       <w:pPr>
@@ -11251,14 +11421,14 @@
           <w:rFonts w:cs="Times New Roman"/>
         </w:rPr>
       </w:pPr>
-      <w:bookmarkStart w:id="26" w:name="_Toc383985009"/>
+      <w:bookmarkStart w:id="27" w:name="_Toc384069093"/>
       <w:r>
         <w:rPr>
           <w:rFonts w:cs="Times New Roman"/>
         </w:rPr>
         <w:t>Web Server</w:t>
       </w:r>
-      <w:bookmarkEnd w:id="26"/>
+      <w:bookmarkEnd w:id="27"/>
     </w:p>
     <w:p>
       <w:pPr>
@@ -11484,7 +11654,7 @@
           <w:rFonts w:cs="Times New Roman"/>
         </w:rPr>
       </w:pPr>
-      <w:bookmarkStart w:id="27" w:name="_Toc383985010"/>
+      <w:bookmarkStart w:id="28" w:name="_Toc384069094"/>
       <w:r>
         <w:rPr>
           <w:rFonts w:cs="Times New Roman"/>
@@ -11497,7 +11667,7 @@
         </w:rPr>
         <w:t xml:space="preserve"> Design Diagram</w:t>
       </w:r>
-      <w:bookmarkEnd w:id="27"/>
+      <w:bookmarkEnd w:id="28"/>
     </w:p>
     <w:p>
       <w:pPr>
@@ -11529,7 +11699,7 @@
                     </pic:cNvPicPr>
                   </pic:nvPicPr>
                   <pic:blipFill>
-                    <a:blip r:embed="rId9">
+                    <a:blip r:embed="rId8">
                       <a:extLst>
                         <a:ext uri="{28A0092B-C50C-407E-A947-70E740481C1C}">
                           <a14:useLocalDpi xmlns:a14="http://schemas.microsoft.com/office/drawing/2010/main" val="0"/>
@@ -11565,11 +11735,11 @@
       <w:pPr>
         <w:pStyle w:val="Heading3"/>
       </w:pPr>
-      <w:bookmarkStart w:id="28" w:name="_Toc383985011"/>
+      <w:bookmarkStart w:id="29" w:name="_Toc384069095"/>
       <w:r>
         <w:t>Device Server</w:t>
       </w:r>
-      <w:bookmarkEnd w:id="28"/>
+      <w:bookmarkEnd w:id="29"/>
     </w:p>
     <w:p>
       <w:pPr>
@@ -13017,14 +13187,14 @@
           <w:rFonts w:cs="Times New Roman"/>
         </w:rPr>
       </w:pPr>
-      <w:bookmarkStart w:id="29" w:name="_Toc383985012"/>
+      <w:bookmarkStart w:id="30" w:name="_Toc384069096"/>
       <w:r>
         <w:rPr>
           <w:rFonts w:cs="Times New Roman"/>
         </w:rPr>
         <w:t>SMS Gateway</w:t>
       </w:r>
-      <w:bookmarkEnd w:id="29"/>
+      <w:bookmarkEnd w:id="30"/>
     </w:p>
     <w:p>
       <w:pPr>
@@ -13046,14 +13216,14 @@
           <w:rFonts w:cs="Times New Roman"/>
         </w:rPr>
       </w:pPr>
-      <w:bookmarkStart w:id="30" w:name="_Toc383985013"/>
+      <w:bookmarkStart w:id="31" w:name="_Toc384069097"/>
       <w:r>
         <w:rPr>
           <w:rFonts w:cs="Times New Roman"/>
         </w:rPr>
         <w:t>Overview</w:t>
       </w:r>
-      <w:bookmarkEnd w:id="30"/>
+      <w:bookmarkEnd w:id="31"/>
     </w:p>
     <w:p>
       <w:pPr>
@@ -13089,14 +13259,14 @@
           <w:rFonts w:cs="Times New Roman"/>
         </w:rPr>
       </w:pPr>
-      <w:bookmarkStart w:id="31" w:name="_Toc383985014"/>
+      <w:bookmarkStart w:id="32" w:name="_Toc384069098"/>
       <w:r>
         <w:rPr>
           <w:rFonts w:cs="Times New Roman"/>
         </w:rPr>
         <w:t>Structure</w:t>
       </w:r>
-      <w:bookmarkEnd w:id="31"/>
+      <w:bookmarkEnd w:id="32"/>
     </w:p>
     <w:p>
       <w:pPr>
@@ -13205,14 +13375,14 @@
           <w:rFonts w:cs="Times New Roman"/>
         </w:rPr>
       </w:pPr>
-      <w:bookmarkStart w:id="32" w:name="_Toc383985015"/>
+      <w:bookmarkStart w:id="33" w:name="_Toc384069099"/>
       <w:r>
         <w:rPr>
           <w:rFonts w:cs="Times New Roman"/>
         </w:rPr>
         <w:t>Interfaces</w:t>
       </w:r>
-      <w:bookmarkEnd w:id="32"/>
+      <w:bookmarkEnd w:id="33"/>
     </w:p>
     <w:p>
       <w:pPr>
@@ -14268,7 +14438,7 @@
           <w:rFonts w:cs="Times New Roman"/>
         </w:rPr>
       </w:pPr>
-      <w:bookmarkStart w:id="33" w:name="_Toc383985016"/>
+      <w:bookmarkStart w:id="34" w:name="_Toc384069100"/>
       <w:r>
         <w:rPr>
           <w:rFonts w:cs="Times New Roman"/>
@@ -14276,7 +14446,7 @@
         <w:lastRenderedPageBreak/>
         <w:t>Activity Diagram</w:t>
       </w:r>
-      <w:bookmarkEnd w:id="33"/>
+      <w:bookmarkEnd w:id="34"/>
     </w:p>
     <w:p>
       <w:pPr>
@@ -14320,7 +14490,7 @@
                     <pic:cNvPicPr/>
                   </pic:nvPicPr>
                   <pic:blipFill>
-                    <a:blip r:embed="rId10"/>
+                    <a:blip r:embed="rId9"/>
                     <a:stretch>
                       <a:fillRect/>
                     </a:stretch>
@@ -14350,12 +14520,12 @@
       <w:pPr>
         <w:pStyle w:val="Heading3"/>
       </w:pPr>
-      <w:bookmarkStart w:id="34" w:name="_Toc383985017"/>
+      <w:bookmarkStart w:id="35" w:name="_Toc384069101"/>
       <w:r>
         <w:lastRenderedPageBreak/>
         <w:t>UI Storyboard</w:t>
       </w:r>
-      <w:bookmarkEnd w:id="34"/>
+      <w:bookmarkEnd w:id="35"/>
     </w:p>
     <w:p>
       <w:pPr>
@@ -14369,7 +14539,7 @@
           <w:noProof/>
         </w:rPr>
         <w:pict w14:anchorId="01312FF8">
-          <v:shapetype id="_x0000_t202" coordsize="21600,21600" o:spt="202" path="m0,0l0,21600,21600,21600,21600,0xe">
+          <v:shapetype id="_x0000_t202" coordsize="21600,21600" o:spt="202" path="m,l,21600r21600,l21600,xe">
             <v:stroke joinstyle="miter"/>
             <v:path gradientshapeok="t" o:connecttype="rect"/>
           </v:shapetype>
@@ -14392,7 +14562,7 @@
           <w:noProof/>
         </w:rPr>
         <w:pict w14:anchorId="5709E4E1">
-          <v:shapetype id="_x0000_t32" coordsize="21600,21600" o:spt="32" o:oned="t" path="m0,0l21600,21600e" filled="f">
+          <v:shapetype id="_x0000_t32" coordsize="21600,21600" o:spt="32" o:oned="t" path="m,l21600,21600e" filled="f">
             <v:path arrowok="t" fillok="f" o:connecttype="none"/>
             <o:lock v:ext="edit" shapetype="t"/>
           </v:shapetype>
@@ -14473,7 +14643,7 @@
                     <pic:cNvPicPr/>
                   </pic:nvPicPr>
                   <pic:blipFill>
-                    <a:blip r:embed="rId11"/>
+                    <a:blip r:embed="rId10"/>
                     <a:stretch>
                       <a:fillRect/>
                     </a:stretch>
@@ -14522,7 +14692,7 @@
                     <pic:cNvPicPr/>
                   </pic:nvPicPr>
                   <pic:blipFill>
-                    <a:blip r:embed="rId12"/>
+                    <a:blip r:embed="rId11"/>
                     <a:stretch>
                       <a:fillRect/>
                     </a:stretch>
@@ -14577,7 +14747,7 @@
                     <pic:cNvPicPr/>
                   </pic:nvPicPr>
                   <pic:blipFill>
-                    <a:blip r:embed="rId13"/>
+                    <a:blip r:embed="rId12"/>
                     <a:stretch>
                       <a:fillRect/>
                     </a:stretch>
@@ -14626,7 +14796,7 @@
                     <pic:cNvPicPr/>
                   </pic:nvPicPr>
                   <pic:blipFill>
-                    <a:blip r:embed="rId14"/>
+                    <a:blip r:embed="rId13"/>
                     <a:stretch>
                       <a:fillRect/>
                     </a:stretch>
@@ -14675,7 +14845,7 @@
                     <pic:cNvPicPr/>
                   </pic:nvPicPr>
                   <pic:blipFill>
-                    <a:blip r:embed="rId15"/>
+                    <a:blip r:embed="rId14"/>
                     <a:stretch>
                       <a:fillRect/>
                     </a:stretch>
@@ -14884,7 +15054,7 @@
                     <pic:cNvPicPr/>
                   </pic:nvPicPr>
                   <pic:blipFill>
-                    <a:blip r:embed="rId16"/>
+                    <a:blip r:embed="rId15"/>
                     <a:stretch>
                       <a:fillRect/>
                     </a:stretch>
@@ -14933,7 +15103,7 @@
                     <pic:cNvPicPr/>
                   </pic:nvPicPr>
                   <pic:blipFill>
-                    <a:blip r:embed="rId17"/>
+                    <a:blip r:embed="rId16"/>
                     <a:stretch>
                       <a:fillRect/>
                     </a:stretch>
@@ -14982,7 +15152,7 @@
                     <pic:cNvPicPr/>
                   </pic:nvPicPr>
                   <pic:blipFill>
-                    <a:blip r:embed="rId14"/>
+                    <a:blip r:embed="rId13"/>
                     <a:stretch>
                       <a:fillRect/>
                     </a:stretch>
@@ -15010,7 +15180,7 @@
       <w:pPr>
         <w:pStyle w:val="Heading2"/>
       </w:pPr>
-      <w:bookmarkStart w:id="35" w:name="_Toc383985018"/>
+      <w:bookmarkStart w:id="36" w:name="_Toc384069102"/>
       <w:r>
         <w:lastRenderedPageBreak/>
         <w:t xml:space="preserve">Website UI and </w:t>
@@ -15018,7 +15188,7 @@
       <w:r>
         <w:t>Storyboard</w:t>
       </w:r>
-      <w:bookmarkEnd w:id="35"/>
+      <w:bookmarkEnd w:id="36"/>
     </w:p>
     <w:p>
       <w:pPr>
@@ -15037,11 +15207,11 @@
       <w:pPr>
         <w:pStyle w:val="Heading3"/>
       </w:pPr>
-      <w:bookmarkStart w:id="36" w:name="_Toc383985019"/>
+      <w:bookmarkStart w:id="37" w:name="_Toc384069103"/>
       <w:r>
         <w:t>Web UI</w:t>
       </w:r>
-      <w:bookmarkEnd w:id="36"/>
+      <w:bookmarkEnd w:id="37"/>
       <w:r>
         <w:t xml:space="preserve"> </w:t>
       </w:r>
@@ -15089,7 +15259,7 @@
                     </pic:cNvPicPr>
                   </pic:nvPicPr>
                   <pic:blipFill>
-                    <a:blip r:embed="rId18">
+                    <a:blip r:embed="rId17">
                       <a:extLst>
                         <a:ext uri="{28A0092B-C50C-407E-A947-70E740481C1C}">
                           <a14:useLocalDpi xmlns:a14="http://schemas.microsoft.com/office/drawing/2010/main" val="0"/>
@@ -15171,7 +15341,7 @@
                     </pic:cNvPicPr>
                   </pic:nvPicPr>
                   <pic:blipFill>
-                    <a:blip r:embed="rId19">
+                    <a:blip r:embed="rId18">
                       <a:extLst>
                         <a:ext uri="{28A0092B-C50C-407E-A947-70E740481C1C}">
                           <a14:useLocalDpi xmlns:a14="http://schemas.microsoft.com/office/drawing/2010/main" val="0"/>
@@ -15207,12 +15377,12 @@
       <w:pPr>
         <w:pStyle w:val="Heading3"/>
       </w:pPr>
-      <w:bookmarkStart w:id="37" w:name="_Toc383985020"/>
+      <w:bookmarkStart w:id="38" w:name="_Toc384069104"/>
       <w:r>
         <w:lastRenderedPageBreak/>
         <w:t>Web UI Storyboard</w:t>
       </w:r>
-      <w:bookmarkEnd w:id="37"/>
+      <w:bookmarkEnd w:id="38"/>
     </w:p>
     <w:p>
       <w:pPr>
@@ -15262,7 +15432,7 @@
                     </pic:cNvPicPr>
                   </pic:nvPicPr>
                   <pic:blipFill>
-                    <a:blip r:embed="rId20">
+                    <a:blip r:embed="rId19">
                       <a:extLst>
                         <a:ext uri="{28A0092B-C50C-407E-A947-70E740481C1C}">
                           <a14:useLocalDpi xmlns:a14="http://schemas.microsoft.com/office/drawing/2010/main" val="0"/>
@@ -15318,12 +15488,12 @@
       <w:pPr>
         <w:pStyle w:val="Heading2"/>
       </w:pPr>
-      <w:bookmarkStart w:id="38" w:name="_Toc383985021"/>
+      <w:bookmarkStart w:id="39" w:name="_Toc384069105"/>
       <w:r>
         <w:lastRenderedPageBreak/>
         <w:t>Key-logger</w:t>
       </w:r>
-      <w:bookmarkEnd w:id="38"/>
+      <w:bookmarkEnd w:id="39"/>
     </w:p>
     <w:p>
       <w:pPr>
@@ -15342,11 +15512,11 @@
       <w:pPr>
         <w:pStyle w:val="Heading3"/>
       </w:pPr>
-      <w:bookmarkStart w:id="39" w:name="_Toc383985022"/>
+      <w:bookmarkStart w:id="40" w:name="_Toc384069106"/>
       <w:r>
         <w:t>Overview</w:t>
       </w:r>
-      <w:bookmarkEnd w:id="39"/>
+      <w:bookmarkEnd w:id="40"/>
     </w:p>
     <w:p>
       <w:pPr>
@@ -15478,11 +15648,11 @@
       <w:pPr>
         <w:pStyle w:val="Heading3"/>
       </w:pPr>
-      <w:bookmarkStart w:id="40" w:name="_Toc383985023"/>
+      <w:bookmarkStart w:id="41" w:name="_Toc384069107"/>
       <w:r>
         <w:t>Requirements analysis</w:t>
       </w:r>
-      <w:bookmarkEnd w:id="40"/>
+      <w:bookmarkEnd w:id="41"/>
       <w:r>
         <w:t xml:space="preserve"> </w:t>
       </w:r>
@@ -15517,11 +15687,11 @@
       <w:pPr>
         <w:pStyle w:val="Heading3"/>
       </w:pPr>
-      <w:bookmarkStart w:id="41" w:name="_Toc383985024"/>
+      <w:bookmarkStart w:id="42" w:name="_Toc384069108"/>
       <w:r>
         <w:t>Structure</w:t>
       </w:r>
-      <w:bookmarkEnd w:id="41"/>
+      <w:bookmarkEnd w:id="42"/>
     </w:p>
     <w:p>
       <w:pPr>
@@ -15565,11 +15735,11 @@
       <w:pPr>
         <w:pStyle w:val="Heading3"/>
       </w:pPr>
-      <w:bookmarkStart w:id="42" w:name="_Toc383985025"/>
+      <w:bookmarkStart w:id="43" w:name="_Toc384069109"/>
       <w:r>
         <w:t>Interface</w:t>
       </w:r>
-      <w:bookmarkEnd w:id="42"/>
+      <w:bookmarkEnd w:id="43"/>
       <w:r>
         <w:t xml:space="preserve"> </w:t>
       </w:r>
@@ -15690,22 +15860,22 @@
       <w:pPr>
         <w:pStyle w:val="Heading2"/>
       </w:pPr>
-      <w:bookmarkStart w:id="43" w:name="_Toc383985026"/>
+      <w:bookmarkStart w:id="44" w:name="_Toc384069110"/>
       <w:r>
         <w:lastRenderedPageBreak/>
         <w:t>Windows Service</w:t>
       </w:r>
-      <w:bookmarkEnd w:id="43"/>
+      <w:bookmarkEnd w:id="44"/>
     </w:p>
     <w:p>
       <w:pPr>
         <w:pStyle w:val="Heading3"/>
       </w:pPr>
-      <w:bookmarkStart w:id="44" w:name="_Toc383985027"/>
+      <w:bookmarkStart w:id="45" w:name="_Toc384069111"/>
       <w:r>
         <w:t>Overview</w:t>
       </w:r>
-      <w:bookmarkEnd w:id="44"/>
+      <w:bookmarkEnd w:id="45"/>
     </w:p>
     <w:p>
       <w:pPr>
@@ -15738,11 +15908,11 @@
       <w:pPr>
         <w:pStyle w:val="Heading3"/>
       </w:pPr>
-      <w:bookmarkStart w:id="45" w:name="_Toc383985028"/>
+      <w:bookmarkStart w:id="46" w:name="_Toc384069112"/>
       <w:r>
         <w:t>Interface</w:t>
       </w:r>
-      <w:bookmarkEnd w:id="45"/>
+      <w:bookmarkEnd w:id="46"/>
     </w:p>
     <w:p>
       <w:pPr>
@@ -16138,12 +16308,12 @@
       <w:pPr>
         <w:pStyle w:val="Heading3"/>
       </w:pPr>
-      <w:bookmarkStart w:id="46" w:name="_Toc383985029"/>
+      <w:bookmarkStart w:id="47" w:name="_Toc384069113"/>
       <w:r>
         <w:lastRenderedPageBreak/>
         <w:t>Activity Diagram</w:t>
       </w:r>
-      <w:bookmarkEnd w:id="46"/>
+      <w:bookmarkEnd w:id="47"/>
     </w:p>
     <w:p>
       <w:pPr>
@@ -16242,7 +16412,7 @@
                     <pic:cNvPicPr/>
                   </pic:nvPicPr>
                   <pic:blipFill>
-                    <a:blip r:embed="rId21"/>
+                    <a:blip r:embed="rId20"/>
                     <a:stretch>
                       <a:fillRect/>
                     </a:stretch>
@@ -16280,12 +16450,12 @@
       <w:pPr>
         <w:pStyle w:val="Heading3"/>
       </w:pPr>
-      <w:bookmarkStart w:id="47" w:name="_Toc383985030"/>
+      <w:bookmarkStart w:id="48" w:name="_Toc384069114"/>
       <w:r>
         <w:lastRenderedPageBreak/>
         <w:t>Communication Diagram</w:t>
       </w:r>
-      <w:bookmarkEnd w:id="47"/>
+      <w:bookmarkEnd w:id="48"/>
     </w:p>
     <w:p>
       <w:pPr>
@@ -16324,7 +16494,7 @@
                     <pic:cNvPicPr/>
                   </pic:nvPicPr>
                   <pic:blipFill>
-                    <a:blip r:embed="rId22">
+                    <a:blip r:embed="rId21">
                       <a:extLst>
                         <a:ext uri="{28A0092B-C50C-407E-A947-70E740481C1C}">
                           <a14:useLocalDpi xmlns:a14="http://schemas.microsoft.com/office/drawing/2010/main" val="0"/>
@@ -16367,11 +16537,11 @@
       <w:pPr>
         <w:pStyle w:val="Heading1"/>
       </w:pPr>
-      <w:bookmarkStart w:id="48" w:name="_Toc383985031"/>
+      <w:bookmarkStart w:id="49" w:name="_Toc384069115"/>
       <w:r>
         <w:t>Management Plan</w:t>
       </w:r>
-      <w:bookmarkEnd w:id="48"/>
+      <w:bookmarkEnd w:id="49"/>
     </w:p>
     <w:p>
       <w:r>
@@ -16397,11 +16567,11 @@
       <w:pPr>
         <w:pStyle w:val="Heading2"/>
       </w:pPr>
-      <w:bookmarkStart w:id="49" w:name="_Toc383985032"/>
+      <w:bookmarkStart w:id="50" w:name="_Toc384069116"/>
       <w:r>
         <w:t>Task Assignments</w:t>
       </w:r>
-      <w:bookmarkEnd w:id="49"/>
+      <w:bookmarkEnd w:id="50"/>
     </w:p>
     <w:p>
       <w:pPr>
@@ -16500,11 +16670,11 @@
       <w:pPr>
         <w:pStyle w:val="Heading2"/>
       </w:pPr>
-      <w:bookmarkStart w:id="50" w:name="_Toc383985033"/>
+      <w:bookmarkStart w:id="51" w:name="_Toc384069117"/>
       <w:r>
         <w:t>Schedule</w:t>
       </w:r>
-      <w:bookmarkEnd w:id="50"/>
+      <w:bookmarkEnd w:id="51"/>
     </w:p>
     <w:p>
       <w:pPr>
@@ -16551,7 +16721,7 @@
                     <pic:cNvPicPr/>
                   </pic:nvPicPr>
                   <pic:blipFill>
-                    <a:blip r:embed="rId23"/>
+                    <a:blip r:embed="rId22"/>
                     <a:stretch>
                       <a:fillRect/>
                     </a:stretch>
@@ -16576,11 +16746,11 @@
       <w:pPr>
         <w:pStyle w:val="Heading2"/>
       </w:pPr>
-      <w:bookmarkStart w:id="51" w:name="_Toc383985034"/>
+      <w:bookmarkStart w:id="52" w:name="_Toc384069118"/>
       <w:r>
         <w:t>Planned Code/Feature Freeze</w:t>
       </w:r>
-      <w:bookmarkEnd w:id="51"/>
+      <w:bookmarkEnd w:id="52"/>
     </w:p>
     <w:p>
       <w:pPr>
@@ -16619,12 +16789,12 @@
       <w:pPr>
         <w:pStyle w:val="Heading1"/>
       </w:pPr>
-      <w:bookmarkStart w:id="52" w:name="_Toc383985035"/>
+      <w:bookmarkStart w:id="53" w:name="_Toc384069119"/>
       <w:r>
         <w:lastRenderedPageBreak/>
         <w:t>Risk Mitigation</w:t>
       </w:r>
-      <w:bookmarkEnd w:id="52"/>
+      <w:bookmarkEnd w:id="53"/>
     </w:p>
     <w:p>
       <w:r>
@@ -16646,8 +16816,6 @@
       </w:r>
     </w:p>
     <w:p>
-      <w:bookmarkStart w:id="53" w:name="_GoBack"/>
-      <w:bookmarkEnd w:id="53"/>
       <w:r>
         <w:br w:type="page"/>
       </w:r>
@@ -16656,7 +16824,7 @@
       <w:pPr>
         <w:pStyle w:val="Heading1"/>
       </w:pPr>
-      <w:bookmarkStart w:id="54" w:name="_Toc383985036"/>
+      <w:bookmarkStart w:id="54" w:name="_Toc384069120"/>
       <w:r>
         <w:lastRenderedPageBreak/>
         <w:t>Test Plan and Test Procedure</w:t>
@@ -16667,7 +16835,7 @@
       <w:pPr>
         <w:pStyle w:val="Heading2"/>
       </w:pPr>
-      <w:bookmarkStart w:id="55" w:name="_Toc383985037"/>
+      <w:bookmarkStart w:id="55" w:name="_Toc384069121"/>
       <w:r>
         <w:t>Test Plan</w:t>
       </w:r>
@@ -16677,7 +16845,7 @@
       <w:pPr>
         <w:pStyle w:val="Heading2"/>
       </w:pPr>
-      <w:bookmarkStart w:id="56" w:name="_Toc383985038"/>
+      <w:bookmarkStart w:id="56" w:name="_Toc384069122"/>
       <w:r>
         <w:t>Test Procedure</w:t>
       </w:r>
@@ -16687,7 +16855,7 @@
       <w:pPr>
         <w:pStyle w:val="Heading3"/>
       </w:pPr>
-      <w:bookmarkStart w:id="57" w:name="_Toc383985039"/>
+      <w:bookmarkStart w:id="57" w:name="_Toc384069123"/>
       <w:r>
         <w:t>SMS Gateway Tests</w:t>
       </w:r>
@@ -17945,7 +18113,7 @@
       <w:pPr>
         <w:pStyle w:val="Heading3"/>
       </w:pPr>
-      <w:bookmarkStart w:id="58" w:name="_Toc383985040"/>
+      <w:bookmarkStart w:id="58" w:name="_Toc384069124"/>
       <w:r>
         <w:lastRenderedPageBreak/>
         <w:t>SMS Gateway Review</w:t>
@@ -17989,7 +18157,7 @@
       <w:pPr>
         <w:pStyle w:val="Heading3"/>
       </w:pPr>
-      <w:bookmarkStart w:id="59" w:name="_Toc383985041"/>
+      <w:bookmarkStart w:id="59" w:name="_Toc384069125"/>
       <w:r>
         <w:lastRenderedPageBreak/>
         <w:t>Windows Service Tests</w:t>
@@ -20183,7 +20351,7 @@
       <w:pPr>
         <w:pStyle w:val="Heading3"/>
       </w:pPr>
-      <w:bookmarkStart w:id="60" w:name="_Toc383985042"/>
+      <w:bookmarkStart w:id="60" w:name="_Toc384069126"/>
       <w:r>
         <w:t>Windows Service Review</w:t>
       </w:r>
@@ -20245,7 +20413,7 @@
       <w:pPr>
         <w:pStyle w:val="Heading3"/>
       </w:pPr>
-      <w:bookmarkStart w:id="61" w:name="_Toc383985043"/>
+      <w:bookmarkStart w:id="61" w:name="_Toc384069127"/>
       <w:r>
         <w:lastRenderedPageBreak/>
         <w:t>GPS Hub Tests</w:t>
@@ -20307,9 +20475,9 @@
         <w:tblLook w:val="04A0" w:firstRow="1" w:lastRow="0" w:firstColumn="1" w:lastColumn="0" w:noHBand="0" w:noVBand="1"/>
       </w:tblPr>
       <w:tblGrid>
-        <w:gridCol w:w="482"/>
+        <w:gridCol w:w="481"/>
         <w:gridCol w:w="1753"/>
-        <w:gridCol w:w="4593"/>
+        <w:gridCol w:w="4594"/>
         <w:gridCol w:w="1438"/>
         <w:gridCol w:w="1310"/>
       </w:tblGrid>
@@ -20864,7 +21032,7 @@
                     <pic:cNvPicPr/>
                   </pic:nvPicPr>
                   <pic:blipFill>
-                    <a:blip r:embed="rId24"/>
+                    <a:blip r:embed="rId23"/>
                     <a:stretch>
                       <a:fillRect/>
                     </a:stretch>
@@ -20906,7 +21074,7 @@
                     <pic:cNvPicPr/>
                   </pic:nvPicPr>
                   <pic:blipFill>
-                    <a:blip r:embed="rId25"/>
+                    <a:blip r:embed="rId24"/>
                     <a:stretch>
                       <a:fillRect/>
                     </a:stretch>
@@ -20931,7 +21099,7 @@
       <w:pPr>
         <w:pStyle w:val="Heading3"/>
       </w:pPr>
-      <w:bookmarkStart w:id="62" w:name="_Toc383985044"/>
+      <w:bookmarkStart w:id="62" w:name="_Toc384069128"/>
       <w:r>
         <w:t>GPS Hub Review</w:t>
       </w:r>
@@ -20955,7 +21123,7 @@
       <w:pPr>
         <w:pStyle w:val="Heading3"/>
       </w:pPr>
-      <w:bookmarkStart w:id="63" w:name="_Toc383985045"/>
+      <w:bookmarkStart w:id="63" w:name="_Toc384069129"/>
       <w:r>
         <w:lastRenderedPageBreak/>
         <w:t>Database Unit Testing</w:t>
@@ -22426,7 +22594,7 @@
       <w:pPr>
         <w:pStyle w:val="Heading3"/>
       </w:pPr>
-      <w:bookmarkStart w:id="64" w:name="_Toc383985046"/>
+      <w:bookmarkStart w:id="64" w:name="_Toc384069130"/>
       <w:r>
         <w:t>Database Review</w:t>
       </w:r>
@@ -22470,7 +22638,7 @@
       <w:pPr>
         <w:pStyle w:val="Heading3"/>
       </w:pPr>
-      <w:bookmarkStart w:id="65" w:name="_Toc383985047"/>
+      <w:bookmarkStart w:id="65" w:name="_Toc384069131"/>
       <w:r>
         <w:lastRenderedPageBreak/>
         <w:t>Website Blackbox Testing</w:t>
@@ -25452,17 +25620,17 @@
           <v:group id="Group 21" o:spid="_x0000_s1052" style="position:absolute;margin-left:3in;margin-top:205.1pt;width:234pt;height:27pt;z-index:251666432;mso-width-relative:margin" coordsize="21717,3429" o:gfxdata="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">
             <v:shape id="Straight Arrow Connector 17" o:spid="_x0000_s1053" type="#_x0000_t32" style="position:absolute;width:4572;height:0;flip:x;visibility:visible" o:connectortype="straight" o:gfxdata="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" strokecolor="red" strokeweight="2pt">
               <v:stroke endarrow="open"/>
-              <v:shadow on="t" opacity="24903f" origin=",.5" offset="0,20000emu"/>
+              <v:shadow on="t" opacity="24903f" origin=",.5" offset="0,.55556mm"/>
             </v:shape>
             <v:shape id="Straight Arrow Connector 18" o:spid="_x0000_s1054" type="#_x0000_t32" style="position:absolute;top:3429;width:4572;height:0;flip:x;visibility:visible" o:connectortype="straight" o:gfxdata="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" strokecolor="red" strokeweight="2pt">
               <v:stroke endarrow="open"/>
-              <v:shadow on="t" opacity="24903f" origin=",.5" offset="0,20000emu"/>
+              <v:shadow on="t" opacity="24903f" origin=",.5" offset="0,.55556mm"/>
             </v:shape>
             <v:line id="Straight Connector 19" o:spid="_x0000_s1055" style="position:absolute;visibility:visible" from="4572,0" to="4572,3429" o:connectortype="straight" o:gfxdata="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" strokecolor="red" strokeweight="2pt">
-              <v:shadow on="t" opacity="24903f" origin=",.5" offset="0,20000emu"/>
+              <v:shadow on="t" opacity="24903f" origin=",.5" offset="0,.55556mm"/>
             </v:line>
             <v:line id="Straight Connector 20" o:spid="_x0000_s1056" style="position:absolute;visibility:visible" from="4572,2286" to="21717,2286" o:connectortype="straight" o:gfxdata="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" strokecolor="red" strokeweight="2pt">
-              <v:shadow on="t" opacity="24903f" origin=",.5" offset="0,20000emu"/>
+              <v:shadow on="t" opacity="24903f" origin=",.5" offset="0,.55556mm"/>
             </v:line>
           </v:group>
         </w:pict>
@@ -25490,7 +25658,7 @@
                     </pic:cNvPicPr>
                   </pic:nvPicPr>
                   <pic:blipFill>
-                    <a:blip r:embed="rId26">
+                    <a:blip r:embed="rId25">
                       <a:extLst>
                         <a:ext uri="{28A0092B-C50C-407E-A947-70E740481C1C}">
                           <a14:useLocalDpi xmlns:a14="http://schemas.microsoft.com/office/drawing/2010/main" val="0"/>
@@ -25566,14 +25734,14 @@
         <w:pict w14:anchorId="72EB7E83">
           <v:group id="Group 11" o:spid="_x0000_s1048" style="position:absolute;margin-left:-31.75pt;margin-top:84.85pt;width:39.75pt;height:142.25pt;z-index:251664384" coordsize="6858,13716" o:gfxdata="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">
             <v:line id="Straight Connector 12" o:spid="_x0000_s1049" style="position:absolute;flip:x;visibility:visible" from="0,13716" to="6858,13716" o:connectortype="straight" o:gfxdata="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" strokecolor="red" strokeweight="2pt">
-              <v:shadow on="t" opacity="24903f" origin=",.5" offset="0,20000emu"/>
+              <v:shadow on="t" opacity="24903f" origin=",.5" offset="0,.55556mm"/>
             </v:line>
             <v:line id="Straight Connector 13" o:spid="_x0000_s1050" style="position:absolute;flip:y;visibility:visible" from="0,0" to="0,13716" o:connectortype="straight" o:gfxdata="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" strokecolor="red" strokeweight="2pt">
-              <v:shadow on="t" opacity="24903f" origin=",.5" offset="0,20000emu"/>
+              <v:shadow on="t" opacity="24903f" origin=",.5" offset="0,.55556mm"/>
             </v:line>
             <v:shape id="Straight Arrow Connector 14" o:spid="_x0000_s1051" type="#_x0000_t32" style="position:absolute;width:5715;height:0;flip:y;visibility:visible" o:connectortype="straight" o:gfxdata="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" strokecolor="red" strokeweight="2pt">
               <v:stroke endarrow="open"/>
-              <v:shadow on="t" opacity="24903f" origin=",.5" offset="0,20000emu"/>
+              <v:shadow on="t" opacity="24903f" origin=",.5" offset="0,.55556mm"/>
             </v:shape>
           </v:group>
         </w:pict>
@@ -25585,7 +25753,7 @@
         <w:pict w14:anchorId="4F616099">
           <v:shape id="Straight Arrow Connector 15" o:spid="_x0000_s1047" type="#_x0000_t32" style="position:absolute;margin-left:315pt;margin-top:81.65pt;width:126pt;height:0;flip:x y;z-index:251662336;visibility:visible" o:gfxdata="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" strokecolor="red" strokeweight="2pt">
             <v:stroke endarrow="open"/>
-            <v:shadow on="t" opacity="24903f" origin=",.5" offset="0,20000emu"/>
+            <v:shadow on="t" opacity="24903f" origin=",.5" offset="0,.55556mm"/>
           </v:shape>
         </w:pict>
       </w:r>
@@ -25611,7 +25779,7 @@
                     </pic:cNvPicPr>
                   </pic:nvPicPr>
                   <pic:blipFill>
-                    <a:blip r:embed="rId27">
+                    <a:blip r:embed="rId26">
                       <a:extLst>
                         <a:ext uri="{28A0092B-C50C-407E-A947-70E740481C1C}">
                           <a14:useLocalDpi xmlns:a14="http://schemas.microsoft.com/office/drawing/2010/main" val="0"/>
@@ -25712,7 +25880,7 @@
         <w:pict w14:anchorId="5A03E04A">
           <v:shape id="Straight Arrow Connector 22" o:spid="_x0000_s1044" type="#_x0000_t32" style="position:absolute;margin-left:5in;margin-top:80.5pt;width:126pt;height:0;flip:x y;z-index:251663360;visibility:visible" o:gfxdata="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" strokecolor="red" strokeweight="2pt">
             <v:stroke endarrow="open"/>
-            <v:shadow on="t" opacity="24903f" origin=",.5" offset="0,20000emu"/>
+            <v:shadow on="t" opacity="24903f" origin=",.5" offset="0,.55556mm"/>
           </v:shape>
         </w:pict>
       </w:r>
@@ -25741,7 +25909,7 @@
                     </pic:cNvPicPr>
                   </pic:nvPicPr>
                   <pic:blipFill>
-                    <a:blip r:embed="rId28">
+                    <a:blip r:embed="rId27">
                       <a:extLst>
                         <a:ext uri="{28A0092B-C50C-407E-A947-70E740481C1C}">
                           <a14:useLocalDpi xmlns:a14="http://schemas.microsoft.com/office/drawing/2010/main" val="0"/>
@@ -25799,7 +25967,7 @@
                     </pic:cNvPicPr>
                   </pic:nvPicPr>
                   <pic:blipFill>
-                    <a:blip r:embed="rId29">
+                    <a:blip r:embed="rId28">
                       <a:extLst>
                         <a:ext uri="{28A0092B-C50C-407E-A947-70E740481C1C}">
                           <a14:useLocalDpi xmlns:a14="http://schemas.microsoft.com/office/drawing/2010/main" val="0"/>
@@ -25893,7 +26061,7 @@
                     </pic:cNvPicPr>
                   </pic:nvPicPr>
                   <pic:blipFill>
-                    <a:blip r:embed="rId30">
+                    <a:blip r:embed="rId29">
                       <a:extLst>
                         <a:ext uri="{28A0092B-C50C-407E-A947-70E740481C1C}">
                           <a14:useLocalDpi xmlns:a14="http://schemas.microsoft.com/office/drawing/2010/main" val="0"/>
@@ -25982,7 +26150,7 @@
                     </pic:cNvPicPr>
                   </pic:nvPicPr>
                   <pic:blipFill>
-                    <a:blip r:embed="rId31">
+                    <a:blip r:embed="rId30">
                       <a:extLst>
                         <a:ext uri="{28A0092B-C50C-407E-A947-70E740481C1C}">
                           <a14:useLocalDpi xmlns:a14="http://schemas.microsoft.com/office/drawing/2010/main" val="0"/>
@@ -26023,7 +26191,7 @@
       <w:pPr>
         <w:pStyle w:val="Heading3"/>
       </w:pPr>
-      <w:bookmarkStart w:id="66" w:name="_Toc383985048"/>
+      <w:bookmarkStart w:id="66" w:name="_Toc384069132"/>
       <w:r>
         <w:lastRenderedPageBreak/>
         <w:t>Website Review</w:t>
@@ -26061,7 +26229,7 @@
       <w:pPr>
         <w:pStyle w:val="Heading3"/>
       </w:pPr>
-      <w:bookmarkStart w:id="67" w:name="_Toc383985049"/>
+      <w:bookmarkStart w:id="67" w:name="_Toc384069133"/>
       <w:r>
         <w:t>Key-logger Blackbox Testing</w:t>
       </w:r>
@@ -26764,7 +26932,7 @@
       <w:pPr>
         <w:pStyle w:val="Heading3"/>
       </w:pPr>
-      <w:bookmarkStart w:id="68" w:name="_Toc383985050"/>
+      <w:bookmarkStart w:id="68" w:name="_Toc384069134"/>
       <w:r>
         <w:t>Key-logger Review</w:t>
       </w:r>
@@ -26783,80 +26951,373 @@
     </w:p>
     <w:p>
       <w:pPr>
+        <w:pStyle w:val="Heading3"/>
+      </w:pPr>
+      <w:bookmarkStart w:id="69" w:name="_Toc384069135"/>
+      <w:r>
+        <w:lastRenderedPageBreak/>
+        <w:t>Server Laptop Connection Tests</w:t>
+      </w:r>
+      <w:bookmarkEnd w:id="69"/>
+    </w:p>
+    <w:p>
+      <w:r>
+        <w:t>By: Nathan Plotts</w:t>
+      </w:r>
+    </w:p>
+    <w:p>
+      <w:r>
+        <w:t xml:space="preserve">The current tests we have are very limited in scope and only test to see if the server will act correctly when passing it valid data. Our tests do not cover cases where the laptop may somehow send corrupted data to the server. We plan to implement these tests in the next cycle as we plan to spend a significant amount of time developing error catching and handling on the server. We simply did not have the time to implements such tests for the server this cycle. </w:t>
+      </w:r>
+    </w:p>
+    <w:p>
+      <w:r>
+        <w:t>Tests run date: 3/29/14</w:t>
+      </w:r>
+    </w:p>
+    <w:tbl>
+      <w:tblPr>
+        <w:tblStyle w:val="LightShading1"/>
+        <w:tblW w:w="9576" w:type="dxa"/>
+        <w:tblInd w:w="-108" w:type="dxa"/>
+        <w:tblLayout w:type="fixed"/>
+        <w:tblLook w:val="04A0" w:firstRow="1" w:lastRow="0" w:firstColumn="1" w:lastColumn="0" w:noHBand="0" w:noVBand="1"/>
+      </w:tblPr>
+      <w:tblGrid>
+        <w:gridCol w:w="468"/>
+        <w:gridCol w:w="2430"/>
+        <w:gridCol w:w="2880"/>
+        <w:gridCol w:w="990"/>
+        <w:gridCol w:w="2808"/>
+      </w:tblGrid>
+      <w:tr>
+        <w:trPr>
+          <w:cnfStyle w:val="100000000000" w:firstRow="1" w:lastRow="0" w:firstColumn="0" w:lastColumn="0" w:oddVBand="0" w:evenVBand="0" w:oddHBand="0" w:evenHBand="0" w:firstRowFirstColumn="0" w:firstRowLastColumn="0" w:lastRowFirstColumn="0" w:lastRowLastColumn="0"/>
+        </w:trPr>
+        <w:tc>
+          <w:tcPr>
+            <w:cnfStyle w:val="001000000000" w:firstRow="0" w:lastRow="0" w:firstColumn="1" w:lastColumn="0" w:oddVBand="0" w:evenVBand="0" w:oddHBand="0" w:evenHBand="0" w:firstRowFirstColumn="0" w:firstRowLastColumn="0" w:lastRowFirstColumn="0" w:lastRowLastColumn="0"/>
+            <w:tcW w:w="468" w:type="dxa"/>
+          </w:tcPr>
+          <w:p>
+            <w:r>
+              <w:t>#</w:t>
+            </w:r>
+          </w:p>
+        </w:tc>
+        <w:tc>
+          <w:tcPr>
+            <w:tcW w:w="2430" w:type="dxa"/>
+          </w:tcPr>
+          <w:p>
+            <w:pPr>
+              <w:cnfStyle w:val="100000000000" w:firstRow="1" w:lastRow="0" w:firstColumn="0" w:lastColumn="0" w:oddVBand="0" w:evenVBand="0" w:oddHBand="0" w:evenHBand="0" w:firstRowFirstColumn="0" w:firstRowLastColumn="0" w:lastRowFirstColumn="0" w:lastRowLastColumn="0"/>
+            </w:pPr>
+            <w:r>
+              <w:t>Action</w:t>
+            </w:r>
+          </w:p>
+        </w:tc>
+        <w:tc>
+          <w:tcPr>
+            <w:tcW w:w="2880" w:type="dxa"/>
+          </w:tcPr>
+          <w:p>
+            <w:pPr>
+              <w:cnfStyle w:val="100000000000" w:firstRow="1" w:lastRow="0" w:firstColumn="0" w:lastColumn="0" w:oddVBand="0" w:evenVBand="0" w:oddHBand="0" w:evenHBand="0" w:firstRowFirstColumn="0" w:firstRowLastColumn="0" w:lastRowFirstColumn="0" w:lastRowLastColumn="0"/>
+            </w:pPr>
+            <w:r>
+              <w:t>Expected Result</w:t>
+            </w:r>
+          </w:p>
+        </w:tc>
+        <w:tc>
+          <w:tcPr>
+            <w:tcW w:w="990" w:type="dxa"/>
+          </w:tcPr>
+          <w:p>
+            <w:pPr>
+              <w:cnfStyle w:val="100000000000" w:firstRow="1" w:lastRow="0" w:firstColumn="0" w:lastColumn="0" w:oddVBand="0" w:evenVBand="0" w:oddHBand="0" w:evenHBand="0" w:firstRowFirstColumn="0" w:firstRowLastColumn="0" w:lastRowFirstColumn="0" w:lastRowLastColumn="0"/>
+            </w:pPr>
+            <w:r>
+              <w:t>Actual Result</w:t>
+            </w:r>
+          </w:p>
+        </w:tc>
+        <w:tc>
+          <w:tcPr>
+            <w:tcW w:w="2808" w:type="dxa"/>
+          </w:tcPr>
+          <w:p>
+            <w:pPr>
+              <w:cnfStyle w:val="100000000000" w:firstRow="1" w:lastRow="0" w:firstColumn="0" w:lastColumn="0" w:oddVBand="0" w:evenVBand="0" w:oddHBand="0" w:evenHBand="0" w:firstRowFirstColumn="0" w:firstRowLastColumn="0" w:lastRowFirstColumn="0" w:lastRowLastColumn="0"/>
+            </w:pPr>
+            <w:r>
+              <w:t>Notes</w:t>
+            </w:r>
+          </w:p>
+        </w:tc>
+      </w:tr>
+      <w:tr>
+        <w:trPr>
+          <w:cnfStyle w:val="000000100000" w:firstRow="0" w:lastRow="0" w:firstColumn="0" w:lastColumn="0" w:oddVBand="0" w:evenVBand="0" w:oddHBand="1" w:evenHBand="0" w:firstRowFirstColumn="0" w:firstRowLastColumn="0" w:lastRowFirstColumn="0" w:lastRowLastColumn="0"/>
+        </w:trPr>
+        <w:tc>
+          <w:tcPr>
+            <w:cnfStyle w:val="001000000000" w:firstRow="0" w:lastRow="0" w:firstColumn="1" w:lastColumn="0" w:oddVBand="0" w:evenVBand="0" w:oddHBand="0" w:evenHBand="0" w:firstRowFirstColumn="0" w:firstRowLastColumn="0" w:lastRowFirstColumn="0" w:lastRowLastColumn="0"/>
+            <w:tcW w:w="468" w:type="dxa"/>
+          </w:tcPr>
+          <w:p>
+            <w:r>
+              <w:t>1</w:t>
+            </w:r>
+          </w:p>
+        </w:tc>
+        <w:tc>
+          <w:tcPr>
+            <w:tcW w:w="2430" w:type="dxa"/>
+          </w:tcPr>
+          <w:p>
+            <w:pPr>
+              <w:cnfStyle w:val="000000100000" w:firstRow="0" w:lastRow="0" w:firstColumn="0" w:lastColumn="0" w:oddVBand="0" w:evenVBand="0" w:oddHBand="1" w:evenHBand="0" w:firstRowFirstColumn="0" w:firstRowLastColumn="0" w:lastRowFirstColumn="0" w:lastRowLastColumn="0"/>
+            </w:pPr>
+            <w:r>
+              <w:t>User’s laptop connects with a laptop that is marked as not stolen</w:t>
+            </w:r>
+          </w:p>
+        </w:tc>
+        <w:tc>
+          <w:tcPr>
+            <w:tcW w:w="2880" w:type="dxa"/>
+          </w:tcPr>
+          <w:p>
+            <w:pPr>
+              <w:cnfStyle w:val="000000100000" w:firstRow="0" w:lastRow="0" w:firstColumn="0" w:lastColumn="0" w:oddVBand="0" w:evenVBand="0" w:oddHBand="1" w:evenHBand="0" w:firstRowFirstColumn="0" w:firstRowLastColumn="0" w:lastRowFirstColumn="0" w:lastRowLastColumn="0"/>
+            </w:pPr>
+            <w:r>
+              <w:t>Server responds to the laptop with an opCode that tells the laptop that it is not marked as stolen. The server then closes the connection.</w:t>
+            </w:r>
+          </w:p>
+        </w:tc>
+        <w:tc>
+          <w:tcPr>
+            <w:tcW w:w="990" w:type="dxa"/>
+          </w:tcPr>
+          <w:p>
+            <w:pPr>
+              <w:cnfStyle w:val="000000100000" w:firstRow="0" w:lastRow="0" w:firstColumn="0" w:lastColumn="0" w:oddVBand="0" w:evenVBand="0" w:oddHBand="1" w:evenHBand="0" w:firstRowFirstColumn="0" w:firstRowLastColumn="0" w:lastRowFirstColumn="0" w:lastRowLastColumn="0"/>
+            </w:pPr>
+            <w:r>
+              <w:t>Passed</w:t>
+            </w:r>
+          </w:p>
+        </w:tc>
+        <w:tc>
+          <w:tcPr>
+            <w:tcW w:w="2808" w:type="dxa"/>
+          </w:tcPr>
+          <w:p>
+            <w:pPr>
+              <w:cnfStyle w:val="000000100000" w:firstRow="0" w:lastRow="0" w:firstColumn="0" w:lastColumn="0" w:oddVBand="0" w:evenVBand="0" w:oddHBand="1" w:evenHBand="0" w:firstRowFirstColumn="0" w:firstRowLastColumn="0" w:lastRowFirstColumn="0" w:lastRowLastColumn="0"/>
+            </w:pPr>
+          </w:p>
+        </w:tc>
+      </w:tr>
+      <w:tr>
+        <w:tc>
+          <w:tcPr>
+            <w:cnfStyle w:val="001000000000" w:firstRow="0" w:lastRow="0" w:firstColumn="1" w:lastColumn="0" w:oddVBand="0" w:evenVBand="0" w:oddHBand="0" w:evenHBand="0" w:firstRowFirstColumn="0" w:firstRowLastColumn="0" w:lastRowFirstColumn="0" w:lastRowLastColumn="0"/>
+            <w:tcW w:w="468" w:type="dxa"/>
+          </w:tcPr>
+          <w:p>
+            <w:r>
+              <w:t>2</w:t>
+            </w:r>
+          </w:p>
+        </w:tc>
+        <w:tc>
+          <w:tcPr>
+            <w:tcW w:w="2430" w:type="dxa"/>
+          </w:tcPr>
+          <w:p>
+            <w:pPr>
+              <w:cnfStyle w:val="000000000000" w:firstRow="0" w:lastRow="0" w:firstColumn="0" w:lastColumn="0" w:oddVBand="0" w:evenVBand="0" w:oddHBand="0" w:evenHBand="0" w:firstRowFirstColumn="0" w:firstRowLastColumn="0" w:lastRowFirstColumn="0" w:lastRowLastColumn="0"/>
+            </w:pPr>
+            <w:r>
+              <w:t>User’s laptop connects with a laptop that is marked as stolen</w:t>
+            </w:r>
+          </w:p>
+        </w:tc>
+        <w:tc>
+          <w:tcPr>
+            <w:tcW w:w="2880" w:type="dxa"/>
+          </w:tcPr>
+          <w:p>
+            <w:pPr>
+              <w:cnfStyle w:val="000000000000" w:firstRow="0" w:lastRow="0" w:firstColumn="0" w:lastColumn="0" w:oddVBand="0" w:evenVBand="0" w:oddHBand="0" w:evenHBand="0" w:firstRowFirstColumn="0" w:firstRowLastColumn="0" w:lastRowFirstColumn="0" w:lastRowLastColumn="0"/>
+            </w:pPr>
+            <w:r>
+              <w:t>Server responds to the laptop with an opCode alerting it that it has been marked as stolen. The server then sends opCodes that request that the laptop send both an IP traceroute and any keylog data that the laptop has collected. The server then writes the data that it receives to the database.</w:t>
+            </w:r>
+          </w:p>
+        </w:tc>
+        <w:tc>
+          <w:tcPr>
+            <w:tcW w:w="990" w:type="dxa"/>
+          </w:tcPr>
+          <w:p>
+            <w:pPr>
+              <w:cnfStyle w:val="000000000000" w:firstRow="0" w:lastRow="0" w:firstColumn="0" w:lastColumn="0" w:oddVBand="0" w:evenVBand="0" w:oddHBand="0" w:evenHBand="0" w:firstRowFirstColumn="0" w:firstRowLastColumn="0" w:lastRowFirstColumn="0" w:lastRowLastColumn="0"/>
+            </w:pPr>
+            <w:r>
+              <w:t>Passed</w:t>
+            </w:r>
+          </w:p>
+        </w:tc>
+        <w:tc>
+          <w:tcPr>
+            <w:tcW w:w="2808" w:type="dxa"/>
+          </w:tcPr>
+          <w:p>
+            <w:pPr>
+              <w:cnfStyle w:val="000000000000" w:firstRow="0" w:lastRow="0" w:firstColumn="0" w:lastColumn="0" w:oddVBand="0" w:evenVBand="0" w:oddHBand="0" w:evenHBand="0" w:firstRowFirstColumn="0" w:firstRowLastColumn="0" w:lastRowFirstColumn="0" w:lastRowLastColumn="0"/>
+            </w:pPr>
+            <w:r>
+              <w:t>Test file sends IP traceroute string: “</w:t>
+            </w:r>
+            <w:r>
+              <w:t>0.0.0.0~125.32.192.13~124.234.134.54~145.3.21.94~255.255.255.255\n</w:t>
+            </w:r>
+            <w:r>
+              <w:t>”</w:t>
+            </w:r>
+          </w:p>
+          <w:p>
+            <w:pPr>
+              <w:cnfStyle w:val="000000000000" w:firstRow="0" w:lastRow="0" w:firstColumn="0" w:lastColumn="0" w:oddVBand="0" w:evenVBand="0" w:oddHBand="0" w:evenHBand="0" w:firstRowFirstColumn="0" w:firstRowLastColumn="0" w:lastRowFirstColumn="0" w:lastRowLastColumn="0"/>
+            </w:pPr>
+            <w:r>
+              <w:t>Test file sends keylog data string: “</w:t>
+            </w:r>
+            <w:r>
+              <w:t>`1234567890-=~!@#$%^&amp;*()_+qwertyuiop[]\\QWERTYUIOP{}|asdfghjkl;ASDFGHJKL:\"zxcvbnm,./ZXCVBNM&lt;&gt;?\n</w:t>
+            </w:r>
+            <w:r>
+              <w:t>”</w:t>
+            </w:r>
+          </w:p>
+        </w:tc>
+      </w:tr>
+    </w:tbl>
+    <w:p/>
+    <w:p>
+      <w:pPr>
+        <w:pStyle w:val="Heading3"/>
+      </w:pPr>
+      <w:bookmarkStart w:id="70" w:name="_Toc384069136"/>
+      <w:r>
+        <w:t>Server Laptop Connection Review</w:t>
+      </w:r>
+      <w:bookmarkEnd w:id="70"/>
+    </w:p>
+    <w:p>
+      <w:r>
+        <w:t>By: Nathan Plotts</w:t>
+      </w:r>
+    </w:p>
+    <w:p>
+      <w:r>
+        <w:t>Currently the laptop connection handler portion of the server does exactly what it needs to to handle laptop connections. But it is obvious that in the next cycle we will have to put in a significant amount of work the flesh out the error handling/recovery components of it.</w:t>
+      </w:r>
+    </w:p>
+    <w:p>
+      <w:pPr>
         <w:pStyle w:val="Heading1"/>
       </w:pPr>
-      <w:bookmarkStart w:id="69" w:name="_Toc383985051"/>
-      <w:r>
+      <w:bookmarkStart w:id="71" w:name="_Toc384069137"/>
+      <w:r>
+        <w:t>Lessons Learned</w:t>
+      </w:r>
+      <w:bookmarkEnd w:id="71"/>
+    </w:p>
+    <w:p>
+      <w:r>
+        <w:t>By</w:t>
+      </w:r>
+      <w:r>
+        <w:t>:</w:t>
+      </w:r>
+      <w:r>
+        <w:t xml:space="preserve"> Steven Whaley</w:t>
+      </w:r>
+    </w:p>
+    <w:p>
+      <w:pPr>
+        <w:ind w:firstLine="432"/>
+        <w:rPr>
+          <w:rFonts w:cs="Times New Roman"/>
+        </w:rPr>
+      </w:pPr>
+      <w:r>
+        <w:rPr>
+          <w:rFonts w:cs="Times New Roman"/>
+        </w:rPr>
+        <w:t xml:space="preserve">A significant portion </w:t>
+      </w:r>
+      <w:r>
+        <w:rPr>
+          <w:rFonts w:cs="Times New Roman"/>
+        </w:rPr>
+        <w:t xml:space="preserve">of our learning during this cycle has been related to getting familiar with programming in Google Go. Also the debugging process </w:t>
+      </w:r>
+      <w:r>
+        <w:rPr>
+          <w:rFonts w:cs="Times New Roman"/>
+        </w:rPr>
+        <w:t xml:space="preserve">has provided a </w:t>
+      </w:r>
+      <w:r>
+        <w:rPr>
+          <w:rFonts w:cs="Times New Roman"/>
+        </w:rPr>
+        <w:t xml:space="preserve">learning experience because we often have to analyze the inner-workings of our system to diagnose the source of bugs. Lessons learned usually come from making mistakes initially and most of these issues are related to small </w:t>
+      </w:r>
+      <w:r>
+        <w:rPr>
+          <w:rFonts w:cs="Times New Roman"/>
+        </w:rPr>
+        <w:t xml:space="preserve">problems </w:t>
+      </w:r>
+      <w:r>
+        <w:rPr>
+          <w:rFonts w:cs="Times New Roman"/>
+        </w:rPr>
+        <w:t>in the code that are not necessarily worth mentioning</w:t>
+      </w:r>
+      <w:r>
+        <w:rPr>
+          <w:rFonts w:cs="Times New Roman"/>
+        </w:rPr>
+        <w:t xml:space="preserve"> in this document</w:t>
+      </w:r>
+      <w:r>
+        <w:rPr>
+          <w:rFonts w:cs="Times New Roman"/>
+        </w:rPr>
+        <w:t>, but there are several specific issues tha</w:t>
+      </w:r>
+      <w:r>
+        <w:rPr>
+          <w:rFonts w:cs="Times New Roman"/>
+        </w:rPr>
+        <w:t xml:space="preserve">t </w:t>
+      </w:r>
+      <w:r>
+        <w:rPr>
+          <w:rFonts w:cs="Times New Roman"/>
+        </w:rPr>
         <w:lastRenderedPageBreak/>
-        <w:t>Lessons Learned</w:t>
-      </w:r>
-      <w:bookmarkEnd w:id="69"/>
-    </w:p>
-    <w:p>
-      <w:r>
-        <w:t>By Steven Whaley</w:t>
-      </w:r>
-    </w:p>
-    <w:p>
-      <w:pPr>
-        <w:ind w:firstLine="432"/>
-        <w:rPr>
-          <w:rFonts w:cs="Times New Roman"/>
-        </w:rPr>
-      </w:pPr>
-      <w:r>
-        <w:rPr>
-          <w:rFonts w:cs="Times New Roman"/>
-        </w:rPr>
-        <w:t xml:space="preserve">A significant portion </w:t>
-      </w:r>
-      <w:r>
-        <w:rPr>
-          <w:rFonts w:cs="Times New Roman"/>
-        </w:rPr>
-        <w:t xml:space="preserve">of our learning during this cycle has been related to getting familiar with programming in Google Go. Also the debugging process </w:t>
-      </w:r>
-      <w:r>
-        <w:rPr>
-          <w:rFonts w:cs="Times New Roman"/>
-        </w:rPr>
-        <w:t xml:space="preserve">has provided a </w:t>
-      </w:r>
-      <w:r>
-        <w:rPr>
-          <w:rFonts w:cs="Times New Roman"/>
-        </w:rPr>
-        <w:t xml:space="preserve">learning experience because we often have to analyze the inner-workings of our system to diagnose the source of bugs. Lessons learned usually come from making mistakes initially and most of these issues are related to small </w:t>
-      </w:r>
-      <w:r>
-        <w:rPr>
-          <w:rFonts w:cs="Times New Roman"/>
-        </w:rPr>
-        <w:t xml:space="preserve">problems </w:t>
-      </w:r>
-      <w:r>
-        <w:rPr>
-          <w:rFonts w:cs="Times New Roman"/>
-        </w:rPr>
-        <w:t>in the code that are not necessarily worth mentioning</w:t>
-      </w:r>
-      <w:r>
-        <w:rPr>
-          <w:rFonts w:cs="Times New Roman"/>
-        </w:rPr>
-        <w:t xml:space="preserve"> in this document</w:t>
-      </w:r>
-      <w:r>
-        <w:rPr>
-          <w:rFonts w:cs="Times New Roman"/>
-        </w:rPr>
-        <w:t>, but there are several specific issues tha</w:t>
-      </w:r>
-      <w:r>
-        <w:rPr>
-          <w:rFonts w:cs="Times New Roman"/>
-        </w:rPr>
-        <w:t xml:space="preserve">t come to mind for this cycle. </w:t>
+        <w:t xml:space="preserve">come to mind for this cycle. </w:t>
       </w:r>
       <w:r>
         <w:rPr>
@@ -26886,12 +27347,12 @@
       <w:pPr>
         <w:pStyle w:val="Heading1"/>
       </w:pPr>
-      <w:bookmarkStart w:id="70" w:name="_Toc383985052"/>
+      <w:bookmarkStart w:id="72" w:name="_Toc384069138"/>
       <w:r>
         <w:lastRenderedPageBreak/>
         <w:t>References</w:t>
       </w:r>
-      <w:bookmarkEnd w:id="70"/>
+      <w:bookmarkEnd w:id="72"/>
     </w:p>
     <w:p>
       <w:pPr>
@@ -27195,12 +27656,12 @@
       <w:pPr>
         <w:pStyle w:val="Heading1"/>
       </w:pPr>
-      <w:bookmarkStart w:id="71" w:name="_Toc383985053"/>
+      <w:bookmarkStart w:id="73" w:name="_Toc384069139"/>
       <w:r>
         <w:lastRenderedPageBreak/>
         <w:t>Appendix</w:t>
       </w:r>
-      <w:bookmarkEnd w:id="71"/>
+      <w:bookmarkEnd w:id="73"/>
     </w:p>
     <w:sectPr>
       <w:type w:val="continuous"/>
@@ -27214,7 +27675,7 @@
 </file>
 
 <file path=word/endnotes.xml><?xml version="1.0" encoding="utf-8"?>
-<w:endnotes xmlns:wpc="http://schemas.microsoft.com/office/word/2010/wordprocessingCanvas" xmlns:mo="http://schemas.microsoft.com/office/mac/office/2008/main" xmlns:mc="http://schemas.openxmlformats.org/markup-compatibility/2006" xmlns:mv="urn:schemas-microsoft-com:mac:vml" xmlns:o="urn:schemas-microsoft-com:office:office" xmlns:r="http://schemas.openxmlformats.org/officeDocument/2006/relationships" xmlns:m="http://schemas.openxmlformats.org/officeDocument/2006/math" xmlns:v="urn:schemas-microsoft-com:vml" xmlns:wp14="http://schemas.microsoft.com/office/word/2010/wordprocessingDrawing" xmlns:wp="http://schemas.openxmlformats.org/drawingml/2006/wordprocessingDrawing" xmlns:w10="urn:schemas-microsoft-com:office:word" xmlns:w="http://schemas.openxmlformats.org/wordprocessingml/2006/main" xmlns:w14="http://schemas.microsoft.com/office/word/2010/wordml" xmlns:wpg="http://schemas.microsoft.com/office/word/2010/wordprocessingGroup" xmlns:wpi="http://schemas.microsoft.com/office/word/2010/wordprocessingInk" xmlns:wne="http://schemas.microsoft.com/office/word/2006/wordml" xmlns:wps="http://schemas.microsoft.com/office/word/2010/wordprocessingShape" mc:Ignorable="w14 wp14 mv">
+<w:endnotes xmlns:wpc="http://schemas.microsoft.com/office/word/2010/wordprocessingCanvas" xmlns:mc="http://schemas.openxmlformats.org/markup-compatibility/2006" xmlns:o="urn:schemas-microsoft-com:office:office" xmlns:r="http://schemas.openxmlformats.org/officeDocument/2006/relationships" xmlns:m="http://schemas.openxmlformats.org/officeDocument/2006/math" xmlns:v="urn:schemas-microsoft-com:vml" xmlns:wp14="http://schemas.microsoft.com/office/word/2010/wordprocessingDrawing" xmlns:wp="http://schemas.openxmlformats.org/drawingml/2006/wordprocessingDrawing" xmlns:w10="urn:schemas-microsoft-com:office:word" xmlns:w="http://schemas.openxmlformats.org/wordprocessingml/2006/main" xmlns:w14="http://schemas.microsoft.com/office/word/2010/wordml" xmlns:w15="http://schemas.microsoft.com/office/word/2012/wordml" xmlns:wpg="http://schemas.microsoft.com/office/word/2010/wordprocessingGroup" xmlns:wpi="http://schemas.microsoft.com/office/word/2010/wordprocessingInk" xmlns:wne="http://schemas.microsoft.com/office/word/2006/wordml" xmlns:wps="http://schemas.microsoft.com/office/word/2010/wordprocessingShape" mc:Ignorable="w14 w15 wp14">
   <w:endnote w:type="separator" w:id="-1">
     <w:p>
       <w:pPr>
@@ -27239,7 +27700,7 @@
 </file>
 
 <file path=word/footnotes.xml><?xml version="1.0" encoding="utf-8"?>
-<w:footnotes xmlns:wpc="http://schemas.microsoft.com/office/word/2010/wordprocessingCanvas" xmlns:mo="http://schemas.microsoft.com/office/mac/office/2008/main" xmlns:mc="http://schemas.openxmlformats.org/markup-compatibility/2006" xmlns:mv="urn:schemas-microsoft-com:mac:vml" xmlns:o="urn:schemas-microsoft-com:office:office" xmlns:r="http://schemas.openxmlformats.org/officeDocument/2006/relationships" xmlns:m="http://schemas.openxmlformats.org/officeDocument/2006/math" xmlns:v="urn:schemas-microsoft-com:vml" xmlns:wp14="http://schemas.microsoft.com/office/word/2010/wordprocessingDrawing" xmlns:wp="http://schemas.openxmlformats.org/drawingml/2006/wordprocessingDrawing" xmlns:w10="urn:schemas-microsoft-com:office:word" xmlns:w="http://schemas.openxmlformats.org/wordprocessingml/2006/main" xmlns:w14="http://schemas.microsoft.com/office/word/2010/wordml" xmlns:wpg="http://schemas.microsoft.com/office/word/2010/wordprocessingGroup" xmlns:wpi="http://schemas.microsoft.com/office/word/2010/wordprocessingInk" xmlns:wne="http://schemas.microsoft.com/office/word/2006/wordml" xmlns:wps="http://schemas.microsoft.com/office/word/2010/wordprocessingShape" mc:Ignorable="w14 wp14 mv">
+<w:footnotes xmlns:wpc="http://schemas.microsoft.com/office/word/2010/wordprocessingCanvas" xmlns:mc="http://schemas.openxmlformats.org/markup-compatibility/2006" xmlns:o="urn:schemas-microsoft-com:office:office" xmlns:r="http://schemas.openxmlformats.org/officeDocument/2006/relationships" xmlns:m="http://schemas.openxmlformats.org/officeDocument/2006/math" xmlns:v="urn:schemas-microsoft-com:vml" xmlns:wp14="http://schemas.microsoft.com/office/word/2010/wordprocessingDrawing" xmlns:wp="http://schemas.openxmlformats.org/drawingml/2006/wordprocessingDrawing" xmlns:w10="urn:schemas-microsoft-com:office:word" xmlns:w="http://schemas.openxmlformats.org/wordprocessingml/2006/main" xmlns:w14="http://schemas.microsoft.com/office/word/2010/wordml" xmlns:w15="http://schemas.microsoft.com/office/word/2012/wordml" xmlns:wpg="http://schemas.microsoft.com/office/word/2010/wordprocessingGroup" xmlns:wpi="http://schemas.microsoft.com/office/word/2010/wordprocessingInk" xmlns:wne="http://schemas.microsoft.com/office/word/2006/wordml" xmlns:wps="http://schemas.microsoft.com/office/word/2010/wordprocessingShape" mc:Ignorable="w14 w15 wp14">
   <w:footnote w:type="separator" w:id="-1">
     <w:p>
       <w:pPr>
@@ -27264,7 +27725,7 @@
 </file>
 
 <file path=word/numbering.xml><?xml version="1.0" encoding="utf-8"?>
-<w:numbering xmlns:wpc="http://schemas.microsoft.com/office/word/2010/wordprocessingCanvas" xmlns:mo="http://schemas.microsoft.com/office/mac/office/2008/main" xmlns:mc="http://schemas.openxmlformats.org/markup-compatibility/2006" xmlns:mv="urn:schemas-microsoft-com:mac:vml" xmlns:o="urn:schemas-microsoft-com:office:office" xmlns:r="http://schemas.openxmlformats.org/officeDocument/2006/relationships" xmlns:m="http://schemas.openxmlformats.org/officeDocument/2006/math" xmlns:v="urn:schemas-microsoft-com:vml" xmlns:wp14="http://schemas.microsoft.com/office/word/2010/wordprocessingDrawing" xmlns:wp="http://schemas.openxmlformats.org/drawingml/2006/wordprocessingDrawing" xmlns:w10="urn:schemas-microsoft-com:office:word" xmlns:w="http://schemas.openxmlformats.org/wordprocessingml/2006/main" xmlns:w14="http://schemas.microsoft.com/office/word/2010/wordml" xmlns:wpg="http://schemas.microsoft.com/office/word/2010/wordprocessingGroup" xmlns:wpi="http://schemas.microsoft.com/office/word/2010/wordprocessingInk" xmlns:wne="http://schemas.microsoft.com/office/word/2006/wordml" xmlns:wps="http://schemas.microsoft.com/office/word/2010/wordprocessingShape" mc:Ignorable="w14 wp14 mv">
+<w:numbering xmlns:wpc="http://schemas.microsoft.com/office/word/2010/wordprocessingCanvas" xmlns:mc="http://schemas.openxmlformats.org/markup-compatibility/2006" xmlns:o="urn:schemas-microsoft-com:office:office" xmlns:r="http://schemas.openxmlformats.org/officeDocument/2006/relationships" xmlns:m="http://schemas.openxmlformats.org/officeDocument/2006/math" xmlns:v="urn:schemas-microsoft-com:vml" xmlns:wp14="http://schemas.microsoft.com/office/word/2010/wordprocessingDrawing" xmlns:wp="http://schemas.openxmlformats.org/drawingml/2006/wordprocessingDrawing" xmlns:w10="urn:schemas-microsoft-com:office:word" xmlns:w="http://schemas.openxmlformats.org/wordprocessingml/2006/main" xmlns:w14="http://schemas.microsoft.com/office/word/2010/wordml" xmlns:w15="http://schemas.microsoft.com/office/word/2012/wordml" xmlns:wpg="http://schemas.microsoft.com/office/word/2010/wordprocessingGroup" xmlns:wpi="http://schemas.microsoft.com/office/word/2010/wordprocessingInk" xmlns:wne="http://schemas.microsoft.com/office/word/2006/wordml" xmlns:wps="http://schemas.microsoft.com/office/word/2010/wordprocessingShape" mc:Ignorable="w14 w15 wp14">
   <w:abstractNum w:abstractNumId="0">
     <w:nsid w:val="0F142772"/>
     <w:multiLevelType w:val="hybridMultilevel"/>
@@ -27737,7 +28198,7 @@
 </file>
 
 <file path=word/styles.xml><?xml version="1.0" encoding="utf-8"?>
-<w:styles xmlns:mc="http://schemas.openxmlformats.org/markup-compatibility/2006" xmlns:r="http://schemas.openxmlformats.org/officeDocument/2006/relationships" xmlns:w="http://schemas.openxmlformats.org/wordprocessingml/2006/main" xmlns:w14="http://schemas.microsoft.com/office/word/2010/wordml" mc:Ignorable="w14">
+<w:styles xmlns:mc="http://schemas.openxmlformats.org/markup-compatibility/2006" xmlns:r="http://schemas.openxmlformats.org/officeDocument/2006/relationships" xmlns:w="http://schemas.openxmlformats.org/wordprocessingml/2006/main" xmlns:w14="http://schemas.microsoft.com/office/word/2010/wordml" xmlns:w15="http://schemas.microsoft.com/office/word/2012/wordml" mc:Ignorable="w14 w15">
   <w:docDefaults>
     <w:rPrDefault>
       <w:rPr>
@@ -27753,146 +28214,369 @@
       </w:pPr>
     </w:pPrDefault>
   </w:docDefaults>
-  <w:latentStyles w:defLockedState="0" w:defUIPriority="99" w:defSemiHidden="1" w:defUnhideWhenUsed="1" w:defQFormat="0" w:count="276">
-    <w:lsdException w:name="Normal" w:semiHidden="0" w:uiPriority="0" w:unhideWhenUsed="0" w:qFormat="1"/>
-    <w:lsdException w:name="heading 1" w:semiHidden="0" w:uiPriority="9" w:unhideWhenUsed="0" w:qFormat="1"/>
-    <w:lsdException w:name="heading 2" w:uiPriority="9" w:qFormat="1"/>
-    <w:lsdException w:name="heading 3" w:uiPriority="9" w:qFormat="1"/>
-    <w:lsdException w:name="heading 4" w:uiPriority="9" w:qFormat="1"/>
-    <w:lsdException w:name="heading 5" w:uiPriority="9" w:qFormat="1"/>
-    <w:lsdException w:name="heading 6" w:uiPriority="9" w:qFormat="1"/>
-    <w:lsdException w:name="heading 7" w:uiPriority="9" w:qFormat="1"/>
-    <w:lsdException w:name="heading 8" w:uiPriority="9" w:qFormat="1"/>
-    <w:lsdException w:name="heading 9" w:uiPriority="9" w:qFormat="1"/>
-    <w:lsdException w:name="toc 1" w:uiPriority="39" w:qFormat="1"/>
-    <w:lsdException w:name="toc 2" w:uiPriority="39" w:qFormat="1"/>
-    <w:lsdException w:name="toc 3" w:uiPriority="39" w:qFormat="1"/>
-    <w:lsdException w:name="toc 4" w:uiPriority="39"/>
-    <w:lsdException w:name="toc 5" w:uiPriority="39"/>
-    <w:lsdException w:name="toc 6" w:uiPriority="39"/>
-    <w:lsdException w:name="toc 7" w:uiPriority="39"/>
-    <w:lsdException w:name="toc 8" w:uiPriority="39"/>
-    <w:lsdException w:name="toc 9" w:uiPriority="39"/>
-    <w:lsdException w:name="annotation text" w:uiPriority="0"/>
-    <w:lsdException w:name="caption" w:uiPriority="35" w:qFormat="1"/>
-    <w:lsdException w:name="annotation reference" w:uiPriority="0"/>
-    <w:lsdException w:name="Title" w:semiHidden="0" w:uiPriority="10" w:unhideWhenUsed="0" w:qFormat="1"/>
-    <w:lsdException w:name="Default Paragraph Font" w:uiPriority="1"/>
-    <w:lsdException w:name="Subtitle" w:semiHidden="0" w:uiPriority="11" w:unhideWhenUsed="0" w:qFormat="1"/>
-    <w:lsdException w:name="Strong" w:semiHidden="0" w:uiPriority="22" w:unhideWhenUsed="0" w:qFormat="1"/>
-    <w:lsdException w:name="Emphasis" w:semiHidden="0" w:uiPriority="20" w:unhideWhenUsed="0" w:qFormat="1"/>
-    <w:lsdException w:name="Table Grid" w:semiHidden="0" w:uiPriority="59" w:unhideWhenUsed="0"/>
-    <w:lsdException w:name="Placeholder Text" w:unhideWhenUsed="0"/>
-    <w:lsdException w:name="No Spacing" w:semiHidden="0" w:uiPriority="1" w:unhideWhenUsed="0" w:qFormat="1"/>
-    <w:lsdException w:name="Light Shading" w:semiHidden="0" w:uiPriority="60" w:unhideWhenUsed="0"/>
-    <w:lsdException w:name="Light List" w:semiHidden="0" w:uiPriority="61" w:unhideWhenUsed="0"/>
-    <w:lsdException w:name="Light Grid" w:semiHidden="0" w:uiPriority="62" w:unhideWhenUsed="0"/>
-    <w:lsdException w:name="Medium Shading 1" w:semiHidden="0" w:uiPriority="63" w:unhideWhenUsed="0"/>
-    <w:lsdException w:name="Medium Shading 2" w:semiHidden="0" w:uiPriority="64" w:unhideWhenUsed="0"/>
-    <w:lsdException w:name="Medium List 1" w:semiHidden="0" w:uiPriority="65" w:unhideWhenUsed="0"/>
-    <w:lsdException w:name="Medium List 2" w:semiHidden="0" w:uiPriority="66" w:unhideWhenUsed="0"/>
-    <w:lsdException w:name="Medium Grid 1" w:semiHidden="0" w:uiPriority="67" w:unhideWhenUsed="0"/>
-    <w:lsdException w:name="Medium Grid 2" w:semiHidden="0" w:uiPriority="68" w:unhideWhenUsed="0"/>
-    <w:lsdException w:name="Medium Grid 3" w:semiHidden="0" w:uiPriority="69" w:unhideWhenUsed="0"/>
-    <w:lsdException w:name="Dark List" w:semiHidden="0" w:uiPriority="70" w:unhideWhenUsed="0"/>
-    <w:lsdException w:name="Colorful Shading" w:semiHidden="0" w:uiPriority="71" w:unhideWhenUsed="0"/>
-    <w:lsdException w:name="Colorful List" w:semiHidden="0" w:uiPriority="72" w:unhideWhenUsed="0"/>
-    <w:lsdException w:name="Colorful Grid" w:semiHidden="0" w:uiPriority="73" w:unhideWhenUsed="0"/>
-    <w:lsdException w:name="Light Shading Accent 1" w:semiHidden="0" w:uiPriority="60" w:unhideWhenUsed="0"/>
-    <w:lsdException w:name="Light List Accent 1" w:semiHidden="0" w:uiPriority="61" w:unhideWhenUsed="0"/>
-    <w:lsdException w:name="Light Grid Accent 1" w:semiHidden="0" w:uiPriority="62" w:unhideWhenUsed="0"/>
-    <w:lsdException w:name="Medium Shading 1 Accent 1" w:semiHidden="0" w:uiPriority="63" w:unhideWhenUsed="0"/>
-    <w:lsdException w:name="Medium Shading 2 Accent 1" w:semiHidden="0" w:uiPriority="64" w:unhideWhenUsed="0"/>
-    <w:lsdException w:name="Medium List 1 Accent 1" w:semiHidden="0" w:uiPriority="65" w:unhideWhenUsed="0"/>
-    <w:lsdException w:name="Revision" w:unhideWhenUsed="0"/>
-    <w:lsdException w:name="List Paragraph" w:semiHidden="0" w:uiPriority="34" w:unhideWhenUsed="0" w:qFormat="1"/>
-    <w:lsdException w:name="Quote" w:semiHidden="0" w:uiPriority="29" w:unhideWhenUsed="0" w:qFormat="1"/>
-    <w:lsdException w:name="Intense Quote" w:semiHidden="0" w:uiPriority="30" w:unhideWhenUsed="0" w:qFormat="1"/>
-    <w:lsdException w:name="Medium List 2 Accent 1" w:semiHidden="0" w:uiPriority="66" w:unhideWhenUsed="0"/>
-    <w:lsdException w:name="Medium Grid 1 Accent 1" w:semiHidden="0" w:uiPriority="67" w:unhideWhenUsed="0"/>
-    <w:lsdException w:name="Medium Grid 2 Accent 1" w:semiHidden="0" w:uiPriority="68" w:unhideWhenUsed="0"/>
-    <w:lsdException w:name="Medium Grid 3 Accent 1" w:semiHidden="0" w:uiPriority="69" w:unhideWhenUsed="0"/>
-    <w:lsdException w:name="Dark List Accent 1" w:semiHidden="0" w:uiPriority="70" w:unhideWhenUsed="0"/>
-    <w:lsdException w:name="Colorful Shading Accent 1" w:semiHidden="0" w:uiPriority="71" w:unhideWhenUsed="0"/>
-    <w:lsdException w:name="Colorful List Accent 1" w:semiHidden="0" w:uiPriority="72" w:unhideWhenUsed="0"/>
-    <w:lsdException w:name="Colorful Grid Accent 1" w:semiHidden="0" w:uiPriority="73" w:unhideWhenUsed="0"/>
-    <w:lsdException w:name="Light Shading Accent 2" w:semiHidden="0" w:uiPriority="60" w:unhideWhenUsed="0"/>
-    <w:lsdException w:name="Light List Accent 2" w:semiHidden="0" w:uiPriority="61" w:unhideWhenUsed="0"/>
-    <w:lsdException w:name="Light Grid Accent 2" w:semiHidden="0" w:uiPriority="62" w:unhideWhenUsed="0"/>
-    <w:lsdException w:name="Medium Shading 1 Accent 2" w:semiHidden="0" w:uiPriority="63" w:unhideWhenUsed="0"/>
-    <w:lsdException w:name="Medium Shading 2 Accent 2" w:semiHidden="0" w:uiPriority="64" w:unhideWhenUsed="0"/>
-    <w:lsdException w:name="Medium List 1 Accent 2" w:semiHidden="0" w:uiPriority="65" w:unhideWhenUsed="0"/>
-    <w:lsdException w:name="Medium List 2 Accent 2" w:semiHidden="0" w:uiPriority="66" w:unhideWhenUsed="0"/>
-    <w:lsdException w:name="Medium Grid 1 Accent 2" w:semiHidden="0" w:uiPriority="67" w:unhideWhenUsed="0"/>
-    <w:lsdException w:name="Medium Grid 2 Accent 2" w:semiHidden="0" w:uiPriority="68" w:unhideWhenUsed="0"/>
-    <w:lsdException w:name="Medium Grid 3 Accent 2" w:semiHidden="0" w:uiPriority="69" w:unhideWhenUsed="0"/>
-    <w:lsdException w:name="Dark List Accent 2" w:semiHidden="0" w:uiPriority="70" w:unhideWhenUsed="0"/>
-    <w:lsdException w:name="Colorful Shading Accent 2" w:semiHidden="0" w:uiPriority="71" w:unhideWhenUsed="0"/>
-    <w:lsdException w:name="Colorful List Accent 2" w:semiHidden="0" w:uiPriority="72" w:unhideWhenUsed="0"/>
-    <w:lsdException w:name="Colorful Grid Accent 2" w:semiHidden="0" w:uiPriority="73" w:unhideWhenUsed="0"/>
-    <w:lsdException w:name="Light Shading Accent 3" w:semiHidden="0" w:uiPriority="60" w:unhideWhenUsed="0"/>
-    <w:lsdException w:name="Light List Accent 3" w:semiHidden="0" w:uiPriority="61" w:unhideWhenUsed="0"/>
-    <w:lsdException w:name="Light Grid Accent 3" w:semiHidden="0" w:uiPriority="62" w:unhideWhenUsed="0"/>
-    <w:lsdException w:name="Medium Shading 1 Accent 3" w:semiHidden="0" w:uiPriority="63" w:unhideWhenUsed="0"/>
-    <w:lsdException w:name="Medium Shading 2 Accent 3" w:semiHidden="0" w:uiPriority="64" w:unhideWhenUsed="0"/>
-    <w:lsdException w:name="Medium List 1 Accent 3" w:semiHidden="0" w:uiPriority="65" w:unhideWhenUsed="0"/>
-    <w:lsdException w:name="Medium List 2 Accent 3" w:semiHidden="0" w:uiPriority="66" w:unhideWhenUsed="0"/>
-    <w:lsdException w:name="Medium Grid 1 Accent 3" w:semiHidden="0" w:uiPriority="67" w:unhideWhenUsed="0"/>
-    <w:lsdException w:name="Medium Grid 2 Accent 3" w:semiHidden="0" w:uiPriority="68" w:unhideWhenUsed="0"/>
-    <w:lsdException w:name="Medium Grid 3 Accent 3" w:semiHidden="0" w:uiPriority="69" w:unhideWhenUsed="0"/>
-    <w:lsdException w:name="Dark List Accent 3" w:semiHidden="0" w:uiPriority="70" w:unhideWhenUsed="0"/>
-    <w:lsdException w:name="Colorful Shading Accent 3" w:semiHidden="0" w:uiPriority="71" w:unhideWhenUsed="0"/>
-    <w:lsdException w:name="Colorful List Accent 3" w:semiHidden="0" w:uiPriority="72" w:unhideWhenUsed="0"/>
-    <w:lsdException w:name="Colorful Grid Accent 3" w:semiHidden="0" w:uiPriority="73" w:unhideWhenUsed="0"/>
-    <w:lsdException w:name="Light Shading Accent 4" w:semiHidden="0" w:uiPriority="60" w:unhideWhenUsed="0"/>
-    <w:lsdException w:name="Light List Accent 4" w:semiHidden="0" w:uiPriority="61" w:unhideWhenUsed="0"/>
-    <w:lsdException w:name="Light Grid Accent 4" w:semiHidden="0" w:uiPriority="62" w:unhideWhenUsed="0"/>
-    <w:lsdException w:name="Medium Shading 1 Accent 4" w:semiHidden="0" w:uiPriority="63" w:unhideWhenUsed="0"/>
-    <w:lsdException w:name="Medium Shading 2 Accent 4" w:semiHidden="0" w:uiPriority="64" w:unhideWhenUsed="0"/>
-    <w:lsdException w:name="Medium List 1 Accent 4" w:semiHidden="0" w:uiPriority="65" w:unhideWhenUsed="0"/>
-    <w:lsdException w:name="Medium List 2 Accent 4" w:semiHidden="0" w:uiPriority="66" w:unhideWhenUsed="0"/>
-    <w:lsdException w:name="Medium Grid 1 Accent 4" w:semiHidden="0" w:uiPriority="67" w:unhideWhenUsed="0"/>
-    <w:lsdException w:name="Medium Grid 2 Accent 4" w:semiHidden="0" w:uiPriority="68" w:unhideWhenUsed="0"/>
-    <w:lsdException w:name="Medium Grid 3 Accent 4" w:semiHidden="0" w:uiPriority="69" w:unhideWhenUsed="0"/>
-    <w:lsdException w:name="Dark List Accent 4" w:semiHidden="0" w:uiPriority="70" w:unhideWhenUsed="0"/>
-    <w:lsdException w:name="Colorful Shading Accent 4" w:semiHidden="0" w:uiPriority="71" w:unhideWhenUsed="0"/>
-    <w:lsdException w:name="Colorful List Accent 4" w:semiHidden="0" w:uiPriority="72" w:unhideWhenUsed="0"/>
-    <w:lsdException w:name="Colorful Grid Accent 4" w:semiHidden="0" w:uiPriority="73" w:unhideWhenUsed="0"/>
-    <w:lsdException w:name="Light Shading Accent 5" w:semiHidden="0" w:uiPriority="60" w:unhideWhenUsed="0"/>
-    <w:lsdException w:name="Light List Accent 5" w:semiHidden="0" w:uiPriority="61" w:unhideWhenUsed="0"/>
-    <w:lsdException w:name="Light Grid Accent 5" w:semiHidden="0" w:uiPriority="62" w:unhideWhenUsed="0"/>
-    <w:lsdException w:name="Medium Shading 1 Accent 5" w:semiHidden="0" w:uiPriority="63" w:unhideWhenUsed="0"/>
-    <w:lsdException w:name="Medium Shading 2 Accent 5" w:semiHidden="0" w:uiPriority="64" w:unhideWhenUsed="0"/>
-    <w:lsdException w:name="Medium List 1 Accent 5" w:semiHidden="0" w:uiPriority="65" w:unhideWhenUsed="0"/>
-    <w:lsdException w:name="Medium List 2 Accent 5" w:semiHidden="0" w:uiPriority="66" w:unhideWhenUsed="0"/>
-    <w:lsdException w:name="Medium Grid 1 Accent 5" w:semiHidden="0" w:uiPriority="67" w:unhideWhenUsed="0"/>
-    <w:lsdException w:name="Medium Grid 2 Accent 5" w:semiHidden="0" w:uiPriority="68" w:unhideWhenUsed="0"/>
-    <w:lsdException w:name="Medium Grid 3 Accent 5" w:semiHidden="0" w:uiPriority="69" w:unhideWhenUsed="0"/>
-    <w:lsdException w:name="Dark List Accent 5" w:semiHidden="0" w:uiPriority="70" w:unhideWhenUsed="0"/>
-    <w:lsdException w:name="Colorful Shading Accent 5" w:semiHidden="0" w:uiPriority="71" w:unhideWhenUsed="0"/>
-    <w:lsdException w:name="Colorful List Accent 5" w:semiHidden="0" w:uiPriority="72" w:unhideWhenUsed="0"/>
-    <w:lsdException w:name="Colorful Grid Accent 5" w:semiHidden="0" w:uiPriority="73" w:unhideWhenUsed="0"/>
-    <w:lsdException w:name="Light Shading Accent 6" w:semiHidden="0" w:uiPriority="60" w:unhideWhenUsed="0"/>
-    <w:lsdException w:name="Light List Accent 6" w:semiHidden="0" w:uiPriority="61" w:unhideWhenUsed="0"/>
-    <w:lsdException w:name="Light Grid Accent 6" w:semiHidden="0" w:uiPriority="62" w:unhideWhenUsed="0"/>
-    <w:lsdException w:name="Medium Shading 1 Accent 6" w:semiHidden="0" w:uiPriority="63" w:unhideWhenUsed="0"/>
-    <w:lsdException w:name="Medium Shading 2 Accent 6" w:semiHidden="0" w:uiPriority="64" w:unhideWhenUsed="0"/>
-    <w:lsdException w:name="Medium List 1 Accent 6" w:semiHidden="0" w:uiPriority="65" w:unhideWhenUsed="0"/>
-    <w:lsdException w:name="Medium List 2 Accent 6" w:semiHidden="0" w:uiPriority="66" w:unhideWhenUsed="0"/>
-    <w:lsdException w:name="Medium Grid 1 Accent 6" w:semiHidden="0" w:uiPriority="67" w:unhideWhenUsed="0"/>
-    <w:lsdException w:name="Medium Grid 2 Accent 6" w:semiHidden="0" w:uiPriority="68" w:unhideWhenUsed="0"/>
-    <w:lsdException w:name="Medium Grid 3 Accent 6" w:semiHidden="0" w:uiPriority="69" w:unhideWhenUsed="0"/>
-    <w:lsdException w:name="Dark List Accent 6" w:semiHidden="0" w:uiPriority="70" w:unhideWhenUsed="0"/>
-    <w:lsdException w:name="Colorful Shading Accent 6" w:semiHidden="0" w:uiPriority="71" w:unhideWhenUsed="0"/>
-    <w:lsdException w:name="Colorful List Accent 6" w:semiHidden="0" w:uiPriority="72" w:unhideWhenUsed="0"/>
-    <w:lsdException w:name="Colorful Grid Accent 6" w:semiHidden="0" w:uiPriority="73" w:unhideWhenUsed="0"/>
-    <w:lsdException w:name="Subtle Emphasis" w:semiHidden="0" w:uiPriority="19" w:unhideWhenUsed="0" w:qFormat="1"/>
-    <w:lsdException w:name="Intense Emphasis" w:semiHidden="0" w:uiPriority="21" w:unhideWhenUsed="0" w:qFormat="1"/>
-    <w:lsdException w:name="Subtle Reference" w:semiHidden="0" w:uiPriority="31" w:unhideWhenUsed="0" w:qFormat="1"/>
-    <w:lsdException w:name="Intense Reference" w:semiHidden="0" w:uiPriority="32" w:unhideWhenUsed="0" w:qFormat="1"/>
-    <w:lsdException w:name="Book Title" w:semiHidden="0" w:uiPriority="33" w:unhideWhenUsed="0" w:qFormat="1"/>
-    <w:lsdException w:name="Bibliography" w:uiPriority="37"/>
-    <w:lsdException w:name="TOC Heading" w:uiPriority="39" w:qFormat="1"/>
+  <w:latentStyles w:defLockedState="0" w:defUIPriority="99" w:defSemiHidden="0" w:defUnhideWhenUsed="0" w:defQFormat="0" w:count="371">
+    <w:lsdException w:name="Normal" w:uiPriority="0" w:qFormat="1"/>
+    <w:lsdException w:name="heading 1" w:uiPriority="9" w:qFormat="1"/>
+    <w:lsdException w:name="heading 2" w:semiHidden="1" w:uiPriority="9" w:unhideWhenUsed="1" w:qFormat="1"/>
+    <w:lsdException w:name="heading 3" w:semiHidden="1" w:uiPriority="9" w:unhideWhenUsed="1" w:qFormat="1"/>
+    <w:lsdException w:name="heading 4" w:semiHidden="1" w:uiPriority="9" w:unhideWhenUsed="1" w:qFormat="1"/>
+    <w:lsdException w:name="heading 5" w:semiHidden="1" w:uiPriority="9" w:unhideWhenUsed="1" w:qFormat="1"/>
+    <w:lsdException w:name="heading 6" w:semiHidden="1" w:uiPriority="9" w:unhideWhenUsed="1" w:qFormat="1"/>
+    <w:lsdException w:name="heading 7" w:semiHidden="1" w:uiPriority="9" w:unhideWhenUsed="1" w:qFormat="1"/>
+    <w:lsdException w:name="heading 8" w:semiHidden="1" w:uiPriority="9" w:unhideWhenUsed="1" w:qFormat="1"/>
+    <w:lsdException w:name="heading 9" w:semiHidden="1" w:uiPriority="9" w:unhideWhenUsed="1" w:qFormat="1"/>
+    <w:lsdException w:name="index 1" w:semiHidden="1" w:unhideWhenUsed="1"/>
+    <w:lsdException w:name="index 2" w:semiHidden="1" w:unhideWhenUsed="1"/>
+    <w:lsdException w:name="index 3" w:semiHidden="1" w:unhideWhenUsed="1"/>
+    <w:lsdException w:name="index 4" w:semiHidden="1" w:unhideWhenUsed="1"/>
+    <w:lsdException w:name="index 5" w:semiHidden="1" w:unhideWhenUsed="1"/>
+    <w:lsdException w:name="index 6" w:semiHidden="1" w:unhideWhenUsed="1"/>
+    <w:lsdException w:name="index 7" w:semiHidden="1" w:unhideWhenUsed="1"/>
+    <w:lsdException w:name="index 8" w:semiHidden="1" w:unhideWhenUsed="1"/>
+    <w:lsdException w:name="index 9" w:semiHidden="1" w:unhideWhenUsed="1"/>
+    <w:lsdException w:name="toc 1" w:semiHidden="1" w:uiPriority="39" w:unhideWhenUsed="1" w:qFormat="1"/>
+    <w:lsdException w:name="toc 2" w:semiHidden="1" w:uiPriority="39" w:unhideWhenUsed="1" w:qFormat="1"/>
+    <w:lsdException w:name="toc 3" w:semiHidden="1" w:uiPriority="39" w:unhideWhenUsed="1" w:qFormat="1"/>
+    <w:lsdException w:name="toc 4" w:semiHidden="1" w:uiPriority="39" w:unhideWhenUsed="1"/>
+    <w:lsdException w:name="toc 5" w:semiHidden="1" w:uiPriority="39" w:unhideWhenUsed="1"/>
+    <w:lsdException w:name="toc 6" w:semiHidden="1" w:uiPriority="39" w:unhideWhenUsed="1"/>
+    <w:lsdException w:name="toc 7" w:semiHidden="1" w:uiPriority="39" w:unhideWhenUsed="1"/>
+    <w:lsdException w:name="toc 8" w:semiHidden="1" w:uiPriority="39" w:unhideWhenUsed="1"/>
+    <w:lsdException w:name="toc 9" w:semiHidden="1" w:uiPriority="39" w:unhideWhenUsed="1"/>
+    <w:lsdException w:name="Normal Indent" w:semiHidden="1" w:unhideWhenUsed="1"/>
+    <w:lsdException w:name="footnote text" w:semiHidden="1" w:unhideWhenUsed="1"/>
+    <w:lsdException w:name="annotation text" w:semiHidden="1" w:uiPriority="0" w:unhideWhenUsed="1"/>
+    <w:lsdException w:name="header" w:semiHidden="1" w:unhideWhenUsed="1"/>
+    <w:lsdException w:name="footer" w:semiHidden="1" w:unhideWhenUsed="1"/>
+    <w:lsdException w:name="index heading" w:semiHidden="1" w:unhideWhenUsed="1"/>
+    <w:lsdException w:name="caption" w:semiHidden="1" w:uiPriority="35" w:unhideWhenUsed="1" w:qFormat="1"/>
+    <w:lsdException w:name="table of figures" w:semiHidden="1" w:unhideWhenUsed="1"/>
+    <w:lsdException w:name="envelope address" w:semiHidden="1" w:unhideWhenUsed="1"/>
+    <w:lsdException w:name="envelope return" w:semiHidden="1" w:unhideWhenUsed="1"/>
+    <w:lsdException w:name="footnote reference" w:semiHidden="1" w:unhideWhenUsed="1"/>
+    <w:lsdException w:name="annotation reference" w:semiHidden="1" w:uiPriority="0" w:unhideWhenUsed="1"/>
+    <w:lsdException w:name="line number" w:semiHidden="1" w:unhideWhenUsed="1"/>
+    <w:lsdException w:name="page number" w:semiHidden="1" w:unhideWhenUsed="1"/>
+    <w:lsdException w:name="endnote reference" w:semiHidden="1" w:unhideWhenUsed="1"/>
+    <w:lsdException w:name="endnote text" w:semiHidden="1" w:unhideWhenUsed="1"/>
+    <w:lsdException w:name="table of authorities" w:semiHidden="1" w:unhideWhenUsed="1"/>
+    <w:lsdException w:name="macro" w:semiHidden="1" w:unhideWhenUsed="1"/>
+    <w:lsdException w:name="toa heading" w:semiHidden="1" w:unhideWhenUsed="1"/>
+    <w:lsdException w:name="List" w:semiHidden="1" w:unhideWhenUsed="1"/>
+    <w:lsdException w:name="List Bullet" w:semiHidden="1" w:unhideWhenUsed="1"/>
+    <w:lsdException w:name="List Number" w:semiHidden="1" w:unhideWhenUsed="1"/>
+    <w:lsdException w:name="List 2" w:semiHidden="1" w:unhideWhenUsed="1"/>
+    <w:lsdException w:name="List 3" w:semiHidden="1" w:unhideWhenUsed="1"/>
+    <w:lsdException w:name="List 4" w:semiHidden="1" w:unhideWhenUsed="1"/>
+    <w:lsdException w:name="List 5" w:semiHidden="1" w:unhideWhenUsed="1"/>
+    <w:lsdException w:name="List Bullet 2" w:semiHidden="1" w:unhideWhenUsed="1"/>
+    <w:lsdException w:name="List Bullet 3" w:semiHidden="1" w:unhideWhenUsed="1"/>
+    <w:lsdException w:name="List Bullet 4" w:semiHidden="1" w:unhideWhenUsed="1"/>
+    <w:lsdException w:name="List Bullet 5" w:semiHidden="1" w:unhideWhenUsed="1"/>
+    <w:lsdException w:name="List Number 2" w:semiHidden="1" w:unhideWhenUsed="1"/>
+    <w:lsdException w:name="List Number 3" w:semiHidden="1" w:unhideWhenUsed="1"/>
+    <w:lsdException w:name="List Number 4" w:semiHidden="1" w:unhideWhenUsed="1"/>
+    <w:lsdException w:name="List Number 5" w:semiHidden="1" w:unhideWhenUsed="1"/>
+    <w:lsdException w:name="Title" w:uiPriority="10" w:qFormat="1"/>
+    <w:lsdException w:name="Closing" w:semiHidden="1" w:unhideWhenUsed="1"/>
+    <w:lsdException w:name="Signature" w:semiHidden="1" w:unhideWhenUsed="1"/>
+    <w:lsdException w:name="Default Paragraph Font" w:semiHidden="1" w:uiPriority="1" w:unhideWhenUsed="1"/>
+    <w:lsdException w:name="Body Text" w:semiHidden="1" w:unhideWhenUsed="1"/>
+    <w:lsdException w:name="Body Text Indent" w:semiHidden="1" w:unhideWhenUsed="1"/>
+    <w:lsdException w:name="List Continue" w:semiHidden="1" w:unhideWhenUsed="1"/>
+    <w:lsdException w:name="List Continue 2" w:semiHidden="1" w:unhideWhenUsed="1"/>
+    <w:lsdException w:name="List Continue 3" w:semiHidden="1" w:unhideWhenUsed="1"/>
+    <w:lsdException w:name="List Continue 4" w:semiHidden="1" w:unhideWhenUsed="1"/>
+    <w:lsdException w:name="List Continue 5" w:semiHidden="1" w:unhideWhenUsed="1"/>
+    <w:lsdException w:name="Message Header" w:semiHidden="1" w:unhideWhenUsed="1"/>
+    <w:lsdException w:name="Subtitle" w:uiPriority="11" w:qFormat="1"/>
+    <w:lsdException w:name="Salutation" w:semiHidden="1" w:unhideWhenUsed="1"/>
+    <w:lsdException w:name="Date" w:semiHidden="1" w:unhideWhenUsed="1"/>
+    <w:lsdException w:name="Body Text First Indent" w:semiHidden="1" w:unhideWhenUsed="1"/>
+    <w:lsdException w:name="Body Text First Indent 2" w:semiHidden="1" w:unhideWhenUsed="1"/>
+    <w:lsdException w:name="Note Heading" w:semiHidden="1" w:unhideWhenUsed="1"/>
+    <w:lsdException w:name="Body Text 2" w:semiHidden="1" w:unhideWhenUsed="1"/>
+    <w:lsdException w:name="Body Text 3" w:semiHidden="1" w:unhideWhenUsed="1"/>
+    <w:lsdException w:name="Body Text Indent 2" w:semiHidden="1" w:unhideWhenUsed="1"/>
+    <w:lsdException w:name="Body Text Indent 3" w:semiHidden="1" w:unhideWhenUsed="1"/>
+    <w:lsdException w:name="Block Text" w:semiHidden="1" w:unhideWhenUsed="1"/>
+    <w:lsdException w:name="Hyperlink" w:semiHidden="1" w:unhideWhenUsed="1"/>
+    <w:lsdException w:name="FollowedHyperlink" w:semiHidden="1" w:unhideWhenUsed="1"/>
+    <w:lsdException w:name="Strong" w:uiPriority="22" w:qFormat="1"/>
+    <w:lsdException w:name="Emphasis" w:uiPriority="20" w:qFormat="1"/>
+    <w:lsdException w:name="Document Map" w:semiHidden="1" w:unhideWhenUsed="1"/>
+    <w:lsdException w:name="Plain Text" w:semiHidden="1" w:unhideWhenUsed="1"/>
+    <w:lsdException w:name="E-mail Signature" w:semiHidden="1" w:unhideWhenUsed="1"/>
+    <w:lsdException w:name="HTML Top of Form" w:semiHidden="1" w:unhideWhenUsed="1"/>
+    <w:lsdException w:name="HTML Bottom of Form" w:semiHidden="1" w:unhideWhenUsed="1"/>
+    <w:lsdException w:name="Normal (Web)" w:semiHidden="1" w:unhideWhenUsed="1"/>
+    <w:lsdException w:name="HTML Acronym" w:semiHidden="1" w:unhideWhenUsed="1"/>
+    <w:lsdException w:name="HTML Address" w:semiHidden="1" w:unhideWhenUsed="1"/>
+    <w:lsdException w:name="HTML Cite" w:semiHidden="1" w:unhideWhenUsed="1"/>
+    <w:lsdException w:name="HTML Code" w:semiHidden="1" w:unhideWhenUsed="1"/>
+    <w:lsdException w:name="HTML Definition" w:semiHidden="1" w:unhideWhenUsed="1"/>
+    <w:lsdException w:name="HTML Keyboard" w:semiHidden="1" w:unhideWhenUsed="1"/>
+    <w:lsdException w:name="HTML Preformatted" w:semiHidden="1" w:unhideWhenUsed="1"/>
+    <w:lsdException w:name="HTML Sample" w:semiHidden="1" w:unhideWhenUsed="1"/>
+    <w:lsdException w:name="HTML Typewriter" w:semiHidden="1" w:unhideWhenUsed="1"/>
+    <w:lsdException w:name="HTML Variable" w:semiHidden="1" w:unhideWhenUsed="1"/>
+    <w:lsdException w:name="Normal Table" w:semiHidden="1" w:unhideWhenUsed="1"/>
+    <w:lsdException w:name="annotation subject" w:semiHidden="1" w:unhideWhenUsed="1"/>
+    <w:lsdException w:name="No List" w:semiHidden="1" w:unhideWhenUsed="1"/>
+    <w:lsdException w:name="Outline List 1" w:semiHidden="1" w:unhideWhenUsed="1"/>
+    <w:lsdException w:name="Outline List 2" w:semiHidden="1" w:unhideWhenUsed="1"/>
+    <w:lsdException w:name="Outline List 3" w:semiHidden="1" w:unhideWhenUsed="1"/>
+    <w:lsdException w:name="Table Simple 1" w:semiHidden="1" w:unhideWhenUsed="1"/>
+    <w:lsdException w:name="Table Simple 2" w:semiHidden="1" w:unhideWhenUsed="1"/>
+    <w:lsdException w:name="Table Simple 3" w:semiHidden="1" w:unhideWhenUsed="1"/>
+    <w:lsdException w:name="Table Classic 1" w:semiHidden="1" w:unhideWhenUsed="1"/>
+    <w:lsdException w:name="Table Classic 2" w:semiHidden="1" w:unhideWhenUsed="1"/>
+    <w:lsdException w:name="Table Classic 3" w:semiHidden="1" w:unhideWhenUsed="1"/>
+    <w:lsdException w:name="Table Classic 4" w:semiHidden="1" w:unhideWhenUsed="1"/>
+    <w:lsdException w:name="Table Colorful 1" w:semiHidden="1" w:unhideWhenUsed="1"/>
+    <w:lsdException w:name="Table Colorful 2" w:semiHidden="1" w:unhideWhenUsed="1"/>
+    <w:lsdException w:name="Table Colorful 3" w:semiHidden="1" w:unhideWhenUsed="1"/>
+    <w:lsdException w:name="Table Columns 1" w:semiHidden="1" w:unhideWhenUsed="1"/>
+    <w:lsdException w:name="Table Columns 2" w:semiHidden="1" w:unhideWhenUsed="1"/>
+    <w:lsdException w:name="Table Columns 3" w:semiHidden="1" w:unhideWhenUsed="1"/>
+    <w:lsdException w:name="Table Columns 4" w:semiHidden="1" w:unhideWhenUsed="1"/>
+    <w:lsdException w:name="Table Columns 5" w:semiHidden="1" w:unhideWhenUsed="1"/>
+    <w:lsdException w:name="Table Grid 1" w:semiHidden="1" w:unhideWhenUsed="1"/>
+    <w:lsdException w:name="Table Grid 2" w:semiHidden="1" w:unhideWhenUsed="1"/>
+    <w:lsdException w:name="Table Grid 3" w:semiHidden="1" w:unhideWhenUsed="1"/>
+    <w:lsdException w:name="Table Grid 4" w:semiHidden="1" w:unhideWhenUsed="1"/>
+    <w:lsdException w:name="Table Grid 5" w:semiHidden="1" w:unhideWhenUsed="1"/>
+    <w:lsdException w:name="Table Grid 6" w:semiHidden="1" w:unhideWhenUsed="1"/>
+    <w:lsdException w:name="Table Grid 7" w:semiHidden="1" w:unhideWhenUsed="1"/>
+    <w:lsdException w:name="Table Grid 8" w:semiHidden="1" w:unhideWhenUsed="1"/>
+    <w:lsdException w:name="Table List 1" w:semiHidden="1" w:unhideWhenUsed="1"/>
+    <w:lsdException w:name="Table List 2" w:semiHidden="1" w:unhideWhenUsed="1"/>
+    <w:lsdException w:name="Table List 3" w:semiHidden="1" w:unhideWhenUsed="1"/>
+    <w:lsdException w:name="Table List 4" w:semiHidden="1" w:unhideWhenUsed="1"/>
+    <w:lsdException w:name="Table List 5" w:semiHidden="1" w:unhideWhenUsed="1"/>
+    <w:lsdException w:name="Table List 6" w:semiHidden="1" w:unhideWhenUsed="1"/>
+    <w:lsdException w:name="Table List 7" w:semiHidden="1" w:unhideWhenUsed="1"/>
+    <w:lsdException w:name="Table List 8" w:semiHidden="1" w:unhideWhenUsed="1"/>
+    <w:lsdException w:name="Table 3D effects 1" w:semiHidden="1" w:unhideWhenUsed="1"/>
+    <w:lsdException w:name="Table 3D effects 2" w:semiHidden="1" w:unhideWhenUsed="1"/>
+    <w:lsdException w:name="Table 3D effects 3" w:semiHidden="1" w:unhideWhenUsed="1"/>
+    <w:lsdException w:name="Table Contemporary" w:semiHidden="1" w:unhideWhenUsed="1"/>
+    <w:lsdException w:name="Table Elegant" w:semiHidden="1" w:unhideWhenUsed="1"/>
+    <w:lsdException w:name="Table Professional" w:semiHidden="1" w:unhideWhenUsed="1"/>
+    <w:lsdException w:name="Table Subtle 1" w:semiHidden="1" w:unhideWhenUsed="1"/>
+    <w:lsdException w:name="Table Subtle 2" w:semiHidden="1" w:unhideWhenUsed="1"/>
+    <w:lsdException w:name="Table Web 1" w:semiHidden="1" w:unhideWhenUsed="1"/>
+    <w:lsdException w:name="Table Web 2" w:semiHidden="1" w:unhideWhenUsed="1"/>
+    <w:lsdException w:name="Table Web 3" w:semiHidden="1" w:unhideWhenUsed="1"/>
+    <w:lsdException w:name="Balloon Text" w:semiHidden="1" w:unhideWhenUsed="1"/>
+    <w:lsdException w:name="Table Grid" w:uiPriority="59"/>
+    <w:lsdException w:name="Table Theme" w:semiHidden="1" w:unhideWhenUsed="1"/>
+    <w:lsdException w:name="Placeholder Text" w:semiHidden="1"/>
+    <w:lsdException w:name="No Spacing" w:uiPriority="1" w:qFormat="1"/>
+    <w:lsdException w:name="Light Shading" w:uiPriority="60"/>
+    <w:lsdException w:name="Light List" w:uiPriority="61"/>
+    <w:lsdException w:name="Light Grid" w:uiPriority="62"/>
+    <w:lsdException w:name="Medium Shading 1" w:uiPriority="63"/>
+    <w:lsdException w:name="Medium Shading 2" w:uiPriority="64"/>
+    <w:lsdException w:name="Medium List 1" w:uiPriority="65"/>
+    <w:lsdException w:name="Medium List 2" w:uiPriority="66"/>
+    <w:lsdException w:name="Medium Grid 1" w:uiPriority="67"/>
+    <w:lsdException w:name="Medium Grid 2" w:uiPriority="68"/>
+    <w:lsdException w:name="Medium Grid 3" w:uiPriority="69"/>
+    <w:lsdException w:name="Dark List" w:uiPriority="70"/>
+    <w:lsdException w:name="Colorful Shading" w:uiPriority="71"/>
+    <w:lsdException w:name="Colorful List" w:uiPriority="72"/>
+    <w:lsdException w:name="Colorful Grid" w:uiPriority="73"/>
+    <w:lsdException w:name="Light Shading Accent 1" w:uiPriority="60"/>
+    <w:lsdException w:name="Light List Accent 1" w:uiPriority="61"/>
+    <w:lsdException w:name="Light Grid Accent 1" w:uiPriority="62"/>
+    <w:lsdException w:name="Medium Shading 1 Accent 1" w:uiPriority="63"/>
+    <w:lsdException w:name="Medium Shading 2 Accent 1" w:uiPriority="64"/>
+    <w:lsdException w:name="Medium List 1 Accent 1" w:uiPriority="65"/>
+    <w:lsdException w:name="Revision" w:semiHidden="1"/>
+    <w:lsdException w:name="List Paragraph" w:uiPriority="34" w:qFormat="1"/>
+    <w:lsdException w:name="Quote" w:uiPriority="29" w:qFormat="1"/>
+    <w:lsdException w:name="Intense Quote" w:uiPriority="30" w:qFormat="1"/>
+    <w:lsdException w:name="Medium List 2 Accent 1" w:uiPriority="66"/>
+    <w:lsdException w:name="Medium Grid 1 Accent 1" w:uiPriority="67"/>
+    <w:lsdException w:name="Medium Grid 2 Accent 1" w:uiPriority="68"/>
+    <w:lsdException w:name="Medium Grid 3 Accent 1" w:uiPriority="69"/>
+    <w:lsdException w:name="Dark List Accent 1" w:uiPriority="70"/>
+    <w:lsdException w:name="Colorful Shading Accent 1" w:uiPriority="71"/>
+    <w:lsdException w:name="Colorful List Accent 1" w:uiPriority="72"/>
+    <w:lsdException w:name="Colorful Grid Accent 1" w:uiPriority="73"/>
+    <w:lsdException w:name="Light Shading Accent 2" w:uiPriority="60"/>
+    <w:lsdException w:name="Light List Accent 2" w:uiPriority="61"/>
+    <w:lsdException w:name="Light Grid Accent 2" w:uiPriority="62"/>
+    <w:lsdException w:name="Medium Shading 1 Accent 2" w:uiPriority="63"/>
+    <w:lsdException w:name="Medium Shading 2 Accent 2" w:uiPriority="64"/>
+    <w:lsdException w:name="Medium List 1 Accent 2" w:uiPriority="65"/>
+    <w:lsdException w:name="Medium List 2 Accent 2" w:uiPriority="66"/>
+    <w:lsdException w:name="Medium Grid 1 Accent 2" w:uiPriority="67"/>
+    <w:lsdException w:name="Medium Grid 2 Accent 2" w:uiPriority="68"/>
+    <w:lsdException w:name="Medium Grid 3 Accent 2" w:uiPriority="69"/>
+    <w:lsdException w:name="Dark List Accent 2" w:uiPriority="70"/>
+    <w:lsdException w:name="Colorful Shading Accent 2" w:uiPriority="71"/>
+    <w:lsdException w:name="Colorful List Accent 2" w:uiPriority="72"/>
+    <w:lsdException w:name="Colorful Grid Accent 2" w:uiPriority="73"/>
+    <w:lsdException w:name="Light Shading Accent 3" w:uiPriority="60"/>
+    <w:lsdException w:name="Light List Accent 3" w:uiPriority="61"/>
+    <w:lsdException w:name="Light Grid Accent 3" w:uiPriority="62"/>
+    <w:lsdException w:name="Medium Shading 1 Accent 3" w:uiPriority="63"/>
+    <w:lsdException w:name="Medium Shading 2 Accent 3" w:uiPriority="64"/>
+    <w:lsdException w:name="Medium List 1 Accent 3" w:uiPriority="65"/>
+    <w:lsdException w:name="Medium List 2 Accent 3" w:uiPriority="66"/>
+    <w:lsdException w:name="Medium Grid 1 Accent 3" w:uiPriority="67"/>
+    <w:lsdException w:name="Medium Grid 2 Accent 3" w:uiPriority="68"/>
+    <w:lsdException w:name="Medium Grid 3 Accent 3" w:uiPriority="69"/>
+    <w:lsdException w:name="Dark List Accent 3" w:uiPriority="70"/>
+    <w:lsdException w:name="Colorful Shading Accent 3" w:uiPriority="71"/>
+    <w:lsdException w:name="Colorful List Accent 3" w:uiPriority="72"/>
+    <w:lsdException w:name="Colorful Grid Accent 3" w:uiPriority="73"/>
+    <w:lsdException w:name="Light Shading Accent 4" w:uiPriority="60"/>
+    <w:lsdException w:name="Light List Accent 4" w:uiPriority="61"/>
+    <w:lsdException w:name="Light Grid Accent 4" w:uiPriority="62"/>
+    <w:lsdException w:name="Medium Shading 1 Accent 4" w:uiPriority="63"/>
+    <w:lsdException w:name="Medium Shading 2 Accent 4" w:uiPriority="64"/>
+    <w:lsdException w:name="Medium List 1 Accent 4" w:uiPriority="65"/>
+    <w:lsdException w:name="Medium List 2 Accent 4" w:uiPriority="66"/>
+    <w:lsdException w:name="Medium Grid 1 Accent 4" w:uiPriority="67"/>
+    <w:lsdException w:name="Medium Grid 2 Accent 4" w:uiPriority="68"/>
+    <w:lsdException w:name="Medium Grid 3 Accent 4" w:uiPriority="69"/>
+    <w:lsdException w:name="Dark List Accent 4" w:uiPriority="70"/>
+    <w:lsdException w:name="Colorful Shading Accent 4" w:uiPriority="71"/>
+    <w:lsdException w:name="Colorful List Accent 4" w:uiPriority="72"/>
+    <w:lsdException w:name="Colorful Grid Accent 4" w:uiPriority="73"/>
+    <w:lsdException w:name="Light Shading Accent 5" w:uiPriority="60"/>
+    <w:lsdException w:name="Light List Accent 5" w:uiPriority="61"/>
+    <w:lsdException w:name="Light Grid Accent 5" w:uiPriority="62"/>
+    <w:lsdException w:name="Medium Shading 1 Accent 5" w:uiPriority="63"/>
+    <w:lsdException w:name="Medium Shading 2 Accent 5" w:uiPriority="64"/>
+    <w:lsdException w:name="Medium List 1 Accent 5" w:uiPriority="65"/>
+    <w:lsdException w:name="Medium List 2 Accent 5" w:uiPriority="66"/>
+    <w:lsdException w:name="Medium Grid 1 Accent 5" w:uiPriority="67"/>
+    <w:lsdException w:name="Medium Grid 2 Accent 5" w:uiPriority="68"/>
+    <w:lsdException w:name="Medium Grid 3 Accent 5" w:uiPriority="69"/>
+    <w:lsdException w:name="Dark List Accent 5" w:uiPriority="70"/>
+    <w:lsdException w:name="Colorful Shading Accent 5" w:uiPriority="71"/>
+    <w:lsdException w:name="Colorful List Accent 5" w:uiPriority="72"/>
+    <w:lsdException w:name="Colorful Grid Accent 5" w:uiPriority="73"/>
+    <w:lsdException w:name="Light Shading Accent 6" w:uiPriority="60"/>
+    <w:lsdException w:name="Light List Accent 6" w:uiPriority="61"/>
+    <w:lsdException w:name="Light Grid Accent 6" w:uiPriority="62"/>
+    <w:lsdException w:name="Medium Shading 1 Accent 6" w:uiPriority="63"/>
+    <w:lsdException w:name="Medium Shading 2 Accent 6" w:uiPriority="64"/>
+    <w:lsdException w:name="Medium List 1 Accent 6" w:uiPriority="65"/>
+    <w:lsdException w:name="Medium List 2 Accent 6" w:uiPriority="66"/>
+    <w:lsdException w:name="Medium Grid 1 Accent 6" w:uiPriority="67"/>
+    <w:lsdException w:name="Medium Grid 2 Accent 6" w:uiPriority="68"/>
+    <w:lsdException w:name="Medium Grid 3 Accent 6" w:uiPriority="69"/>
+    <w:lsdException w:name="Dark List Accent 6" w:uiPriority="70"/>
+    <w:lsdException w:name="Colorful Shading Accent 6" w:uiPriority="71"/>
+    <w:lsdException w:name="Colorful List Accent 6" w:uiPriority="72"/>
+    <w:lsdException w:name="Colorful Grid Accent 6" w:uiPriority="73"/>
+    <w:lsdException w:name="Subtle Emphasis" w:uiPriority="19" w:qFormat="1"/>
+    <w:lsdException w:name="Intense Emphasis" w:uiPriority="21" w:qFormat="1"/>
+    <w:lsdException w:name="Subtle Reference" w:uiPriority="31" w:qFormat="1"/>
+    <w:lsdException w:name="Intense Reference" w:uiPriority="32" w:qFormat="1"/>
+    <w:lsdException w:name="Book Title" w:uiPriority="33" w:qFormat="1"/>
+    <w:lsdException w:name="Bibliography" w:semiHidden="1" w:uiPriority="37" w:unhideWhenUsed="1"/>
+    <w:lsdException w:name="TOC Heading" w:semiHidden="1" w:uiPriority="39" w:unhideWhenUsed="1" w:qFormat="1"/>
+    <w:lsdException w:name="Grid Table 4" w:uiPriority="49"/>
+    <w:lsdException w:name="Grid Table 5 Dark" w:uiPriority="50"/>
+    <w:lsdException w:name="Grid Table 6 Colorful" w:uiPriority="51"/>
+    <w:lsdException w:name="Grid Table 7 Colorful" w:uiPriority="52"/>
+    <w:lsdException w:name="Grid Table 1 Light Accent 1" w:uiPriority="46"/>
+    <w:lsdException w:name="Grid Table 2 Accent 1" w:uiPriority="47"/>
+    <w:lsdException w:name="Grid Table 3 Accent 1" w:uiPriority="48"/>
+    <w:lsdException w:name="Grid Table 4 Accent 1" w:uiPriority="49"/>
+    <w:lsdException w:name="Grid Table 5 Dark Accent 1" w:uiPriority="50"/>
+    <w:lsdException w:name="Grid Table 6 Colorful Accent 1" w:uiPriority="51"/>
+    <w:lsdException w:name="Grid Table 7 Colorful Accent 1" w:uiPriority="52"/>
+    <w:lsdException w:name="Grid Table 1 Light Accent 2" w:uiPriority="46"/>
+    <w:lsdException w:name="Grid Table 2 Accent 2" w:uiPriority="47"/>
+    <w:lsdException w:name="Grid Table 3 Accent 2" w:uiPriority="48"/>
+    <w:lsdException w:name="Grid Table 4 Accent 2" w:uiPriority="49"/>
+    <w:lsdException w:name="Grid Table 5 Dark Accent 2" w:uiPriority="50"/>
+    <w:lsdException w:name="Grid Table 6 Colorful Accent 2" w:uiPriority="51"/>
+    <w:lsdException w:name="Grid Table 7 Colorful Accent 2" w:uiPriority="52"/>
+    <w:lsdException w:name="Grid Table 1 Light Accent 3" w:uiPriority="46"/>
+    <w:lsdException w:name="Grid Table 2 Accent 3" w:uiPriority="47"/>
+    <w:lsdException w:name="Grid Table 3 Accent 3" w:uiPriority="48"/>
+    <w:lsdException w:name="Grid Table 4 Accent 3" w:uiPriority="49"/>
+    <w:lsdException w:name="Grid Table 5 Dark Accent 3" w:uiPriority="50"/>
+    <w:lsdException w:name="Grid Table 6 Colorful Accent 3" w:uiPriority="51"/>
+    <w:lsdException w:name="Grid Table 7 Colorful Accent 3" w:uiPriority="52"/>
+    <w:lsdException w:name="Grid Table 1 Light Accent 4" w:uiPriority="46"/>
+    <w:lsdException w:name="Grid Table 2 Accent 4" w:uiPriority="47"/>
+    <w:lsdException w:name="Grid Table 3 Accent 4" w:uiPriority="48"/>
+    <w:lsdException w:name="Grid Table 4 Accent 4" w:uiPriority="49"/>
+    <w:lsdException w:name="Grid Table 5 Dark Accent 4" w:uiPriority="50"/>
+    <w:lsdException w:name="Grid Table 6 Colorful Accent 4" w:uiPriority="51"/>
+    <w:lsdException w:name="Grid Table 7 Colorful Accent 4" w:uiPriority="52"/>
+    <w:lsdException w:name="Grid Table 1 Light Accent 5" w:uiPriority="46"/>
+    <w:lsdException w:name="Grid Table 2 Accent 5" w:uiPriority="47"/>
+    <w:lsdException w:name="Grid Table 3 Accent 5" w:uiPriority="48"/>
+    <w:lsdException w:name="Grid Table 4 Accent 5" w:uiPriority="49"/>
+    <w:lsdException w:name="Grid Table 5 Dark Accent 5" w:uiPriority="50"/>
+    <w:lsdException w:name="Grid Table 6 Colorful Accent 5" w:uiPriority="51"/>
+    <w:lsdException w:name="Grid Table 7 Colorful Accent 5" w:uiPriority="52"/>
+    <w:lsdException w:name="Grid Table 1 Light Accent 6" w:uiPriority="46"/>
+    <w:lsdException w:name="Grid Table 2 Accent 6" w:uiPriority="47"/>
+    <w:lsdException w:name="Grid Table 3 Accent 6" w:uiPriority="48"/>
+    <w:lsdException w:name="Grid Table 4 Accent 6" w:uiPriority="49"/>
+    <w:lsdException w:name="Grid Table 5 Dark Accent 6" w:uiPriority="50"/>
+    <w:lsdException w:name="Grid Table 6 Colorful Accent 6" w:uiPriority="51"/>
+    <w:lsdException w:name="Grid Table 7 Colorful Accent 6" w:uiPriority="52"/>
+    <w:lsdException w:name="List Table 1 Light" w:uiPriority="46"/>
+    <w:lsdException w:name="List Table 2" w:uiPriority="47"/>
+    <w:lsdException w:name="List Table 3" w:uiPriority="48"/>
+    <w:lsdException w:name="List Table 4" w:uiPriority="49"/>
+    <w:lsdException w:name="List Table 5 Dark" w:uiPriority="50"/>
+    <w:lsdException w:name="List Table 6 Colorful" w:uiPriority="51"/>
+    <w:lsdException w:name="List Table 7 Colorful" w:uiPriority="52"/>
+    <w:lsdException w:name="List Table 1 Light Accent 1" w:uiPriority="46"/>
+    <w:lsdException w:name="List Table 2 Accent 1" w:uiPriority="47"/>
+    <w:lsdException w:name="List Table 3 Accent 1" w:uiPriority="48"/>
+    <w:lsdException w:name="List Table 4 Accent 1" w:uiPriority="49"/>
+    <w:lsdException w:name="List Table 5 Dark Accent 1" w:uiPriority="50"/>
+    <w:lsdException w:name="List Table 6 Colorful Accent 1" w:uiPriority="51"/>
+    <w:lsdException w:name="List Table 7 Colorful Accent 1" w:uiPriority="52"/>
+    <w:lsdException w:name="List Table 1 Light Accent 2" w:uiPriority="46"/>
+    <w:lsdException w:name="List Table 2 Accent 2" w:uiPriority="47"/>
+    <w:lsdException w:name="List Table 3 Accent 2" w:uiPriority="48"/>
+    <w:lsdException w:name="List Table 4 Accent 2" w:uiPriority="49"/>
+    <w:lsdException w:name="List Table 5 Dark Accent 2" w:uiPriority="50"/>
+    <w:lsdException w:name="List Table 6 Colorful Accent 2" w:uiPriority="51"/>
+    <w:lsdException w:name="List Table 7 Colorful Accent 2" w:uiPriority="52"/>
+    <w:lsdException w:name="List Table 1 Light Accent 3" w:uiPriority="46"/>
+    <w:lsdException w:name="List Table 2 Accent 3" w:uiPriority="47"/>
+    <w:lsdException w:name="List Table 3 Accent 3" w:uiPriority="48"/>
+    <w:lsdException w:name="List Table 4 Accent 3" w:uiPriority="49"/>
+    <w:lsdException w:name="List Table 5 Dark Accent 3" w:uiPriority="50"/>
+    <w:lsdException w:name="List Table 6 Colorful Accent 3" w:uiPriority="51"/>
+    <w:lsdException w:name="List Table 7 Colorful Accent 3" w:uiPriority="52"/>
+    <w:lsdException w:name="List Table 1 Light Accent 4" w:uiPriority="46"/>
+    <w:lsdException w:name="List Table 2 Accent 4" w:uiPriority="47"/>
+    <w:lsdException w:name="List Table 3 Accent 4" w:uiPriority="48"/>
+    <w:lsdException w:name="List Table 4 Accent 4" w:uiPriority="49"/>
+    <w:lsdException w:name="List Table 5 Dark Accent 4" w:uiPriority="50"/>
+    <w:lsdException w:name="List Table 6 Colorful Accent 4" w:uiPriority="51"/>
+    <w:lsdException w:name="List Table 7 Colorful Accent 4" w:uiPriority="52"/>
+    <w:lsdException w:name="List Table 1 Light Accent 5" w:uiPriority="46"/>
+    <w:lsdException w:name="List Table 2 Accent 5" w:uiPriority="47"/>
+    <w:lsdException w:name="List Table 3 Accent 5" w:uiPriority="48"/>
+    <w:lsdException w:name="List Table 4 Accent 5" w:uiPriority="49"/>
+    <w:lsdException w:name="List Table 5 Dark Accent 5" w:uiPriority="50"/>
+    <w:lsdException w:name="List Table 6 Colorful Accent 5" w:uiPriority="51"/>
+    <w:lsdException w:name="List Table 7 Colorful Accent 5" w:uiPriority="52"/>
+    <w:lsdException w:name="List Table 1 Light Accent 6" w:uiPriority="46"/>
+    <w:lsdException w:name="List Table 2 Accent 6" w:uiPriority="47"/>
+    <w:lsdException w:name="List Table 3 Accent 6" w:uiPriority="48"/>
+    <w:lsdException w:name="List Table 4 Accent 6" w:uiPriority="49"/>
+    <w:lsdException w:name="List Table 5 Dark Accent 6" w:uiPriority="50"/>
+    <w:lsdException w:name="List Table 6 Colorful Accent 6" w:uiPriority="51"/>
+    <w:lsdException w:name="List Table 7 Colorful Accent 6" w:uiPriority="52"/>
   </w:latentStyles>
   <w:style w:type="paragraph" w:default="1" w:styleId="Normal">
     <w:name w:val="Normal"/>
@@ -28829,192 +29513,6 @@
 </w:styles>
 </file>
 
-<file path=word/stylesWithEffects.xml><?xml version="1.0" encoding="utf-8"?>
-<w:styles xmlns:wpc="http://schemas.microsoft.com/office/word/2010/wordprocessingCanvas" xmlns:mo="http://schemas.microsoft.com/office/mac/office/2008/main" xmlns:mc="http://schemas.openxmlformats.org/markup-compatibility/2006" xmlns:mv="urn:schemas-microsoft-com:mac:vml" xmlns:o="urn:schemas-microsoft-com:office:office" xmlns:r="http://schemas.openxmlformats.org/officeDocument/2006/relationships" xmlns:m="http://schemas.openxmlformats.org/officeDocument/2006/math" xmlns:v="urn:schemas-microsoft-com:vml" xmlns:wp14="http://schemas.microsoft.com/office/word/2010/wordprocessingDrawing" xmlns:wp="http://schemas.openxmlformats.org/drawingml/2006/wordprocessingDrawing" xmlns:w10="urn:schemas-microsoft-com:office:word" xmlns:w="http://schemas.openxmlformats.org/wordprocessingml/2006/main" xmlns:w14="http://schemas.microsoft.com/office/word/2010/wordml" xmlns:wpg="http://schemas.microsoft.com/office/word/2010/wordprocessingGroup" xmlns:wpi="http://schemas.microsoft.com/office/word/2010/wordprocessingInk" xmlns:wne="http://schemas.microsoft.com/office/word/2006/wordml" xmlns:wps="http://schemas.microsoft.com/office/word/2010/wordprocessingShape" mc:Ignorable="w14 wp14 mv">
-  <w:docDefaults>
-    <w:rPrDefault>
-      <w:rPr>
-        <w:rFonts w:asciiTheme="minorHAnsi" w:eastAsiaTheme="minorEastAsia" w:hAnsiTheme="minorHAnsi" w:cstheme="minorBidi"/>
-        <w:sz w:val="24"/>
-        <w:szCs w:val="24"/>
-        <w:lang w:val="en-US" w:eastAsia="ja-JP" w:bidi="ar-SA"/>
-      </w:rPr>
-    </w:rPrDefault>
-    <w:pPrDefault/>
-  </w:docDefaults>
-  <w:latentStyles w:defLockedState="0" w:defUIPriority="99" w:defSemiHidden="1" w:defUnhideWhenUsed="1" w:defQFormat="0" w:count="276">
-    <w:lsdException w:name="Normal" w:semiHidden="0" w:uiPriority="0" w:unhideWhenUsed="0" w:qFormat="1"/>
-    <w:lsdException w:name="heading 1" w:semiHidden="0" w:uiPriority="9" w:unhideWhenUsed="0" w:qFormat="1"/>
-    <w:lsdException w:name="heading 2" w:uiPriority="9" w:qFormat="1"/>
-    <w:lsdException w:name="heading 3" w:uiPriority="9" w:qFormat="1"/>
-    <w:lsdException w:name="heading 4" w:uiPriority="9" w:qFormat="1"/>
-    <w:lsdException w:name="heading 5" w:uiPriority="9" w:qFormat="1"/>
-    <w:lsdException w:name="heading 6" w:uiPriority="9" w:qFormat="1"/>
-    <w:lsdException w:name="heading 7" w:uiPriority="9" w:qFormat="1"/>
-    <w:lsdException w:name="heading 8" w:uiPriority="9" w:qFormat="1"/>
-    <w:lsdException w:name="heading 9" w:uiPriority="9" w:qFormat="1"/>
-    <w:lsdException w:name="toc 1" w:uiPriority="39"/>
-    <w:lsdException w:name="toc 2" w:uiPriority="39"/>
-    <w:lsdException w:name="toc 3" w:uiPriority="39"/>
-    <w:lsdException w:name="toc 4" w:uiPriority="39"/>
-    <w:lsdException w:name="toc 5" w:uiPriority="39"/>
-    <w:lsdException w:name="toc 6" w:uiPriority="39"/>
-    <w:lsdException w:name="toc 7" w:uiPriority="39"/>
-    <w:lsdException w:name="toc 8" w:uiPriority="39"/>
-    <w:lsdException w:name="toc 9" w:uiPriority="39"/>
-    <w:lsdException w:name="caption" w:uiPriority="35" w:qFormat="1"/>
-    <w:lsdException w:name="Title" w:semiHidden="0" w:uiPriority="10" w:unhideWhenUsed="0" w:qFormat="1"/>
-    <w:lsdException w:name="Default Paragraph Font" w:uiPriority="1"/>
-    <w:lsdException w:name="Subtitle" w:semiHidden="0" w:uiPriority="11" w:unhideWhenUsed="0" w:qFormat="1"/>
-    <w:lsdException w:name="Strong" w:semiHidden="0" w:uiPriority="22" w:unhideWhenUsed="0" w:qFormat="1"/>
-    <w:lsdException w:name="Emphasis" w:semiHidden="0" w:uiPriority="20" w:unhideWhenUsed="0" w:qFormat="1"/>
-    <w:lsdException w:name="Table Grid" w:semiHidden="0" w:uiPriority="59" w:unhideWhenUsed="0"/>
-    <w:lsdException w:name="Placeholder Text" w:unhideWhenUsed="0"/>
-    <w:lsdException w:name="No Spacing" w:semiHidden="0" w:uiPriority="1" w:unhideWhenUsed="0" w:qFormat="1"/>
-    <w:lsdException w:name="Light Shading" w:semiHidden="0" w:uiPriority="60" w:unhideWhenUsed="0"/>
-    <w:lsdException w:name="Light List" w:semiHidden="0" w:uiPriority="61" w:unhideWhenUsed="0"/>
-    <w:lsdException w:name="Light Grid" w:semiHidden="0" w:uiPriority="62" w:unhideWhenUsed="0"/>
-    <w:lsdException w:name="Medium Shading 1" w:semiHidden="0" w:uiPriority="63" w:unhideWhenUsed="0"/>
-    <w:lsdException w:name="Medium Shading 2" w:semiHidden="0" w:uiPriority="64" w:unhideWhenUsed="0"/>
-    <w:lsdException w:name="Medium List 1" w:semiHidden="0" w:uiPriority="65" w:unhideWhenUsed="0"/>
-    <w:lsdException w:name="Medium List 2" w:semiHidden="0" w:uiPriority="66" w:unhideWhenUsed="0"/>
-    <w:lsdException w:name="Medium Grid 1" w:semiHidden="0" w:uiPriority="67" w:unhideWhenUsed="0"/>
-    <w:lsdException w:name="Medium Grid 2" w:semiHidden="0" w:uiPriority="68" w:unhideWhenUsed="0"/>
-    <w:lsdException w:name="Medium Grid 3" w:semiHidden="0" w:uiPriority="69" w:unhideWhenUsed="0"/>
-    <w:lsdException w:name="Dark List" w:semiHidden="0" w:uiPriority="70" w:unhideWhenUsed="0"/>
-    <w:lsdException w:name="Colorful Shading" w:semiHidden="0" w:uiPriority="71" w:unhideWhenUsed="0"/>
-    <w:lsdException w:name="Colorful List" w:semiHidden="0" w:uiPriority="72" w:unhideWhenUsed="0"/>
-    <w:lsdException w:name="Colorful Grid" w:semiHidden="0" w:uiPriority="73" w:unhideWhenUsed="0"/>
-    <w:lsdException w:name="Light Shading Accent 1" w:semiHidden="0" w:uiPriority="60" w:unhideWhenUsed="0"/>
-    <w:lsdException w:name="Light List Accent 1" w:semiHidden="0" w:uiPriority="61" w:unhideWhenUsed="0"/>
-    <w:lsdException w:name="Light Grid Accent 1" w:semiHidden="0" w:uiPriority="62" w:unhideWhenUsed="0"/>
-    <w:lsdException w:name="Medium Shading 1 Accent 1" w:semiHidden="0" w:uiPriority="63" w:unhideWhenUsed="0"/>
-    <w:lsdException w:name="Medium Shading 2 Accent 1" w:semiHidden="0" w:uiPriority="64" w:unhideWhenUsed="0"/>
-    <w:lsdException w:name="Medium List 1 Accent 1" w:semiHidden="0" w:uiPriority="65" w:unhideWhenUsed="0"/>
-    <w:lsdException w:name="Revision" w:unhideWhenUsed="0"/>
-    <w:lsdException w:name="List Paragraph" w:semiHidden="0" w:uiPriority="34" w:unhideWhenUsed="0" w:qFormat="1"/>
-    <w:lsdException w:name="Quote" w:semiHidden="0" w:uiPriority="29" w:unhideWhenUsed="0" w:qFormat="1"/>
-    <w:lsdException w:name="Intense Quote" w:semiHidden="0" w:uiPriority="30" w:unhideWhenUsed="0" w:qFormat="1"/>
-    <w:lsdException w:name="Medium List 2 Accent 1" w:semiHidden="0" w:uiPriority="66" w:unhideWhenUsed="0"/>
-    <w:lsdException w:name="Medium Grid 1 Accent 1" w:semiHidden="0" w:uiPriority="67" w:unhideWhenUsed="0"/>
-    <w:lsdException w:name="Medium Grid 2 Accent 1" w:semiHidden="0" w:uiPriority="68" w:unhideWhenUsed="0"/>
-    <w:lsdException w:name="Medium Grid 3 Accent 1" w:semiHidden="0" w:uiPriority="69" w:unhideWhenUsed="0"/>
-    <w:lsdException w:name="Dark List Accent 1" w:semiHidden="0" w:uiPriority="70" w:unhideWhenUsed="0"/>
-    <w:lsdException w:name="Colorful Shading Accent 1" w:semiHidden="0" w:uiPriority="71" w:unhideWhenUsed="0"/>
-    <w:lsdException w:name="Colorful List Accent 1" w:semiHidden="0" w:uiPriority="72" w:unhideWhenUsed="0"/>
-    <w:lsdException w:name="Colorful Grid Accent 1" w:semiHidden="0" w:uiPriority="73" w:unhideWhenUsed="0"/>
-    <w:lsdException w:name="Light Shading Accent 2" w:semiHidden="0" w:uiPriority="60" w:unhideWhenUsed="0"/>
-    <w:lsdException w:name="Light List Accent 2" w:semiHidden="0" w:uiPriority="61" w:unhideWhenUsed="0"/>
-    <w:lsdException w:name="Light Grid Accent 2" w:semiHidden="0" w:uiPriority="62" w:unhideWhenUsed="0"/>
-    <w:lsdException w:name="Medium Shading 1 Accent 2" w:semiHidden="0" w:uiPriority="63" w:unhideWhenUsed="0"/>
-    <w:lsdException w:name="Medium Shading 2 Accent 2" w:semiHidden="0" w:uiPriority="64" w:unhideWhenUsed="0"/>
-    <w:lsdException w:name="Medium List 1 Accent 2" w:semiHidden="0" w:uiPriority="65" w:unhideWhenUsed="0"/>
-    <w:lsdException w:name="Medium List 2 Accent 2" w:semiHidden="0" w:uiPriority="66" w:unhideWhenUsed="0"/>
-    <w:lsdException w:name="Medium Grid 1 Accent 2" w:semiHidden="0" w:uiPriority="67" w:unhideWhenUsed="0"/>
-    <w:lsdException w:name="Medium Grid 2 Accent 2" w:semiHidden="0" w:uiPriority="68" w:unhideWhenUsed="0"/>
-    <w:lsdException w:name="Medium Grid 3 Accent 2" w:semiHidden="0" w:uiPriority="69" w:unhideWhenUsed="0"/>
-    <w:lsdException w:name="Dark List Accent 2" w:semiHidden="0" w:uiPriority="70" w:unhideWhenUsed="0"/>
-    <w:lsdException w:name="Colorful Shading Accent 2" w:semiHidden="0" w:uiPriority="71" w:unhideWhenUsed="0"/>
-    <w:lsdException w:name="Colorful List Accent 2" w:semiHidden="0" w:uiPriority="72" w:unhideWhenUsed="0"/>
-    <w:lsdException w:name="Colorful Grid Accent 2" w:semiHidden="0" w:uiPriority="73" w:unhideWhenUsed="0"/>
-    <w:lsdException w:name="Light Shading Accent 3" w:semiHidden="0" w:uiPriority="60" w:unhideWhenUsed="0"/>
-    <w:lsdException w:name="Light List Accent 3" w:semiHidden="0" w:uiPriority="61" w:unhideWhenUsed="0"/>
-    <w:lsdException w:name="Light Grid Accent 3" w:semiHidden="0" w:uiPriority="62" w:unhideWhenUsed="0"/>
-    <w:lsdException w:name="Medium Shading 1 Accent 3" w:semiHidden="0" w:uiPriority="63" w:unhideWhenUsed="0"/>
-    <w:lsdException w:name="Medium Shading 2 Accent 3" w:semiHidden="0" w:uiPriority="64" w:unhideWhenUsed="0"/>
-    <w:lsdException w:name="Medium List 1 Accent 3" w:semiHidden="0" w:uiPriority="65" w:unhideWhenUsed="0"/>
-    <w:lsdException w:name="Medium List 2 Accent 3" w:semiHidden="0" w:uiPriority="66" w:unhideWhenUsed="0"/>
-    <w:lsdException w:name="Medium Grid 1 Accent 3" w:semiHidden="0" w:uiPriority="67" w:unhideWhenUsed="0"/>
-    <w:lsdException w:name="Medium Grid 2 Accent 3" w:semiHidden="0" w:uiPriority="68" w:unhideWhenUsed="0"/>
-    <w:lsdException w:name="Medium Grid 3 Accent 3" w:semiHidden="0" w:uiPriority="69" w:unhideWhenUsed="0"/>
-    <w:lsdException w:name="Dark List Accent 3" w:semiHidden="0" w:uiPriority="70" w:unhideWhenUsed="0"/>
-    <w:lsdException w:name="Colorful Shading Accent 3" w:semiHidden="0" w:uiPriority="71" w:unhideWhenUsed="0"/>
-    <w:lsdException w:name="Colorful List Accent 3" w:semiHidden="0" w:uiPriority="72" w:unhideWhenUsed="0"/>
-    <w:lsdException w:name="Colorful Grid Accent 3" w:semiHidden="0" w:uiPriority="73" w:unhideWhenUsed="0"/>
-    <w:lsdException w:name="Light Shading Accent 4" w:semiHidden="0" w:uiPriority="60" w:unhideWhenUsed="0"/>
-    <w:lsdException w:name="Light List Accent 4" w:semiHidden="0" w:uiPriority="61" w:unhideWhenUsed="0"/>
-    <w:lsdException w:name="Light Grid Accent 4" w:semiHidden="0" w:uiPriority="62" w:unhideWhenUsed="0"/>
-    <w:lsdException w:name="Medium Shading 1 Accent 4" w:semiHidden="0" w:uiPriority="63" w:unhideWhenUsed="0"/>
-    <w:lsdException w:name="Medium Shading 2 Accent 4" w:semiHidden="0" w:uiPriority="64" w:unhideWhenUsed="0"/>
-    <w:lsdException w:name="Medium List 1 Accent 4" w:semiHidden="0" w:uiPriority="65" w:unhideWhenUsed="0"/>
-    <w:lsdException w:name="Medium List 2 Accent 4" w:semiHidden="0" w:uiPriority="66" w:unhideWhenUsed="0"/>
-    <w:lsdException w:name="Medium Grid 1 Accent 4" w:semiHidden="0" w:uiPriority="67" w:unhideWhenUsed="0"/>
-    <w:lsdException w:name="Medium Grid 2 Accent 4" w:semiHidden="0" w:uiPriority="68" w:unhideWhenUsed="0"/>
-    <w:lsdException w:name="Medium Grid 3 Accent 4" w:semiHidden="0" w:uiPriority="69" w:unhideWhenUsed="0"/>
-    <w:lsdException w:name="Dark List Accent 4" w:semiHidden="0" w:uiPriority="70" w:unhideWhenUsed="0"/>
-    <w:lsdException w:name="Colorful Shading Accent 4" w:semiHidden="0" w:uiPriority="71" w:unhideWhenUsed="0"/>
-    <w:lsdException w:name="Colorful List Accent 4" w:semiHidden="0" w:uiPriority="72" w:unhideWhenUsed="0"/>
-    <w:lsdException w:name="Colorful Grid Accent 4" w:semiHidden="0" w:uiPriority="73" w:unhideWhenUsed="0"/>
-    <w:lsdException w:name="Light Shading Accent 5" w:semiHidden="0" w:uiPriority="60" w:unhideWhenUsed="0"/>
-    <w:lsdException w:name="Light List Accent 5" w:semiHidden="0" w:uiPriority="61" w:unhideWhenUsed="0"/>
-    <w:lsdException w:name="Light Grid Accent 5" w:semiHidden="0" w:uiPriority="62" w:unhideWhenUsed="0"/>
-    <w:lsdException w:name="Medium Shading 1 Accent 5" w:semiHidden="0" w:uiPriority="63" w:unhideWhenUsed="0"/>
-    <w:lsdException w:name="Medium Shading 2 Accent 5" w:semiHidden="0" w:uiPriority="64" w:unhideWhenUsed="0"/>
-    <w:lsdException w:name="Medium List 1 Accent 5" w:semiHidden="0" w:uiPriority="65" w:unhideWhenUsed="0"/>
-    <w:lsdException w:name="Medium List 2 Accent 5" w:semiHidden="0" w:uiPriority="66" w:unhideWhenUsed="0"/>
-    <w:lsdException w:name="Medium Grid 1 Accent 5" w:semiHidden="0" w:uiPriority="67" w:unhideWhenUsed="0"/>
-    <w:lsdException w:name="Medium Grid 2 Accent 5" w:semiHidden="0" w:uiPriority="68" w:unhideWhenUsed="0"/>
-    <w:lsdException w:name="Medium Grid 3 Accent 5" w:semiHidden="0" w:uiPriority="69" w:unhideWhenUsed="0"/>
-    <w:lsdException w:name="Dark List Accent 5" w:semiHidden="0" w:uiPriority="70" w:unhideWhenUsed="0"/>
-    <w:lsdException w:name="Colorful Shading Accent 5" w:semiHidden="0" w:uiPriority="71" w:unhideWhenUsed="0"/>
-    <w:lsdException w:name="Colorful List Accent 5" w:semiHidden="0" w:uiPriority="72" w:unhideWhenUsed="0"/>
-    <w:lsdException w:name="Colorful Grid Accent 5" w:semiHidden="0" w:uiPriority="73" w:unhideWhenUsed="0"/>
-    <w:lsdException w:name="Light Shading Accent 6" w:semiHidden="0" w:uiPriority="60" w:unhideWhenUsed="0"/>
-    <w:lsdException w:name="Light List Accent 6" w:semiHidden="0" w:uiPriority="61" w:unhideWhenUsed="0"/>
-    <w:lsdException w:name="Light Grid Accent 6" w:semiHidden="0" w:uiPriority="62" w:unhideWhenUsed="0"/>
-    <w:lsdException w:name="Medium Shading 1 Accent 6" w:semiHidden="0" w:uiPriority="63" w:unhideWhenUsed="0"/>
-    <w:lsdException w:name="Medium Shading 2 Accent 6" w:semiHidden="0" w:uiPriority="64" w:unhideWhenUsed="0"/>
-    <w:lsdException w:name="Medium List 1 Accent 6" w:semiHidden="0" w:uiPriority="65" w:unhideWhenUsed="0"/>
-    <w:lsdException w:name="Medium List 2 Accent 6" w:semiHidden="0" w:uiPriority="66" w:unhideWhenUsed="0"/>
-    <w:lsdException w:name="Medium Grid 1 Accent 6" w:semiHidden="0" w:uiPriority="67" w:unhideWhenUsed="0"/>
-    <w:lsdException w:name="Medium Grid 2 Accent 6" w:semiHidden="0" w:uiPriority="68" w:unhideWhenUsed="0"/>
-    <w:lsdException w:name="Medium Grid 3 Accent 6" w:semiHidden="0" w:uiPriority="69" w:unhideWhenUsed="0"/>
-    <w:lsdException w:name="Dark List Accent 6" w:semiHidden="0" w:uiPriority="70" w:unhideWhenUsed="0"/>
-    <w:lsdException w:name="Colorful Shading Accent 6" w:semiHidden="0" w:uiPriority="71" w:unhideWhenUsed="0"/>
-    <w:lsdException w:name="Colorful List Accent 6" w:semiHidden="0" w:uiPriority="72" w:unhideWhenUsed="0"/>
-    <w:lsdException w:name="Colorful Grid Accent 6" w:semiHidden="0" w:uiPriority="73" w:unhideWhenUsed="0"/>
-    <w:lsdException w:name="Subtle Emphasis" w:semiHidden="0" w:uiPriority="19" w:unhideWhenUsed="0" w:qFormat="1"/>
-    <w:lsdException w:name="Intense Emphasis" w:semiHidden="0" w:uiPriority="21" w:unhideWhenUsed="0" w:qFormat="1"/>
-    <w:lsdException w:name="Subtle Reference" w:semiHidden="0" w:uiPriority="31" w:unhideWhenUsed="0" w:qFormat="1"/>
-    <w:lsdException w:name="Intense Reference" w:semiHidden="0" w:uiPriority="32" w:unhideWhenUsed="0" w:qFormat="1"/>
-    <w:lsdException w:name="Book Title" w:semiHidden="0" w:uiPriority="33" w:unhideWhenUsed="0" w:qFormat="1"/>
-    <w:lsdException w:name="Bibliography" w:uiPriority="37"/>
-    <w:lsdException w:name="TOC Heading" w:uiPriority="39" w:qFormat="1"/>
-  </w:latentStyles>
-  <w:style w:type="paragraph" w:default="1" w:styleId="Normal">
-    <w:name w:val="Normal"/>
-    <w:qFormat/>
-  </w:style>
-  <w:style w:type="character" w:default="1" w:styleId="DefaultParagraphFont">
-    <w:name w:val="Default Paragraph Font"/>
-    <w:uiPriority w:val="1"/>
-    <w:semiHidden/>
-    <w:unhideWhenUsed/>
-  </w:style>
-  <w:style w:type="table" w:default="1" w:styleId="TableNormal">
-    <w:name w:val="Normal Table"/>
-    <w:uiPriority w:val="99"/>
-    <w:semiHidden/>
-    <w:unhideWhenUsed/>
-    <w:tblPr>
-      <w:tblInd w:w="0" w:type="dxa"/>
-      <w:tblCellMar>
-        <w:top w:w="0" w:type="dxa"/>
-        <w:left w:w="108" w:type="dxa"/>
-        <w:bottom w:w="0" w:type="dxa"/>
-        <w:right w:w="108" w:type="dxa"/>
-      </w:tblCellMar>
-    </w:tblPr>
-  </w:style>
-  <w:style w:type="numbering" w:default="1" w:styleId="NoList">
-    <w:name w:val="No List"/>
-    <w:uiPriority w:val="99"/>
-    <w:semiHidden/>
-    <w:unhideWhenUsed/>
-  </w:style>
-</w:styles>
-</file>
-
 <file path=word/theme/theme1.xml><?xml version="1.0" encoding="utf-8"?>
 <a:theme xmlns:a="http://schemas.openxmlformats.org/drawingml/2006/main" name="Office Theme">
   <a:themeElements>
@@ -29303,7 +29801,7 @@
 </file>
 
 <file path=customXml/itemProps1.xml><?xml version="1.0" encoding="utf-8"?>
-<ds:datastoreItem xmlns:ds="http://schemas.openxmlformats.org/officeDocument/2006/customXml" ds:itemID="{0A36A93D-F4CD-6848-9978-D3A0788E17E1}">
+<ds:datastoreItem xmlns:ds="http://schemas.openxmlformats.org/officeDocument/2006/customXml" ds:itemID="{7D5FCB00-CD16-4FAC-9AFF-A76E6B2DFCBC}">
   <ds:schemaRefs>
     <ds:schemaRef ds:uri="http://schemas.openxmlformats.org/officeDocument/2006/bibliography"/>
   </ds:schemaRefs>

</xml_diff>